<commit_message>
praca na texte ABS
</commit_message>
<xml_diff>
--- a/texty/Final_ABS_veres.docx
+++ b/texty/Final_ABS_veres.docx
@@ -20489,10 +20489,13 @@
         </w:rPr>
       </w:pPr>
       <w:r>
-        <w:t xml:space="preserve">Zhrnul bych to </w:t>
-      </w:r>
-      <w:r>
-        <w:t xml:space="preserve">tak, že </w:t>
+        <w:t>Z</w:t>
+      </w:r>
+      <w:r>
+        <w:t xml:space="preserve">dá se mi, </w:t>
+      </w:r>
+      <w:r>
+        <w:t xml:space="preserve">že </w:t>
       </w:r>
       <w:r>
         <w:t>v co jsem původně doufal mě trochu zklamalo, naopak n</w:t>
@@ -20546,24 +20549,42 @@
         <w:rPr>
           <w:shd w:val="clear" w:color="auto" w:fill="FFFFFF"/>
         </w:rPr>
-        <w:t xml:space="preserve">lověku, který čte článek o nějaké technologii se může subjektivně zdát, že se rozhodl jen a výlučně na základě přečtených informací a nemusí si být vědom faktu, že hlavní roli při rozhodování sehráli jeho osobní zkušenosti z oboru. Kdo tento kontext předchozích zkušeností nemá, může ze stejné objektivní informace (tj. článku, textu, ...) vygenerovat </w:t>
+        <w:t>lověku, který čte článek o nějaké technologii se může subjektivně zdát, že se rozhodl jen a výlučně na základě přečtených informací a nemusí si být vědom faktu, že hlavní roli při rozhodování sehráli jeho osobní zkušenosti z oboru. Kdo tento kontext předchozích zkušeností nemá, může ze stejné objektivní informace (tj. článku, textu, ...) vy</w:t>
       </w:r>
       <w:r>
         <w:rPr>
           <w:shd w:val="clear" w:color="auto" w:fill="FFFFFF"/>
         </w:rPr>
+        <w:t xml:space="preserve">vodit </w:t>
+      </w:r>
+      <w:r>
+        <w:rPr>
+          <w:shd w:val="clear" w:color="auto" w:fill="FFFFFF"/>
+        </w:rPr>
         <w:t xml:space="preserve">úplně jiný </w:t>
       </w:r>
       <w:r>
         <w:rPr>
           <w:shd w:val="clear" w:color="auto" w:fill="FFFFFF"/>
         </w:rPr>
-        <w:t xml:space="preserve">závěr. Zdá se mi, že význam rešerže je silně podmíněn rozsahem zkušeností člověka, který ji jako nástroj rozhodování využívá. Tj. v počátečním stavu bez zkušeností je její význam malý </w:t>
+        <w:t xml:space="preserve">závěr. Zdá se mi, že význam rešerže je silně podmíněn rozsahem zkušeností člověka, který ji jako nástroj rozhodování využívá. </w:t>
       </w:r>
       <w:r>
         <w:rPr>
           <w:shd w:val="clear" w:color="auto" w:fill="FFFFFF"/>
         </w:rPr>
+        <w:t>V</w:t>
+      </w:r>
+      <w:r>
+        <w:rPr>
+          <w:shd w:val="clear" w:color="auto" w:fill="FFFFFF"/>
+        </w:rPr>
+        <w:t xml:space="preserve"> počátečním stavu bez zkušeností je její význam malý </w:t>
+      </w:r>
+      <w:r>
+        <w:rPr>
+          <w:shd w:val="clear" w:color="auto" w:fill="FFFFFF"/>
+        </w:rPr>
         <w:t xml:space="preserve">(náhodní výběr by vyšel </w:t>
       </w:r>
       <w:r>
@@ -20576,13 +20597,49 @@
         <w:rPr>
           <w:shd w:val="clear" w:color="auto" w:fill="FFFFFF"/>
         </w:rPr>
-        <w:t xml:space="preserve"> na stejno) </w:t>
+        <w:t xml:space="preserve"> na stejno), postupně však jak přibývají uživateli zkušenosti </w:t>
       </w:r>
       <w:r>
         <w:rPr>
           <w:shd w:val="clear" w:color="auto" w:fill="FFFFFF"/>
         </w:rPr>
-        <w:t xml:space="preserve">a nabývá na síle až s roustocímí zkušenostmi. Tento problém je známy i z oboru kognitivních věd - analogická situace je např. při poslechu „přehltnutých“ hlásek.  Domorodec, který jazykem odmalička mluví je „slyší“ i když tam objektině  nejsou. Cizinec, který se jazyk </w:t>
+        <w:t xml:space="preserve">nabývá </w:t>
+      </w:r>
+      <w:r>
+        <w:rPr>
+          <w:shd w:val="clear" w:color="auto" w:fill="FFFFFF"/>
+        </w:rPr>
+        <w:t>tento nástroj na síle.</w:t>
+      </w:r>
+      <w:r>
+        <w:rPr>
+          <w:shd w:val="clear" w:color="auto" w:fill="FFFFFF"/>
+        </w:rPr>
+        <w:t xml:space="preserve"> </w:t>
+      </w:r>
+      <w:r>
+        <w:rPr>
+          <w:shd w:val="clear" w:color="auto" w:fill="FFFFFF"/>
+        </w:rPr>
+        <w:t xml:space="preserve">Podobný </w:t>
+      </w:r>
+      <w:r>
+        <w:rPr>
+          <w:shd w:val="clear" w:color="auto" w:fill="FFFFFF"/>
+        </w:rPr>
+        <w:t>problém je zná</w:t>
+      </w:r>
+      <w:r>
+        <w:rPr>
+          <w:shd w:val="clear" w:color="auto" w:fill="FFFFFF"/>
+        </w:rPr>
+        <w:t xml:space="preserve">my i z oboru kognitivních věd - </w:t>
+      </w:r>
+      <w:r>
+        <w:rPr>
+          <w:shd w:val="clear" w:color="auto" w:fill="FFFFFF"/>
+        </w:rPr>
+        <w:t xml:space="preserve">poslech „přehltnutých“ hlásek. Domorodec, který jazykem odmalička mluví je „slyší“ i když tam objektině  nejsou. Cizinec, který se jazyk </w:t>
       </w:r>
       <w:r>
         <w:rPr>
@@ -20786,6 +20843,8 @@
         </w:rPr>
         <w:t xml:space="preserve">taky </w:t>
       </w:r>
+      <w:bookmarkStart w:id="43" w:name="_GoBack"/>
+      <w:bookmarkEnd w:id="43"/>
       <w:r>
         <w:rPr>
           <w:shd w:val="clear" w:color="auto" w:fill="FFFFFF"/>
@@ -20812,11 +20871,32 @@
           <w:shd w:val="clear" w:color="auto" w:fill="FFFFFF"/>
           <w:lang w:val="cs-CZ" w:eastAsia="cs-CZ"/>
         </w:rPr>
-        <w:t>„divadelní“ styl mu č</w:t>
+        <w:t>„</w:t>
       </w:r>
       <w:r>
         <w:rPr>
           <w:shd w:val="clear" w:color="auto" w:fill="FFFFFF"/>
+          <w:lang w:val="cs-CZ" w:eastAsia="cs-CZ"/>
+        </w:rPr>
+        <w:t>divadelní</w:t>
+      </w:r>
+      <w:r>
+        <w:rPr>
+          <w:shd w:val="clear" w:color="auto" w:fill="FFFFFF"/>
+          <w:lang w:val="cs-CZ" w:eastAsia="cs-CZ"/>
+        </w:rPr>
+        <w:t>“</w:t>
+      </w:r>
+      <w:r>
+        <w:rPr>
+          <w:shd w:val="clear" w:color="auto" w:fill="FFFFFF"/>
+          <w:lang w:val="cs-CZ" w:eastAsia="cs-CZ"/>
+        </w:rPr>
+        <w:t xml:space="preserve"> styl mu č</w:t>
+      </w:r>
+      <w:r>
+        <w:rPr>
+          <w:shd w:val="clear" w:color="auto" w:fill="FFFFFF"/>
         </w:rPr>
         <w:t>ten</w:t>
       </w:r>
@@ -20988,8 +21068,6 @@
         </w:rPr>
         <w:t>kuji za pozornost.</w:t>
       </w:r>
-      <w:bookmarkStart w:id="43" w:name="_GoBack"/>
-      <w:bookmarkEnd w:id="43"/>
     </w:p>
     <w:p>
       <w:pPr>
@@ -21107,7 +21185,7 @@
           <w:rPr>
             <w:noProof/>
           </w:rPr>
-          <w:t>44</w:t>
+          <w:t>43</w:t>
         </w:r>
         <w:r>
           <w:rPr>
@@ -23170,7 +23248,7 @@
 </file>
 
 <file path=customXml/itemProps1.xml><?xml version="1.0" encoding="utf-8"?>
-<ds:datastoreItem xmlns:ds="http://schemas.openxmlformats.org/officeDocument/2006/customXml" ds:itemID="{7438CBDC-1475-46DE-B070-734CCAEB2456}">
+<ds:datastoreItem xmlns:ds="http://schemas.openxmlformats.org/officeDocument/2006/customXml" ds:itemID="{C23063B5-83B1-4112-A931-C203D4E993B1}">
   <ds:schemaRefs>
     <ds:schemaRef ds:uri="http://schemas.openxmlformats.org/officeDocument/2006/bibliography"/>
   </ds:schemaRefs>

</xml_diff>

<commit_message>
text ABS final version 3
</commit_message>
<xml_diff>
--- a/texty/Final_ABS_veres.docx
+++ b/texty/Final_ABS_veres.docx
@@ -2249,8 +2249,6 @@
               </w:rPr>
               <w:t>Odstaňování / deaktivace entit</w:t>
             </w:r>
-            <w:bookmarkStart w:id="0" w:name="_GoBack"/>
-            <w:bookmarkEnd w:id="0"/>
             <w:r>
               <w:rPr>
                 <w:noProof/>
@@ -4387,7 +4385,7 @@
           <w:lang w:val="cs-CZ"/>
         </w:rPr>
       </w:pPr>
-      <w:bookmarkStart w:id="1" w:name="_Toc418350201"/>
+      <w:bookmarkStart w:id="0" w:name="_Toc418350201"/>
       <w:r>
         <w:rPr>
           <w:lang w:val="cs-CZ"/>
@@ -4401,7 +4399,7 @@
         </w:rPr>
         <w:t>Cíle aplikace</w:t>
       </w:r>
-      <w:bookmarkEnd w:id="1"/>
+      <w:bookmarkEnd w:id="0"/>
     </w:p>
     <w:p>
       <w:pPr>
@@ -4889,14 +4887,14 @@
           <w:lang w:val="cs-CZ"/>
         </w:rPr>
       </w:pPr>
-      <w:bookmarkStart w:id="2" w:name="_Toc418350202"/>
+      <w:bookmarkStart w:id="1" w:name="_Toc418350202"/>
       <w:r>
         <w:rPr>
           <w:lang w:val="cs-CZ"/>
         </w:rPr>
         <w:t>Cíle-řešení:</w:t>
       </w:r>
-      <w:bookmarkEnd w:id="2"/>
+      <w:bookmarkEnd w:id="1"/>
     </w:p>
     <w:p>
       <w:pPr>
@@ -5151,14 +5149,14 @@
           <w:lang w:val="cs-CZ"/>
         </w:rPr>
       </w:pPr>
-      <w:bookmarkStart w:id="3" w:name="_Toc418350203"/>
+      <w:bookmarkStart w:id="2" w:name="_Toc418350203"/>
       <w:r>
         <w:rPr>
           <w:lang w:val="cs-CZ"/>
         </w:rPr>
         <w:t>Úroveň technických detailů:</w:t>
       </w:r>
-      <w:bookmarkEnd w:id="3"/>
+      <w:bookmarkEnd w:id="2"/>
     </w:p>
     <w:p>
       <w:pPr>
@@ -9024,14 +9022,14 @@
           <w:lang w:val="cs-CZ"/>
         </w:rPr>
       </w:pPr>
-      <w:bookmarkStart w:id="4" w:name="_Toc418350204"/>
+      <w:bookmarkStart w:id="3" w:name="_Toc418350204"/>
       <w:r>
         <w:rPr>
           <w:lang w:val="cs-CZ"/>
         </w:rPr>
         <w:t>Priorita cílů (požadavků)</w:t>
       </w:r>
-      <w:bookmarkEnd w:id="4"/>
+      <w:bookmarkEnd w:id="3"/>
     </w:p>
     <w:p>
       <w:pPr>
@@ -9283,7 +9281,7 @@
           <w:lang w:val="cs-CZ"/>
         </w:rPr>
       </w:pPr>
-      <w:bookmarkStart w:id="5" w:name="_Toc418350205"/>
+      <w:bookmarkStart w:id="4" w:name="_Toc418350205"/>
       <w:r>
         <w:rPr>
           <w:lang w:val="cs-CZ"/>
@@ -9291,7 +9289,7 @@
         <w:lastRenderedPageBreak/>
         <w:t>B. Uživatelé a lidský faktor</w:t>
       </w:r>
-      <w:bookmarkEnd w:id="5"/>
+      <w:bookmarkEnd w:id="4"/>
     </w:p>
     <w:p>
       <w:pPr>
@@ -9458,7 +9456,7 @@
           <w:lang w:val="cs-CZ"/>
         </w:rPr>
       </w:pPr>
-      <w:bookmarkStart w:id="6" w:name="_Toc418350206"/>
+      <w:bookmarkStart w:id="5" w:name="_Toc418350206"/>
       <w:r>
         <w:rPr>
           <w:lang w:val="cs-CZ"/>
@@ -9478,17 +9476,104 @@
         </w:rPr>
         <w:t>ešení.</w:t>
       </w:r>
+      <w:bookmarkEnd w:id="5"/>
+    </w:p>
+    <w:p>
+      <w:pPr>
+        <w:rPr>
+          <w:lang w:val="cs-CZ"/>
+        </w:rPr>
+      </w:pPr>
+    </w:p>
+    <w:p>
+      <w:pPr>
+        <w:spacing w:line="360" w:lineRule="auto"/>
+        <w:jc w:val="both"/>
+        <w:rPr>
+          <w:color w:val="000000" w:themeColor="text1"/>
+          <w:lang w:val="cs-CZ"/>
+        </w:rPr>
+      </w:pPr>
+      <w:r>
+        <w:rPr>
+          <w:color w:val="000000" w:themeColor="text1"/>
+          <w:lang w:val="cs-CZ"/>
+        </w:rPr>
+        <w:t xml:space="preserve">Úkol je možné řešit různými způsoby, jedním z cílů této práce je však vyhnout se „klasickým“ </w:t>
+      </w:r>
+      <w:r>
+        <w:rPr>
+          <w:color w:val="000000" w:themeColor="text1"/>
+          <w:lang w:val="cs-CZ"/>
+        </w:rPr>
+        <w:t>z</w:t>
+      </w:r>
+      <w:r>
+        <w:rPr>
+          <w:color w:val="000000" w:themeColor="text1"/>
+          <w:lang w:val="cs-CZ"/>
+        </w:rPr>
+        <w:t xml:space="preserve">působům tvorby webových stránek, tj. za použití kombinace PHP, JavaScript a HTML a vyzkoušet některý z frameworků, které se </w:t>
+      </w:r>
+      <w:r>
+        <w:rPr>
+          <w:color w:val="000000" w:themeColor="text1"/>
+          <w:lang w:val="cs-CZ"/>
+        </w:rPr>
+        <w:t xml:space="preserve">docela </w:t>
+      </w:r>
+      <w:r>
+        <w:rPr>
+          <w:color w:val="000000" w:themeColor="text1"/>
+          <w:lang w:val="cs-CZ"/>
+        </w:rPr>
+        <w:t>hojně rozmohly. Jejich hlavní výhodou je, že umožňují programátorům, zvyklým na vyvinutější  programovací jazyky (Java) tvorbu webových aplikací, přičemž je odstiňují od základnějších technologií na kterých jsou ve skutečnosti postaveny. Programátor se tak nemusí rozptylovat obeznamováním se s detaily Javascriptu a HTML a zároveň je mu umožněno využívat silných stránek jemu známého jazyka, který tvoří vrstvu</w:t>
+      </w:r>
+      <w:r>
+        <w:rPr>
+          <w:color w:val="000000" w:themeColor="text1"/>
+          <w:lang w:val="cs-CZ"/>
+        </w:rPr>
+        <w:t>,</w:t>
+      </w:r>
+      <w:r>
+        <w:rPr>
+          <w:color w:val="000000" w:themeColor="text1"/>
+          <w:lang w:val="cs-CZ"/>
+        </w:rPr>
+        <w:t xml:space="preserve"> ve které jsou tyto základnější technologie obaleny. Tímto způsobem může poměrně snadno tvořit i stránky s komplikovanou funkcionalitou, co by bylo kupříkladu v prostším PHP problematické.</w:t>
+      </w:r>
+    </w:p>
+    <w:p>
+      <w:pPr>
+        <w:spacing w:line="360" w:lineRule="auto"/>
+        <w:jc w:val="both"/>
+        <w:rPr>
+          <w:color w:val="385623" w:themeColor="accent6" w:themeShade="80"/>
+          <w:lang w:val="cs-CZ"/>
+        </w:rPr>
+      </w:pPr>
+    </w:p>
+    <w:p>
+      <w:pPr>
+        <w:pStyle w:val="Heading2"/>
+        <w:spacing w:line="360" w:lineRule="auto"/>
+        <w:jc w:val="both"/>
+        <w:rPr>
+          <w:lang w:val="cs-CZ"/>
+        </w:rPr>
+      </w:pPr>
+      <w:bookmarkStart w:id="6" w:name="_Toc418350207"/>
+      <w:r>
+        <w:rPr>
+          <w:lang w:val="cs-CZ"/>
+        </w:rPr>
+        <w:t>Ukládání dat.</w:t>
+      </w:r>
       <w:bookmarkEnd w:id="6"/>
     </w:p>
     <w:p>
       <w:pPr>
-        <w:rPr>
-          <w:lang w:val="cs-CZ"/>
-        </w:rPr>
-      </w:pPr>
-    </w:p>
-    <w:p>
-      <w:pPr>
         <w:spacing w:line="360" w:lineRule="auto"/>
         <w:jc w:val="both"/>
         <w:rPr>
@@ -9501,41 +9586,55 @@
           <w:color w:val="000000" w:themeColor="text1"/>
           <w:lang w:val="cs-CZ"/>
         </w:rPr>
-        <w:t xml:space="preserve">Úkol je možné řešit různými způsoby, jedním z cílů této práce je však vyhnout se „klasickým“ </w:t>
+        <w:t>Standardním řešením je relační databáze založena na jazyku SQL, případně jeho dialektu. Vzhledem k tomu jak byla úloha zadaná, tj. nejsou kladeny speciální nároky jak na objem ukládaných / zpracovávaných dat a nejsou kladeny speciální nároky ani co se týče stupně bezpečnosti práce s</w:t>
       </w:r>
       <w:r>
         <w:rPr>
           <w:color w:val="000000" w:themeColor="text1"/>
           <w:lang w:val="cs-CZ"/>
         </w:rPr>
-        <w:t>z</w:t>
+        <w:t> </w:t>
       </w:r>
       <w:r>
         <w:rPr>
           <w:color w:val="000000" w:themeColor="text1"/>
           <w:lang w:val="cs-CZ"/>
         </w:rPr>
-        <w:t xml:space="preserve">působům tvorby webových stránek, tj. za použití kombinace PHP, JavaScript a HTML a vyzkoušet některý z frameworků, které se </w:t>
+        <w:t>daty</w:t>
       </w:r>
       <w:r>
         <w:rPr>
           <w:color w:val="000000" w:themeColor="text1"/>
           <w:lang w:val="cs-CZ"/>
         </w:rPr>
-        <w:t xml:space="preserve">docela </w:t>
+        <w:t>,</w:t>
       </w:r>
       <w:r>
         <w:rPr>
           <w:color w:val="000000" w:themeColor="text1"/>
           <w:lang w:val="cs-CZ"/>
         </w:rPr>
-        <w:t>hojně rozmohly. Jejich hlavní výhodou je, že umožňují programátorům, zvyklým na vyvinutější  programovací jazyky (Java) tvorbu webových aplikací, přičemž je odstiňují od základnějších technologií na kterých jsou ve skutečnosti postaveny. Programátor se tak nemusí rozptylovat obeznamováním se s detaily Javascriptu a HTML a zároveň je mu umožněno využívat silných stránek jemu známého jazyka, který tvoří vrstvu</w:t>
+        <w:t xml:space="preserve"> </w:t>
       </w:r>
       <w:r>
         <w:rPr>
           <w:color w:val="000000" w:themeColor="text1"/>
           <w:lang w:val="cs-CZ"/>
         </w:rPr>
+        <w:t>n</w:t>
+      </w:r>
+      <w:r>
+        <w:rPr>
+          <w:color w:val="000000" w:themeColor="text1"/>
+          <w:lang w:val="cs-CZ"/>
+        </w:rPr>
+        <w:t>evidím smysl spekulovat nad jinými možnostmi (např. XML databáze), každé další řešení je za této konstelace zbytečná komplikace</w:t>
+      </w:r>
+      <w:r>
+        <w:rPr>
+          <w:color w:val="000000" w:themeColor="text1"/>
+          <w:lang w:val="cs-CZ"/>
+        </w:rPr>
         <w:t>,</w:t>
       </w:r>
       <w:r>
@@ -9543,18 +9642,15 @@
           <w:color w:val="000000" w:themeColor="text1"/>
           <w:lang w:val="cs-CZ"/>
         </w:rPr>
-        <w:t xml:space="preserve"> ve které jsou tyto základnější technologie obaleny. Tímto způsobem může poměrně snadno tvořit i stránky s komplikovanou funkcionalitou, co by bylo kupříkladu v prostším PHP problematické.</w:t>
-      </w:r>
-    </w:p>
-    <w:p>
-      <w:pPr>
-        <w:spacing w:line="360" w:lineRule="auto"/>
-        <w:jc w:val="both"/>
-        <w:rPr>
-          <w:color w:val="385623" w:themeColor="accent6" w:themeShade="80"/>
-          <w:lang w:val="cs-CZ"/>
-        </w:rPr>
-      </w:pPr>
+        <w:t xml:space="preserve"> a proto se n</w:t>
+      </w:r>
+      <w:r>
+        <w:rPr>
+          <w:color w:val="000000" w:themeColor="text1"/>
+          <w:lang w:val="cs-CZ"/>
+        </w:rPr>
+        <w:t xml:space="preserve">ad jinými typy ukládání dat nebudu ani zamýšlet. Data tedy budou ukládány ve formě databázových tabulek. </w:t>
+      </w:r>
     </w:p>
     <w:p>
       <w:pPr>
@@ -9565,12 +9661,12 @@
           <w:lang w:val="cs-CZ"/>
         </w:rPr>
       </w:pPr>
-      <w:bookmarkStart w:id="7" w:name="_Toc418350207"/>
-      <w:r>
-        <w:rPr>
-          <w:lang w:val="cs-CZ"/>
-        </w:rPr>
-        <w:t>Ukládání dat.</w:t>
+      <w:bookmarkStart w:id="7" w:name="_Toc418350208"/>
+      <w:r>
+        <w:rPr>
+          <w:lang w:val="cs-CZ"/>
+        </w:rPr>
+        <w:t>Uchovávání vnitřní historie, tj. historie akcí apod.</w:t>
       </w:r>
       <w:bookmarkEnd w:id="7"/>
     </w:p>
@@ -9579,79 +9675,14 @@
         <w:spacing w:line="360" w:lineRule="auto"/>
         <w:jc w:val="both"/>
         <w:rPr>
-          <w:color w:val="000000" w:themeColor="text1"/>
-          <w:lang w:val="cs-CZ"/>
-        </w:rPr>
-      </w:pPr>
-      <w:r>
-        <w:rPr>
-          <w:color w:val="000000" w:themeColor="text1"/>
-          <w:lang w:val="cs-CZ"/>
-        </w:rPr>
-        <w:t>Standardním řešením je relační databáze založena na jazyku SQL, případně jeho dialektu. Vzhledem k tomu jak byla úloha zadaná, tj. nejsou kladeny speciální nároky jak na objem ukládaných / zpracovávaných dat a nejsou kladeny speciální nároky ani co se týče stupně bezpečnosti práce s</w:t>
-      </w:r>
-      <w:r>
-        <w:rPr>
-          <w:color w:val="000000" w:themeColor="text1"/>
-          <w:lang w:val="cs-CZ"/>
-        </w:rPr>
-        <w:t> </w:t>
-      </w:r>
-      <w:r>
-        <w:rPr>
-          <w:color w:val="000000" w:themeColor="text1"/>
-          <w:lang w:val="cs-CZ"/>
-        </w:rPr>
-        <w:t>daty</w:t>
-      </w:r>
-      <w:r>
-        <w:rPr>
-          <w:color w:val="000000" w:themeColor="text1"/>
-          <w:lang w:val="cs-CZ"/>
-        </w:rPr>
-        <w:t>,</w:t>
-      </w:r>
-      <w:r>
-        <w:rPr>
-          <w:color w:val="000000" w:themeColor="text1"/>
-          <w:lang w:val="cs-CZ"/>
-        </w:rPr>
-        <w:t xml:space="preserve"> </w:t>
-      </w:r>
-      <w:r>
-        <w:rPr>
-          <w:color w:val="000000" w:themeColor="text1"/>
-          <w:lang w:val="cs-CZ"/>
-        </w:rPr>
-        <w:t>n</w:t>
-      </w:r>
-      <w:r>
-        <w:rPr>
-          <w:color w:val="000000" w:themeColor="text1"/>
-          <w:lang w:val="cs-CZ"/>
-        </w:rPr>
-        <w:t>evidím smysl spekulovat nad jinými možnostmi (např. XML databáze), každé další řešení je za této konstelace zbytečná komplikace</w:t>
-      </w:r>
-      <w:r>
-        <w:rPr>
-          <w:color w:val="000000" w:themeColor="text1"/>
-          <w:lang w:val="cs-CZ"/>
-        </w:rPr>
-        <w:t>,</w:t>
-      </w:r>
-      <w:r>
-        <w:rPr>
-          <w:color w:val="000000" w:themeColor="text1"/>
-          <w:lang w:val="cs-CZ"/>
-        </w:rPr>
-        <w:t xml:space="preserve"> a proto se n</w:t>
-      </w:r>
-      <w:r>
-        <w:rPr>
-          <w:color w:val="000000" w:themeColor="text1"/>
-          <w:lang w:val="cs-CZ"/>
-        </w:rPr>
-        <w:t xml:space="preserve">ad jinými typy ukládání dat nebudu ani zamýšlet. Data tedy budou ukládány ve formě databázových tabulek. </w:t>
+          <w:lang w:val="cs-CZ"/>
+        </w:rPr>
+      </w:pPr>
+      <w:r>
+        <w:rPr>
+          <w:lang w:val="cs-CZ"/>
+        </w:rPr>
+        <w:t xml:space="preserve">V daném systému bude vhodné, aby se relevantní neaktuální záznamy nemazaly, ale byly potenciálně stále k dispozici. Na druhé straně nemohou být pro běžného uživatele viditelné. Tento problém budeme řešit zavedením pomocné proměnné „visible“, která bude v databázi uchovávat stav viditelnosti dané entity pro běžného uživatele. </w:t>
       </w:r>
     </w:p>
     <w:p>
@@ -9663,47 +9694,14 @@
           <w:lang w:val="cs-CZ"/>
         </w:rPr>
       </w:pPr>
-      <w:bookmarkStart w:id="8" w:name="_Toc418350208"/>
-      <w:r>
-        <w:rPr>
-          <w:lang w:val="cs-CZ"/>
-        </w:rPr>
-        <w:t>Uchovávání vnitřní historie, tj. historie akcí apod.</w:t>
+      <w:bookmarkStart w:id="8" w:name="_Toc418350209"/>
+      <w:r>
+        <w:rPr>
+          <w:lang w:val="cs-CZ"/>
+        </w:rPr>
+        <w:t>Spravovatelnost systému</w:t>
       </w:r>
       <w:bookmarkEnd w:id="8"/>
-    </w:p>
-    <w:p>
-      <w:pPr>
-        <w:spacing w:line="360" w:lineRule="auto"/>
-        <w:jc w:val="both"/>
-        <w:rPr>
-          <w:lang w:val="cs-CZ"/>
-        </w:rPr>
-      </w:pPr>
-      <w:r>
-        <w:rPr>
-          <w:lang w:val="cs-CZ"/>
-        </w:rPr>
-        <w:t xml:space="preserve">V daném systému bude vhodné, aby se relevantní neaktuální záznamy nemazaly, ale byly potenciálně stále k dispozici. Na druhé straně nemohou být pro běžného uživatele viditelné. Tento problém budeme řešit zavedením pomocné proměnné „visible“, která bude v databázi uchovávat stav viditelnosti dané entity pro běžného uživatele. </w:t>
-      </w:r>
-    </w:p>
-    <w:p>
-      <w:pPr>
-        <w:pStyle w:val="Heading2"/>
-        <w:spacing w:line="360" w:lineRule="auto"/>
-        <w:jc w:val="both"/>
-        <w:rPr>
-          <w:lang w:val="cs-CZ"/>
-        </w:rPr>
-      </w:pPr>
-      <w:bookmarkStart w:id="9" w:name="_Toc418350209"/>
-      <w:r>
-        <w:rPr>
-          <w:lang w:val="cs-CZ"/>
-        </w:rPr>
-        <w:t>Spravovatelnost systému</w:t>
-      </w:r>
-      <w:bookmarkEnd w:id="9"/>
     </w:p>
     <w:p>
       <w:pPr>
@@ -10118,314 +10116,314 @@
         <w:spacing w:line="360" w:lineRule="auto"/>
         <w:jc w:val="both"/>
       </w:pPr>
-      <w:bookmarkStart w:id="10" w:name="_Toc418350210"/>
+      <w:bookmarkStart w:id="9" w:name="_Toc418350210"/>
       <w:r>
         <w:t>Přihlašování</w:t>
       </w:r>
+      <w:bookmarkEnd w:id="9"/>
+    </w:p>
+    <w:p>
+      <w:pPr>
+        <w:spacing w:line="360" w:lineRule="auto"/>
+        <w:jc w:val="both"/>
+        <w:rPr>
+          <w:lang w:val="cs-CZ"/>
+        </w:rPr>
+      </w:pPr>
+      <w:r>
+        <w:rPr>
+          <w:lang w:val="cs-CZ"/>
+        </w:rPr>
+        <w:t xml:space="preserve">Přihlašování musí splňovat několik všeobecných podmínek, které jsou na přihlašování kladeny. Jsou to  bezpečnost při odesílání hesla z formuláře zabezpečenou linkou a bezpečnost při ukládání hesla do </w:t>
+      </w:r>
+      <w:r>
+        <w:rPr>
+          <w:lang w:val="cs-CZ"/>
+        </w:rPr>
+        <w:t>d</w:t>
+      </w:r>
+      <w:r>
+        <w:rPr>
+          <w:lang w:val="cs-CZ"/>
+        </w:rPr>
+        <w:t>atabáze. Opět, jelikož ukládan</w:t>
+      </w:r>
+      <w:r>
+        <w:rPr>
+          <w:lang w:val="cs-CZ"/>
+        </w:rPr>
+        <w:t>á</w:t>
+      </w:r>
+      <w:r>
+        <w:rPr>
+          <w:lang w:val="cs-CZ"/>
+        </w:rPr>
+        <w:t xml:space="preserve"> data nejsou zvlášť choulostiv</w:t>
+      </w:r>
+      <w:r>
+        <w:rPr>
+          <w:lang w:val="cs-CZ"/>
+        </w:rPr>
+        <w:t>á</w:t>
+      </w:r>
+      <w:r>
+        <w:rPr>
+          <w:lang w:val="cs-CZ"/>
+        </w:rPr>
+        <w:t>, budu vybírat jenom ze standardních řešení v rámci frameworku.</w:t>
+      </w:r>
+    </w:p>
+    <w:p>
+      <w:pPr>
+        <w:pStyle w:val="Heading2"/>
+        <w:spacing w:line="360" w:lineRule="auto"/>
+        <w:jc w:val="both"/>
+        <w:rPr>
+          <w:rFonts w:eastAsia="Times New Roman"/>
+          <w:lang w:val="cs-CZ"/>
+        </w:rPr>
+      </w:pPr>
+    </w:p>
+    <w:p>
+      <w:pPr>
+        <w:pStyle w:val="Heading2"/>
+        <w:spacing w:line="360" w:lineRule="auto"/>
+        <w:jc w:val="both"/>
+        <w:rPr>
+          <w:rFonts w:eastAsia="Times New Roman"/>
+          <w:lang w:val="cs-CZ"/>
+        </w:rPr>
+      </w:pPr>
+      <w:bookmarkStart w:id="10" w:name="_Toc418350211"/>
+      <w:r>
+        <w:rPr>
+          <w:rFonts w:eastAsia="Times New Roman"/>
+          <w:lang w:val="cs-CZ"/>
+        </w:rPr>
+        <w:t>Návrh d</w:t>
+      </w:r>
+      <w:r>
+        <w:rPr>
+          <w:rFonts w:eastAsia="Times New Roman"/>
+          <w:lang w:val="cs-CZ"/>
+        </w:rPr>
+        <w:t>atabázov</w:t>
+      </w:r>
+      <w:r>
+        <w:rPr>
+          <w:rFonts w:eastAsia="Times New Roman"/>
+          <w:lang w:val="cs-CZ"/>
+        </w:rPr>
+        <w:t>ého</w:t>
+      </w:r>
+      <w:r>
+        <w:rPr>
+          <w:rFonts w:eastAsia="Times New Roman"/>
+          <w:lang w:val="cs-CZ"/>
+        </w:rPr>
+        <w:t xml:space="preserve"> model</w:t>
+      </w:r>
+      <w:r>
+        <w:rPr>
+          <w:rFonts w:eastAsia="Times New Roman"/>
+          <w:lang w:val="cs-CZ"/>
+        </w:rPr>
+        <w:t>u</w:t>
+      </w:r>
       <w:bookmarkEnd w:id="10"/>
     </w:p>
     <w:p>
       <w:pPr>
-        <w:spacing w:line="360" w:lineRule="auto"/>
-        <w:jc w:val="both"/>
-        <w:rPr>
-          <w:lang w:val="cs-CZ"/>
-        </w:rPr>
-      </w:pPr>
-      <w:r>
-        <w:rPr>
-          <w:lang w:val="cs-CZ"/>
-        </w:rPr>
-        <w:t xml:space="preserve">Přihlašování musí splňovat několik všeobecných podmínek, které jsou na přihlašování kladeny. Jsou to  bezpečnost při odesílání hesla z formuláře zabezpečenou linkou a bezpečnost při ukládání hesla do </w:t>
-      </w:r>
-      <w:r>
-        <w:rPr>
-          <w:lang w:val="cs-CZ"/>
-        </w:rPr>
-        <w:t>d</w:t>
-      </w:r>
-      <w:r>
-        <w:rPr>
-          <w:lang w:val="cs-CZ"/>
-        </w:rPr>
-        <w:t>atabáze. Opět, jelikož ukládan</w:t>
-      </w:r>
-      <w:r>
-        <w:rPr>
-          <w:lang w:val="cs-CZ"/>
-        </w:rPr>
-        <w:t>á</w:t>
-      </w:r>
-      <w:r>
-        <w:rPr>
-          <w:lang w:val="cs-CZ"/>
-        </w:rPr>
-        <w:t xml:space="preserve"> data nejsou zvlášť choulostiv</w:t>
-      </w:r>
-      <w:r>
-        <w:rPr>
-          <w:lang w:val="cs-CZ"/>
-        </w:rPr>
-        <w:t>á</w:t>
-      </w:r>
-      <w:r>
-        <w:rPr>
-          <w:lang w:val="cs-CZ"/>
-        </w:rPr>
-        <w:t>, budu vybírat jenom ze standardních řešení v rámci frameworku.</w:t>
-      </w:r>
-    </w:p>
-    <w:p>
-      <w:pPr>
-        <w:pStyle w:val="Heading2"/>
+        <w:rPr>
+          <w:lang w:val="cs-CZ"/>
+        </w:rPr>
+      </w:pPr>
+    </w:p>
+    <w:p>
+      <w:pPr>
+        <w:pStyle w:val="Heading3"/>
         <w:spacing w:line="360" w:lineRule="auto"/>
         <w:jc w:val="both"/>
         <w:rPr>
           <w:rFonts w:eastAsia="Times New Roman"/>
-          <w:lang w:val="cs-CZ"/>
-        </w:rPr>
-      </w:pPr>
-    </w:p>
-    <w:p>
-      <w:pPr>
-        <w:pStyle w:val="Heading2"/>
-        <w:spacing w:line="360" w:lineRule="auto"/>
-        <w:jc w:val="both"/>
+          <w:lang w:val="cs-CZ" w:eastAsia="en-GB"/>
+        </w:rPr>
+      </w:pPr>
+      <w:bookmarkStart w:id="11" w:name="_Toc418350212"/>
+      <w:r>
         <w:rPr>
           <w:rFonts w:eastAsia="Times New Roman"/>
-          <w:lang w:val="cs-CZ"/>
-        </w:rPr>
-      </w:pPr>
-      <w:bookmarkStart w:id="11" w:name="_Toc418350211"/>
+          <w:lang w:val="cs-CZ" w:eastAsia="en-GB"/>
+        </w:rPr>
+        <w:t>Entity t</w:t>
+      </w:r>
       <w:r>
         <w:rPr>
           <w:rFonts w:eastAsia="Times New Roman"/>
-          <w:lang w:val="cs-CZ"/>
-        </w:rPr>
-        <w:t>Návrh d</w:t>
-      </w:r>
-      <w:r>
+          <w:lang w:val="cs-CZ" w:eastAsia="en-GB"/>
+        </w:rPr>
+        <w:t>ýkající se bussiness modelu:</w:t>
+      </w:r>
+      <w:bookmarkEnd w:id="11"/>
+    </w:p>
+    <w:p>
+      <w:pPr>
+        <w:spacing w:line="360" w:lineRule="auto"/>
+        <w:jc w:val="both"/>
+        <w:rPr>
+          <w:lang w:val="cs-CZ" w:eastAsia="en-GB"/>
+        </w:rPr>
+      </w:pPr>
+      <w:r>
+        <w:rPr>
+          <w:lang w:val="cs-CZ" w:eastAsia="en-GB"/>
+        </w:rPr>
+        <w:t>PUBLIC_PERSON, PUBLIC_ROLE, TENURE, PUBLIC_BODY, LOCATION</w:t>
+      </w:r>
+      <w:r>
+        <w:rPr>
+          <w:lang w:val="cs-CZ" w:eastAsia="en-GB"/>
+        </w:rPr>
+        <w:t>(OKRES, KRAJ)</w:t>
+      </w:r>
+      <w:r>
+        <w:rPr>
+          <w:lang w:val="cs-CZ" w:eastAsia="en-GB"/>
+        </w:rPr>
+        <w:t xml:space="preserve">, </w:t>
+      </w:r>
+      <w:r>
+        <w:rPr>
+          <w:lang w:val="cs-CZ" w:eastAsia="en-GB"/>
+        </w:rPr>
+        <w:t xml:space="preserve">VOTE, </w:t>
+      </w:r>
+      <w:r>
+        <w:rPr>
+          <w:lang w:val="cs-CZ" w:eastAsia="en-GB"/>
+        </w:rPr>
+        <w:t xml:space="preserve">VOTE_OF_ROLE, </w:t>
+      </w:r>
+      <w:r>
+        <w:rPr>
+          <w:rFonts w:cs="Times New Roman"/>
+          <w:lang w:val="cs-CZ" w:eastAsia="en-GB"/>
+        </w:rPr>
+        <w:t xml:space="preserve"> </w:t>
+      </w:r>
+      <w:r>
+        <w:rPr>
+          <w:lang w:val="cs-CZ" w:eastAsia="en-GB"/>
+        </w:rPr>
+        <w:t xml:space="preserve">SUBJECT, THEME, </w:t>
+      </w:r>
+      <w:r>
+        <w:rPr>
+          <w:lang w:val="cs-CZ" w:eastAsia="en-GB"/>
+        </w:rPr>
+        <w:t xml:space="preserve"> </w:t>
+      </w:r>
+      <w:r>
+        <w:rPr>
+          <w:rFonts w:cs="Times New Roman"/>
+          <w:lang w:val="cs-CZ" w:eastAsia="en-GB"/>
+        </w:rPr>
+        <w:t>VOTE</w:t>
+      </w:r>
+      <w:r>
+        <w:rPr>
+          <w:rFonts w:cs="Times New Roman"/>
+          <w:lang w:val="cs-CZ" w:eastAsia="en-GB"/>
+        </w:rPr>
+        <w:t>_CLASSIFICATION,</w:t>
+      </w:r>
+      <w:r>
+        <w:rPr>
+          <w:rFonts w:cs="Times New Roman"/>
+          <w:lang w:val="cs-CZ" w:eastAsia="en-GB"/>
+        </w:rPr>
+        <w:t xml:space="preserve"> </w:t>
+      </w:r>
+      <w:r>
+        <w:rPr>
+          <w:rFonts w:cs="Times New Roman"/>
+          <w:lang w:val="cs-CZ" w:eastAsia="en-GB"/>
+        </w:rPr>
+        <w:t>PERSON</w:t>
+      </w:r>
+      <w:r>
+        <w:rPr>
+          <w:rFonts w:cs="Times New Roman"/>
+          <w:lang w:val="cs-CZ" w:eastAsia="en-GB"/>
+        </w:rPr>
+        <w:t>_CLASSIFICATION,</w:t>
+      </w:r>
+      <w:r>
+        <w:rPr>
+          <w:rFonts w:cs="Times New Roman"/>
+          <w:lang w:val="cs-CZ" w:eastAsia="en-GB"/>
+        </w:rPr>
+        <w:t xml:space="preserve"> </w:t>
+      </w:r>
+      <w:r>
+        <w:rPr>
+          <w:rFonts w:cs="Times New Roman"/>
+          <w:lang w:val="cs-CZ" w:eastAsia="en-GB"/>
+        </w:rPr>
+        <w:t>DOCUMENT, NOTE</w:t>
+      </w:r>
+      <w:r>
+        <w:rPr>
+          <w:rFonts w:cs="Times New Roman"/>
+          <w:lang w:val="cs-CZ" w:eastAsia="en-GB"/>
+        </w:rPr>
+        <w:t xml:space="preserve"> </w:t>
+      </w:r>
+    </w:p>
+    <w:p>
+      <w:pPr>
+        <w:pStyle w:val="Heading3"/>
+        <w:spacing w:line="360" w:lineRule="auto"/>
+        <w:jc w:val="both"/>
         <w:rPr>
           <w:rFonts w:eastAsia="Times New Roman"/>
-          <w:lang w:val="cs-CZ"/>
-        </w:rPr>
-        <w:t>atabázov</w:t>
-      </w:r>
-      <w:r>
+          <w:lang w:val="cs-CZ" w:eastAsia="en-GB"/>
+        </w:rPr>
+      </w:pPr>
+    </w:p>
+    <w:p>
+      <w:pPr>
+        <w:pStyle w:val="Heading3"/>
+        <w:spacing w:line="360" w:lineRule="auto"/>
+        <w:jc w:val="both"/>
         <w:rPr>
           <w:rFonts w:eastAsia="Times New Roman"/>
-          <w:lang w:val="cs-CZ"/>
-        </w:rPr>
-        <w:t>ého</w:t>
-      </w:r>
+          <w:lang w:val="cs-CZ" w:eastAsia="en-GB"/>
+        </w:rPr>
+      </w:pPr>
+      <w:bookmarkStart w:id="12" w:name="_Toc418350213"/>
       <w:r>
         <w:rPr>
           <w:rFonts w:eastAsia="Times New Roman"/>
-          <w:lang w:val="cs-CZ"/>
-        </w:rPr>
-        <w:t xml:space="preserve"> model</w:t>
+          <w:lang w:val="cs-CZ" w:eastAsia="en-GB"/>
+        </w:rPr>
+        <w:t>Pomocné</w:t>
       </w:r>
       <w:r>
         <w:rPr>
           <w:rFonts w:eastAsia="Times New Roman"/>
-          <w:lang w:val="cs-CZ"/>
-        </w:rPr>
-        <w:t>u</w:t>
-      </w:r>
-      <w:bookmarkEnd w:id="11"/>
-    </w:p>
-    <w:p>
-      <w:pPr>
-        <w:rPr>
-          <w:lang w:val="cs-CZ"/>
-        </w:rPr>
-      </w:pPr>
-    </w:p>
-    <w:p>
-      <w:pPr>
-        <w:pStyle w:val="Heading3"/>
-        <w:spacing w:line="360" w:lineRule="auto"/>
-        <w:jc w:val="both"/>
+          <w:lang w:val="cs-CZ" w:eastAsia="en-GB"/>
+        </w:rPr>
+        <w:t xml:space="preserve"> entity</w:t>
+      </w:r>
+      <w:r>
         <w:rPr>
           <w:rFonts w:eastAsia="Times New Roman"/>
           <w:lang w:val="cs-CZ" w:eastAsia="en-GB"/>
         </w:rPr>
-      </w:pPr>
-      <w:bookmarkStart w:id="12" w:name="_Toc418350212"/>
-      <w:r>
-        <w:rPr>
-          <w:rFonts w:eastAsia="Times New Roman"/>
-          <w:lang w:val="cs-CZ" w:eastAsia="en-GB"/>
-        </w:rPr>
-        <w:t>Entity t</w:t>
-      </w:r>
-      <w:r>
-        <w:rPr>
-          <w:rFonts w:eastAsia="Times New Roman"/>
-          <w:lang w:val="cs-CZ" w:eastAsia="en-GB"/>
-        </w:rPr>
-        <w:t>ýkající se bussiness modelu:</w:t>
+        <w:t>, resp. týkající se administrace:</w:t>
       </w:r>
       <w:bookmarkEnd w:id="12"/>
-    </w:p>
-    <w:p>
-      <w:pPr>
-        <w:spacing w:line="360" w:lineRule="auto"/>
-        <w:jc w:val="both"/>
-        <w:rPr>
-          <w:lang w:val="cs-CZ" w:eastAsia="en-GB"/>
-        </w:rPr>
-      </w:pPr>
-      <w:r>
-        <w:rPr>
-          <w:lang w:val="cs-CZ" w:eastAsia="en-GB"/>
-        </w:rPr>
-        <w:t>PUBLIC_PERSON, PUBLIC_ROLE, TENURE, PUBLIC_BODY, LOCATION</w:t>
-      </w:r>
-      <w:r>
-        <w:rPr>
-          <w:lang w:val="cs-CZ" w:eastAsia="en-GB"/>
-        </w:rPr>
-        <w:t>(OKRES, KRAJ)</w:t>
-      </w:r>
-      <w:r>
-        <w:rPr>
-          <w:lang w:val="cs-CZ" w:eastAsia="en-GB"/>
-        </w:rPr>
-        <w:t xml:space="preserve">, </w:t>
-      </w:r>
-      <w:r>
-        <w:rPr>
-          <w:lang w:val="cs-CZ" w:eastAsia="en-GB"/>
-        </w:rPr>
-        <w:t xml:space="preserve">VOTE, </w:t>
-      </w:r>
-      <w:r>
-        <w:rPr>
-          <w:lang w:val="cs-CZ" w:eastAsia="en-GB"/>
-        </w:rPr>
-        <w:t xml:space="preserve">VOTE_OF_ROLE, </w:t>
-      </w:r>
-      <w:r>
-        <w:rPr>
-          <w:rFonts w:cs="Times New Roman"/>
-          <w:lang w:val="cs-CZ" w:eastAsia="en-GB"/>
-        </w:rPr>
-        <w:t xml:space="preserve"> </w:t>
-      </w:r>
-      <w:r>
-        <w:rPr>
-          <w:lang w:val="cs-CZ" w:eastAsia="en-GB"/>
-        </w:rPr>
-        <w:t xml:space="preserve">SUBJECT, THEME, </w:t>
-      </w:r>
-      <w:r>
-        <w:rPr>
-          <w:lang w:val="cs-CZ" w:eastAsia="en-GB"/>
-        </w:rPr>
-        <w:t xml:space="preserve"> </w:t>
-      </w:r>
-      <w:r>
-        <w:rPr>
-          <w:rFonts w:cs="Times New Roman"/>
-          <w:lang w:val="cs-CZ" w:eastAsia="en-GB"/>
-        </w:rPr>
-        <w:t>VOTE</w:t>
-      </w:r>
-      <w:r>
-        <w:rPr>
-          <w:rFonts w:cs="Times New Roman"/>
-          <w:lang w:val="cs-CZ" w:eastAsia="en-GB"/>
-        </w:rPr>
-        <w:t>_CLASSIFICATION,</w:t>
-      </w:r>
-      <w:r>
-        <w:rPr>
-          <w:rFonts w:cs="Times New Roman"/>
-          <w:lang w:val="cs-CZ" w:eastAsia="en-GB"/>
-        </w:rPr>
-        <w:t xml:space="preserve"> </w:t>
-      </w:r>
-      <w:r>
-        <w:rPr>
-          <w:rFonts w:cs="Times New Roman"/>
-          <w:lang w:val="cs-CZ" w:eastAsia="en-GB"/>
-        </w:rPr>
-        <w:t>PERSON</w:t>
-      </w:r>
-      <w:r>
-        <w:rPr>
-          <w:rFonts w:cs="Times New Roman"/>
-          <w:lang w:val="cs-CZ" w:eastAsia="en-GB"/>
-        </w:rPr>
-        <w:t>_CLASSIFICATION,</w:t>
-      </w:r>
-      <w:r>
-        <w:rPr>
-          <w:rFonts w:cs="Times New Roman"/>
-          <w:lang w:val="cs-CZ" w:eastAsia="en-GB"/>
-        </w:rPr>
-        <w:t xml:space="preserve"> </w:t>
-      </w:r>
-      <w:r>
-        <w:rPr>
-          <w:rFonts w:cs="Times New Roman"/>
-          <w:lang w:val="cs-CZ" w:eastAsia="en-GB"/>
-        </w:rPr>
-        <w:t>DOCUMENT, NOTE</w:t>
-      </w:r>
-      <w:r>
-        <w:rPr>
-          <w:rFonts w:cs="Times New Roman"/>
-          <w:lang w:val="cs-CZ" w:eastAsia="en-GB"/>
-        </w:rPr>
-        <w:t xml:space="preserve"> </w:t>
-      </w:r>
-    </w:p>
-    <w:p>
-      <w:pPr>
-        <w:pStyle w:val="Heading3"/>
-        <w:spacing w:line="360" w:lineRule="auto"/>
-        <w:jc w:val="both"/>
-        <w:rPr>
-          <w:rFonts w:eastAsia="Times New Roman"/>
-          <w:lang w:val="cs-CZ" w:eastAsia="en-GB"/>
-        </w:rPr>
-      </w:pPr>
-    </w:p>
-    <w:p>
-      <w:pPr>
-        <w:pStyle w:val="Heading3"/>
-        <w:spacing w:line="360" w:lineRule="auto"/>
-        <w:jc w:val="both"/>
-        <w:rPr>
-          <w:rFonts w:eastAsia="Times New Roman"/>
-          <w:lang w:val="cs-CZ" w:eastAsia="en-GB"/>
-        </w:rPr>
-      </w:pPr>
-      <w:bookmarkStart w:id="13" w:name="_Toc418350213"/>
-      <w:r>
-        <w:rPr>
-          <w:rFonts w:eastAsia="Times New Roman"/>
-          <w:lang w:val="cs-CZ" w:eastAsia="en-GB"/>
-        </w:rPr>
-        <w:t>Pomocné</w:t>
-      </w:r>
-      <w:r>
-        <w:rPr>
-          <w:rFonts w:eastAsia="Times New Roman"/>
-          <w:lang w:val="cs-CZ" w:eastAsia="en-GB"/>
-        </w:rPr>
-        <w:t xml:space="preserve"> entity</w:t>
-      </w:r>
-      <w:r>
-        <w:rPr>
-          <w:rFonts w:eastAsia="Times New Roman"/>
-          <w:lang w:val="cs-CZ" w:eastAsia="en-GB"/>
-        </w:rPr>
-        <w:t>, resp. týkající se administrace:</w:t>
-      </w:r>
-      <w:bookmarkEnd w:id="13"/>
     </w:p>
     <w:p>
       <w:pPr>
@@ -12707,14 +12705,14 @@
           <w:lang w:val="cs-CZ" w:eastAsia="en-GB"/>
         </w:rPr>
       </w:pPr>
-      <w:bookmarkStart w:id="14" w:name="_Toc418350214"/>
+      <w:bookmarkStart w:id="13" w:name="_Toc418350214"/>
       <w:r>
         <w:rPr>
           <w:lang w:val="cs-CZ" w:eastAsia="en-GB"/>
         </w:rPr>
         <w:t>Pomocné entity</w:t>
       </w:r>
-      <w:bookmarkEnd w:id="14"/>
+      <w:bookmarkEnd w:id="13"/>
     </w:p>
     <w:p>
       <w:pPr>
@@ -13222,7 +13220,7 @@
           <w:lang w:val="cs-CZ" w:eastAsia="en-GB"/>
         </w:rPr>
       </w:pPr>
-      <w:bookmarkStart w:id="15" w:name="_Toc418350215"/>
+      <w:bookmarkStart w:id="14" w:name="_Toc418350215"/>
       <w:r>
         <w:rPr>
           <w:rFonts w:eastAsia="Times New Roman"/>
@@ -13230,7 +13228,7 @@
         </w:rPr>
         <w:t>Dodatek</w:t>
       </w:r>
-      <w:bookmarkEnd w:id="15"/>
+      <w:bookmarkEnd w:id="14"/>
     </w:p>
     <w:p>
       <w:pPr>
@@ -13603,7 +13601,7 @@
           <w:lang w:val="cs-CZ"/>
         </w:rPr>
       </w:pPr>
-      <w:bookmarkStart w:id="16" w:name="_Toc418350216"/>
+      <w:bookmarkStart w:id="15" w:name="_Toc418350216"/>
       <w:r>
         <w:rPr>
           <w:lang w:val="cs-CZ"/>
@@ -13617,35 +13615,35 @@
         </w:rPr>
         <w:t>. Implementace, použité technologie</w:t>
       </w:r>
+      <w:bookmarkEnd w:id="15"/>
+    </w:p>
+    <w:p>
+      <w:pPr>
+        <w:pStyle w:val="Heading2"/>
+        <w:spacing w:line="360" w:lineRule="auto"/>
+        <w:jc w:val="both"/>
+        <w:rPr>
+          <w:lang w:val="cs-CZ"/>
+        </w:rPr>
+      </w:pPr>
+    </w:p>
+    <w:p>
+      <w:pPr>
+        <w:pStyle w:val="Heading2"/>
+        <w:spacing w:line="360" w:lineRule="auto"/>
+        <w:jc w:val="both"/>
+        <w:rPr>
+          <w:lang w:val="cs-CZ"/>
+        </w:rPr>
+      </w:pPr>
+      <w:bookmarkStart w:id="16" w:name="_Toc418350217"/>
+      <w:r>
+        <w:rPr>
+          <w:lang w:val="cs-CZ"/>
+        </w:rPr>
+        <w:t>Maven</w:t>
+      </w:r>
       <w:bookmarkEnd w:id="16"/>
-    </w:p>
-    <w:p>
-      <w:pPr>
-        <w:pStyle w:val="Heading2"/>
-        <w:spacing w:line="360" w:lineRule="auto"/>
-        <w:jc w:val="both"/>
-        <w:rPr>
-          <w:lang w:val="cs-CZ"/>
-        </w:rPr>
-      </w:pPr>
-    </w:p>
-    <w:p>
-      <w:pPr>
-        <w:pStyle w:val="Heading2"/>
-        <w:spacing w:line="360" w:lineRule="auto"/>
-        <w:jc w:val="both"/>
-        <w:rPr>
-          <w:lang w:val="cs-CZ"/>
-        </w:rPr>
-      </w:pPr>
-      <w:bookmarkStart w:id="17" w:name="_Toc418350217"/>
-      <w:r>
-        <w:rPr>
-          <w:lang w:val="cs-CZ"/>
-        </w:rPr>
-        <w:t>Maven</w:t>
-      </w:r>
-      <w:bookmarkEnd w:id="17"/>
       <w:r>
         <w:rPr>
           <w:lang w:val="cs-CZ"/>
@@ -13846,14 +13844,14 @@
           <w:lang w:val="en-US"/>
         </w:rPr>
       </w:pPr>
-      <w:bookmarkStart w:id="18" w:name="_Toc418350218"/>
+      <w:bookmarkStart w:id="17" w:name="_Toc418350218"/>
       <w:r>
         <w:rPr>
           <w:lang w:val="cs-CZ"/>
         </w:rPr>
         <w:t>Reflexe</w:t>
       </w:r>
-      <w:bookmarkEnd w:id="18"/>
+      <w:bookmarkEnd w:id="17"/>
       <w:r>
         <w:rPr>
           <w:lang w:val="cs-CZ"/>
@@ -14076,14 +14074,14 @@
           <w:lang w:val="cs-CZ"/>
         </w:rPr>
       </w:pPr>
-      <w:bookmarkStart w:id="19" w:name="_Toc418350219"/>
+      <w:bookmarkStart w:id="18" w:name="_Toc418350219"/>
       <w:r>
         <w:rPr>
           <w:lang w:val="cs-CZ"/>
         </w:rPr>
         <w:t>Spring</w:t>
       </w:r>
-      <w:bookmarkEnd w:id="19"/>
+      <w:bookmarkEnd w:id="18"/>
     </w:p>
     <w:p>
       <w:pPr>
@@ -14349,14 +14347,14 @@
           <w:lang w:val="en-US"/>
         </w:rPr>
       </w:pPr>
-      <w:bookmarkStart w:id="20" w:name="_Toc418350220"/>
+      <w:bookmarkStart w:id="19" w:name="_Toc418350220"/>
       <w:r>
         <w:rPr>
           <w:lang w:val="cs-CZ"/>
         </w:rPr>
         <w:t>Vaadin</w:t>
       </w:r>
-      <w:bookmarkEnd w:id="20"/>
+      <w:bookmarkEnd w:id="19"/>
     </w:p>
     <w:p>
       <w:pPr>
@@ -15108,7 +15106,7 @@
           <w:lang w:val="cs-CZ"/>
         </w:rPr>
       </w:pPr>
-      <w:bookmarkStart w:id="21" w:name="_Toc418350221"/>
+      <w:bookmarkStart w:id="20" w:name="_Toc418350221"/>
       <w:r>
         <w:rPr>
           <w:lang w:val="cs-CZ"/>
@@ -15124,7 +15122,7 @@
       <w:r>
         <w:t>[4]</w:t>
       </w:r>
-      <w:bookmarkEnd w:id="21"/>
+      <w:bookmarkEnd w:id="20"/>
     </w:p>
     <w:p>
       <w:pPr>
@@ -15195,7 +15193,7 @@
         <w:spacing w:line="360" w:lineRule="auto"/>
         <w:jc w:val="both"/>
       </w:pPr>
-      <w:bookmarkStart w:id="22" w:name="_Toc418350222"/>
+      <w:bookmarkStart w:id="21" w:name="_Toc418350222"/>
       <w:r>
         <w:rPr>
           <w:lang w:val="cs-CZ"/>
@@ -15212,7 +15210,7 @@
       <w:r>
         <w:t>[4]</w:t>
       </w:r>
-      <w:bookmarkEnd w:id="22"/>
+      <w:bookmarkEnd w:id="21"/>
     </w:p>
     <w:p>
       <w:pPr>
@@ -15406,281 +15404,281 @@
         <w:spacing w:line="360" w:lineRule="auto"/>
         <w:jc w:val="both"/>
       </w:pPr>
-      <w:bookmarkStart w:id="23" w:name="_Toc418350223"/>
+      <w:bookmarkStart w:id="22" w:name="_Toc418350223"/>
       <w:r>
         <w:rPr>
           <w:lang w:val="cs-CZ"/>
         </w:rPr>
         <w:t>Technologické pozadí, HTML a Javascript, CSS</w:t>
       </w:r>
+      <w:bookmarkEnd w:id="22"/>
+    </w:p>
+    <w:p>
+      <w:pPr>
+        <w:spacing w:line="360" w:lineRule="auto"/>
+        <w:jc w:val="both"/>
+      </w:pPr>
+      <w:r>
+        <w:rPr>
+          <w:lang w:val="cs-CZ"/>
+        </w:rPr>
+        <w:t>Téměř celý web je postaven na technologiích HTML, který definuje strukturu stránky. Definuje  grafickou i hierarchickou strukturu textu</w:t>
+      </w:r>
+      <w:r>
+        <w:rPr>
+          <w:lang w:val="cs-CZ"/>
+        </w:rPr>
+        <w:t>,</w:t>
+      </w:r>
+      <w:r>
+        <w:rPr>
+          <w:lang w:val="cs-CZ"/>
+        </w:rPr>
+        <w:t xml:space="preserve"> navíc umožňuje vkládání odkazů a obrázků. Vaadin používá XHTML, který je syntakticky přísnější. Používá verzi HTML 5.</w:t>
+      </w:r>
+      <w:r>
+        <w:rPr>
+          <w:lang w:val="cs-CZ"/>
+        </w:rPr>
+        <w:t xml:space="preserve"> </w:t>
+      </w:r>
+      <w:r>
+        <w:rPr>
+          <w:lang w:val="cs-CZ"/>
+        </w:rPr>
+        <w:t>JavaScript na druhé straně je programovací jazyk, který pracuje v součinnosti s HTML stránkami a je možné ho do nich implementovat. JavaScript může manipulovat s HTML stránkou skrz DOM (Document Object Mode</w:t>
+      </w:r>
+      <w:r>
+        <w:rPr>
+          <w:lang w:val="cs-CZ"/>
+        </w:rPr>
+        <w:t>l). Klient-side engine a klient-</w:t>
+      </w:r>
+      <w:r>
+        <w:rPr>
+          <w:lang w:val="cs-CZ"/>
+        </w:rPr>
+        <w:t>side widgets jsou zkompilovány právě do JavaScriptu, pomocí Vaadin Klient Compiler-u.</w:t>
+      </w:r>
+      <w:r>
+        <w:t xml:space="preserve"> </w:t>
+      </w:r>
+      <w:r>
+        <w:t>[4]</w:t>
+      </w:r>
+    </w:p>
+    <w:p>
+      <w:pPr>
+        <w:spacing w:line="360" w:lineRule="auto"/>
+        <w:jc w:val="both"/>
+      </w:pPr>
+      <w:r>
+        <w:rPr>
+          <w:lang w:val="cs-CZ"/>
+        </w:rPr>
+        <w:t>Vaadin zhusta skrývá použití HTML, dovolujíc se programátorovi koncentrovat na logiku stránek. Při aplikacích pro serverovou část UI je vyvíjeno pomocí UI komponent a přeloženo pomocí client-side engine do podoby HTML stránky.</w:t>
+      </w:r>
+      <w:r>
+        <w:t xml:space="preserve"> </w:t>
+      </w:r>
+      <w:r>
+        <w:t>[4]</w:t>
+      </w:r>
+    </w:p>
+    <w:p>
+      <w:pPr>
+        <w:spacing w:line="360" w:lineRule="auto"/>
+        <w:jc w:val="both"/>
+        <w:rPr>
+          <w:lang w:val="cs-CZ"/>
+        </w:rPr>
+      </w:pPr>
+      <w:r>
+        <w:rPr>
+          <w:lang w:val="cs-CZ"/>
+        </w:rPr>
+        <w:t>Z webových technologií je převzet</w:t>
+      </w:r>
+      <w:r>
+        <w:rPr>
+          <w:lang w:val="cs-CZ"/>
+        </w:rPr>
+        <w:t>a</w:t>
+      </w:r>
+      <w:r>
+        <w:rPr>
+          <w:lang w:val="cs-CZ"/>
+        </w:rPr>
+        <w:t xml:space="preserve"> také tvorba stylu stránek. Používá se k tomu všeobecně rozšířený jazyk CSS (cascade style sheet).</w:t>
+      </w:r>
+      <w:r>
+        <w:rPr>
+          <w:lang w:val="cs-CZ"/>
+        </w:rPr>
+        <w:t xml:space="preserve"> </w:t>
+      </w:r>
+      <w:r>
+        <w:rPr>
+          <w:lang w:val="cs-CZ"/>
+        </w:rPr>
+        <w:t>Technologie Sass(syntactically awesome stylesheets), také využívaná ve Vaadinu</w:t>
+      </w:r>
+      <w:r>
+        <w:rPr>
+          <w:lang w:val="cs-CZ"/>
+        </w:rPr>
+        <w:t>,</w:t>
+      </w:r>
+      <w:r>
+        <w:rPr>
+          <w:lang w:val="cs-CZ"/>
+        </w:rPr>
+        <w:t xml:space="preserve"> je rozšířením CSS. Umožňuje použití proměnných, v-hnízdění a mnoho dalších syntaktických črt, které dělají použití CSS přehlednější.  Vaadin již má přichystané základní</w:t>
+      </w:r>
+      <w:r>
+        <w:rPr>
+          <w:lang w:val="cs-CZ"/>
+        </w:rPr>
+        <w:t>, z designového hlediska d</w:t>
+      </w:r>
+      <w:r>
+        <w:rPr>
+          <w:lang w:val="cs-CZ"/>
+        </w:rPr>
+        <w:t>ocela propracovan</w:t>
+      </w:r>
+      <w:r>
+        <w:rPr>
+          <w:lang w:val="cs-CZ"/>
+        </w:rPr>
+        <w:t>á</w:t>
+      </w:r>
+      <w:r>
+        <w:rPr>
+          <w:lang w:val="cs-CZ"/>
+        </w:rPr>
+        <w:t xml:space="preserve"> témata, kterých výhodou kromě toho</w:t>
+      </w:r>
+      <w:r>
+        <w:rPr>
+          <w:lang w:val="cs-CZ"/>
+        </w:rPr>
+        <w:t>,</w:t>
+      </w:r>
+      <w:r>
+        <w:rPr>
+          <w:lang w:val="cs-CZ"/>
+        </w:rPr>
+        <w:t xml:space="preserve"> že uživatel nemusí začínat tvorbu vzhledu stránek „na zelené louce“, ale např</w:t>
+      </w:r>
+      <w:r>
+        <w:rPr>
+          <w:lang w:val="cs-CZ"/>
+        </w:rPr>
+        <w:t>.</w:t>
+      </w:r>
+      <w:r>
+        <w:rPr>
+          <w:lang w:val="cs-CZ"/>
+        </w:rPr>
+        <w:t xml:space="preserve"> změnou, či rozvíjením jejich motivů je, že umožňují graficky identifikovat technologii. Z tohoto důvodu mnoho uživatelů základní témata nijak nemění.</w:t>
+      </w:r>
+      <w:r>
+        <w:t xml:space="preserve"> </w:t>
+      </w:r>
+      <w:r>
+        <w:t>[4]</w:t>
+      </w:r>
+    </w:p>
+    <w:p>
+      <w:pPr>
+        <w:pStyle w:val="Heading3"/>
+        <w:spacing w:line="360" w:lineRule="auto"/>
+        <w:jc w:val="both"/>
+        <w:rPr>
+          <w:lang w:val="cs-CZ"/>
+        </w:rPr>
+      </w:pPr>
+      <w:bookmarkStart w:id="23" w:name="_Toc418350224"/>
+      <w:r>
+        <w:rPr>
+          <w:lang w:val="cs-CZ"/>
+        </w:rPr>
+        <w:t>AJAX</w:t>
+      </w:r>
       <w:bookmarkEnd w:id="23"/>
-    </w:p>
-    <w:p>
-      <w:pPr>
-        <w:spacing w:line="360" w:lineRule="auto"/>
-        <w:jc w:val="both"/>
-      </w:pPr>
-      <w:r>
-        <w:rPr>
-          <w:lang w:val="cs-CZ"/>
-        </w:rPr>
-        <w:t>Téměř celý web je postaven na technologiích HTML, který definuje strukturu stránky. Definuje  grafickou i hierarchickou strukturu textu</w:t>
-      </w:r>
-      <w:r>
-        <w:rPr>
-          <w:lang w:val="cs-CZ"/>
-        </w:rPr>
-        <w:t>,</w:t>
-      </w:r>
-      <w:r>
-        <w:rPr>
-          <w:lang w:val="cs-CZ"/>
-        </w:rPr>
-        <w:t xml:space="preserve"> navíc umožňuje vkládání odkazů a obrázků. Vaadin používá XHTML, který je syntakticky přísnější. Používá verzi HTML 5.</w:t>
-      </w:r>
       <w:r>
         <w:rPr>
           <w:lang w:val="cs-CZ"/>
         </w:rPr>
         <w:t xml:space="preserve"> </w:t>
       </w:r>
-      <w:r>
-        <w:rPr>
-          <w:lang w:val="cs-CZ"/>
-        </w:rPr>
-        <w:t>JavaScript na druhé straně je programovací jazyk, který pracuje v součinnosti s HTML stránkami a je možné ho do nich implementovat. JavaScript může manipulovat s HTML stránkou skrz DOM (Document Object Mode</w:t>
-      </w:r>
-      <w:r>
-        <w:rPr>
-          <w:lang w:val="cs-CZ"/>
-        </w:rPr>
-        <w:t>l). Klient-side engine a klient-</w:t>
-      </w:r>
-      <w:r>
-        <w:rPr>
-          <w:lang w:val="cs-CZ"/>
-        </w:rPr>
-        <w:t>side widgets jsou zkompilovány právě do JavaScriptu, pomocí Vaadin Klient Compiler-u.</w:t>
-      </w:r>
-      <w:r>
+    </w:p>
+    <w:p>
+      <w:pPr>
+        <w:spacing w:line="360" w:lineRule="auto"/>
+        <w:jc w:val="both"/>
+        <w:rPr>
+          <w:lang w:val="cs-CZ"/>
+        </w:rPr>
+      </w:pPr>
+      <w:r>
+        <w:rPr>
+          <w:lang w:val="cs-CZ"/>
+        </w:rPr>
+        <w:t>Znamená Asynchronous J</w:t>
+      </w:r>
+      <w:r>
+        <w:rPr>
+          <w:lang w:val="cs-CZ"/>
+        </w:rPr>
+        <w:t>a</w:t>
+      </w:r>
+      <w:r>
+        <w:rPr>
+          <w:lang w:val="cs-CZ"/>
+        </w:rPr>
+        <w:t>vaScript and XML je technologie pro tvorbu webových aplikací podobným desktopovým aplikacím. Klasický přístup umožňuje načítat HTML stránku jen jako celek. Podstata této technologie spočívá v odesílání klientových požadavků na server asynchronně, tj. bez čekání na odezvu (tj. stránka běží dál, jako by se nic nedělo). Po přijetí odezvy ze serveru se příslušně upraví buďto celá stránka, nebo jen její část. Nedojde tedy ke „zmrznutí“ stánky, zatím co čeká na výstup ze severu.</w:t>
+      </w:r>
+      <w:r>
+        <w:rPr>
+          <w:lang w:val="cs-CZ"/>
+        </w:rPr>
         <w:t xml:space="preserve"> </w:t>
       </w:r>
       <w:r>
+        <w:rPr>
+          <w:lang w:val="cs-CZ"/>
+        </w:rPr>
+        <w:t xml:space="preserve">Asynchronní žádost v AJAXu umožňuje třída </w:t>
+      </w:r>
+      <w:r>
+        <w:rPr>
+          <w:i/>
+          <w:lang w:val="cs-CZ"/>
+        </w:rPr>
+        <w:t>XHTMlHttpRequest</w:t>
+      </w:r>
+      <w:r>
+        <w:rPr>
+          <w:lang w:val="cs-CZ"/>
+        </w:rPr>
+        <w:t xml:space="preserve"> v JavaScriptu.</w:t>
+      </w:r>
+      <w:r>
+        <w:t xml:space="preserve"> </w:t>
+      </w:r>
+      <w:r>
         <w:t>[4]</w:t>
       </w:r>
     </w:p>
     <w:p>
       <w:pPr>
-        <w:spacing w:line="360" w:lineRule="auto"/>
-        <w:jc w:val="both"/>
-      </w:pPr>
-      <w:r>
-        <w:rPr>
-          <w:lang w:val="cs-CZ"/>
-        </w:rPr>
-        <w:t>Vaadin zhusta skrývá použití HTML, dovolujíc se programátorovi koncentrovat na logiku stránek. Při aplikacích pro serverovou část UI je vyvíjeno pomocí UI komponent a přeloženo pomocí client-side engine do podoby HTML stránky.</w:t>
-      </w:r>
-      <w:r>
-        <w:t xml:space="preserve"> </w:t>
-      </w:r>
-      <w:r>
-        <w:t>[4]</w:t>
-      </w:r>
-    </w:p>
-    <w:p>
-      <w:pPr>
-        <w:spacing w:line="360" w:lineRule="auto"/>
-        <w:jc w:val="both"/>
-        <w:rPr>
-          <w:lang w:val="cs-CZ"/>
-        </w:rPr>
-      </w:pPr>
-      <w:r>
-        <w:rPr>
-          <w:lang w:val="cs-CZ"/>
-        </w:rPr>
-        <w:t>Z webových technologií je převzet</w:t>
-      </w:r>
-      <w:r>
-        <w:rPr>
-          <w:lang w:val="cs-CZ"/>
-        </w:rPr>
-        <w:t>a</w:t>
-      </w:r>
-      <w:r>
-        <w:rPr>
-          <w:lang w:val="cs-CZ"/>
-        </w:rPr>
-        <w:t xml:space="preserve"> také tvorba stylu stránek. Používá se k tomu všeobecně rozšířený jazyk CSS (cascade style sheet).</w:t>
-      </w:r>
-      <w:r>
-        <w:rPr>
-          <w:lang w:val="cs-CZ"/>
-        </w:rPr>
-        <w:t xml:space="preserve"> </w:t>
-      </w:r>
-      <w:r>
-        <w:rPr>
-          <w:lang w:val="cs-CZ"/>
-        </w:rPr>
-        <w:t>Technologie Sass(syntactically awesome stylesheets), také využívaná ve Vaadinu</w:t>
-      </w:r>
-      <w:r>
-        <w:rPr>
-          <w:lang w:val="cs-CZ"/>
-        </w:rPr>
-        <w:t>,</w:t>
-      </w:r>
-      <w:r>
-        <w:rPr>
-          <w:lang w:val="cs-CZ"/>
-        </w:rPr>
-        <w:t xml:space="preserve"> je rozšířením CSS. Umožňuje použití proměnných, v-hnízdění a mnoho dalších syntaktických črt, které dělají použití CSS přehlednější.  Vaadin již má přichystané základní</w:t>
-      </w:r>
-      <w:r>
-        <w:rPr>
-          <w:lang w:val="cs-CZ"/>
-        </w:rPr>
-        <w:t>, z designového hlediska d</w:t>
-      </w:r>
-      <w:r>
-        <w:rPr>
-          <w:lang w:val="cs-CZ"/>
-        </w:rPr>
-        <w:t>ocela propracovan</w:t>
-      </w:r>
-      <w:r>
-        <w:rPr>
-          <w:lang w:val="cs-CZ"/>
-        </w:rPr>
-        <w:t>á</w:t>
-      </w:r>
-      <w:r>
-        <w:rPr>
-          <w:lang w:val="cs-CZ"/>
-        </w:rPr>
-        <w:t xml:space="preserve"> témata, kterých výhodou kromě toho</w:t>
-      </w:r>
-      <w:r>
-        <w:rPr>
-          <w:lang w:val="cs-CZ"/>
-        </w:rPr>
-        <w:t>,</w:t>
-      </w:r>
-      <w:r>
-        <w:rPr>
-          <w:lang w:val="cs-CZ"/>
-        </w:rPr>
-        <w:t xml:space="preserve"> že uživatel nemusí začínat tvorbu vzhledu stránek „na zelené louce“, ale např</w:t>
-      </w:r>
-      <w:r>
-        <w:rPr>
-          <w:lang w:val="cs-CZ"/>
-        </w:rPr>
-        <w:t>.</w:t>
-      </w:r>
-      <w:r>
-        <w:rPr>
-          <w:lang w:val="cs-CZ"/>
-        </w:rPr>
-        <w:t xml:space="preserve"> změnou, či rozvíjením jejich motivů je, že umožňují graficky identifikovat technologii. Z tohoto důvodu mnoho uživatelů základní témata nijak nemění.</w:t>
-      </w:r>
-      <w:r>
-        <w:t xml:space="preserve"> </w:t>
-      </w:r>
-      <w:r>
-        <w:t>[4]</w:t>
-      </w:r>
-    </w:p>
-    <w:p>
-      <w:pPr>
         <w:pStyle w:val="Heading3"/>
         <w:spacing w:line="360" w:lineRule="auto"/>
         <w:jc w:val="both"/>
-        <w:rPr>
-          <w:lang w:val="cs-CZ"/>
-        </w:rPr>
-      </w:pPr>
-      <w:bookmarkStart w:id="24" w:name="_Toc418350224"/>
-      <w:r>
-        <w:rPr>
-          <w:lang w:val="cs-CZ"/>
-        </w:rPr>
-        <w:t>AJAX</w:t>
-      </w:r>
-      <w:bookmarkEnd w:id="24"/>
-      <w:r>
-        <w:rPr>
-          <w:lang w:val="cs-CZ"/>
-        </w:rPr>
-        <w:t xml:space="preserve"> </w:t>
-      </w:r>
-    </w:p>
-    <w:p>
-      <w:pPr>
-        <w:spacing w:line="360" w:lineRule="auto"/>
-        <w:jc w:val="both"/>
-        <w:rPr>
-          <w:lang w:val="cs-CZ"/>
-        </w:rPr>
-      </w:pPr>
-      <w:r>
-        <w:rPr>
-          <w:lang w:val="cs-CZ"/>
-        </w:rPr>
-        <w:t>Znamená Asynchronous J</w:t>
-      </w:r>
-      <w:r>
-        <w:rPr>
-          <w:lang w:val="cs-CZ"/>
-        </w:rPr>
-        <w:t>a</w:t>
-      </w:r>
-      <w:r>
-        <w:rPr>
-          <w:lang w:val="cs-CZ"/>
-        </w:rPr>
-        <w:t>vaScript and XML je technologie pro tvorbu webových aplikací podobným desktopovým aplikacím. Klasický přístup umožňuje načítat HTML stránku jen jako celek. Podstata této technologie spočívá v odesílání klientových požadavků na server asynchronně, tj. bez čekání na odezvu (tj. stránka běží dál, jako by se nic nedělo). Po přijetí odezvy ze serveru se příslušně upraví buďto celá stránka, nebo jen její část. Nedojde tedy ke „zmrznutí“ stánky, zatím co čeká na výstup ze severu.</w:t>
-      </w:r>
-      <w:r>
-        <w:rPr>
-          <w:lang w:val="cs-CZ"/>
-        </w:rPr>
-        <w:t xml:space="preserve"> </w:t>
-      </w:r>
-      <w:r>
-        <w:rPr>
-          <w:lang w:val="cs-CZ"/>
-        </w:rPr>
-        <w:t xml:space="preserve">Asynchronní žádost v AJAXu umožňuje třída </w:t>
-      </w:r>
-      <w:r>
-        <w:rPr>
-          <w:i/>
-          <w:lang w:val="cs-CZ"/>
-        </w:rPr>
-        <w:t>XHTMlHttpRequest</w:t>
-      </w:r>
-      <w:r>
-        <w:rPr>
-          <w:lang w:val="cs-CZ"/>
-        </w:rPr>
-        <w:t xml:space="preserve"> v JavaScriptu.</w:t>
-      </w:r>
-      <w:r>
-        <w:t xml:space="preserve"> </w:t>
-      </w:r>
-      <w:r>
-        <w:t>[4]</w:t>
-      </w:r>
-    </w:p>
-    <w:p>
-      <w:pPr>
-        <w:pStyle w:val="Heading3"/>
-        <w:spacing w:line="360" w:lineRule="auto"/>
-        <w:jc w:val="both"/>
-      </w:pPr>
-      <w:bookmarkStart w:id="25" w:name="_Toc418350225"/>
+      </w:pPr>
+      <w:bookmarkStart w:id="24" w:name="_Toc418350225"/>
       <w:r>
         <w:rPr>
           <w:lang w:val="cs-CZ"/>
@@ -15688,52 +15686,52 @@
         <w:lastRenderedPageBreak/>
         <w:t>Psaní aplikací pro serverovou stranu</w:t>
       </w:r>
+      <w:bookmarkEnd w:id="24"/>
+      <w:r>
+        <w:rPr>
+          <w:lang w:val="cs-CZ"/>
+        </w:rPr>
+        <w:t xml:space="preserve">  </w:t>
+      </w:r>
+    </w:p>
+    <w:p>
+      <w:pPr>
+        <w:spacing w:line="360" w:lineRule="auto"/>
+        <w:jc w:val="both"/>
+        <w:rPr>
+          <w:lang w:val="cs-CZ"/>
+        </w:rPr>
+      </w:pPr>
+      <w:r>
+        <w:rPr>
+          <w:lang w:val="cs-CZ"/>
+        </w:rPr>
+        <w:t>Aplikace serverové strany běží jako Java Servlet ve servlet kontejneru. Nicméně Java Servlet API je skryto za frameworkem. Uživatelské rozhraní je implementováno jako třída UI, která musí být vždy vytvořená.</w:t>
+      </w:r>
+      <w:r>
+        <w:t xml:space="preserve"> </w:t>
+      </w:r>
+      <w:r>
+        <w:t>[4]</w:t>
+      </w:r>
+    </w:p>
+    <w:p>
+      <w:pPr>
+        <w:pStyle w:val="Heading3"/>
+        <w:spacing w:line="360" w:lineRule="auto"/>
+        <w:jc w:val="both"/>
+        <w:rPr>
+          <w:lang w:val="cs-CZ"/>
+        </w:rPr>
+      </w:pPr>
+      <w:bookmarkStart w:id="25" w:name="_Toc418350226"/>
+      <w:r>
+        <w:rPr>
+          <w:lang w:val="cs-CZ"/>
+        </w:rPr>
+        <w:t>Základní prvky aplikací  UI</w:t>
+      </w:r>
       <w:bookmarkEnd w:id="25"/>
-      <w:r>
-        <w:rPr>
-          <w:lang w:val="cs-CZ"/>
-        </w:rPr>
-        <w:t xml:space="preserve">  </w:t>
-      </w:r>
-    </w:p>
-    <w:p>
-      <w:pPr>
-        <w:spacing w:line="360" w:lineRule="auto"/>
-        <w:jc w:val="both"/>
-        <w:rPr>
-          <w:lang w:val="cs-CZ"/>
-        </w:rPr>
-      </w:pPr>
-      <w:r>
-        <w:rPr>
-          <w:lang w:val="cs-CZ"/>
-        </w:rPr>
-        <w:t>Aplikace serverové strany běží jako Java Servlet ve servlet kontejneru. Nicméně Java Servlet API je skryto za frameworkem. Uživatelské rozhraní je implementováno jako třída UI, která musí být vždy vytvořená.</w:t>
-      </w:r>
-      <w:r>
-        <w:t xml:space="preserve"> </w:t>
-      </w:r>
-      <w:r>
-        <w:t>[4]</w:t>
-      </w:r>
-    </w:p>
-    <w:p>
-      <w:pPr>
-        <w:pStyle w:val="Heading3"/>
-        <w:spacing w:line="360" w:lineRule="auto"/>
-        <w:jc w:val="both"/>
-        <w:rPr>
-          <w:lang w:val="cs-CZ"/>
-        </w:rPr>
-      </w:pPr>
-      <w:bookmarkStart w:id="26" w:name="_Toc418350226"/>
-      <w:r>
-        <w:rPr>
-          <w:lang w:val="cs-CZ"/>
-        </w:rPr>
-        <w:t>Základní prvky aplikací  UI</w:t>
-      </w:r>
-      <w:bookmarkEnd w:id="26"/>
     </w:p>
     <w:p>
       <w:pPr>
@@ -16414,7 +16412,7 @@
         <w:spacing w:line="360" w:lineRule="auto"/>
         <w:jc w:val="both"/>
       </w:pPr>
-      <w:bookmarkStart w:id="27" w:name="_Toc418350227"/>
+      <w:bookmarkStart w:id="26" w:name="_Toc418350227"/>
       <w:r>
         <w:rPr>
           <w:lang w:val="cs-CZ"/>
@@ -16439,7 +16437,7 @@
         </w:rPr>
         <w:t>“)</w:t>
       </w:r>
-      <w:bookmarkEnd w:id="27"/>
+      <w:bookmarkEnd w:id="26"/>
     </w:p>
     <w:p>
       <w:pPr>
@@ -16604,7 +16602,7 @@
         <w:spacing w:line="360" w:lineRule="auto"/>
         <w:jc w:val="both"/>
       </w:pPr>
-      <w:bookmarkStart w:id="28" w:name="_Toc418350228"/>
+      <w:bookmarkStart w:id="27" w:name="_Toc418350228"/>
       <w:r>
         <w:lastRenderedPageBreak/>
         <w:t>E</w:t>
@@ -16612,32 +16610,32 @@
       <w:r>
         <w:t>. Technické detaily řešení</w:t>
       </w:r>
+      <w:bookmarkEnd w:id="27"/>
+    </w:p>
+    <w:p>
+      <w:pPr>
+        <w:pStyle w:val="Heading2"/>
+        <w:spacing w:line="360" w:lineRule="auto"/>
+        <w:jc w:val="both"/>
+      </w:pPr>
+    </w:p>
+    <w:p>
+      <w:pPr>
+        <w:pStyle w:val="Heading2"/>
+        <w:spacing w:line="360" w:lineRule="auto"/>
+        <w:jc w:val="both"/>
+        <w:rPr>
+          <w:lang w:val="cs-CZ"/>
+        </w:rPr>
+      </w:pPr>
+      <w:bookmarkStart w:id="28" w:name="_Toc418350229"/>
+      <w:r>
+        <w:rPr>
+          <w:lang w:val="cs-CZ"/>
+        </w:rPr>
+        <w:t>Řešení přístupu do databáze</w:t>
+      </w:r>
       <w:bookmarkEnd w:id="28"/>
-    </w:p>
-    <w:p>
-      <w:pPr>
-        <w:pStyle w:val="Heading2"/>
-        <w:spacing w:line="360" w:lineRule="auto"/>
-        <w:jc w:val="both"/>
-      </w:pPr>
-    </w:p>
-    <w:p>
-      <w:pPr>
-        <w:pStyle w:val="Heading2"/>
-        <w:spacing w:line="360" w:lineRule="auto"/>
-        <w:jc w:val="both"/>
-        <w:rPr>
-          <w:lang w:val="cs-CZ"/>
-        </w:rPr>
-      </w:pPr>
-      <w:bookmarkStart w:id="29" w:name="_Toc418350229"/>
-      <w:r>
-        <w:rPr>
-          <w:lang w:val="cs-CZ"/>
-        </w:rPr>
-        <w:t>Řešení přístupu do databáze</w:t>
-      </w:r>
-      <w:bookmarkEnd w:id="29"/>
     </w:p>
     <w:p>
       <w:pPr>
@@ -16921,11 +16919,11 @@
         <w:spacing w:line="360" w:lineRule="auto"/>
         <w:jc w:val="both"/>
       </w:pPr>
-      <w:bookmarkStart w:id="30" w:name="_Toc418350230"/>
+      <w:bookmarkStart w:id="29" w:name="_Toc418350230"/>
       <w:r>
         <w:t>Filozofie connections a transakčních operací.</w:t>
       </w:r>
-      <w:bookmarkEnd w:id="30"/>
+      <w:bookmarkEnd w:id="29"/>
     </w:p>
     <w:p>
       <w:pPr>
@@ -17020,11 +17018,11 @@
         <w:spacing w:line="360" w:lineRule="auto"/>
         <w:jc w:val="both"/>
       </w:pPr>
-      <w:bookmarkStart w:id="31" w:name="_Toc418350231"/>
+      <w:bookmarkStart w:id="30" w:name="_Toc418350231"/>
       <w:r>
         <w:t>Odstaňování / deaktivace entit</w:t>
       </w:r>
-      <w:bookmarkEnd w:id="31"/>
+      <w:bookmarkEnd w:id="30"/>
     </w:p>
     <w:p>
       <w:pPr>
@@ -17594,7 +17592,7 @@
           <w:lang w:val="cs-CZ"/>
         </w:rPr>
       </w:pPr>
-      <w:bookmarkStart w:id="32" w:name="_Toc418350232"/>
+      <w:bookmarkStart w:id="31" w:name="_Toc418350232"/>
       <w:r>
         <w:rPr>
           <w:lang w:val="cs-CZ"/>
@@ -17608,172 +17606,172 @@
         </w:rPr>
         <w:t>iltrování</w:t>
       </w:r>
+      <w:bookmarkEnd w:id="31"/>
+    </w:p>
+    <w:p>
+      <w:pPr>
+        <w:spacing w:line="360" w:lineRule="auto"/>
+        <w:jc w:val="both"/>
+        <w:rPr>
+          <w:shd w:val="clear" w:color="auto" w:fill="FFFFFF"/>
+        </w:rPr>
+      </w:pPr>
+      <w:r>
+        <w:rPr>
+          <w:shd w:val="clear" w:color="auto" w:fill="FFFFFF"/>
+        </w:rPr>
+        <w:t>Při vkládání nových entit do systému (resp. prohlížení entit v administrátorském view-pohledu</w:t>
+      </w:r>
+      <w:r>
+        <w:rPr>
+          <w:shd w:val="clear" w:color="auto" w:fill="FFFFFF"/>
+        </w:rPr>
+        <w:t>, viz. View 8 níže</w:t>
+      </w:r>
+      <w:r>
+        <w:rPr>
+          <w:shd w:val="clear" w:color="auto" w:fill="FFFFFF"/>
+        </w:rPr>
+        <w:t xml:space="preserve">) je dobré, aby uživatel měl možnost výběru jejích parametrů zouženou </w:t>
+      </w:r>
+      <w:r>
+        <w:rPr>
+          <w:shd w:val="clear" w:color="auto" w:fill="FFFFFF"/>
+        </w:rPr>
+        <w:t>podle vlastních potřeb</w:t>
+      </w:r>
+      <w:r>
+        <w:rPr>
+          <w:shd w:val="clear" w:color="auto" w:fill="FFFFFF"/>
+        </w:rPr>
+        <w:t xml:space="preserve">. Například pokud vkládá nové hlasování ve veřejném orgánu, není vhodné, aby měl na výběr všechny předměty hlasování přístupné v celém systému, ale jenom ty, které vznikli na půdě toho samého veřejného orgánu. </w:t>
+      </w:r>
+    </w:p>
+    <w:p>
+      <w:pPr>
+        <w:spacing w:line="360" w:lineRule="auto"/>
+        <w:jc w:val="both"/>
+      </w:pPr>
+      <w:r>
+        <w:rPr>
+          <w:shd w:val="clear" w:color="auto" w:fill="FFFFFF"/>
+        </w:rPr>
+        <w:t>Při konstrukci těchto filtrů využijeme stejný algoritmus jako při deaktivaci entit. S</w:t>
+      </w:r>
+      <w:r>
+        <w:rPr>
+          <w:lang w:val="cs-CZ"/>
+        </w:rPr>
+        <w:t> tím rozdílem, že vyhledávání nepůjde od vybrané ovlivňující entity až na úroveň listů</w:t>
+      </w:r>
+      <w:r>
+        <w:rPr>
+          <w:lang w:val="cs-CZ"/>
+        </w:rPr>
+        <w:t>,</w:t>
+      </w:r>
+      <w:r>
+        <w:rPr>
+          <w:lang w:val="cs-CZ"/>
+        </w:rPr>
+        <w:t xml:space="preserve"> ale jen do takové hlobky, než zarazí na </w:t>
+      </w:r>
+      <w:r>
+        <w:t>t</w:t>
+      </w:r>
+      <w:r>
+        <w:rPr>
+          <w:lang w:val="cs-CZ"/>
+        </w:rPr>
+        <w:t>řídu ovlivněn</w:t>
+      </w:r>
+      <w:r>
+        <w:t>é entity</w:t>
+      </w:r>
+      <w:r>
+        <w:rPr>
+          <w:lang w:val="cs-CZ"/>
+        </w:rPr>
+        <w:t>. Výhod</w:t>
+      </w:r>
+      <w:r>
+        <w:rPr>
+          <w:lang w:val="cs-CZ"/>
+        </w:rPr>
+        <w:t>ou</w:t>
+      </w:r>
+      <w:r>
+        <w:rPr>
+          <w:lang w:val="cs-CZ"/>
+        </w:rPr>
+        <w:t xml:space="preserve"> t</w:t>
+      </w:r>
+      <w:r>
+        <w:rPr>
+          <w:lang w:val="cs-CZ"/>
+        </w:rPr>
+        <w:t xml:space="preserve">ohoto </w:t>
+      </w:r>
+      <w:r>
+        <w:t xml:space="preserve">algoritmu </w:t>
+      </w:r>
+      <w:r>
+        <w:rPr>
+          <w:lang w:val="cs-CZ"/>
+        </w:rPr>
+        <w:t xml:space="preserve">je, že je univerzální, tj. </w:t>
+      </w:r>
+      <w:r>
+        <w:t xml:space="preserve">umožní </w:t>
+      </w:r>
+      <w:r>
+        <w:rPr>
+          <w:lang w:val="cs-CZ"/>
+        </w:rPr>
+        <w:t>jak</w:t>
+      </w:r>
+      <w:r>
+        <w:t xml:space="preserve">oukoli </w:t>
+      </w:r>
+      <w:r>
+        <w:rPr>
+          <w:lang w:val="cs-CZ"/>
+        </w:rPr>
+        <w:t xml:space="preserve">kombinaci: ovlivňující vs. ovlivněná třída. </w:t>
+      </w:r>
+    </w:p>
+    <w:p>
+      <w:pPr>
+        <w:spacing w:line="360" w:lineRule="auto"/>
+        <w:jc w:val="both"/>
+        <w:rPr>
+          <w:lang w:val="cs-CZ"/>
+        </w:rPr>
+      </w:pPr>
+    </w:p>
+    <w:p>
+      <w:pPr>
+        <w:pStyle w:val="Heading2"/>
+        <w:spacing w:line="360" w:lineRule="auto"/>
+        <w:jc w:val="both"/>
+        <w:rPr>
+          <w:lang w:val="cs-CZ"/>
+        </w:rPr>
+      </w:pPr>
+      <w:bookmarkStart w:id="32" w:name="_Toc418350233"/>
+      <w:r>
+        <w:rPr>
+          <w:lang w:val="cs-CZ"/>
+        </w:rPr>
+        <w:t>U</w:t>
+      </w:r>
+      <w:r>
+        <w:rPr>
+          <w:lang w:val="cs-CZ"/>
+        </w:rPr>
+        <w:t>kládání změn</w:t>
+      </w:r>
       <w:bookmarkEnd w:id="32"/>
-    </w:p>
-    <w:p>
-      <w:pPr>
-        <w:spacing w:line="360" w:lineRule="auto"/>
-        <w:jc w:val="both"/>
-        <w:rPr>
-          <w:shd w:val="clear" w:color="auto" w:fill="FFFFFF"/>
-        </w:rPr>
-      </w:pPr>
-      <w:r>
-        <w:rPr>
-          <w:shd w:val="clear" w:color="auto" w:fill="FFFFFF"/>
-        </w:rPr>
-        <w:t>Při vkládání nových entit do systému (resp. prohlížení entit v administrátorském view-pohledu</w:t>
-      </w:r>
-      <w:r>
-        <w:rPr>
-          <w:shd w:val="clear" w:color="auto" w:fill="FFFFFF"/>
-        </w:rPr>
-        <w:t>, viz. View 8 níže</w:t>
-      </w:r>
-      <w:r>
-        <w:rPr>
-          <w:shd w:val="clear" w:color="auto" w:fill="FFFFFF"/>
-        </w:rPr>
-        <w:t xml:space="preserve">) je dobré, aby uživatel měl možnost výběru jejích parametrů zouženou </w:t>
-      </w:r>
-      <w:r>
-        <w:rPr>
-          <w:shd w:val="clear" w:color="auto" w:fill="FFFFFF"/>
-        </w:rPr>
-        <w:t>podle vlastních potřeb</w:t>
-      </w:r>
-      <w:r>
-        <w:rPr>
-          <w:shd w:val="clear" w:color="auto" w:fill="FFFFFF"/>
-        </w:rPr>
-        <w:t xml:space="preserve">. Například pokud vkládá nové hlasování ve veřejném orgánu, není vhodné, aby měl na výběr všechny předměty hlasování přístupné v celém systému, ale jenom ty, které vznikli na půdě toho samého veřejného orgánu. </w:t>
-      </w:r>
-    </w:p>
-    <w:p>
-      <w:pPr>
-        <w:spacing w:line="360" w:lineRule="auto"/>
-        <w:jc w:val="both"/>
-      </w:pPr>
-      <w:r>
-        <w:rPr>
-          <w:shd w:val="clear" w:color="auto" w:fill="FFFFFF"/>
-        </w:rPr>
-        <w:t>Při konstrukci těchto filtrů využijeme stejný algoritmus jako při deaktivaci entit. S</w:t>
-      </w:r>
-      <w:r>
-        <w:rPr>
-          <w:lang w:val="cs-CZ"/>
-        </w:rPr>
-        <w:t> tím rozdílem, že vyhledávání nepůjde od vybrané ovlivňující entity až na úroveň listů</w:t>
-      </w:r>
-      <w:r>
-        <w:rPr>
-          <w:lang w:val="cs-CZ"/>
-        </w:rPr>
-        <w:t>,</w:t>
-      </w:r>
-      <w:r>
-        <w:rPr>
-          <w:lang w:val="cs-CZ"/>
-        </w:rPr>
-        <w:t xml:space="preserve"> ale jen do takové hlobky, než zarazí na </w:t>
-      </w:r>
-      <w:r>
-        <w:t>t</w:t>
-      </w:r>
-      <w:r>
-        <w:rPr>
-          <w:lang w:val="cs-CZ"/>
-        </w:rPr>
-        <w:t>řídu ovlivněn</w:t>
-      </w:r>
-      <w:r>
-        <w:t>é entity</w:t>
-      </w:r>
-      <w:r>
-        <w:rPr>
-          <w:lang w:val="cs-CZ"/>
-        </w:rPr>
-        <w:t>. Výhod</w:t>
-      </w:r>
-      <w:r>
-        <w:rPr>
-          <w:lang w:val="cs-CZ"/>
-        </w:rPr>
-        <w:t>ou</w:t>
-      </w:r>
-      <w:r>
-        <w:rPr>
-          <w:lang w:val="cs-CZ"/>
-        </w:rPr>
-        <w:t xml:space="preserve"> t</w:t>
-      </w:r>
-      <w:r>
-        <w:rPr>
-          <w:lang w:val="cs-CZ"/>
-        </w:rPr>
-        <w:t xml:space="preserve">ohoto </w:t>
-      </w:r>
-      <w:r>
-        <w:t xml:space="preserve">algoritmu </w:t>
-      </w:r>
-      <w:r>
-        <w:rPr>
-          <w:lang w:val="cs-CZ"/>
-        </w:rPr>
-        <w:t xml:space="preserve">je, že je univerzální, tj. </w:t>
-      </w:r>
-      <w:r>
-        <w:t xml:space="preserve">umožní </w:t>
-      </w:r>
-      <w:r>
-        <w:rPr>
-          <w:lang w:val="cs-CZ"/>
-        </w:rPr>
-        <w:t>jak</w:t>
-      </w:r>
-      <w:r>
-        <w:t xml:space="preserve">oukoli </w:t>
-      </w:r>
-      <w:r>
-        <w:rPr>
-          <w:lang w:val="cs-CZ"/>
-        </w:rPr>
-        <w:t xml:space="preserve">kombinaci: ovlivňující vs. ovlivněná třída. </w:t>
-      </w:r>
-    </w:p>
-    <w:p>
-      <w:pPr>
-        <w:spacing w:line="360" w:lineRule="auto"/>
-        <w:jc w:val="both"/>
-        <w:rPr>
-          <w:lang w:val="cs-CZ"/>
-        </w:rPr>
-      </w:pPr>
-    </w:p>
-    <w:p>
-      <w:pPr>
-        <w:pStyle w:val="Heading2"/>
-        <w:spacing w:line="360" w:lineRule="auto"/>
-        <w:jc w:val="both"/>
-        <w:rPr>
-          <w:lang w:val="cs-CZ"/>
-        </w:rPr>
-      </w:pPr>
-      <w:bookmarkStart w:id="33" w:name="_Toc418350233"/>
-      <w:r>
-        <w:rPr>
-          <w:lang w:val="cs-CZ"/>
-        </w:rPr>
-        <w:t>U</w:t>
-      </w:r>
-      <w:r>
-        <w:rPr>
-          <w:lang w:val="cs-CZ"/>
-        </w:rPr>
-        <w:t>kládání změn</w:t>
-      </w:r>
-      <w:bookmarkEnd w:id="33"/>
     </w:p>
     <w:p>
       <w:pPr>
@@ -17983,7 +17981,7 @@
         <w:spacing w:line="360" w:lineRule="auto"/>
         <w:jc w:val="both"/>
       </w:pPr>
-      <w:bookmarkStart w:id="34" w:name="_Toc418350234"/>
+      <w:bookmarkStart w:id="33" w:name="_Toc418350234"/>
       <w:r>
         <w:rPr>
           <w:rStyle w:val="Heading2Char"/>
@@ -17993,36 +17991,160 @@
         </w:rPr>
         <w:t>Univerzální formát.</w:t>
       </w:r>
+      <w:bookmarkEnd w:id="33"/>
+      <w:r>
+        <w:t xml:space="preserve">  </w:t>
+      </w:r>
+    </w:p>
+    <w:p>
+      <w:pPr>
+        <w:spacing w:line="360" w:lineRule="auto"/>
+        <w:jc w:val="both"/>
+        <w:rPr>
+          <w:lang w:val="cs-CZ"/>
+        </w:rPr>
+      </w:pPr>
+      <w:r>
+        <w:rPr>
+          <w:lang w:val="cs-CZ"/>
+        </w:rPr>
+        <w:t>Jelikož v tabulkách jsou hodnoty uloženy v nejrůznějších formátech (VARCHAR, DATE, TEXT, BIT, etc..) na to, aby mohl</w:t>
+      </w:r>
+      <w:r>
+        <w:rPr>
+          <w:lang w:val="cs-CZ"/>
+        </w:rPr>
+        <w:t>y</w:t>
+      </w:r>
+      <w:r>
+        <w:rPr>
+          <w:lang w:val="cs-CZ"/>
+        </w:rPr>
+        <w:t xml:space="preserve"> být ukládány v jednom sloupci, je potřebné najít univerzální formát</w:t>
+      </w:r>
+      <w:r>
+        <w:rPr>
+          <w:lang w:val="cs-CZ"/>
+        </w:rPr>
+        <w:t>,</w:t>
+      </w:r>
+      <w:r>
+        <w:rPr>
+          <w:lang w:val="cs-CZ"/>
+        </w:rPr>
+        <w:t xml:space="preserve"> na který bude možno transformovat jakoukoli hodnotu a taky co nejjednodušeji provést zpětnou transformaci.</w:t>
+      </w:r>
+    </w:p>
+    <w:p>
+      <w:pPr>
+        <w:spacing w:line="360" w:lineRule="auto"/>
+        <w:jc w:val="both"/>
+        <w:rPr>
+          <w:lang w:val="cs-CZ"/>
+        </w:rPr>
+      </w:pPr>
+      <w:r>
+        <w:rPr>
+          <w:lang w:val="cs-CZ"/>
+        </w:rPr>
+        <w:t>Nejuniverzálnějším fromátem se jeví proud bytů, tj. Kupříkladu BLOB. Nicméně, pokud jsme ze systému vyloučili změny dat, které tento formát vysloveně vyžadují (tj. dokumnetů). Druhým univerzálním formátem je String, tj. VARCHAR, ze kterého jde snadněji převod zpátky na potřebn</w:t>
+      </w:r>
+      <w:r>
+        <w:rPr>
+          <w:lang w:val="cs-CZ"/>
+        </w:rPr>
+        <w:t>ý</w:t>
+      </w:r>
+      <w:r>
+        <w:rPr>
+          <w:lang w:val="cs-CZ"/>
+        </w:rPr>
+        <w:t xml:space="preserve"> formát. Při použití typu BLOB by stejně jedn</w:t>
+      </w:r>
+      <w:r>
+        <w:rPr>
+          <w:lang w:val="cs-CZ"/>
+        </w:rPr>
+        <w:t>ím</w:t>
+      </w:r>
+      <w:r>
+        <w:rPr>
+          <w:lang w:val="cs-CZ"/>
+        </w:rPr>
+        <w:t xml:space="preserve"> mezikrokem musel být pravděpodobně typ </w:t>
+      </w:r>
+      <w:r>
+        <w:rPr>
+          <w:i/>
+          <w:lang w:val="cs-CZ"/>
+        </w:rPr>
+        <w:t>String.</w:t>
+      </w:r>
+    </w:p>
+    <w:p>
+      <w:pPr>
+        <w:spacing w:line="360" w:lineRule="auto"/>
+        <w:jc w:val="both"/>
+        <w:rPr>
+          <w:lang w:val="cs-CZ"/>
+        </w:rPr>
+      </w:pPr>
+    </w:p>
+    <w:p>
+      <w:pPr>
+        <w:pStyle w:val="Heading3"/>
+        <w:spacing w:line="360" w:lineRule="auto"/>
+        <w:jc w:val="both"/>
+        <w:rPr>
+          <w:lang w:val="cs-CZ"/>
+        </w:rPr>
+      </w:pPr>
+      <w:bookmarkStart w:id="34" w:name="_Toc418350235"/>
+      <w:r>
+        <w:rPr>
+          <w:lang w:val="cs-CZ"/>
+        </w:rPr>
+        <w:t>Ukládání dokumentů</w:t>
+      </w:r>
       <w:bookmarkEnd w:id="34"/>
-      <w:r>
-        <w:t xml:space="preserve">  </w:t>
-      </w:r>
-    </w:p>
-    <w:p>
-      <w:pPr>
-        <w:spacing w:line="360" w:lineRule="auto"/>
-        <w:jc w:val="both"/>
-        <w:rPr>
-          <w:lang w:val="cs-CZ"/>
-        </w:rPr>
-      </w:pPr>
-      <w:r>
-        <w:rPr>
-          <w:lang w:val="cs-CZ"/>
-        </w:rPr>
-        <w:t>Jelikož v tabulkách jsou hodnoty uloženy v nejrůznějších formátech (VARCHAR, DATE, TEXT, BIT, etc..) na to, aby mohl</w:t>
-      </w:r>
-      <w:r>
-        <w:rPr>
-          <w:lang w:val="cs-CZ"/>
-        </w:rPr>
-        <w:t>y</w:t>
-      </w:r>
-      <w:r>
-        <w:rPr>
-          <w:lang w:val="cs-CZ"/>
-        </w:rPr>
-        <w:t xml:space="preserve"> být ukládány v jednom sloupci, je potřebné najít univerzální formát</w:t>
+    </w:p>
+    <w:p>
+      <w:pPr>
+        <w:spacing w:line="360" w:lineRule="auto"/>
+        <w:jc w:val="both"/>
+        <w:rPr>
+          <w:lang w:val="cs-CZ"/>
+        </w:rPr>
+      </w:pPr>
+      <w:r>
+        <w:rPr>
+          <w:lang w:val="cs-CZ"/>
+        </w:rPr>
+        <w:t>Dokumenty je možno ukládat v databáze jako typ BLOB, nebo jako odkazy k adresárové struktúře na serveru. Výhodou dokumentů uložených v adresářové struktuře je to, že jsou dostupné i jiným způsobem, a též, že odlehčují databázový provoz. Naopak ukládán</w:t>
+      </w:r>
+      <w:r>
+        <w:rPr>
+          <w:lang w:val="cs-CZ"/>
+        </w:rPr>
+        <w:t>í</w:t>
+      </w:r>
+      <w:r>
+        <w:rPr>
+          <w:lang w:val="cs-CZ"/>
+        </w:rPr>
+        <w:t xml:space="preserve"> dokumentů v databáz</w:t>
+      </w:r>
+      <w:r>
+        <w:rPr>
+          <w:lang w:val="cs-CZ"/>
+        </w:rPr>
+        <w:t>i</w:t>
+      </w:r>
+      <w:r>
+        <w:rPr>
+          <w:lang w:val="cs-CZ"/>
+        </w:rPr>
+        <w:t xml:space="preserve"> se mi její jako elegantnější</w:t>
       </w:r>
       <w:r>
         <w:rPr>
@@ -18034,175 +18156,51 @@
         <w:rPr>
           <w:lang w:val="cs-CZ"/>
         </w:rPr>
-        <w:t xml:space="preserve"> na který bude možno transformovat jakoukoli hodnotu a taky co nejjednodušeji provést zpětnou transformaci.</w:t>
-      </w:r>
-    </w:p>
-    <w:p>
-      <w:pPr>
-        <w:spacing w:line="360" w:lineRule="auto"/>
-        <w:jc w:val="both"/>
-        <w:rPr>
-          <w:lang w:val="cs-CZ"/>
-        </w:rPr>
-      </w:pPr>
-      <w:r>
-        <w:rPr>
-          <w:lang w:val="cs-CZ"/>
-        </w:rPr>
-        <w:t>Nejuniverzálnějším fromátem se jeví proud bytů, tj. Kupříkladu BLOB. Nicméně, pokud jsme ze systému vyloučili změny dat, které tento formát vysloveně vyžadují (tj. dokumnetů). Druhým univerzálním formátem je String, tj. VARCHAR, ze kterého jde snadněji převod zpátky na potřebn</w:t>
-      </w:r>
-      <w:r>
-        <w:rPr>
-          <w:lang w:val="cs-CZ"/>
-        </w:rPr>
-        <w:t>ý</w:t>
-      </w:r>
-      <w:r>
-        <w:rPr>
-          <w:lang w:val="cs-CZ"/>
-        </w:rPr>
-        <w:t xml:space="preserve"> formát. Při použití typu BLOB by stejně jedn</w:t>
-      </w:r>
-      <w:r>
-        <w:rPr>
-          <w:lang w:val="cs-CZ"/>
-        </w:rPr>
-        <w:t>ím</w:t>
-      </w:r>
-      <w:r>
-        <w:rPr>
-          <w:lang w:val="cs-CZ"/>
-        </w:rPr>
-        <w:t xml:space="preserve"> mezikrokem musel být pravděpodobně typ </w:t>
-      </w:r>
-      <w:r>
-        <w:rPr>
-          <w:i/>
-          <w:lang w:val="cs-CZ"/>
-        </w:rPr>
-        <w:t>String.</w:t>
-      </w:r>
-    </w:p>
-    <w:p>
-      <w:pPr>
-        <w:spacing w:line="360" w:lineRule="auto"/>
-        <w:jc w:val="both"/>
-        <w:rPr>
-          <w:lang w:val="cs-CZ"/>
-        </w:rPr>
-      </w:pPr>
+        <w:t xml:space="preserve"> přenostitelnější řešení.  </w:t>
+      </w:r>
+    </w:p>
+    <w:p>
+      <w:pPr>
+        <w:pStyle w:val="Heading2"/>
+        <w:spacing w:line="360" w:lineRule="auto"/>
+        <w:jc w:val="both"/>
+      </w:pPr>
+    </w:p>
+    <w:p>
+      <w:pPr>
+        <w:pStyle w:val="Heading2"/>
+        <w:spacing w:line="360" w:lineRule="auto"/>
+        <w:jc w:val="both"/>
+      </w:pPr>
+      <w:bookmarkStart w:id="35" w:name="_Toc418350236"/>
+      <w:r>
+        <w:t>N</w:t>
+      </w:r>
+      <w:r>
+        <w:t>ávrh mapy stránek</w:t>
+      </w:r>
+      <w:bookmarkEnd w:id="35"/>
+    </w:p>
+    <w:p>
+      <w:pPr>
+        <w:spacing w:line="360" w:lineRule="auto"/>
+        <w:jc w:val="both"/>
+      </w:pPr>
+    </w:p>
+    <w:p>
+      <w:pPr>
+        <w:spacing w:line="360" w:lineRule="auto"/>
+        <w:jc w:val="both"/>
+      </w:pPr>
+      <w:r>
+        <w:t>Jsou zobrazeny podle typu uživatelů. Vždy platí, že vyšší role zahrnuje, nebo překrývá stránky nižší role.</w:t>
+      </w:r>
     </w:p>
     <w:p>
       <w:pPr>
         <w:pStyle w:val="Heading3"/>
-        <w:spacing w:line="360" w:lineRule="auto"/>
-        <w:jc w:val="both"/>
-        <w:rPr>
-          <w:lang w:val="cs-CZ"/>
-        </w:rPr>
-      </w:pPr>
-      <w:bookmarkStart w:id="35" w:name="_Toc418350235"/>
-      <w:r>
-        <w:rPr>
-          <w:lang w:val="cs-CZ"/>
-        </w:rPr>
-        <w:t>Ukládání dokumentů</w:t>
-      </w:r>
-      <w:bookmarkEnd w:id="35"/>
-    </w:p>
-    <w:p>
-      <w:pPr>
-        <w:spacing w:line="360" w:lineRule="auto"/>
-        <w:jc w:val="both"/>
-        <w:rPr>
-          <w:lang w:val="cs-CZ"/>
-        </w:rPr>
-      </w:pPr>
-      <w:r>
-        <w:rPr>
-          <w:lang w:val="cs-CZ"/>
-        </w:rPr>
-        <w:t>Dokumenty je možno ukládat v databáze jako typ BLOB, nebo jako odkazy k adresárové struktúře na serveru. Výhodou dokumentů uložených v adresářové struktuře je to, že jsou dostupné i jiným způsobem, a též, že odlehčují databázový provoz. Naopak ukládán</w:t>
-      </w:r>
-      <w:r>
-        <w:rPr>
-          <w:lang w:val="cs-CZ"/>
-        </w:rPr>
-        <w:t>í</w:t>
-      </w:r>
-      <w:r>
-        <w:rPr>
-          <w:lang w:val="cs-CZ"/>
-        </w:rPr>
-        <w:t xml:space="preserve"> dokumentů v databáz</w:t>
-      </w:r>
-      <w:r>
-        <w:rPr>
-          <w:lang w:val="cs-CZ"/>
-        </w:rPr>
-        <w:t>i</w:t>
-      </w:r>
-      <w:r>
-        <w:rPr>
-          <w:lang w:val="cs-CZ"/>
-        </w:rPr>
-        <w:t xml:space="preserve"> se mi její jako elegantnější</w:t>
-      </w:r>
-      <w:r>
-        <w:rPr>
-          <w:lang w:val="cs-CZ"/>
-        </w:rPr>
-        <w:t>,</w:t>
-      </w:r>
-      <w:r>
-        <w:rPr>
-          <w:lang w:val="cs-CZ"/>
-        </w:rPr>
-        <w:t xml:space="preserve"> přenostitelnější řešení.  </w:t>
-      </w:r>
-    </w:p>
-    <w:p>
-      <w:pPr>
-        <w:pStyle w:val="Heading2"/>
-        <w:spacing w:line="360" w:lineRule="auto"/>
-        <w:jc w:val="both"/>
-      </w:pPr>
-    </w:p>
-    <w:p>
-      <w:pPr>
-        <w:pStyle w:val="Heading2"/>
-        <w:spacing w:line="360" w:lineRule="auto"/>
-        <w:jc w:val="both"/>
-      </w:pPr>
-      <w:bookmarkStart w:id="36" w:name="_Toc418350236"/>
-      <w:r>
-        <w:t>N</w:t>
-      </w:r>
-      <w:r>
-        <w:t>ávrh mapy stránek</w:t>
-      </w:r>
-      <w:bookmarkEnd w:id="36"/>
-    </w:p>
-    <w:p>
-      <w:pPr>
-        <w:spacing w:line="360" w:lineRule="auto"/>
-        <w:jc w:val="both"/>
-      </w:pPr>
-    </w:p>
-    <w:p>
-      <w:pPr>
-        <w:spacing w:line="360" w:lineRule="auto"/>
-        <w:jc w:val="both"/>
-      </w:pPr>
-      <w:r>
-        <w:t>Jsou zobrazeny podle typu uživatelů. Vždy platí, že vyšší role zahrnuje, nebo překrývá stránky nižší role.</w:t>
-      </w:r>
-    </w:p>
-    <w:p>
-      <w:pPr>
-        <w:pStyle w:val="Heading3"/>
-      </w:pPr>
-      <w:bookmarkStart w:id="37" w:name="_Toc418350237"/>
+      </w:pPr>
+      <w:bookmarkStart w:id="36" w:name="_Toc418350237"/>
       <w:r>
         <w:lastRenderedPageBreak/>
         <w:t xml:space="preserve">Mapa stránek </w:t>
@@ -18213,7 +18211,7 @@
       <w:r>
         <w:t>.</w:t>
       </w:r>
-      <w:bookmarkEnd w:id="37"/>
+      <w:bookmarkEnd w:id="36"/>
     </w:p>
     <w:p>
       <w:pPr>
@@ -19997,12 +19995,12 @@
         <w:spacing w:line="360" w:lineRule="auto"/>
         <w:jc w:val="both"/>
       </w:pPr>
-      <w:bookmarkStart w:id="38" w:name="_Toc418350238"/>
+      <w:bookmarkStart w:id="37" w:name="_Toc418350238"/>
       <w:r>
         <w:lastRenderedPageBreak/>
         <w:t>Mapa stránek dobrovolníka.</w:t>
       </w:r>
-      <w:bookmarkEnd w:id="38"/>
+      <w:bookmarkEnd w:id="37"/>
     </w:p>
     <w:p/>
     <w:p>
@@ -20638,7 +20636,7 @@
         <w:spacing w:line="360" w:lineRule="auto"/>
         <w:jc w:val="both"/>
       </w:pPr>
-      <w:bookmarkStart w:id="39" w:name="_Toc418350239"/>
+      <w:bookmarkStart w:id="38" w:name="_Toc418350239"/>
       <w:r>
         <w:t xml:space="preserve">Mapa stránek </w:t>
       </w:r>
@@ -20648,89 +20646,89 @@
       <w:r>
         <w:t>.</w:t>
       </w:r>
+      <w:bookmarkEnd w:id="38"/>
+    </w:p>
+    <w:p>
+      <w:pPr>
+        <w:spacing w:line="360" w:lineRule="auto"/>
+        <w:jc w:val="both"/>
+      </w:pPr>
+      <w:r>
+        <w:t>Všechno jak pro dobrovolníka. Editace i administračních tabulek, přidávaní a mazání nových uživatelů</w:t>
+      </w:r>
+      <w:r>
+        <w:t xml:space="preserve"> (rozšířené možnosti View 7</w:t>
+      </w:r>
+      <w:r>
+        <w:t xml:space="preserve"> o část „Administrace“</w:t>
+      </w:r>
+      <w:r>
+        <w:t>)</w:t>
+      </w:r>
+      <w:r>
+        <w:t xml:space="preserve">. </w:t>
+      </w:r>
+      <w:r>
+        <w:t>V budoucnosti i p</w:t>
+      </w:r>
+      <w:r>
+        <w:t>řístup k možnosti navrácení systému</w:t>
+      </w:r>
+      <w:r>
+        <w:t xml:space="preserve"> do stavu v minulosti, resp. umožňující oživování deaktivovaných entit.</w:t>
+      </w:r>
+    </w:p>
+    <w:p>
+      <w:pPr>
+        <w:spacing w:line="360" w:lineRule="auto"/>
+        <w:jc w:val="both"/>
+        <w:rPr>
+          <w:lang w:val="cs-CZ"/>
+        </w:rPr>
+      </w:pPr>
+    </w:p>
+    <w:p>
+      <w:pPr>
+        <w:pStyle w:val="Heading2"/>
+        <w:spacing w:line="360" w:lineRule="auto"/>
+        <w:jc w:val="both"/>
+      </w:pPr>
+      <w:bookmarkStart w:id="39" w:name="_Toc418350240"/>
+      <w:r>
+        <w:t>Možnosti r</w:t>
+      </w:r>
+      <w:r>
+        <w:t>ozšířování systému.</w:t>
+      </w:r>
       <w:bookmarkEnd w:id="39"/>
     </w:p>
     <w:p>
       <w:pPr>
-        <w:spacing w:line="360" w:lineRule="auto"/>
-        <w:jc w:val="both"/>
-      </w:pPr>
-      <w:r>
-        <w:t>Všechno jak pro dobrovolníka. Editace i administračních tabulek, přidávaní a mazání nových uživatelů</w:t>
-      </w:r>
-      <w:r>
-        <w:t xml:space="preserve"> (rozšířené možnosti View 7</w:t>
-      </w:r>
-      <w:r>
-        <w:t xml:space="preserve"> o část „Administrace“</w:t>
-      </w:r>
-      <w:r>
-        <w:t>)</w:t>
-      </w:r>
-      <w:r>
-        <w:t xml:space="preserve">. </w:t>
-      </w:r>
-      <w:r>
-        <w:t>V budoucnosti i p</w:t>
-      </w:r>
-      <w:r>
-        <w:t>řístup k možnosti navrácení systému</w:t>
-      </w:r>
-      <w:r>
-        <w:t xml:space="preserve"> do stavu v minulosti, resp. umožňující oživování deaktivovaných entit.</w:t>
-      </w:r>
-    </w:p>
-    <w:p>
-      <w:pPr>
-        <w:spacing w:line="360" w:lineRule="auto"/>
-        <w:jc w:val="both"/>
-        <w:rPr>
-          <w:lang w:val="cs-CZ"/>
-        </w:rPr>
-      </w:pPr>
-    </w:p>
-    <w:p>
-      <w:pPr>
-        <w:pStyle w:val="Heading2"/>
-        <w:spacing w:line="360" w:lineRule="auto"/>
-        <w:jc w:val="both"/>
-      </w:pPr>
-      <w:bookmarkStart w:id="40" w:name="_Toc418350240"/>
-      <w:r>
-        <w:t>Možnosti r</w:t>
-      </w:r>
-      <w:r>
-        <w:t>ozšířování systému.</w:t>
+        <w:pStyle w:val="Heading3"/>
+        <w:spacing w:line="360" w:lineRule="auto"/>
+        <w:jc w:val="both"/>
+        <w:rPr>
+          <w:lang w:val="cs-CZ"/>
+        </w:rPr>
+      </w:pPr>
+    </w:p>
+    <w:p>
+      <w:pPr>
+        <w:pStyle w:val="Heading3"/>
+        <w:spacing w:line="360" w:lineRule="auto"/>
+        <w:jc w:val="both"/>
+        <w:rPr>
+          <w:lang w:val="cs-CZ"/>
+        </w:rPr>
+      </w:pPr>
+      <w:bookmarkStart w:id="40" w:name="_Toc418350241"/>
+      <w:r>
+        <w:rPr>
+          <w:lang w:val="cs-CZ"/>
+        </w:rPr>
+        <w:t>Návrat do bodu v minulosti</w:t>
       </w:r>
       <w:bookmarkEnd w:id="40"/>
-    </w:p>
-    <w:p>
-      <w:pPr>
-        <w:pStyle w:val="Heading3"/>
-        <w:spacing w:line="360" w:lineRule="auto"/>
-        <w:jc w:val="both"/>
-        <w:rPr>
-          <w:lang w:val="cs-CZ"/>
-        </w:rPr>
-      </w:pPr>
-    </w:p>
-    <w:p>
-      <w:pPr>
-        <w:pStyle w:val="Heading3"/>
-        <w:spacing w:line="360" w:lineRule="auto"/>
-        <w:jc w:val="both"/>
-        <w:rPr>
-          <w:lang w:val="cs-CZ"/>
-        </w:rPr>
-      </w:pPr>
-      <w:bookmarkStart w:id="41" w:name="_Toc418350241"/>
-      <w:r>
-        <w:rPr>
-          <w:lang w:val="cs-CZ"/>
-        </w:rPr>
-        <w:t>Návrat do bodu v minulosti</w:t>
-      </w:r>
-      <w:bookmarkEnd w:id="41"/>
     </w:p>
     <w:p>
       <w:pPr>
@@ -21060,89 +21058,89 @@
           <w:lang w:val="cs-CZ"/>
         </w:rPr>
       </w:pPr>
-      <w:bookmarkStart w:id="42" w:name="_Toc418350242"/>
+      <w:bookmarkStart w:id="41" w:name="_Toc418350242"/>
       <w:r>
         <w:rPr>
           <w:lang w:val="cs-CZ"/>
         </w:rPr>
         <w:t>Oživování mrtvých entit.</w:t>
       </w:r>
+      <w:bookmarkEnd w:id="41"/>
+    </w:p>
+    <w:p>
+      <w:pPr>
+        <w:spacing w:line="360" w:lineRule="auto"/>
+        <w:jc w:val="both"/>
+        <w:rPr>
+          <w:lang w:val="cs-CZ"/>
+        </w:rPr>
+      </w:pPr>
+      <w:r>
+        <w:rPr>
+          <w:lang w:val="cs-CZ"/>
+        </w:rPr>
+        <w:t xml:space="preserve">Systém umožní taky oživení mrtvých entit a to buďto jednotlivě nebo s celým stromem, který z tohto kořenu vyrostl, podle výběru uživatele. Tyto změny se do tabulky </w:t>
+      </w:r>
+      <w:r>
+        <w:rPr>
+          <w:lang w:val="cs-CZ"/>
+        </w:rPr>
+        <w:t>A_</w:t>
+      </w:r>
+      <w:r>
+        <w:rPr>
+          <w:lang w:val="cs-CZ"/>
+        </w:rPr>
+        <w:t>CH</w:t>
+      </w:r>
+      <w:r>
+        <w:rPr>
+          <w:lang w:val="cs-CZ"/>
+        </w:rPr>
+        <w:t>A</w:t>
+      </w:r>
+      <w:r>
+        <w:rPr>
+          <w:lang w:val="cs-CZ"/>
+        </w:rPr>
+        <w:t>NGE zapisovat budou.</w:t>
+      </w:r>
+    </w:p>
+    <w:p/>
+    <w:p>
+      <w:pPr>
+        <w:pStyle w:val="Heading3"/>
+        <w:spacing w:line="360" w:lineRule="auto"/>
+        <w:rPr>
+          <w:lang w:val="cs-CZ"/>
+        </w:rPr>
+      </w:pPr>
+      <w:bookmarkStart w:id="42" w:name="_Toc418350243"/>
+      <w:r>
+        <w:rPr>
+          <w:lang w:val="cs-CZ"/>
+        </w:rPr>
+        <w:t xml:space="preserve">Problém </w:t>
+      </w:r>
+      <w:r>
+        <w:t xml:space="preserve">vyššího počtu </w:t>
+      </w:r>
+      <w:r>
+        <w:rPr>
+          <w:lang w:val="cs-CZ"/>
+        </w:rPr>
+        <w:t>dobrovoln</w:t>
+      </w:r>
+      <w:r>
+        <w:t>ických skupin</w:t>
+      </w:r>
+      <w:r>
+        <w:rPr>
+          <w:lang w:val="cs-CZ"/>
+        </w:rPr>
+        <w:t>.</w:t>
+      </w:r>
       <w:bookmarkEnd w:id="42"/>
-    </w:p>
-    <w:p>
-      <w:pPr>
-        <w:spacing w:line="360" w:lineRule="auto"/>
-        <w:jc w:val="both"/>
-        <w:rPr>
-          <w:lang w:val="cs-CZ"/>
-        </w:rPr>
-      </w:pPr>
-      <w:r>
-        <w:rPr>
-          <w:lang w:val="cs-CZ"/>
-        </w:rPr>
-        <w:t xml:space="preserve">Systém umožní taky oživení mrtvých entit a to buďto jednotlivě nebo s celým stromem, který z tohto kořenu vyrostl, podle výběru uživatele. Tyto změny se do tabulky </w:t>
-      </w:r>
-      <w:r>
-        <w:rPr>
-          <w:lang w:val="cs-CZ"/>
-        </w:rPr>
-        <w:t>A_</w:t>
-      </w:r>
-      <w:r>
-        <w:rPr>
-          <w:lang w:val="cs-CZ"/>
-        </w:rPr>
-        <w:t>CH</w:t>
-      </w:r>
-      <w:r>
-        <w:rPr>
-          <w:lang w:val="cs-CZ"/>
-        </w:rPr>
-        <w:t>A</w:t>
-      </w:r>
-      <w:r>
-        <w:rPr>
-          <w:lang w:val="cs-CZ"/>
-        </w:rPr>
-        <w:t>NGE zapisovat budou.</w:t>
-      </w:r>
-    </w:p>
-    <w:p/>
-    <w:p>
-      <w:pPr>
-        <w:pStyle w:val="Heading3"/>
-        <w:spacing w:line="360" w:lineRule="auto"/>
-        <w:rPr>
-          <w:lang w:val="cs-CZ"/>
-        </w:rPr>
-      </w:pPr>
-      <w:bookmarkStart w:id="43" w:name="_Toc418350243"/>
-      <w:r>
-        <w:rPr>
-          <w:lang w:val="cs-CZ"/>
-        </w:rPr>
-        <w:t xml:space="preserve">Problém </w:t>
-      </w:r>
-      <w:r>
-        <w:t xml:space="preserve">vyššího počtu </w:t>
-      </w:r>
-      <w:r>
-        <w:rPr>
-          <w:lang w:val="cs-CZ"/>
-        </w:rPr>
-        <w:t>dobrovoln</w:t>
-      </w:r>
-      <w:r>
-        <w:t>ických skupin</w:t>
-      </w:r>
-      <w:r>
-        <w:rPr>
-          <w:lang w:val="cs-CZ"/>
-        </w:rPr>
-        <w:t>.</w:t>
-      </w:r>
-      <w:bookmarkEnd w:id="43"/>
       <w:r>
         <w:rPr>
           <w:lang w:val="cs-CZ"/>
@@ -21522,7 +21520,7 @@
           <w:lang w:val="cs-CZ"/>
         </w:rPr>
       </w:pPr>
-      <w:bookmarkStart w:id="44" w:name="_Toc418350244"/>
+      <w:bookmarkStart w:id="43" w:name="_Toc418350244"/>
       <w:r>
         <w:rPr>
           <w:lang w:val="cs-CZ"/>
@@ -21542,160 +21540,160 @@
         </w:rPr>
         <w:t>Fyzické umístnění</w:t>
       </w:r>
+      <w:bookmarkEnd w:id="43"/>
+    </w:p>
+    <w:p>
+      <w:pPr>
+        <w:spacing w:line="360" w:lineRule="auto"/>
+        <w:jc w:val="both"/>
+        <w:rPr>
+          <w:lang w:val="cs-CZ"/>
+        </w:rPr>
+      </w:pPr>
+      <w:r>
+        <w:rPr>
+          <w:lang w:val="cs-CZ"/>
+        </w:rPr>
+        <w:t>Aplikace bude pracovat jako non-stop webová služba</w:t>
+      </w:r>
+      <w:r>
+        <w:rPr>
+          <w:lang w:val="cs-CZ"/>
+        </w:rPr>
+        <w:t xml:space="preserve"> n</w:t>
+      </w:r>
+      <w:r>
+        <w:rPr>
+          <w:lang w:val="cs-CZ"/>
+        </w:rPr>
+        <w:t>a aplikačním serveru</w:t>
+      </w:r>
+      <w:r>
+        <w:rPr>
+          <w:lang w:val="cs-CZ"/>
+        </w:rPr>
+        <w:t xml:space="preserve"> </w:t>
+      </w:r>
+      <w:r>
+        <w:rPr>
+          <w:i/>
+          <w:lang w:val="cs-CZ"/>
+        </w:rPr>
+        <w:t>Tomcat</w:t>
+      </w:r>
+      <w:r>
+        <w:rPr>
+          <w:lang w:val="cs-CZ"/>
+        </w:rPr>
+        <w:t xml:space="preserve">. </w:t>
+      </w:r>
+      <w:r>
+        <w:rPr>
+          <w:lang w:val="cs-CZ"/>
+        </w:rPr>
+        <w:t xml:space="preserve">Server (hardware), kde je aplikace umístěna musí </w:t>
+      </w:r>
+      <w:r>
+        <w:rPr>
+          <w:lang w:val="cs-CZ"/>
+        </w:rPr>
+        <w:t xml:space="preserve">podporovat </w:t>
+      </w:r>
+      <w:r>
+        <w:rPr>
+          <w:lang w:val="cs-CZ"/>
+        </w:rPr>
+        <w:t xml:space="preserve">taky databázový server </w:t>
+      </w:r>
+      <w:r>
+        <w:rPr>
+          <w:i/>
+          <w:lang w:val="cs-CZ"/>
+        </w:rPr>
+        <w:t>MySQL</w:t>
+      </w:r>
+      <w:r>
+        <w:rPr>
+          <w:lang w:val="cs-CZ"/>
+        </w:rPr>
+        <w:t>. Prozatím se předpokládá pronájem místa.</w:t>
+      </w:r>
+      <w:r>
+        <w:rPr>
+          <w:lang w:val="cs-CZ"/>
+        </w:rPr>
+        <w:t xml:space="preserve"> </w:t>
+      </w:r>
+      <w:r>
+        <w:rPr>
+          <w:lang w:val="cs-CZ"/>
+        </w:rPr>
+        <w:t>Později, pokud bude aplikace úspěšná</w:t>
+      </w:r>
+      <w:r>
+        <w:rPr>
+          <w:lang w:val="cs-CZ"/>
+        </w:rPr>
+        <w:t>,</w:t>
+      </w:r>
+      <w:r>
+        <w:rPr>
+          <w:lang w:val="cs-CZ"/>
+        </w:rPr>
+        <w:t xml:space="preserve"> zakoupení vlastního serveru</w:t>
+      </w:r>
+      <w:r>
+        <w:rPr>
+          <w:lang w:val="cs-CZ"/>
+        </w:rPr>
+        <w:t xml:space="preserve"> </w:t>
+      </w:r>
+      <w:r>
+        <w:rPr>
+          <w:lang w:val="cs-CZ"/>
+        </w:rPr>
+        <w:t>(hardware).</w:t>
+      </w:r>
+    </w:p>
+    <w:p>
+      <w:pPr>
+        <w:pStyle w:val="Heading1"/>
+        <w:spacing w:line="360" w:lineRule="auto"/>
+        <w:jc w:val="both"/>
+        <w:rPr>
+          <w:lang w:val="cs-CZ"/>
+        </w:rPr>
+      </w:pPr>
+    </w:p>
+    <w:p>
+      <w:pPr>
+        <w:pStyle w:val="Heading1"/>
+        <w:spacing w:line="360" w:lineRule="auto"/>
+        <w:jc w:val="both"/>
+        <w:rPr>
+          <w:lang w:val="cs-CZ"/>
+        </w:rPr>
+      </w:pPr>
+      <w:bookmarkStart w:id="44" w:name="_Toc418350245"/>
+      <w:r>
+        <w:rPr>
+          <w:lang w:val="cs-CZ"/>
+        </w:rPr>
+        <w:t>G</w:t>
+      </w:r>
+      <w:r>
+        <w:rPr>
+          <w:lang w:val="cs-CZ"/>
+        </w:rPr>
+        <w:t xml:space="preserve">. </w:t>
+      </w:r>
+      <w:r>
+        <w:rPr>
+          <w:lang w:val="cs-CZ"/>
+        </w:rPr>
+        <w:t>Testování</w:t>
+      </w:r>
       <w:bookmarkEnd w:id="44"/>
-    </w:p>
-    <w:p>
-      <w:pPr>
-        <w:spacing w:line="360" w:lineRule="auto"/>
-        <w:jc w:val="both"/>
-        <w:rPr>
-          <w:lang w:val="cs-CZ"/>
-        </w:rPr>
-      </w:pPr>
-      <w:r>
-        <w:rPr>
-          <w:lang w:val="cs-CZ"/>
-        </w:rPr>
-        <w:t>Aplikace bude pracovat jako non-stop webová služba</w:t>
-      </w:r>
-      <w:r>
-        <w:rPr>
-          <w:lang w:val="cs-CZ"/>
-        </w:rPr>
-        <w:t xml:space="preserve"> n</w:t>
-      </w:r>
-      <w:r>
-        <w:rPr>
-          <w:lang w:val="cs-CZ"/>
-        </w:rPr>
-        <w:t>a aplikačním serveru</w:t>
-      </w:r>
-      <w:r>
-        <w:rPr>
-          <w:lang w:val="cs-CZ"/>
-        </w:rPr>
-        <w:t xml:space="preserve"> </w:t>
-      </w:r>
-      <w:r>
-        <w:rPr>
-          <w:i/>
-          <w:lang w:val="cs-CZ"/>
-        </w:rPr>
-        <w:t>Tomcat</w:t>
-      </w:r>
-      <w:r>
-        <w:rPr>
-          <w:lang w:val="cs-CZ"/>
-        </w:rPr>
-        <w:t xml:space="preserve">. </w:t>
-      </w:r>
-      <w:r>
-        <w:rPr>
-          <w:lang w:val="cs-CZ"/>
-        </w:rPr>
-        <w:t xml:space="preserve">Server (hardware), kde je aplikace umístěna musí </w:t>
-      </w:r>
-      <w:r>
-        <w:rPr>
-          <w:lang w:val="cs-CZ"/>
-        </w:rPr>
-        <w:t xml:space="preserve">podporovat </w:t>
-      </w:r>
-      <w:r>
-        <w:rPr>
-          <w:lang w:val="cs-CZ"/>
-        </w:rPr>
-        <w:t xml:space="preserve">taky databázový server </w:t>
-      </w:r>
-      <w:r>
-        <w:rPr>
-          <w:i/>
-          <w:lang w:val="cs-CZ"/>
-        </w:rPr>
-        <w:t>MySQL</w:t>
-      </w:r>
-      <w:r>
-        <w:rPr>
-          <w:lang w:val="cs-CZ"/>
-        </w:rPr>
-        <w:t>. Prozatím se předpokládá pronájem místa.</w:t>
-      </w:r>
-      <w:r>
-        <w:rPr>
-          <w:lang w:val="cs-CZ"/>
-        </w:rPr>
-        <w:t xml:space="preserve"> </w:t>
-      </w:r>
-      <w:r>
-        <w:rPr>
-          <w:lang w:val="cs-CZ"/>
-        </w:rPr>
-        <w:t>Později, pokud bude aplikace úspěšná</w:t>
-      </w:r>
-      <w:r>
-        <w:rPr>
-          <w:lang w:val="cs-CZ"/>
-        </w:rPr>
-        <w:t>,</w:t>
-      </w:r>
-      <w:r>
-        <w:rPr>
-          <w:lang w:val="cs-CZ"/>
-        </w:rPr>
-        <w:t xml:space="preserve"> zakoupení vlastního serveru</w:t>
-      </w:r>
-      <w:r>
-        <w:rPr>
-          <w:lang w:val="cs-CZ"/>
-        </w:rPr>
-        <w:t xml:space="preserve"> </w:t>
-      </w:r>
-      <w:r>
-        <w:rPr>
-          <w:lang w:val="cs-CZ"/>
-        </w:rPr>
-        <w:t>(hardware).</w:t>
-      </w:r>
-    </w:p>
-    <w:p>
-      <w:pPr>
-        <w:pStyle w:val="Heading1"/>
-        <w:spacing w:line="360" w:lineRule="auto"/>
-        <w:jc w:val="both"/>
-        <w:rPr>
-          <w:lang w:val="cs-CZ"/>
-        </w:rPr>
-      </w:pPr>
-    </w:p>
-    <w:p>
-      <w:pPr>
-        <w:pStyle w:val="Heading1"/>
-        <w:spacing w:line="360" w:lineRule="auto"/>
-        <w:jc w:val="both"/>
-        <w:rPr>
-          <w:lang w:val="cs-CZ"/>
-        </w:rPr>
-      </w:pPr>
-      <w:bookmarkStart w:id="45" w:name="_Toc418350245"/>
-      <w:r>
-        <w:rPr>
-          <w:lang w:val="cs-CZ"/>
-        </w:rPr>
-        <w:t>G</w:t>
-      </w:r>
-      <w:r>
-        <w:rPr>
-          <w:lang w:val="cs-CZ"/>
-        </w:rPr>
-        <w:t xml:space="preserve">. </w:t>
-      </w:r>
-      <w:r>
-        <w:rPr>
-          <w:lang w:val="cs-CZ"/>
-        </w:rPr>
-        <w:t>Testování</w:t>
-      </w:r>
-      <w:bookmarkEnd w:id="45"/>
     </w:p>
     <w:p>
       <w:pPr>
@@ -21733,7 +21731,7 @@
           <w:lang w:val="cs-CZ"/>
         </w:rPr>
       </w:pPr>
-      <w:bookmarkStart w:id="46" w:name="_Toc418350246"/>
+      <w:bookmarkStart w:id="45" w:name="_Toc418350246"/>
       <w:r>
         <w:rPr>
           <w:lang w:val="cs-CZ"/>
@@ -21746,7 +21744,7 @@
         </w:rPr>
         <w:t>. Zajištění kvality</w:t>
       </w:r>
-      <w:bookmarkEnd w:id="46"/>
+      <w:bookmarkEnd w:id="45"/>
     </w:p>
     <w:p>
       <w:pPr>
@@ -21801,7 +21799,7 @@
           <w:lang w:val="cs-CZ"/>
         </w:rPr>
       </w:pPr>
-      <w:bookmarkStart w:id="47" w:name="_Toc418350247"/>
+      <w:bookmarkStart w:id="46" w:name="_Toc418350247"/>
       <w:r>
         <w:rPr>
           <w:lang w:val="cs-CZ"/>
@@ -21821,7 +21819,7 @@
         </w:rPr>
         <w:t>Závěr</w:t>
       </w:r>
-      <w:bookmarkEnd w:id="47"/>
+      <w:bookmarkEnd w:id="46"/>
     </w:p>
     <w:p>
       <w:pPr>
@@ -23148,110 +23146,565 @@
     <w:p>
       <w:pPr>
         <w:pStyle w:val="Heading1"/>
-      </w:pPr>
-      <w:bookmarkStart w:id="48" w:name="_Toc418350248"/>
-      <w:r>
+        <w:rPr>
+          <w:lang w:val="en-US"/>
+        </w:rPr>
+      </w:pPr>
+      <w:r>
+        <w:rPr>
+          <w:szCs w:val="34"/>
+        </w:rPr>
         <w:lastRenderedPageBreak/>
-        <w:t>J. Epilog</w:t>
-      </w:r>
-      <w:bookmarkEnd w:id="48"/>
-    </w:p>
-    <w:p>
-      <w:pPr>
-        <w:spacing w:line="360" w:lineRule="auto"/>
-        <w:jc w:val="both"/>
-      </w:pPr>
-    </w:p>
-    <w:p>
-      <w:pPr>
-        <w:spacing w:line="360" w:lineRule="auto"/>
-        <w:jc w:val="both"/>
-      </w:pPr>
-      <w:r>
-        <w:t>...</w:t>
-      </w:r>
-      <w:r>
-        <w:t>Překvapení</w:t>
-      </w:r>
-      <w:r>
-        <w:t>...</w:t>
-      </w:r>
-      <w:r>
-        <w:t>(</w:t>
-      </w:r>
-      <w:r>
-        <w:t xml:space="preserve"> doplním pak</w:t>
-      </w:r>
-      <w:r>
-        <w:t>)</w:t>
-      </w:r>
-    </w:p>
-    <w:p>
-      <w:pPr>
-        <w:spacing w:line="360" w:lineRule="auto"/>
-        <w:jc w:val="both"/>
-      </w:pPr>
+        <w:t xml:space="preserve">J. </w:t>
+      </w:r>
+      <w:r>
+        <w:rPr>
+          <w:szCs w:val="34"/>
+        </w:rPr>
+        <w:t>Epilóg</w:t>
+      </w:r>
+      <w:r>
+        <w:t xml:space="preserve"> </w:t>
+      </w:r>
+      <w:r>
+        <w:rPr>
+          <w:rStyle w:val="Heading2Char"/>
+          <w:sz w:val="20"/>
+          <w:szCs w:val="20"/>
+        </w:rPr>
+        <w:t>[</w:t>
+      </w:r>
+      <w:r>
+        <w:rPr>
+          <w:rStyle w:val="Heading2Char"/>
+          <w:sz w:val="20"/>
+          <w:szCs w:val="20"/>
+        </w:rPr>
+        <w:t>7</w:t>
+      </w:r>
+      <w:r>
+        <w:rPr>
+          <w:rStyle w:val="Heading2Char"/>
+          <w:sz w:val="20"/>
+          <w:szCs w:val="20"/>
+        </w:rPr>
+        <w:t>]</w:t>
+      </w:r>
+    </w:p>
+    <w:p>
+      <w:pPr>
+        <w:pStyle w:val="Standard"/>
+        <w:jc w:val="both"/>
+        <w:rPr>
+          <w:lang w:val="sk-SK"/>
+        </w:rPr>
+      </w:pPr>
+    </w:p>
+    <w:p>
+      <w:pPr>
+        <w:pStyle w:val="Standard"/>
+        <w:jc w:val="both"/>
+        <w:rPr>
+          <w:sz w:val="24"/>
+          <w:szCs w:val="24"/>
+          <w:lang w:val="sk-SK"/>
+        </w:rPr>
+      </w:pPr>
+      <w:r>
+        <w:rPr>
+          <w:sz w:val="24"/>
+          <w:szCs w:val="24"/>
+          <w:lang w:val="sk-SK"/>
+        </w:rPr>
+        <w:t>Odvrhol som všetky čary,</w:t>
+      </w:r>
+    </w:p>
+    <w:p>
+      <w:pPr>
+        <w:pStyle w:val="Standard"/>
+        <w:jc w:val="both"/>
+        <w:rPr>
+          <w:sz w:val="24"/>
+          <w:szCs w:val="24"/>
+          <w:lang w:val="sk-SK"/>
+        </w:rPr>
+      </w:pPr>
+      <w:r>
+        <w:rPr>
+          <w:sz w:val="24"/>
+          <w:szCs w:val="24"/>
+          <w:lang w:val="sk-SK"/>
+        </w:rPr>
+        <w:t>frameworky i manuály,</w:t>
+      </w:r>
+    </w:p>
+    <w:p>
+      <w:pPr>
+        <w:pStyle w:val="Standard"/>
+        <w:jc w:val="both"/>
+        <w:rPr>
+          <w:sz w:val="24"/>
+          <w:szCs w:val="24"/>
+          <w:lang w:val="sk-SK"/>
+        </w:rPr>
+      </w:pPr>
+      <w:r>
+        <w:rPr>
+          <w:sz w:val="24"/>
+          <w:szCs w:val="24"/>
+          <w:lang w:val="sk-SK"/>
+        </w:rPr>
+        <w:t>vládnem už len vlastnou,</w:t>
+      </w:r>
+    </w:p>
+    <w:p>
+      <w:pPr>
+        <w:pStyle w:val="Standard"/>
+        <w:jc w:val="both"/>
+        <w:rPr>
+          <w:sz w:val="24"/>
+          <w:szCs w:val="24"/>
+          <w:lang w:val="sk-SK"/>
+        </w:rPr>
+      </w:pPr>
+      <w:r>
+        <w:rPr>
+          <w:sz w:val="24"/>
+          <w:szCs w:val="24"/>
+          <w:lang w:val="sk-SK"/>
+        </w:rPr>
+        <w:t xml:space="preserve">slabou silou... </w:t>
+      </w:r>
+    </w:p>
+    <w:p>
+      <w:pPr>
+        <w:pStyle w:val="Standard"/>
+        <w:jc w:val="both"/>
+        <w:rPr>
+          <w:sz w:val="24"/>
+          <w:szCs w:val="24"/>
+          <w:lang w:val="sk-SK"/>
+        </w:rPr>
+      </w:pPr>
+      <w:r>
+        <w:rPr>
+          <w:sz w:val="24"/>
+          <w:szCs w:val="24"/>
+          <w:lang w:val="sk-SK"/>
+        </w:rPr>
+        <w:t>Rozhodnite, kde dokončím svoje žitie.</w:t>
+      </w:r>
+    </w:p>
+    <w:p>
+      <w:pPr>
+        <w:pStyle w:val="Standard"/>
+        <w:jc w:val="both"/>
+        <w:rPr>
+          <w:sz w:val="24"/>
+          <w:szCs w:val="24"/>
+          <w:lang w:val="sk-SK"/>
+        </w:rPr>
+      </w:pPr>
+      <w:r>
+        <w:rPr>
+          <w:sz w:val="24"/>
+          <w:szCs w:val="24"/>
+          <w:lang w:val="sk-SK"/>
+        </w:rPr>
+        <w:t>Tu, v sieni slávy,</w:t>
+      </w:r>
+    </w:p>
+    <w:p>
+      <w:pPr>
+        <w:pStyle w:val="Standard"/>
+        <w:jc w:val="both"/>
+        <w:rPr>
+          <w:sz w:val="24"/>
+          <w:szCs w:val="24"/>
+          <w:lang w:val="sk-SK"/>
+        </w:rPr>
+      </w:pPr>
+      <w:r>
+        <w:rPr>
+          <w:sz w:val="24"/>
+          <w:szCs w:val="24"/>
+          <w:lang w:val="sk-SK"/>
+        </w:rPr>
+        <w:t>či v prepadlisku dejín?</w:t>
+      </w:r>
+    </w:p>
+    <w:p>
+      <w:pPr>
+        <w:pStyle w:val="Standard"/>
+        <w:jc w:val="both"/>
+        <w:rPr>
+          <w:sz w:val="24"/>
+          <w:szCs w:val="24"/>
+          <w:lang w:val="sk-SK"/>
+        </w:rPr>
+      </w:pPr>
+      <w:r>
+        <w:rPr>
+          <w:sz w:val="24"/>
+          <w:szCs w:val="24"/>
+          <w:lang w:val="sk-SK"/>
+        </w:rPr>
+        <w:t>Titul aj so slávou</w:t>
+      </w:r>
+    </w:p>
+    <w:p>
+      <w:pPr>
+        <w:pStyle w:val="Standard"/>
+        <w:jc w:val="both"/>
+        <w:rPr>
+          <w:sz w:val="24"/>
+          <w:szCs w:val="24"/>
+          <w:lang w:val="sk-SK"/>
+        </w:rPr>
+      </w:pPr>
+      <w:r>
+        <w:rPr>
+          <w:sz w:val="24"/>
+          <w:szCs w:val="24"/>
+          <w:lang w:val="sk-SK"/>
+        </w:rPr>
+        <w:t xml:space="preserve">je už skoro moj, a čo už tam </w:t>
+      </w:r>
+    </w:p>
+    <w:p>
+      <w:pPr>
+        <w:pStyle w:val="Standard"/>
+        <w:jc w:val="both"/>
+        <w:rPr>
+          <w:sz w:val="24"/>
+          <w:szCs w:val="24"/>
+          <w:lang w:val="sk-SK"/>
+        </w:rPr>
+      </w:pPr>
+      <w:r>
+        <w:rPr>
+          <w:sz w:val="24"/>
+          <w:szCs w:val="24"/>
+          <w:lang w:val="sk-SK"/>
+        </w:rPr>
+        <w:t>po krivdách, zrade, tie odpúšťam...</w:t>
+      </w:r>
+    </w:p>
+    <w:p>
+      <w:pPr>
+        <w:pStyle w:val="Standard"/>
+        <w:jc w:val="both"/>
+        <w:rPr>
+          <w:sz w:val="24"/>
+          <w:szCs w:val="24"/>
+          <w:lang w:val="sk-SK"/>
+        </w:rPr>
+      </w:pPr>
+      <w:r>
+        <w:rPr>
+          <w:sz w:val="24"/>
+          <w:szCs w:val="24"/>
+          <w:lang w:val="sk-SK"/>
+        </w:rPr>
+        <w:t>Len opustiť pom</w:t>
+      </w:r>
+      <w:r>
+        <w:rPr>
+          <w:sz w:val="24"/>
+          <w:szCs w:val="24"/>
+          <w:lang w:val="cs-CZ"/>
+        </w:rPr>
+        <w:t>ô</w:t>
+      </w:r>
+      <w:r>
+        <w:rPr>
+          <w:sz w:val="24"/>
+          <w:szCs w:val="24"/>
+          <w:lang w:val="sk-SK"/>
+        </w:rPr>
+        <w:t>žte mi</w:t>
+      </w:r>
+    </w:p>
+    <w:p>
+      <w:pPr>
+        <w:pStyle w:val="Standard"/>
+        <w:jc w:val="both"/>
+        <w:rPr>
+          <w:sz w:val="24"/>
+          <w:szCs w:val="24"/>
+          <w:lang w:val="sk-SK"/>
+        </w:rPr>
+      </w:pPr>
+      <w:r>
+        <w:rPr>
+          <w:sz w:val="24"/>
+          <w:szCs w:val="24"/>
+          <w:lang w:val="sk-SK"/>
+        </w:rPr>
+        <w:t>pustý ostrov tejto scény!</w:t>
+      </w:r>
+    </w:p>
+    <w:p>
+      <w:pPr>
+        <w:pStyle w:val="Standard"/>
+        <w:jc w:val="both"/>
+        <w:rPr>
+          <w:sz w:val="24"/>
+          <w:szCs w:val="24"/>
+          <w:lang w:val="sk-SK"/>
+        </w:rPr>
+      </w:pPr>
+      <w:r>
+        <w:rPr>
+          <w:sz w:val="24"/>
+          <w:szCs w:val="24"/>
+          <w:lang w:val="sk-SK"/>
+        </w:rPr>
+        <w:t>A do plachiet kiež mi vanie vietor –</w:t>
+      </w:r>
+    </w:p>
+    <w:p>
+      <w:pPr>
+        <w:pStyle w:val="Standard"/>
+        <w:jc w:val="both"/>
+        <w:rPr>
+          <w:sz w:val="24"/>
+          <w:szCs w:val="24"/>
+          <w:lang w:val="sk-SK"/>
+        </w:rPr>
+      </w:pPr>
+      <w:r>
+        <w:rPr>
+          <w:sz w:val="24"/>
+          <w:szCs w:val="24"/>
+          <w:lang w:val="sk-SK"/>
+        </w:rPr>
+        <w:t>vaše zatlieskanie,</w:t>
+      </w:r>
+    </w:p>
+    <w:p>
+      <w:pPr>
+        <w:pStyle w:val="Standard"/>
+        <w:jc w:val="both"/>
+        <w:rPr>
+          <w:sz w:val="24"/>
+          <w:szCs w:val="24"/>
+          <w:lang w:val="sk-SK"/>
+        </w:rPr>
+      </w:pPr>
+      <w:r>
+        <w:rPr>
+          <w:sz w:val="24"/>
+          <w:szCs w:val="24"/>
+          <w:lang w:val="sk-SK"/>
+        </w:rPr>
+        <w:t>a dosiahol som svoj cieľ!</w:t>
+      </w:r>
+    </w:p>
+    <w:p>
+      <w:pPr>
+        <w:pStyle w:val="Standard"/>
+        <w:jc w:val="both"/>
+        <w:rPr>
+          <w:sz w:val="24"/>
+          <w:szCs w:val="24"/>
+          <w:lang w:val="sk-SK"/>
+        </w:rPr>
+      </w:pPr>
+      <w:r>
+        <w:rPr>
+          <w:sz w:val="24"/>
+          <w:szCs w:val="24"/>
+          <w:lang w:val="sk-SK"/>
+        </w:rPr>
+        <w:t>Bez čiar a bez kúziel som však ľahká korisť pre zbesilosť pekla,</w:t>
+      </w:r>
+    </w:p>
+    <w:p>
+      <w:pPr>
+        <w:pStyle w:val="Standard"/>
+        <w:jc w:val="both"/>
+        <w:rPr>
+          <w:sz w:val="24"/>
+          <w:szCs w:val="24"/>
+          <w:lang w:val="sk-SK"/>
+        </w:rPr>
+      </w:pPr>
+      <w:r>
+        <w:rPr>
+          <w:sz w:val="24"/>
+          <w:szCs w:val="24"/>
+          <w:lang w:val="sk-SK"/>
+        </w:rPr>
+        <w:t>nuž o milosť Božiu proste pre mňa,</w:t>
+      </w:r>
+    </w:p>
+    <w:p>
+      <w:pPr>
+        <w:pStyle w:val="Standard"/>
+        <w:jc w:val="both"/>
+        <w:rPr>
+          <w:sz w:val="24"/>
+          <w:szCs w:val="24"/>
+          <w:lang w:val="sk-SK"/>
+        </w:rPr>
+      </w:pPr>
+      <w:r>
+        <w:rPr>
+          <w:sz w:val="24"/>
+          <w:szCs w:val="24"/>
+          <w:lang w:val="sk-SK"/>
+        </w:rPr>
+        <w:t>lebo chybám</w:t>
+      </w:r>
+    </w:p>
+    <w:p>
+      <w:pPr>
+        <w:pStyle w:val="Standard"/>
+        <w:jc w:val="both"/>
+        <w:rPr>
+          <w:sz w:val="24"/>
+          <w:szCs w:val="24"/>
+          <w:lang w:val="sk-SK"/>
+        </w:rPr>
+      </w:pPr>
+      <w:r>
+        <w:rPr>
+          <w:sz w:val="24"/>
+          <w:szCs w:val="24"/>
+          <w:lang w:val="sk-SK"/>
+        </w:rPr>
+        <w:t>v živote sa nevyhýbam.</w:t>
+      </w:r>
+    </w:p>
+    <w:p>
+      <w:pPr>
+        <w:pStyle w:val="Standard"/>
+        <w:jc w:val="both"/>
+        <w:rPr>
+          <w:sz w:val="24"/>
+          <w:szCs w:val="24"/>
+          <w:lang w:val="sk-SK"/>
+        </w:rPr>
+      </w:pPr>
+      <w:r>
+        <w:rPr>
+          <w:sz w:val="24"/>
+          <w:szCs w:val="24"/>
+          <w:lang w:val="sk-SK"/>
+        </w:rPr>
+        <w:t>Slobodu ak získam, vďaka! :</w:t>
+      </w:r>
+    </w:p>
+    <w:p>
+      <w:pPr>
+        <w:pStyle w:val="Standard"/>
+        <w:jc w:val="both"/>
+        <w:rPr>
+          <w:sz w:val="24"/>
+          <w:szCs w:val="24"/>
+          <w:lang w:val="sk-SK"/>
+        </w:rPr>
+      </w:pPr>
+      <w:r>
+        <w:rPr>
+          <w:sz w:val="24"/>
+          <w:szCs w:val="24"/>
+          <w:lang w:val="sk-SK"/>
+        </w:rPr>
+        <w:t>Aj vás nech potom spása čaká!</w:t>
+      </w:r>
+    </w:p>
+    <w:p>
+      <w:pPr>
+        <w:pStyle w:val="Standard"/>
+        <w:jc w:val="both"/>
+        <w:rPr>
+          <w:sz w:val="24"/>
+          <w:szCs w:val="24"/>
+          <w:lang w:val="sk-SK"/>
+        </w:rPr>
+      </w:pPr>
+    </w:p>
+    <w:p>
+      <w:pPr>
+        <w:pStyle w:val="Standard"/>
+        <w:jc w:val="both"/>
+        <w:rPr>
+          <w:sz w:val="24"/>
+          <w:szCs w:val="24"/>
+          <w:lang w:val="sk-SK"/>
+        </w:rPr>
+      </w:pPr>
+      <w:r>
+        <w:rPr>
+          <w:sz w:val="24"/>
+          <w:szCs w:val="24"/>
+          <w:lang w:val="sk-SK"/>
+        </w:rPr>
+        <w:t>A moje knihy? (podobne jak viď. vyššie manuály)</w:t>
+      </w:r>
+    </w:p>
+    <w:p>
+      <w:pPr>
+        <w:pStyle w:val="Standard"/>
+        <w:jc w:val="both"/>
+        <w:rPr>
+          <w:sz w:val="24"/>
+          <w:szCs w:val="24"/>
+          <w:lang w:val="sk-SK"/>
+        </w:rPr>
+      </w:pPr>
+      <w:r>
+        <w:rPr>
+          <w:sz w:val="24"/>
+          <w:szCs w:val="24"/>
+          <w:lang w:val="sk-SK"/>
+        </w:rPr>
+        <w:t>Tie navždy pochovám,</w:t>
+      </w:r>
+    </w:p>
+    <w:p>
+      <w:pPr>
+        <w:pStyle w:val="Standard"/>
+        <w:jc w:val="both"/>
+        <w:rPr>
+          <w:sz w:val="24"/>
+          <w:szCs w:val="24"/>
+          <w:lang w:val="sk-SK"/>
+        </w:rPr>
+      </w:pPr>
+      <w:r>
+        <w:rPr>
+          <w:sz w:val="24"/>
+          <w:szCs w:val="24"/>
+          <w:lang w:val="sk-SK"/>
+        </w:rPr>
+        <w:t>hlbšie, než kam olovnica dosiahne!</w:t>
+      </w:r>
+    </w:p>
+    <w:p>
+      <w:pPr>
+        <w:pStyle w:val="Standard"/>
+        <w:jc w:val="both"/>
+      </w:pPr>
+      <w:r>
+        <w:rPr>
+          <w:sz w:val="24"/>
+          <w:szCs w:val="24"/>
+          <w:lang w:val="sk-SK"/>
+        </w:rPr>
+        <w:t>Ibaže by...</w:t>
+      </w:r>
+      <w:r>
+        <w:br w:type="page"/>
+      </w:r>
     </w:p>
     <w:p>
       <w:pPr>
         <w:pStyle w:val="Heading1"/>
       </w:pPr>
-    </w:p>
-    <w:p>
-      <w:pPr>
-        <w:pStyle w:val="Heading1"/>
-      </w:pPr>
-    </w:p>
-    <w:p>
-      <w:pPr>
-        <w:pStyle w:val="Heading1"/>
-      </w:pPr>
-    </w:p>
-    <w:p>
-      <w:pPr>
-        <w:pStyle w:val="Heading1"/>
-      </w:pPr>
-    </w:p>
-    <w:p>
-      <w:pPr>
-        <w:pStyle w:val="Heading1"/>
-      </w:pPr>
-    </w:p>
-    <w:p>
-      <w:pPr>
-        <w:pStyle w:val="Heading1"/>
-      </w:pPr>
-    </w:p>
-    <w:p>
-      <w:pPr>
-        <w:pStyle w:val="Heading1"/>
-      </w:pPr>
-    </w:p>
-    <w:p>
-      <w:pPr>
-        <w:pStyle w:val="Heading1"/>
-      </w:pPr>
-    </w:p>
-    <w:p>
-      <w:pPr>
-        <w:pStyle w:val="Heading1"/>
-      </w:pPr>
-    </w:p>
-    <w:p>
-      <w:pPr>
-        <w:pStyle w:val="Heading1"/>
-      </w:pPr>
-    </w:p>
-    <w:p>
-      <w:pPr>
-        <w:pStyle w:val="Heading1"/>
-      </w:pPr>
-    </w:p>
-    <w:p>
-      <w:pPr>
-        <w:pStyle w:val="Heading1"/>
-        <w:ind w:firstLine="720"/>
-      </w:pPr>
+      <w:bookmarkStart w:id="47" w:name="_Toc418350249"/>
     </w:p>
     <w:p>
       <w:pPr>
@@ -23270,12 +23723,11 @@
       <w:pPr>
         <w:pStyle w:val="Heading1"/>
       </w:pPr>
-      <w:bookmarkStart w:id="49" w:name="_Toc418350249"/>
       <w:r>
         <w:lastRenderedPageBreak/>
         <w:t>Seznam Literatury</w:t>
       </w:r>
-      <w:bookmarkEnd w:id="49"/>
+      <w:bookmarkEnd w:id="47"/>
     </w:p>
     <w:p/>
     <w:p>
@@ -23709,6 +24161,78 @@
         <w:pStyle w:val="NoSpacing"/>
         <w:spacing w:line="360" w:lineRule="auto"/>
         <w:rPr>
+          <w:rStyle w:val="Hyperlink"/>
+          <w:rFonts w:cs="Arial"/>
+          <w:color w:val="000000" w:themeColor="text1"/>
+          <w:sz w:val="24"/>
+          <w:szCs w:val="24"/>
+          <w:u w:val="none"/>
+        </w:rPr>
+      </w:pPr>
+      <w:hyperlink r:id="rId51" w:history="1">
+        <w:r>
+          <w:rPr>
+            <w:u w:val="single"/>
+          </w:rPr>
+          <w:t>[</w:t>
+        </w:r>
+        <w:r>
+          <w:rPr>
+            <w:u w:val="single"/>
+          </w:rPr>
+          <w:t>7</w:t>
+        </w:r>
+        <w:r>
+          <w:rPr>
+            <w:u w:val="single"/>
+          </w:rPr>
+          <w:t>]</w:t>
+        </w:r>
+      </w:hyperlink>
+      <w:r>
+        <w:rPr>
+          <w:rStyle w:val="Hyperlink"/>
+          <w:rFonts w:cs="Arial"/>
+          <w:color w:val="000000" w:themeColor="text1"/>
+          <w:sz w:val="24"/>
+          <w:szCs w:val="24"/>
+          <w:u w:val="none"/>
+        </w:rPr>
+        <w:t xml:space="preserve"> W.Shakespeare: The Tempest, ODEON, Translation by Ľubomír Feldek, 2008.</w:t>
+      </w:r>
+    </w:p>
+    <w:p>
+      <w:pPr>
+        <w:pStyle w:val="NoSpacing"/>
+        <w:spacing w:line="360" w:lineRule="auto"/>
+        <w:rPr>
+          <w:rStyle w:val="Hyperlink"/>
+          <w:rFonts w:cs="Arial"/>
+          <w:color w:val="000000" w:themeColor="text1"/>
+          <w:sz w:val="24"/>
+          <w:szCs w:val="24"/>
+          <w:u w:val="none"/>
+        </w:rPr>
+      </w:pPr>
+      <w:bookmarkStart w:id="48" w:name="_GoBack"/>
+      <w:bookmarkEnd w:id="48"/>
+      <w:r>
+        <w:rPr>
+          <w:rStyle w:val="Hyperlink"/>
+          <w:rFonts w:cs="Arial"/>
+          <w:color w:val="000000" w:themeColor="text1"/>
+          <w:sz w:val="24"/>
+          <w:szCs w:val="24"/>
+          <w:u w:val="none"/>
+        </w:rPr>
+        <w:t xml:space="preserve">volná interpretace. </w:t>
+      </w:r>
+    </w:p>
+    <w:p>
+      <w:pPr>
+        <w:pStyle w:val="NoSpacing"/>
+        <w:spacing w:line="360" w:lineRule="auto"/>
+        <w:rPr>
           <w:sz w:val="24"/>
           <w:szCs w:val="24"/>
         </w:rPr>
@@ -23735,7 +24259,7 @@
           <w:lang w:val="cs-CZ"/>
         </w:rPr>
       </w:pPr>
-      <w:bookmarkStart w:id="50" w:name="_Toc418350250"/>
+      <w:bookmarkStart w:id="49" w:name="_Toc418350250"/>
       <w:r>
         <w:lastRenderedPageBreak/>
         <w:t>P</w:t>
@@ -23746,42 +24270,42 @@
         </w:rPr>
         <w:t>řílohy</w:t>
       </w:r>
+      <w:bookmarkEnd w:id="49"/>
+    </w:p>
+    <w:p>
+      <w:pPr>
+        <w:rPr>
+          <w:lang w:val="cs-CZ"/>
+        </w:rPr>
+      </w:pPr>
+    </w:p>
+    <w:p>
+      <w:pPr>
+        <w:pStyle w:val="Heading2"/>
+      </w:pPr>
+      <w:bookmarkStart w:id="50" w:name="_Toc418350251"/>
+      <w:r>
+        <w:t>Uživatelský manuál.</w:t>
+      </w:r>
       <w:bookmarkEnd w:id="50"/>
     </w:p>
     <w:p>
       <w:pPr>
-        <w:rPr>
-          <w:lang w:val="cs-CZ"/>
-        </w:rPr>
-      </w:pPr>
-    </w:p>
-    <w:p>
-      <w:pPr>
-        <w:pStyle w:val="Heading2"/>
-      </w:pPr>
-      <w:bookmarkStart w:id="51" w:name="_Toc418350251"/>
-      <w:r>
-        <w:t>Uživatelský manuál.</w:t>
+        <w:spacing w:line="360" w:lineRule="auto"/>
+      </w:pPr>
+    </w:p>
+    <w:p>
+      <w:pPr>
+        <w:pStyle w:val="Heading3"/>
+      </w:pPr>
+      <w:bookmarkStart w:id="51" w:name="_Toc418350252"/>
+      <w:r>
+        <w:t xml:space="preserve">A. </w:t>
+      </w:r>
+      <w:r>
+        <w:t>Instalace</w:t>
       </w:r>
       <w:bookmarkEnd w:id="51"/>
-    </w:p>
-    <w:p>
-      <w:pPr>
-        <w:spacing w:line="360" w:lineRule="auto"/>
-      </w:pPr>
-    </w:p>
-    <w:p>
-      <w:pPr>
-        <w:pStyle w:val="Heading3"/>
-      </w:pPr>
-      <w:bookmarkStart w:id="52" w:name="_Toc418350252"/>
-      <w:r>
-        <w:t xml:space="preserve">A. </w:t>
-      </w:r>
-      <w:r>
-        <w:t>Instalace</w:t>
-      </w:r>
-      <w:bookmarkEnd w:id="52"/>
     </w:p>
     <w:p/>
     <w:p>
@@ -24467,7 +24991,7 @@
       <w:pPr>
         <w:pStyle w:val="Heading3"/>
       </w:pPr>
-      <w:bookmarkStart w:id="53" w:name="_Toc418350253"/>
+      <w:bookmarkStart w:id="52" w:name="_Toc418350253"/>
       <w:r>
         <w:t xml:space="preserve">B. </w:t>
       </w:r>
@@ -24477,7 +25001,7 @@
       <w:r>
         <w:t>na straně aplikace.</w:t>
       </w:r>
-      <w:bookmarkEnd w:id="53"/>
+      <w:bookmarkEnd w:id="52"/>
     </w:p>
     <w:p>
       <w:pPr>
@@ -24844,7 +25368,7 @@
         <w:pStyle w:val="Heading3"/>
         <w:spacing w:line="360" w:lineRule="auto"/>
       </w:pPr>
-      <w:bookmarkStart w:id="54" w:name="_Toc418350254"/>
+      <w:bookmarkStart w:id="53" w:name="_Toc418350254"/>
       <w:r>
         <w:t xml:space="preserve">C. </w:t>
       </w:r>
@@ -24854,7 +25378,7 @@
       <w:r>
         <w:t xml:space="preserve"> aplikace</w:t>
       </w:r>
-      <w:bookmarkEnd w:id="54"/>
+      <w:bookmarkEnd w:id="53"/>
     </w:p>
     <w:p>
       <w:pPr>
@@ -25207,7 +25731,7 @@
           <w:lang w:val="cs-CZ"/>
         </w:rPr>
       </w:pPr>
-      <w:bookmarkStart w:id="55" w:name="_Toc418350255"/>
+      <w:bookmarkStart w:id="54" w:name="_Toc418350255"/>
       <w:r>
         <w:rPr>
           <w:lang w:val="cs-CZ"/>
@@ -25221,7 +25745,7 @@
         </w:rPr>
         <w:t>TrobleShooting</w:t>
       </w:r>
-      <w:bookmarkEnd w:id="55"/>
+      <w:bookmarkEnd w:id="54"/>
     </w:p>
     <w:p>
       <w:pPr>
@@ -25296,7 +25820,7 @@
       </w:pPr>
     </w:p>
     <w:sectPr>
-      <w:footerReference w:type="default" r:id="rId51"/>
+      <w:footerReference w:type="default" r:id="rId52"/>
       <w:pgSz w:w="11906" w:h="16838"/>
       <w:pgMar w:top="1440" w:right="1080" w:bottom="1440" w:left="1080" w:header="708" w:footer="708" w:gutter="0"/>
       <w:cols w:space="708"/>
@@ -25365,7 +25889,7 @@
           <w:rPr>
             <w:noProof/>
           </w:rPr>
-          <w:t>3</w:t>
+          <w:t>56</w:t>
         </w:r>
         <w:r>
           <w:rPr>
@@ -28008,7 +28532,7 @@
 </file>
 
 <file path=customXml/itemProps1.xml><?xml version="1.0" encoding="utf-8"?>
-<ds:datastoreItem xmlns:ds="http://schemas.openxmlformats.org/officeDocument/2006/customXml" ds:itemID="{E364C2DC-7923-4AC3-B095-FBB7D1F90070}">
+<ds:datastoreItem xmlns:ds="http://schemas.openxmlformats.org/officeDocument/2006/customXml" ds:itemID="{6512F5B3-E054-4CE5-8218-4AAFC11CD5FB}">
   <ds:schemaRefs>
     <ds:schemaRef ds:uri="http://schemas.openxmlformats.org/officeDocument/2006/bibliography"/>
   </ds:schemaRefs>

</xml_diff>

<commit_message>
praca na Edit buttons
</commit_message>
<xml_diff>
--- a/texty/Final_ABS_veres.docx
+++ b/texty/Final_ABS_veres.docx
@@ -66,7 +66,7 @@
           <w:r>
             <w:fldChar w:fldCharType="separate"/>
           </w:r>
-          <w:hyperlink w:anchor="_Toc418350201" w:history="1">
+          <w:hyperlink w:anchor="_Toc418784634" w:history="1">
             <w:r>
               <w:rPr>
                 <w:rStyle w:val="Hyperlink"/>
@@ -94,7 +94,7 @@
                 <w:noProof/>
                 <w:webHidden/>
               </w:rPr>
-              <w:instrText xml:space="preserve"> PAGEREF _Toc418350201 \h </w:instrText>
+              <w:instrText xml:space="preserve"> PAGEREF _Toc418784634 \h </w:instrText>
             </w:r>
             <w:r>
               <w:rPr>
@@ -138,7 +138,7 @@
               <w:lang w:val="cs-CZ" w:eastAsia="cs-CZ"/>
             </w:rPr>
           </w:pPr>
-          <w:hyperlink w:anchor="_Toc418350202" w:history="1">
+          <w:hyperlink w:anchor="_Toc418784635" w:history="1">
             <w:r>
               <w:rPr>
                 <w:rStyle w:val="Hyperlink"/>
@@ -166,7 +166,7 @@
                 <w:noProof/>
                 <w:webHidden/>
               </w:rPr>
-              <w:instrText xml:space="preserve"> PAGEREF _Toc418350202 \h </w:instrText>
+              <w:instrText xml:space="preserve"> PAGEREF _Toc418784635 \h </w:instrText>
             </w:r>
             <w:r>
               <w:rPr>
@@ -210,7 +210,7 @@
               <w:lang w:val="cs-CZ" w:eastAsia="cs-CZ"/>
             </w:rPr>
           </w:pPr>
-          <w:hyperlink w:anchor="_Toc418350203" w:history="1">
+          <w:hyperlink w:anchor="_Toc418784636" w:history="1">
             <w:r>
               <w:rPr>
                 <w:rStyle w:val="Hyperlink"/>
@@ -238,7 +238,7 @@
                 <w:noProof/>
                 <w:webHidden/>
               </w:rPr>
-              <w:instrText xml:space="preserve"> PAGEREF _Toc418350203 \h </w:instrText>
+              <w:instrText xml:space="preserve"> PAGEREF _Toc418784636 \h </w:instrText>
             </w:r>
             <w:r>
               <w:rPr>
@@ -282,7 +282,7 @@
               <w:lang w:val="cs-CZ" w:eastAsia="cs-CZ"/>
             </w:rPr>
           </w:pPr>
-          <w:hyperlink w:anchor="_Toc418350204" w:history="1">
+          <w:hyperlink w:anchor="_Toc418784637" w:history="1">
             <w:r>
               <w:rPr>
                 <w:rStyle w:val="Hyperlink"/>
@@ -310,7 +310,7 @@
                 <w:noProof/>
                 <w:webHidden/>
               </w:rPr>
-              <w:instrText xml:space="preserve"> PAGEREF _Toc418350204 \h </w:instrText>
+              <w:instrText xml:space="preserve"> PAGEREF _Toc418784637 \h </w:instrText>
             </w:r>
             <w:r>
               <w:rPr>
@@ -354,7 +354,7 @@
               <w:lang w:val="cs-CZ" w:eastAsia="cs-CZ"/>
             </w:rPr>
           </w:pPr>
-          <w:hyperlink w:anchor="_Toc418350205" w:history="1">
+          <w:hyperlink w:anchor="_Toc418784638" w:history="1">
             <w:r>
               <w:rPr>
                 <w:rStyle w:val="Hyperlink"/>
@@ -382,7 +382,7 @@
                 <w:noProof/>
                 <w:webHidden/>
               </w:rPr>
-              <w:instrText xml:space="preserve"> PAGEREF _Toc418350205 \h </w:instrText>
+              <w:instrText xml:space="preserve"> PAGEREF _Toc418784638 \h </w:instrText>
             </w:r>
             <w:r>
               <w:rPr>
@@ -426,7 +426,7 @@
               <w:lang w:val="cs-CZ" w:eastAsia="cs-CZ"/>
             </w:rPr>
           </w:pPr>
-          <w:hyperlink w:anchor="_Toc418350206" w:history="1">
+          <w:hyperlink w:anchor="_Toc418784639" w:history="1">
             <w:r>
               <w:rPr>
                 <w:rStyle w:val="Hyperlink"/>
@@ -454,7 +454,7 @@
                 <w:noProof/>
                 <w:webHidden/>
               </w:rPr>
-              <w:instrText xml:space="preserve"> PAGEREF _Toc418350206 \h </w:instrText>
+              <w:instrText xml:space="preserve"> PAGEREF _Toc418784639 \h </w:instrText>
             </w:r>
             <w:r>
               <w:rPr>
@@ -498,7 +498,7 @@
               <w:lang w:val="cs-CZ" w:eastAsia="cs-CZ"/>
             </w:rPr>
           </w:pPr>
-          <w:hyperlink w:anchor="_Toc418350207" w:history="1">
+          <w:hyperlink w:anchor="_Toc418784640" w:history="1">
             <w:r>
               <w:rPr>
                 <w:rStyle w:val="Hyperlink"/>
@@ -526,7 +526,7 @@
                 <w:noProof/>
                 <w:webHidden/>
               </w:rPr>
-              <w:instrText xml:space="preserve"> PAGEREF _Toc418350207 \h </w:instrText>
+              <w:instrText xml:space="preserve"> PAGEREF _Toc418784640 \h </w:instrText>
             </w:r>
             <w:r>
               <w:rPr>
@@ -570,7 +570,7 @@
               <w:lang w:val="cs-CZ" w:eastAsia="cs-CZ"/>
             </w:rPr>
           </w:pPr>
-          <w:hyperlink w:anchor="_Toc418350208" w:history="1">
+          <w:hyperlink w:anchor="_Toc418784641" w:history="1">
             <w:r>
               <w:rPr>
                 <w:rStyle w:val="Hyperlink"/>
@@ -598,7 +598,7 @@
                 <w:noProof/>
                 <w:webHidden/>
               </w:rPr>
-              <w:instrText xml:space="preserve"> PAGEREF _Toc418350208 \h </w:instrText>
+              <w:instrText xml:space="preserve"> PAGEREF _Toc418784641 \h </w:instrText>
             </w:r>
             <w:r>
               <w:rPr>
@@ -642,7 +642,7 @@
               <w:lang w:val="cs-CZ" w:eastAsia="cs-CZ"/>
             </w:rPr>
           </w:pPr>
-          <w:hyperlink w:anchor="_Toc418350209" w:history="1">
+          <w:hyperlink w:anchor="_Toc418784642" w:history="1">
             <w:r>
               <w:rPr>
                 <w:rStyle w:val="Hyperlink"/>
@@ -670,7 +670,7 @@
                 <w:noProof/>
                 <w:webHidden/>
               </w:rPr>
-              <w:instrText xml:space="preserve"> PAGEREF _Toc418350209 \h </w:instrText>
+              <w:instrText xml:space="preserve"> PAGEREF _Toc418784642 \h </w:instrText>
             </w:r>
             <w:r>
               <w:rPr>
@@ -714,7 +714,7 @@
               <w:lang w:val="cs-CZ" w:eastAsia="cs-CZ"/>
             </w:rPr>
           </w:pPr>
-          <w:hyperlink w:anchor="_Toc418350210" w:history="1">
+          <w:hyperlink w:anchor="_Toc418784643" w:history="1">
             <w:r>
               <w:rPr>
                 <w:rStyle w:val="Hyperlink"/>
@@ -741,7 +741,7 @@
                 <w:noProof/>
                 <w:webHidden/>
               </w:rPr>
-              <w:instrText xml:space="preserve"> PAGEREF _Toc418350210 \h </w:instrText>
+              <w:instrText xml:space="preserve"> PAGEREF _Toc418784643 \h </w:instrText>
             </w:r>
             <w:r>
               <w:rPr>
@@ -785,7 +785,7 @@
               <w:lang w:val="cs-CZ" w:eastAsia="cs-CZ"/>
             </w:rPr>
           </w:pPr>
-          <w:hyperlink w:anchor="_Toc418350211" w:history="1">
+          <w:hyperlink w:anchor="_Toc418784644" w:history="1">
             <w:r>
               <w:rPr>
                 <w:rStyle w:val="Hyperlink"/>
@@ -814,7 +814,7 @@
                 <w:noProof/>
                 <w:webHidden/>
               </w:rPr>
-              <w:instrText xml:space="preserve"> PAGEREF _Toc418350211 \h </w:instrText>
+              <w:instrText xml:space="preserve"> PAGEREF _Toc418784644 \h </w:instrText>
             </w:r>
             <w:r>
               <w:rPr>
@@ -858,7 +858,7 @@
               <w:lang w:val="cs-CZ" w:eastAsia="cs-CZ"/>
             </w:rPr>
           </w:pPr>
-          <w:hyperlink w:anchor="_Toc418350212" w:history="1">
+          <w:hyperlink w:anchor="_Toc418784645" w:history="1">
             <w:r>
               <w:rPr>
                 <w:rStyle w:val="Hyperlink"/>
@@ -887,7 +887,7 @@
                 <w:noProof/>
                 <w:webHidden/>
               </w:rPr>
-              <w:instrText xml:space="preserve"> PAGEREF _Toc418350212 \h </w:instrText>
+              <w:instrText xml:space="preserve"> PAGEREF _Toc418784645 \h </w:instrText>
             </w:r>
             <w:r>
               <w:rPr>
@@ -931,7 +931,7 @@
               <w:lang w:val="cs-CZ" w:eastAsia="cs-CZ"/>
             </w:rPr>
           </w:pPr>
-          <w:hyperlink w:anchor="_Toc418350213" w:history="1">
+          <w:hyperlink w:anchor="_Toc418784646" w:history="1">
             <w:r>
               <w:rPr>
                 <w:rStyle w:val="Hyperlink"/>
@@ -960,7 +960,7 @@
                 <w:noProof/>
                 <w:webHidden/>
               </w:rPr>
-              <w:instrText xml:space="preserve"> PAGEREF _Toc418350213 \h </w:instrText>
+              <w:instrText xml:space="preserve"> PAGEREF _Toc418784646 \h </w:instrText>
             </w:r>
             <w:r>
               <w:rPr>
@@ -1004,7 +1004,7 @@
               <w:lang w:val="cs-CZ" w:eastAsia="cs-CZ"/>
             </w:rPr>
           </w:pPr>
-          <w:hyperlink w:anchor="_Toc418350214" w:history="1">
+          <w:hyperlink w:anchor="_Toc418784647" w:history="1">
             <w:r>
               <w:rPr>
                 <w:rStyle w:val="Hyperlink"/>
@@ -1032,7 +1032,7 @@
                 <w:noProof/>
                 <w:webHidden/>
               </w:rPr>
-              <w:instrText xml:space="preserve"> PAGEREF _Toc418350214 \h </w:instrText>
+              <w:instrText xml:space="preserve"> PAGEREF _Toc418784647 \h </w:instrText>
             </w:r>
             <w:r>
               <w:rPr>
@@ -1076,7 +1076,7 @@
               <w:lang w:val="cs-CZ" w:eastAsia="cs-CZ"/>
             </w:rPr>
           </w:pPr>
-          <w:hyperlink w:anchor="_Toc418350215" w:history="1">
+          <w:hyperlink w:anchor="_Toc418784648" w:history="1">
             <w:r>
               <w:rPr>
                 <w:rStyle w:val="Hyperlink"/>
@@ -1105,7 +1105,7 @@
                 <w:noProof/>
                 <w:webHidden/>
               </w:rPr>
-              <w:instrText xml:space="preserve"> PAGEREF _Toc418350215 \h </w:instrText>
+              <w:instrText xml:space="preserve"> PAGEREF _Toc418784648 \h </w:instrText>
             </w:r>
             <w:r>
               <w:rPr>
@@ -1149,7 +1149,7 @@
               <w:lang w:val="cs-CZ" w:eastAsia="cs-CZ"/>
             </w:rPr>
           </w:pPr>
-          <w:hyperlink w:anchor="_Toc418350216" w:history="1">
+          <w:hyperlink w:anchor="_Toc418784649" w:history="1">
             <w:r>
               <w:rPr>
                 <w:rStyle w:val="Hyperlink"/>
@@ -1177,7 +1177,7 @@
                 <w:noProof/>
                 <w:webHidden/>
               </w:rPr>
-              <w:instrText xml:space="preserve"> PAGEREF _Toc418350216 \h </w:instrText>
+              <w:instrText xml:space="preserve"> PAGEREF _Toc418784649 \h </w:instrText>
             </w:r>
             <w:r>
               <w:rPr>
@@ -1221,7 +1221,7 @@
               <w:lang w:val="cs-CZ" w:eastAsia="cs-CZ"/>
             </w:rPr>
           </w:pPr>
-          <w:hyperlink w:anchor="_Toc418350217" w:history="1">
+          <w:hyperlink w:anchor="_Toc418784650" w:history="1">
             <w:r>
               <w:rPr>
                 <w:rStyle w:val="Hyperlink"/>
@@ -1249,7 +1249,7 @@
                 <w:noProof/>
                 <w:webHidden/>
               </w:rPr>
-              <w:instrText xml:space="preserve"> PAGEREF _Toc418350217 \h </w:instrText>
+              <w:instrText xml:space="preserve"> PAGEREF _Toc418784650 \h </w:instrText>
             </w:r>
             <w:r>
               <w:rPr>
@@ -1293,7 +1293,7 @@
               <w:lang w:val="cs-CZ" w:eastAsia="cs-CZ"/>
             </w:rPr>
           </w:pPr>
-          <w:hyperlink w:anchor="_Toc418350218" w:history="1">
+          <w:hyperlink w:anchor="_Toc418784651" w:history="1">
             <w:r>
               <w:rPr>
                 <w:rStyle w:val="Hyperlink"/>
@@ -1321,7 +1321,7 @@
                 <w:noProof/>
                 <w:webHidden/>
               </w:rPr>
-              <w:instrText xml:space="preserve"> PAGEREF _Toc418350218 \h </w:instrText>
+              <w:instrText xml:space="preserve"> PAGEREF _Toc418784651 \h </w:instrText>
             </w:r>
             <w:r>
               <w:rPr>
@@ -1365,7 +1365,7 @@
               <w:lang w:val="cs-CZ" w:eastAsia="cs-CZ"/>
             </w:rPr>
           </w:pPr>
-          <w:hyperlink w:anchor="_Toc418350219" w:history="1">
+          <w:hyperlink w:anchor="_Toc418784652" w:history="1">
             <w:r>
               <w:rPr>
                 <w:rStyle w:val="Hyperlink"/>
@@ -1393,7 +1393,7 @@
                 <w:noProof/>
                 <w:webHidden/>
               </w:rPr>
-              <w:instrText xml:space="preserve"> PAGEREF _Toc418350219 \h </w:instrText>
+              <w:instrText xml:space="preserve"> PAGEREF _Toc418784652 \h </w:instrText>
             </w:r>
             <w:r>
               <w:rPr>
@@ -1437,7 +1437,7 @@
               <w:lang w:val="cs-CZ" w:eastAsia="cs-CZ"/>
             </w:rPr>
           </w:pPr>
-          <w:hyperlink w:anchor="_Toc418350220" w:history="1">
+          <w:hyperlink w:anchor="_Toc418784653" w:history="1">
             <w:r>
               <w:rPr>
                 <w:rStyle w:val="Hyperlink"/>
@@ -1465,7 +1465,7 @@
                 <w:noProof/>
                 <w:webHidden/>
               </w:rPr>
-              <w:instrText xml:space="preserve"> PAGEREF _Toc418350220 \h </w:instrText>
+              <w:instrText xml:space="preserve"> PAGEREF _Toc418784653 \h </w:instrText>
             </w:r>
             <w:r>
               <w:rPr>
@@ -1509,21 +1509,14 @@
               <w:lang w:val="cs-CZ" w:eastAsia="cs-CZ"/>
             </w:rPr>
           </w:pPr>
-          <w:hyperlink w:anchor="_Toc418350221" w:history="1">
+          <w:hyperlink w:anchor="_Toc418784654" w:history="1">
             <w:r>
               <w:rPr>
                 <w:rStyle w:val="Hyperlink"/>
                 <w:noProof/>
                 <w:lang w:val="cs-CZ"/>
               </w:rPr>
-              <w:t xml:space="preserve">Trochu historie </w:t>
-            </w:r>
-            <w:r>
-              <w:rPr>
-                <w:rStyle w:val="Hyperlink"/>
-                <w:noProof/>
-              </w:rPr>
-              <w:t>[4]</w:t>
+              <w:t>Trochu historie</w:t>
             </w:r>
             <w:r>
               <w:rPr>
@@ -1544,7 +1537,7 @@
                 <w:noProof/>
                 <w:webHidden/>
               </w:rPr>
-              <w:instrText xml:space="preserve"> PAGEREF _Toc418350221 \h </w:instrText>
+              <w:instrText xml:space="preserve"> PAGEREF _Toc418784654 \h </w:instrText>
             </w:r>
             <w:r>
               <w:rPr>
@@ -1588,21 +1581,14 @@
               <w:lang w:val="cs-CZ" w:eastAsia="cs-CZ"/>
             </w:rPr>
           </w:pPr>
-          <w:hyperlink w:anchor="_Toc418350222" w:history="1">
+          <w:hyperlink w:anchor="_Toc418784655" w:history="1">
             <w:r>
               <w:rPr>
                 <w:rStyle w:val="Hyperlink"/>
                 <w:noProof/>
                 <w:lang w:val="cs-CZ"/>
               </w:rPr>
-              <w:t xml:space="preserve">Architektura Vaadinu </w:t>
-            </w:r>
-            <w:r>
-              <w:rPr>
-                <w:rStyle w:val="Hyperlink"/>
-                <w:noProof/>
-              </w:rPr>
-              <w:t>[4]</w:t>
+              <w:t>Architektura Vaadinu</w:t>
             </w:r>
             <w:r>
               <w:rPr>
@@ -1623,7 +1609,7 @@
                 <w:noProof/>
                 <w:webHidden/>
               </w:rPr>
-              <w:instrText xml:space="preserve"> PAGEREF _Toc418350222 \h </w:instrText>
+              <w:instrText xml:space="preserve"> PAGEREF _Toc418784655 \h </w:instrText>
             </w:r>
             <w:r>
               <w:rPr>
@@ -1667,7 +1653,7 @@
               <w:lang w:val="cs-CZ" w:eastAsia="cs-CZ"/>
             </w:rPr>
           </w:pPr>
-          <w:hyperlink w:anchor="_Toc418350223" w:history="1">
+          <w:hyperlink w:anchor="_Toc418784656" w:history="1">
             <w:r>
               <w:rPr>
                 <w:rStyle w:val="Hyperlink"/>
@@ -1695,7 +1681,7 @@
                 <w:noProof/>
                 <w:webHidden/>
               </w:rPr>
-              <w:instrText xml:space="preserve"> PAGEREF _Toc418350223 \h </w:instrText>
+              <w:instrText xml:space="preserve"> PAGEREF _Toc418784656 \h </w:instrText>
             </w:r>
             <w:r>
               <w:rPr>
@@ -1739,7 +1725,7 @@
               <w:lang w:val="cs-CZ" w:eastAsia="cs-CZ"/>
             </w:rPr>
           </w:pPr>
-          <w:hyperlink w:anchor="_Toc418350224" w:history="1">
+          <w:hyperlink w:anchor="_Toc418784657" w:history="1">
             <w:r>
               <w:rPr>
                 <w:rStyle w:val="Hyperlink"/>
@@ -1767,7 +1753,7 @@
                 <w:noProof/>
                 <w:webHidden/>
               </w:rPr>
-              <w:instrText xml:space="preserve"> PAGEREF _Toc418350224 \h </w:instrText>
+              <w:instrText xml:space="preserve"> PAGEREF _Toc418784657 \h </w:instrText>
             </w:r>
             <w:r>
               <w:rPr>
@@ -1811,7 +1797,7 @@
               <w:lang w:val="cs-CZ" w:eastAsia="cs-CZ"/>
             </w:rPr>
           </w:pPr>
-          <w:hyperlink w:anchor="_Toc418350225" w:history="1">
+          <w:hyperlink w:anchor="_Toc418784658" w:history="1">
             <w:r>
               <w:rPr>
                 <w:rStyle w:val="Hyperlink"/>
@@ -1839,7 +1825,7 @@
                 <w:noProof/>
                 <w:webHidden/>
               </w:rPr>
-              <w:instrText xml:space="preserve"> PAGEREF _Toc418350225 \h </w:instrText>
+              <w:instrText xml:space="preserve"> PAGEREF _Toc418784658 \h </w:instrText>
             </w:r>
             <w:r>
               <w:rPr>
@@ -1883,7 +1869,7 @@
               <w:lang w:val="cs-CZ" w:eastAsia="cs-CZ"/>
             </w:rPr>
           </w:pPr>
-          <w:hyperlink w:anchor="_Toc418350226" w:history="1">
+          <w:hyperlink w:anchor="_Toc418784659" w:history="1">
             <w:r>
               <w:rPr>
                 <w:rStyle w:val="Hyperlink"/>
@@ -1911,7 +1897,7 @@
                 <w:noProof/>
                 <w:webHidden/>
               </w:rPr>
-              <w:instrText xml:space="preserve"> PAGEREF _Toc418350226 \h </w:instrText>
+              <w:instrText xml:space="preserve"> PAGEREF _Toc418784659 \h </w:instrText>
             </w:r>
             <w:r>
               <w:rPr>
@@ -1955,7 +1941,7 @@
               <w:lang w:val="cs-CZ" w:eastAsia="cs-CZ"/>
             </w:rPr>
           </w:pPr>
-          <w:hyperlink w:anchor="_Toc418350227" w:history="1">
+          <w:hyperlink w:anchor="_Toc418784660" w:history="1">
             <w:r>
               <w:rPr>
                 <w:rStyle w:val="Hyperlink"/>
@@ -1983,7 +1969,7 @@
                 <w:noProof/>
                 <w:webHidden/>
               </w:rPr>
-              <w:instrText xml:space="preserve"> PAGEREF _Toc418350227 \h </w:instrText>
+              <w:instrText xml:space="preserve"> PAGEREF _Toc418784660 \h </w:instrText>
             </w:r>
             <w:r>
               <w:rPr>
@@ -2027,7 +2013,7 @@
               <w:lang w:val="cs-CZ" w:eastAsia="cs-CZ"/>
             </w:rPr>
           </w:pPr>
-          <w:hyperlink w:anchor="_Toc418350228" w:history="1">
+          <w:hyperlink w:anchor="_Toc418784661" w:history="1">
             <w:r>
               <w:rPr>
                 <w:rStyle w:val="Hyperlink"/>
@@ -2054,7 +2040,7 @@
                 <w:noProof/>
                 <w:webHidden/>
               </w:rPr>
-              <w:instrText xml:space="preserve"> PAGEREF _Toc418350228 \h </w:instrText>
+              <w:instrText xml:space="preserve"> PAGEREF _Toc418784661 \h </w:instrText>
             </w:r>
             <w:r>
               <w:rPr>
@@ -2098,7 +2084,7 @@
               <w:lang w:val="cs-CZ" w:eastAsia="cs-CZ"/>
             </w:rPr>
           </w:pPr>
-          <w:hyperlink w:anchor="_Toc418350229" w:history="1">
+          <w:hyperlink w:anchor="_Toc418784662" w:history="1">
             <w:r>
               <w:rPr>
                 <w:rStyle w:val="Hyperlink"/>
@@ -2126,7 +2112,7 @@
                 <w:noProof/>
                 <w:webHidden/>
               </w:rPr>
-              <w:instrText xml:space="preserve"> PAGEREF _Toc418350229 \h </w:instrText>
+              <w:instrText xml:space="preserve"> PAGEREF _Toc418784662 \h </w:instrText>
             </w:r>
             <w:r>
               <w:rPr>
@@ -2170,7 +2156,7 @@
               <w:lang w:val="cs-CZ" w:eastAsia="cs-CZ"/>
             </w:rPr>
           </w:pPr>
-          <w:hyperlink w:anchor="_Toc418350230" w:history="1">
+          <w:hyperlink w:anchor="_Toc418784663" w:history="1">
             <w:r>
               <w:rPr>
                 <w:rStyle w:val="Hyperlink"/>
@@ -2197,7 +2183,7 @@
                 <w:noProof/>
                 <w:webHidden/>
               </w:rPr>
-              <w:instrText xml:space="preserve"> PAGEREF _Toc418350230 \h </w:instrText>
+              <w:instrText xml:space="preserve"> PAGEREF _Toc418784663 \h </w:instrText>
             </w:r>
             <w:r>
               <w:rPr>
@@ -2241,7 +2227,7 @@
               <w:lang w:val="cs-CZ" w:eastAsia="cs-CZ"/>
             </w:rPr>
           </w:pPr>
-          <w:hyperlink w:anchor="_Toc418350231" w:history="1">
+          <w:hyperlink w:anchor="_Toc418784664" w:history="1">
             <w:r>
               <w:rPr>
                 <w:rStyle w:val="Hyperlink"/>
@@ -2268,7 +2254,7 @@
                 <w:noProof/>
                 <w:webHidden/>
               </w:rPr>
-              <w:instrText xml:space="preserve"> PAGEREF _Toc418350231 \h </w:instrText>
+              <w:instrText xml:space="preserve"> PAGEREF _Toc418784664 \h </w:instrText>
             </w:r>
             <w:r>
               <w:rPr>
@@ -2312,7 +2298,7 @@
               <w:lang w:val="cs-CZ" w:eastAsia="cs-CZ"/>
             </w:rPr>
           </w:pPr>
-          <w:hyperlink w:anchor="_Toc418350232" w:history="1">
+          <w:hyperlink w:anchor="_Toc418784665" w:history="1">
             <w:r>
               <w:rPr>
                 <w:rStyle w:val="Hyperlink"/>
@@ -2340,7 +2326,7 @@
                 <w:noProof/>
                 <w:webHidden/>
               </w:rPr>
-              <w:instrText xml:space="preserve"> PAGEREF _Toc418350232 \h </w:instrText>
+              <w:instrText xml:space="preserve"> PAGEREF _Toc418784665 \h </w:instrText>
             </w:r>
             <w:r>
               <w:rPr>
@@ -2384,7 +2370,7 @@
               <w:lang w:val="cs-CZ" w:eastAsia="cs-CZ"/>
             </w:rPr>
           </w:pPr>
-          <w:hyperlink w:anchor="_Toc418350233" w:history="1">
+          <w:hyperlink w:anchor="_Toc418784666" w:history="1">
             <w:r>
               <w:rPr>
                 <w:rStyle w:val="Hyperlink"/>
@@ -2412,7 +2398,7 @@
                 <w:noProof/>
                 <w:webHidden/>
               </w:rPr>
-              <w:instrText xml:space="preserve"> PAGEREF _Toc418350233 \h </w:instrText>
+              <w:instrText xml:space="preserve"> PAGEREF _Toc418784666 \h </w:instrText>
             </w:r>
             <w:r>
               <w:rPr>
@@ -2456,7 +2442,7 @@
               <w:lang w:val="cs-CZ" w:eastAsia="cs-CZ"/>
             </w:rPr>
           </w:pPr>
-          <w:hyperlink w:anchor="_Toc418350234" w:history="1">
+          <w:hyperlink w:anchor="_Toc418784667" w:history="1">
             <w:r>
               <w:rPr>
                 <w:rStyle w:val="Hyperlink"/>
@@ -2483,7 +2469,7 @@
                 <w:noProof/>
                 <w:webHidden/>
               </w:rPr>
-              <w:instrText xml:space="preserve"> PAGEREF _Toc418350234 \h </w:instrText>
+              <w:instrText xml:space="preserve"> PAGEREF _Toc418784667 \h </w:instrText>
             </w:r>
             <w:r>
               <w:rPr>
@@ -2527,7 +2513,7 @@
               <w:lang w:val="cs-CZ" w:eastAsia="cs-CZ"/>
             </w:rPr>
           </w:pPr>
-          <w:hyperlink w:anchor="_Toc418350235" w:history="1">
+          <w:hyperlink w:anchor="_Toc418784668" w:history="1">
             <w:r>
               <w:rPr>
                 <w:rStyle w:val="Hyperlink"/>
@@ -2555,7 +2541,7 @@
                 <w:noProof/>
                 <w:webHidden/>
               </w:rPr>
-              <w:instrText xml:space="preserve"> PAGEREF _Toc418350235 \h </w:instrText>
+              <w:instrText xml:space="preserve"> PAGEREF _Toc418784668 \h </w:instrText>
             </w:r>
             <w:r>
               <w:rPr>
@@ -2599,7 +2585,7 @@
               <w:lang w:val="cs-CZ" w:eastAsia="cs-CZ"/>
             </w:rPr>
           </w:pPr>
-          <w:hyperlink w:anchor="_Toc418350236" w:history="1">
+          <w:hyperlink w:anchor="_Toc418784669" w:history="1">
             <w:r>
               <w:rPr>
                 <w:rStyle w:val="Hyperlink"/>
@@ -2626,7 +2612,7 @@
                 <w:noProof/>
                 <w:webHidden/>
               </w:rPr>
-              <w:instrText xml:space="preserve"> PAGEREF _Toc418350236 \h </w:instrText>
+              <w:instrText xml:space="preserve"> PAGEREF _Toc418784669 \h </w:instrText>
             </w:r>
             <w:r>
               <w:rPr>
@@ -2670,7 +2656,7 @@
               <w:lang w:val="cs-CZ" w:eastAsia="cs-CZ"/>
             </w:rPr>
           </w:pPr>
-          <w:hyperlink w:anchor="_Toc418350237" w:history="1">
+          <w:hyperlink w:anchor="_Toc418784670" w:history="1">
             <w:r>
               <w:rPr>
                 <w:rStyle w:val="Hyperlink"/>
@@ -2697,7 +2683,7 @@
                 <w:noProof/>
                 <w:webHidden/>
               </w:rPr>
-              <w:instrText xml:space="preserve"> PAGEREF _Toc418350237 \h </w:instrText>
+              <w:instrText xml:space="preserve"> PAGEREF _Toc418784670 \h </w:instrText>
             </w:r>
             <w:r>
               <w:rPr>
@@ -2741,7 +2727,7 @@
               <w:lang w:val="cs-CZ" w:eastAsia="cs-CZ"/>
             </w:rPr>
           </w:pPr>
-          <w:hyperlink w:anchor="_Toc418350238" w:history="1">
+          <w:hyperlink w:anchor="_Toc418784671" w:history="1">
             <w:r>
               <w:rPr>
                 <w:rStyle w:val="Hyperlink"/>
@@ -2768,7 +2754,7 @@
                 <w:noProof/>
                 <w:webHidden/>
               </w:rPr>
-              <w:instrText xml:space="preserve"> PAGEREF _Toc418350238 \h </w:instrText>
+              <w:instrText xml:space="preserve"> PAGEREF _Toc418784671 \h </w:instrText>
             </w:r>
             <w:r>
               <w:rPr>
@@ -2812,7 +2798,7 @@
               <w:lang w:val="cs-CZ" w:eastAsia="cs-CZ"/>
             </w:rPr>
           </w:pPr>
-          <w:hyperlink w:anchor="_Toc418350239" w:history="1">
+          <w:hyperlink w:anchor="_Toc418784672" w:history="1">
             <w:r>
               <w:rPr>
                 <w:rStyle w:val="Hyperlink"/>
@@ -2839,7 +2825,7 @@
                 <w:noProof/>
                 <w:webHidden/>
               </w:rPr>
-              <w:instrText xml:space="preserve"> PAGEREF _Toc418350239 \h </w:instrText>
+              <w:instrText xml:space="preserve"> PAGEREF _Toc418784672 \h </w:instrText>
             </w:r>
             <w:r>
               <w:rPr>
@@ -2883,7 +2869,7 @@
               <w:lang w:val="cs-CZ" w:eastAsia="cs-CZ"/>
             </w:rPr>
           </w:pPr>
-          <w:hyperlink w:anchor="_Toc418350240" w:history="1">
+          <w:hyperlink w:anchor="_Toc418784673" w:history="1">
             <w:r>
               <w:rPr>
                 <w:rStyle w:val="Hyperlink"/>
@@ -2910,7 +2896,7 @@
                 <w:noProof/>
                 <w:webHidden/>
               </w:rPr>
-              <w:instrText xml:space="preserve"> PAGEREF _Toc418350240 \h </w:instrText>
+              <w:instrText xml:space="preserve"> PAGEREF _Toc418784673 \h </w:instrText>
             </w:r>
             <w:r>
               <w:rPr>
@@ -2954,7 +2940,7 @@
               <w:lang w:val="cs-CZ" w:eastAsia="cs-CZ"/>
             </w:rPr>
           </w:pPr>
-          <w:hyperlink w:anchor="_Toc418350241" w:history="1">
+          <w:hyperlink w:anchor="_Toc418784674" w:history="1">
             <w:r>
               <w:rPr>
                 <w:rStyle w:val="Hyperlink"/>
@@ -2982,7 +2968,7 @@
                 <w:noProof/>
                 <w:webHidden/>
               </w:rPr>
-              <w:instrText xml:space="preserve"> PAGEREF _Toc418350241 \h </w:instrText>
+              <w:instrText xml:space="preserve"> PAGEREF _Toc418784674 \h </w:instrText>
             </w:r>
             <w:r>
               <w:rPr>
@@ -3026,7 +3012,7 @@
               <w:lang w:val="cs-CZ" w:eastAsia="cs-CZ"/>
             </w:rPr>
           </w:pPr>
-          <w:hyperlink w:anchor="_Toc418350242" w:history="1">
+          <w:hyperlink w:anchor="_Toc418784675" w:history="1">
             <w:r>
               <w:rPr>
                 <w:rStyle w:val="Hyperlink"/>
@@ -3054,7 +3040,7 @@
                 <w:noProof/>
                 <w:webHidden/>
               </w:rPr>
-              <w:instrText xml:space="preserve"> PAGEREF _Toc418350242 \h </w:instrText>
+              <w:instrText xml:space="preserve"> PAGEREF _Toc418784675 \h </w:instrText>
             </w:r>
             <w:r>
               <w:rPr>
@@ -3098,7 +3084,7 @@
               <w:lang w:val="cs-CZ" w:eastAsia="cs-CZ"/>
             </w:rPr>
           </w:pPr>
-          <w:hyperlink w:anchor="_Toc418350243" w:history="1">
+          <w:hyperlink w:anchor="_Toc418784676" w:history="1">
             <w:r>
               <w:rPr>
                 <w:rStyle w:val="Hyperlink"/>
@@ -3156,7 +3142,7 @@
                 <w:noProof/>
                 <w:webHidden/>
               </w:rPr>
-              <w:instrText xml:space="preserve"> PAGEREF _Toc418350243 \h </w:instrText>
+              <w:instrText xml:space="preserve"> PAGEREF _Toc418784676 \h </w:instrText>
             </w:r>
             <w:r>
               <w:rPr>
@@ -3200,7 +3186,7 @@
               <w:lang w:val="cs-CZ" w:eastAsia="cs-CZ"/>
             </w:rPr>
           </w:pPr>
-          <w:hyperlink w:anchor="_Toc418350244" w:history="1">
+          <w:hyperlink w:anchor="_Toc418784677" w:history="1">
             <w:r>
               <w:rPr>
                 <w:rStyle w:val="Hyperlink"/>
@@ -3228,7 +3214,7 @@
                 <w:noProof/>
                 <w:webHidden/>
               </w:rPr>
-              <w:instrText xml:space="preserve"> PAGEREF _Toc418350244 \h </w:instrText>
+              <w:instrText xml:space="preserve"> PAGEREF _Toc418784677 \h </w:instrText>
             </w:r>
             <w:r>
               <w:rPr>
@@ -3272,14 +3258,24 @@
               <w:lang w:val="cs-CZ" w:eastAsia="cs-CZ"/>
             </w:rPr>
           </w:pPr>
-          <w:hyperlink w:anchor="_Toc418350245" w:history="1">
+          <w:hyperlink w:anchor="_Toc418784678" w:history="1">
             <w:r>
               <w:rPr>
                 <w:rStyle w:val="Hyperlink"/>
                 <w:noProof/>
                 <w:lang w:val="cs-CZ"/>
               </w:rPr>
-              <w:t>G. Testování</w:t>
+              <w:t xml:space="preserve">G. </w:t>
+            </w:r>
+            <w:bookmarkStart w:id="0" w:name="_GoBack"/>
+            <w:bookmarkEnd w:id="0"/>
+            <w:r>
+              <w:rPr>
+                <w:rStyle w:val="Hyperlink"/>
+                <w:noProof/>
+                <w:lang w:val="cs-CZ"/>
+              </w:rPr>
+              <w:t>Testování</w:t>
             </w:r>
             <w:r>
               <w:rPr>
@@ -3300,7 +3296,7 @@
                 <w:noProof/>
                 <w:webHidden/>
               </w:rPr>
-              <w:instrText xml:space="preserve"> PAGEREF _Toc418350245 \h </w:instrText>
+              <w:instrText xml:space="preserve"> PAGEREF _Toc418784678 \h </w:instrText>
             </w:r>
             <w:r>
               <w:rPr>
@@ -3344,7 +3340,7 @@
               <w:lang w:val="cs-CZ" w:eastAsia="cs-CZ"/>
             </w:rPr>
           </w:pPr>
-          <w:hyperlink w:anchor="_Toc418350246" w:history="1">
+          <w:hyperlink w:anchor="_Toc418784679" w:history="1">
             <w:r>
               <w:rPr>
                 <w:rStyle w:val="Hyperlink"/>
@@ -3372,7 +3368,7 @@
                 <w:noProof/>
                 <w:webHidden/>
               </w:rPr>
-              <w:instrText xml:space="preserve"> PAGEREF _Toc418350246 \h </w:instrText>
+              <w:instrText xml:space="preserve"> PAGEREF _Toc418784679 \h </w:instrText>
             </w:r>
             <w:r>
               <w:rPr>
@@ -3416,7 +3412,7 @@
               <w:lang w:val="cs-CZ" w:eastAsia="cs-CZ"/>
             </w:rPr>
           </w:pPr>
-          <w:hyperlink w:anchor="_Toc418350247" w:history="1">
+          <w:hyperlink w:anchor="_Toc418784680" w:history="1">
             <w:r>
               <w:rPr>
                 <w:rStyle w:val="Hyperlink"/>
@@ -3444,7 +3440,7 @@
                 <w:noProof/>
                 <w:webHidden/>
               </w:rPr>
-              <w:instrText xml:space="preserve"> PAGEREF _Toc418350247 \h </w:instrText>
+              <w:instrText xml:space="preserve"> PAGEREF _Toc418784680 \h </w:instrText>
             </w:r>
             <w:r>
               <w:rPr>
@@ -3488,13 +3484,13 @@
               <w:lang w:val="cs-CZ" w:eastAsia="cs-CZ"/>
             </w:rPr>
           </w:pPr>
-          <w:hyperlink w:anchor="_Toc418350248" w:history="1">
+          <w:hyperlink w:anchor="_Toc418784681" w:history="1">
             <w:r>
               <w:rPr>
                 <w:rStyle w:val="Hyperlink"/>
                 <w:noProof/>
               </w:rPr>
-              <w:t>J. Epilog</w:t>
+              <w:t>J. Epilóg</w:t>
             </w:r>
             <w:r>
               <w:rPr>
@@ -3515,7 +3511,7 @@
                 <w:noProof/>
                 <w:webHidden/>
               </w:rPr>
-              <w:instrText xml:space="preserve"> PAGEREF _Toc418350248 \h </w:instrText>
+              <w:instrText xml:space="preserve"> PAGEREF _Toc418784681 \h </w:instrText>
             </w:r>
             <w:r>
               <w:rPr>
@@ -3559,7 +3555,7 @@
               <w:lang w:val="cs-CZ" w:eastAsia="cs-CZ"/>
             </w:rPr>
           </w:pPr>
-          <w:hyperlink w:anchor="_Toc418350249" w:history="1">
+          <w:hyperlink w:anchor="_Toc418784682" w:history="1">
             <w:r>
               <w:rPr>
                 <w:rStyle w:val="Hyperlink"/>
@@ -3586,7 +3582,7 @@
                 <w:noProof/>
                 <w:webHidden/>
               </w:rPr>
-              <w:instrText xml:space="preserve"> PAGEREF _Toc418350249 \h </w:instrText>
+              <w:instrText xml:space="preserve"> PAGEREF _Toc418784682 \h </w:instrText>
             </w:r>
             <w:r>
               <w:rPr>
@@ -3606,7 +3602,7 @@
                 <w:noProof/>
                 <w:webHidden/>
               </w:rPr>
-              <w:t>52</w:t>
+              <w:t>53</w:t>
             </w:r>
             <w:r>
               <w:rPr>
@@ -3630,7 +3626,7 @@
               <w:lang w:val="cs-CZ" w:eastAsia="cs-CZ"/>
             </w:rPr>
           </w:pPr>
-          <w:hyperlink w:anchor="_Toc418350250" w:history="1">
+          <w:hyperlink w:anchor="_Toc418784683" w:history="1">
             <w:r>
               <w:rPr>
                 <w:rStyle w:val="Hyperlink"/>
@@ -3665,7 +3661,7 @@
                 <w:noProof/>
                 <w:webHidden/>
               </w:rPr>
-              <w:instrText xml:space="preserve"> PAGEREF _Toc418350250 \h </w:instrText>
+              <w:instrText xml:space="preserve"> PAGEREF _Toc418784683 \h </w:instrText>
             </w:r>
             <w:r>
               <w:rPr>
@@ -3685,7 +3681,7 @@
                 <w:noProof/>
                 <w:webHidden/>
               </w:rPr>
-              <w:t>53</w:t>
+              <w:t>54</w:t>
             </w:r>
             <w:r>
               <w:rPr>
@@ -3709,7 +3705,7 @@
               <w:lang w:val="cs-CZ" w:eastAsia="cs-CZ"/>
             </w:rPr>
           </w:pPr>
-          <w:hyperlink w:anchor="_Toc418350251" w:history="1">
+          <w:hyperlink w:anchor="_Toc418784684" w:history="1">
             <w:r>
               <w:rPr>
                 <w:rStyle w:val="Hyperlink"/>
@@ -3736,7 +3732,7 @@
                 <w:noProof/>
                 <w:webHidden/>
               </w:rPr>
-              <w:instrText xml:space="preserve"> PAGEREF _Toc418350251 \h </w:instrText>
+              <w:instrText xml:space="preserve"> PAGEREF _Toc418784684 \h </w:instrText>
             </w:r>
             <w:r>
               <w:rPr>
@@ -3756,7 +3752,7 @@
                 <w:noProof/>
                 <w:webHidden/>
               </w:rPr>
-              <w:t>53</w:t>
+              <w:t>54</w:t>
             </w:r>
             <w:r>
               <w:rPr>
@@ -3780,7 +3776,7 @@
               <w:lang w:val="cs-CZ" w:eastAsia="cs-CZ"/>
             </w:rPr>
           </w:pPr>
-          <w:hyperlink w:anchor="_Toc418350252" w:history="1">
+          <w:hyperlink w:anchor="_Toc418784685" w:history="1">
             <w:r>
               <w:rPr>
                 <w:rStyle w:val="Hyperlink"/>
@@ -3807,7 +3803,7 @@
                 <w:noProof/>
                 <w:webHidden/>
               </w:rPr>
-              <w:instrText xml:space="preserve"> PAGEREF _Toc418350252 \h </w:instrText>
+              <w:instrText xml:space="preserve"> PAGEREF _Toc418784685 \h </w:instrText>
             </w:r>
             <w:r>
               <w:rPr>
@@ -3827,7 +3823,7 @@
                 <w:noProof/>
                 <w:webHidden/>
               </w:rPr>
-              <w:t>53</w:t>
+              <w:t>54</w:t>
             </w:r>
             <w:r>
               <w:rPr>
@@ -3851,7 +3847,7 @@
               <w:lang w:val="cs-CZ" w:eastAsia="cs-CZ"/>
             </w:rPr>
           </w:pPr>
-          <w:hyperlink w:anchor="_Toc418350253" w:history="1">
+          <w:hyperlink w:anchor="_Toc418784686" w:history="1">
             <w:r>
               <w:rPr>
                 <w:rStyle w:val="Hyperlink"/>
@@ -3878,7 +3874,7 @@
                 <w:noProof/>
                 <w:webHidden/>
               </w:rPr>
-              <w:instrText xml:space="preserve"> PAGEREF _Toc418350253 \h </w:instrText>
+              <w:instrText xml:space="preserve"> PAGEREF _Toc418784686 \h </w:instrText>
             </w:r>
             <w:r>
               <w:rPr>
@@ -3898,7 +3894,7 @@
                 <w:noProof/>
                 <w:webHidden/>
               </w:rPr>
-              <w:t>54</w:t>
+              <w:t>55</w:t>
             </w:r>
             <w:r>
               <w:rPr>
@@ -3922,7 +3918,7 @@
               <w:lang w:val="cs-CZ" w:eastAsia="cs-CZ"/>
             </w:rPr>
           </w:pPr>
-          <w:hyperlink w:anchor="_Toc418350254" w:history="1">
+          <w:hyperlink w:anchor="_Toc418784687" w:history="1">
             <w:r>
               <w:rPr>
                 <w:rStyle w:val="Hyperlink"/>
@@ -3949,7 +3945,7 @@
                 <w:noProof/>
                 <w:webHidden/>
               </w:rPr>
-              <w:instrText xml:space="preserve"> PAGEREF _Toc418350254 \h </w:instrText>
+              <w:instrText xml:space="preserve"> PAGEREF _Toc418784687 \h </w:instrText>
             </w:r>
             <w:r>
               <w:rPr>
@@ -3969,7 +3965,7 @@
                 <w:noProof/>
                 <w:webHidden/>
               </w:rPr>
-              <w:t>54</w:t>
+              <w:t>55</w:t>
             </w:r>
             <w:r>
               <w:rPr>
@@ -3993,14 +3989,14 @@
               <w:lang w:val="cs-CZ" w:eastAsia="cs-CZ"/>
             </w:rPr>
           </w:pPr>
-          <w:hyperlink w:anchor="_Toc418350255" w:history="1">
+          <w:hyperlink w:anchor="_Toc418784688" w:history="1">
             <w:r>
               <w:rPr>
                 <w:rStyle w:val="Hyperlink"/>
                 <w:noProof/>
                 <w:lang w:val="cs-CZ"/>
               </w:rPr>
-              <w:t>D. TrobleShooting</w:t>
+              <w:t>D. TroubleShooting</w:t>
             </w:r>
             <w:r>
               <w:rPr>
@@ -4021,7 +4017,7 @@
                 <w:noProof/>
                 <w:webHidden/>
               </w:rPr>
-              <w:instrText xml:space="preserve"> PAGEREF _Toc418350255 \h </w:instrText>
+              <w:instrText xml:space="preserve"> PAGEREF _Toc418784688 \h </w:instrText>
             </w:r>
             <w:r>
               <w:rPr>
@@ -4041,7 +4037,7 @@
                 <w:noProof/>
                 <w:webHidden/>
               </w:rPr>
-              <w:t>55</w:t>
+              <w:t>56</w:t>
             </w:r>
             <w:r>
               <w:rPr>
@@ -4385,7 +4381,7 @@
           <w:lang w:val="cs-CZ"/>
         </w:rPr>
       </w:pPr>
-      <w:bookmarkStart w:id="0" w:name="_Toc418350201"/>
+      <w:bookmarkStart w:id="1" w:name="_Toc418784634"/>
       <w:r>
         <w:rPr>
           <w:lang w:val="cs-CZ"/>
@@ -4399,7 +4395,7 @@
         </w:rPr>
         <w:t>Cíle aplikace</w:t>
       </w:r>
-      <w:bookmarkEnd w:id="0"/>
+      <w:bookmarkEnd w:id="1"/>
     </w:p>
     <w:p>
       <w:pPr>
@@ -4887,14 +4883,14 @@
           <w:lang w:val="cs-CZ"/>
         </w:rPr>
       </w:pPr>
-      <w:bookmarkStart w:id="1" w:name="_Toc418350202"/>
+      <w:bookmarkStart w:id="2" w:name="_Toc418784635"/>
       <w:r>
         <w:rPr>
           <w:lang w:val="cs-CZ"/>
         </w:rPr>
         <w:t>Cíle-řešení:</w:t>
       </w:r>
-      <w:bookmarkEnd w:id="1"/>
+      <w:bookmarkEnd w:id="2"/>
     </w:p>
     <w:p>
       <w:pPr>
@@ -5149,14 +5145,14 @@
           <w:lang w:val="cs-CZ"/>
         </w:rPr>
       </w:pPr>
-      <w:bookmarkStart w:id="2" w:name="_Toc418350203"/>
+      <w:bookmarkStart w:id="3" w:name="_Toc418784636"/>
       <w:r>
         <w:rPr>
           <w:lang w:val="cs-CZ"/>
         </w:rPr>
         <w:t>Úroveň technických detailů:</w:t>
       </w:r>
-      <w:bookmarkEnd w:id="2"/>
+      <w:bookmarkEnd w:id="3"/>
     </w:p>
     <w:p>
       <w:pPr>
@@ -9022,14 +9018,14 @@
           <w:lang w:val="cs-CZ"/>
         </w:rPr>
       </w:pPr>
-      <w:bookmarkStart w:id="3" w:name="_Toc418350204"/>
+      <w:bookmarkStart w:id="4" w:name="_Toc418784637"/>
       <w:r>
         <w:rPr>
           <w:lang w:val="cs-CZ"/>
         </w:rPr>
         <w:t>Priorita cílů (požadavků)</w:t>
       </w:r>
-      <w:bookmarkEnd w:id="3"/>
+      <w:bookmarkEnd w:id="4"/>
     </w:p>
     <w:p>
       <w:pPr>
@@ -9281,7 +9277,7 @@
           <w:lang w:val="cs-CZ"/>
         </w:rPr>
       </w:pPr>
-      <w:bookmarkStart w:id="4" w:name="_Toc418350205"/>
+      <w:bookmarkStart w:id="5" w:name="_Toc418784638"/>
       <w:r>
         <w:rPr>
           <w:lang w:val="cs-CZ"/>
@@ -9289,7 +9285,7 @@
         <w:lastRenderedPageBreak/>
         <w:t>B. Uživatelé a lidský faktor</w:t>
       </w:r>
-      <w:bookmarkEnd w:id="4"/>
+      <w:bookmarkEnd w:id="5"/>
     </w:p>
     <w:p>
       <w:pPr>
@@ -9456,7 +9452,7 @@
           <w:lang w:val="cs-CZ"/>
         </w:rPr>
       </w:pPr>
-      <w:bookmarkStart w:id="5" w:name="_Toc418350206"/>
+      <w:bookmarkStart w:id="6" w:name="_Toc418784639"/>
       <w:r>
         <w:rPr>
           <w:lang w:val="cs-CZ"/>
@@ -9476,7 +9472,7 @@
         </w:rPr>
         <w:t>ešení.</w:t>
       </w:r>
-      <w:bookmarkEnd w:id="5"/>
+      <w:bookmarkEnd w:id="6"/>
     </w:p>
     <w:p>
       <w:pPr>
@@ -9563,14 +9559,14 @@
           <w:lang w:val="cs-CZ"/>
         </w:rPr>
       </w:pPr>
-      <w:bookmarkStart w:id="6" w:name="_Toc418350207"/>
+      <w:bookmarkStart w:id="7" w:name="_Toc418784640"/>
       <w:r>
         <w:rPr>
           <w:lang w:val="cs-CZ"/>
         </w:rPr>
         <w:t>Ukládání dat.</w:t>
       </w:r>
-      <w:bookmarkEnd w:id="6"/>
+      <w:bookmarkEnd w:id="7"/>
     </w:p>
     <w:p>
       <w:pPr>
@@ -9661,14 +9657,14 @@
           <w:lang w:val="cs-CZ"/>
         </w:rPr>
       </w:pPr>
-      <w:bookmarkStart w:id="7" w:name="_Toc418350208"/>
+      <w:bookmarkStart w:id="8" w:name="_Toc418784641"/>
       <w:r>
         <w:rPr>
           <w:lang w:val="cs-CZ"/>
         </w:rPr>
         <w:t>Uchovávání vnitřní historie, tj. historie akcí apod.</w:t>
       </w:r>
-      <w:bookmarkEnd w:id="7"/>
+      <w:bookmarkEnd w:id="8"/>
     </w:p>
     <w:p>
       <w:pPr>
@@ -9694,14 +9690,14 @@
           <w:lang w:val="cs-CZ"/>
         </w:rPr>
       </w:pPr>
-      <w:bookmarkStart w:id="8" w:name="_Toc418350209"/>
+      <w:bookmarkStart w:id="9" w:name="_Toc418784642"/>
       <w:r>
         <w:rPr>
           <w:lang w:val="cs-CZ"/>
         </w:rPr>
         <w:t>Spravovatelnost systému</w:t>
       </w:r>
-      <w:bookmarkEnd w:id="8"/>
+      <w:bookmarkEnd w:id="9"/>
     </w:p>
     <w:p>
       <w:pPr>
@@ -10116,11 +10112,11 @@
         <w:spacing w:line="360" w:lineRule="auto"/>
         <w:jc w:val="both"/>
       </w:pPr>
-      <w:bookmarkStart w:id="9" w:name="_Toc418350210"/>
+      <w:bookmarkStart w:id="10" w:name="_Toc418784643"/>
       <w:r>
         <w:t>Přihlašování</w:t>
       </w:r>
-      <w:bookmarkEnd w:id="9"/>
+      <w:bookmarkEnd w:id="10"/>
     </w:p>
     <w:p>
       <w:pPr>
@@ -10194,7 +10190,7 @@
           <w:lang w:val="cs-CZ"/>
         </w:rPr>
       </w:pPr>
-      <w:bookmarkStart w:id="10" w:name="_Toc418350211"/>
+      <w:bookmarkStart w:id="11" w:name="_Toc418784644"/>
       <w:r>
         <w:rPr>
           <w:rFonts w:eastAsia="Times New Roman"/>
@@ -10230,7 +10226,7 @@
         </w:rPr>
         <w:t>u</w:t>
       </w:r>
-      <w:bookmarkEnd w:id="10"/>
+      <w:bookmarkEnd w:id="11"/>
     </w:p>
     <w:p>
       <w:pPr>
@@ -10249,7 +10245,7 @@
           <w:lang w:val="cs-CZ" w:eastAsia="en-GB"/>
         </w:rPr>
       </w:pPr>
-      <w:bookmarkStart w:id="11" w:name="_Toc418350212"/>
+      <w:bookmarkStart w:id="12" w:name="_Toc418784645"/>
       <w:r>
         <w:rPr>
           <w:rFonts w:eastAsia="Times New Roman"/>
@@ -10264,7 +10260,7 @@
         </w:rPr>
         <w:t>ýkající se bussiness modelu:</w:t>
       </w:r>
-      <w:bookmarkEnd w:id="11"/>
+      <w:bookmarkEnd w:id="12"/>
     </w:p>
     <w:p>
       <w:pPr>
@@ -10401,7 +10397,7 @@
           <w:lang w:val="cs-CZ" w:eastAsia="en-GB"/>
         </w:rPr>
       </w:pPr>
-      <w:bookmarkStart w:id="12" w:name="_Toc418350213"/>
+      <w:bookmarkStart w:id="13" w:name="_Toc418784646"/>
       <w:r>
         <w:rPr>
           <w:rFonts w:eastAsia="Times New Roman"/>
@@ -10423,7 +10419,7 @@
         </w:rPr>
         <w:t>, resp. týkající se administrace:</w:t>
       </w:r>
-      <w:bookmarkEnd w:id="12"/>
+      <w:bookmarkEnd w:id="13"/>
     </w:p>
     <w:p>
       <w:pPr>
@@ -12705,14 +12701,14 @@
           <w:lang w:val="cs-CZ" w:eastAsia="en-GB"/>
         </w:rPr>
       </w:pPr>
-      <w:bookmarkStart w:id="13" w:name="_Toc418350214"/>
+      <w:bookmarkStart w:id="14" w:name="_Toc418784647"/>
       <w:r>
         <w:rPr>
           <w:lang w:val="cs-CZ" w:eastAsia="en-GB"/>
         </w:rPr>
         <w:t>Pomocné entity</w:t>
       </w:r>
-      <w:bookmarkEnd w:id="13"/>
+      <w:bookmarkEnd w:id="14"/>
     </w:p>
     <w:p>
       <w:pPr>
@@ -13220,7 +13216,7 @@
           <w:lang w:val="cs-CZ" w:eastAsia="en-GB"/>
         </w:rPr>
       </w:pPr>
-      <w:bookmarkStart w:id="14" w:name="_Toc418350215"/>
+      <w:bookmarkStart w:id="15" w:name="_Toc418784648"/>
       <w:r>
         <w:rPr>
           <w:rFonts w:eastAsia="Times New Roman"/>
@@ -13228,7 +13224,7 @@
         </w:rPr>
         <w:t>Dodatek</w:t>
       </w:r>
-      <w:bookmarkEnd w:id="14"/>
+      <w:bookmarkEnd w:id="15"/>
     </w:p>
     <w:p>
       <w:pPr>
@@ -13601,7 +13597,7 @@
           <w:lang w:val="cs-CZ"/>
         </w:rPr>
       </w:pPr>
-      <w:bookmarkStart w:id="15" w:name="_Toc418350216"/>
+      <w:bookmarkStart w:id="16" w:name="_Toc418784649"/>
       <w:r>
         <w:rPr>
           <w:lang w:val="cs-CZ"/>
@@ -13615,7 +13611,7 @@
         </w:rPr>
         <w:t>. Implementace, použité technologie</w:t>
       </w:r>
-      <w:bookmarkEnd w:id="15"/>
+      <w:bookmarkEnd w:id="16"/>
     </w:p>
     <w:p>
       <w:pPr>
@@ -13636,14 +13632,14 @@
           <w:lang w:val="cs-CZ"/>
         </w:rPr>
       </w:pPr>
-      <w:bookmarkStart w:id="16" w:name="_Toc418350217"/>
+      <w:bookmarkStart w:id="17" w:name="_Toc418784650"/>
       <w:r>
         <w:rPr>
           <w:lang w:val="cs-CZ"/>
         </w:rPr>
         <w:t>Maven</w:t>
       </w:r>
-      <w:bookmarkEnd w:id="16"/>
+      <w:bookmarkEnd w:id="17"/>
       <w:r>
         <w:rPr>
           <w:lang w:val="cs-CZ"/>
@@ -13844,14 +13840,14 @@
           <w:lang w:val="en-US"/>
         </w:rPr>
       </w:pPr>
-      <w:bookmarkStart w:id="17" w:name="_Toc418350218"/>
+      <w:bookmarkStart w:id="18" w:name="_Toc418784651"/>
       <w:r>
         <w:rPr>
           <w:lang w:val="cs-CZ"/>
         </w:rPr>
         <w:t>Reflexe</w:t>
       </w:r>
-      <w:bookmarkEnd w:id="17"/>
+      <w:bookmarkEnd w:id="18"/>
       <w:r>
         <w:rPr>
           <w:lang w:val="cs-CZ"/>
@@ -14074,14 +14070,14 @@
           <w:lang w:val="cs-CZ"/>
         </w:rPr>
       </w:pPr>
-      <w:bookmarkStart w:id="18" w:name="_Toc418350219"/>
+      <w:bookmarkStart w:id="19" w:name="_Toc418784652"/>
       <w:r>
         <w:rPr>
           <w:lang w:val="cs-CZ"/>
         </w:rPr>
         <w:t>Spring</w:t>
       </w:r>
-      <w:bookmarkEnd w:id="18"/>
+      <w:bookmarkEnd w:id="19"/>
     </w:p>
     <w:p>
       <w:pPr>
@@ -14347,14 +14343,14 @@
           <w:lang w:val="en-US"/>
         </w:rPr>
       </w:pPr>
-      <w:bookmarkStart w:id="19" w:name="_Toc418350220"/>
+      <w:bookmarkStart w:id="20" w:name="_Toc418784653"/>
       <w:r>
         <w:rPr>
           <w:lang w:val="cs-CZ"/>
         </w:rPr>
         <w:t>Vaadin</w:t>
       </w:r>
-      <w:bookmarkEnd w:id="19"/>
+      <w:bookmarkEnd w:id="20"/>
     </w:p>
     <w:p>
       <w:pPr>
@@ -15103,20 +15099,20 @@
           <w:lang w:val="cs-CZ"/>
         </w:rPr>
       </w:pPr>
-      <w:bookmarkStart w:id="20" w:name="_Toc418350221"/>
+      <w:bookmarkStart w:id="21" w:name="_Toc418784654"/>
       <w:r>
         <w:rPr>
           <w:lang w:val="cs-CZ"/>
         </w:rPr>
         <w:t>Trochu historie</w:t>
       </w:r>
+      <w:bookmarkEnd w:id="21"/>
       <w:r>
         <w:rPr>
           <w:lang w:val="cs-CZ"/>
         </w:rPr>
         <w:t xml:space="preserve"> </w:t>
       </w:r>
-      <w:bookmarkEnd w:id="20"/>
     </w:p>
     <w:p>
       <w:pPr>
@@ -15193,7 +15189,7 @@
         <w:spacing w:line="360" w:lineRule="auto"/>
         <w:jc w:val="both"/>
       </w:pPr>
-      <w:bookmarkStart w:id="21" w:name="_Toc418350222"/>
+      <w:bookmarkStart w:id="22" w:name="_Toc418784655"/>
       <w:r>
         <w:rPr>
           <w:lang w:val="cs-CZ"/>
@@ -15201,7 +15197,7 @@
         <w:lastRenderedPageBreak/>
         <w:t>Architektura Vaadinu</w:t>
       </w:r>
-      <w:bookmarkEnd w:id="21"/>
+      <w:bookmarkEnd w:id="22"/>
     </w:p>
     <w:p>
       <w:pPr>
@@ -15398,14 +15394,14 @@
         <w:spacing w:line="360" w:lineRule="auto"/>
         <w:jc w:val="both"/>
       </w:pPr>
-      <w:bookmarkStart w:id="22" w:name="_Toc418350223"/>
+      <w:bookmarkStart w:id="23" w:name="_Toc418784656"/>
       <w:r>
         <w:rPr>
           <w:lang w:val="cs-CZ"/>
         </w:rPr>
         <w:t>Technologické pozadí, HTML a Javascript, CSS</w:t>
       </w:r>
-      <w:bookmarkEnd w:id="22"/>
+      <w:bookmarkEnd w:id="23"/>
     </w:p>
     <w:p>
       <w:pPr>
@@ -15470,15 +15466,7 @@
         <w:rPr>
           <w:lang w:val="cs-CZ"/>
         </w:rPr>
-        <w:t>Vaadin zhusta skrývá použití HTML, dovolujíc se programátorovi koncentrovat na logiku stránek. Při aplikacích pro serverovou část UI</w:t>
-      </w:r>
-      <w:bookmarkStart w:id="23" w:name="_GoBack"/>
-      <w:bookmarkEnd w:id="23"/>
-      <w:r>
-        <w:rPr>
-          <w:lang w:val="cs-CZ"/>
-        </w:rPr>
-        <w:t xml:space="preserve"> je vyvíjeno pomocí UI komponent a přeloženo pomocí client-side engine do podoby HTML stránky.</w:t>
+        <w:t>Vaadin zhusta skrývá použití HTML, dovolujíc se programátorovi koncentrovat na logiku stránek. Při aplikacích pro serverovou část UI je vyvíjeno pomocí UI komponent a přeloženo pomocí client-side engine do podoby HTML stránky.</w:t>
       </w:r>
       <w:r>
         <w:t xml:space="preserve"> </w:t>
@@ -15601,7 +15589,7 @@
           <w:lang w:val="cs-CZ"/>
         </w:rPr>
       </w:pPr>
-      <w:bookmarkStart w:id="24" w:name="_Toc418350224"/>
+      <w:bookmarkStart w:id="24" w:name="_Toc418784657"/>
       <w:r>
         <w:rPr>
           <w:lang w:val="cs-CZ"/>
@@ -15680,7 +15668,7 @@
         <w:spacing w:line="360" w:lineRule="auto"/>
         <w:jc w:val="both"/>
       </w:pPr>
-      <w:bookmarkStart w:id="25" w:name="_Toc418350225"/>
+      <w:bookmarkStart w:id="25" w:name="_Toc418784658"/>
       <w:r>
         <w:rPr>
           <w:lang w:val="cs-CZ"/>
@@ -15726,7 +15714,7 @@
           <w:lang w:val="cs-CZ"/>
         </w:rPr>
       </w:pPr>
-      <w:bookmarkStart w:id="26" w:name="_Toc418350226"/>
+      <w:bookmarkStart w:id="26" w:name="_Toc418784659"/>
       <w:r>
         <w:rPr>
           <w:lang w:val="cs-CZ"/>
@@ -16396,7 +16384,7 @@
         <w:spacing w:line="360" w:lineRule="auto"/>
         <w:jc w:val="both"/>
       </w:pPr>
-      <w:bookmarkStart w:id="27" w:name="_Toc418350227"/>
+      <w:bookmarkStart w:id="27" w:name="_Toc418784660"/>
       <w:r>
         <w:rPr>
           <w:lang w:val="cs-CZ"/>
@@ -16586,7 +16574,7 @@
         <w:spacing w:line="360" w:lineRule="auto"/>
         <w:jc w:val="both"/>
       </w:pPr>
-      <w:bookmarkStart w:id="28" w:name="_Toc418350228"/>
+      <w:bookmarkStart w:id="28" w:name="_Toc418784661"/>
       <w:r>
         <w:lastRenderedPageBreak/>
         <w:t>E</w:t>
@@ -16612,7 +16600,7 @@
           <w:lang w:val="cs-CZ"/>
         </w:rPr>
       </w:pPr>
-      <w:bookmarkStart w:id="29" w:name="_Toc418350229"/>
+      <w:bookmarkStart w:id="29" w:name="_Toc418784662"/>
       <w:r>
         <w:rPr>
           <w:lang w:val="cs-CZ"/>
@@ -16903,7 +16891,7 @@
         <w:spacing w:line="360" w:lineRule="auto"/>
         <w:jc w:val="both"/>
       </w:pPr>
-      <w:bookmarkStart w:id="30" w:name="_Toc418350230"/>
+      <w:bookmarkStart w:id="30" w:name="_Toc418784663"/>
       <w:r>
         <w:t>Filozofie connections a transakčních operací.</w:t>
       </w:r>
@@ -17002,7 +16990,7 @@
         <w:spacing w:line="360" w:lineRule="auto"/>
         <w:jc w:val="both"/>
       </w:pPr>
-      <w:bookmarkStart w:id="31" w:name="_Toc418350231"/>
+      <w:bookmarkStart w:id="31" w:name="_Toc418784664"/>
       <w:r>
         <w:t>Odstaňování / deaktivace entit</w:t>
       </w:r>
@@ -17567,7 +17555,7 @@
           <w:lang w:val="cs-CZ"/>
         </w:rPr>
       </w:pPr>
-      <w:bookmarkStart w:id="32" w:name="_Toc418350232"/>
+      <w:bookmarkStart w:id="32" w:name="_Toc418784665"/>
       <w:r>
         <w:rPr>
           <w:lang w:val="cs-CZ"/>
@@ -17733,7 +17721,7 @@
           <w:lang w:val="cs-CZ"/>
         </w:rPr>
       </w:pPr>
-      <w:bookmarkStart w:id="33" w:name="_Toc418350233"/>
+      <w:bookmarkStart w:id="33" w:name="_Toc418784666"/>
       <w:r>
         <w:rPr>
           <w:lang w:val="cs-CZ"/>
@@ -17956,7 +17944,7 @@
         <w:spacing w:line="360" w:lineRule="auto"/>
         <w:jc w:val="both"/>
       </w:pPr>
-      <w:bookmarkStart w:id="34" w:name="_Toc418350234"/>
+      <w:bookmarkStart w:id="34" w:name="_Toc418784667"/>
       <w:r>
         <w:rPr>
           <w:rStyle w:val="Heading2Char"/>
@@ -18074,7 +18062,7 @@
           <w:lang w:val="cs-CZ"/>
         </w:rPr>
       </w:pPr>
-      <w:bookmarkStart w:id="35" w:name="_Toc418350235"/>
+      <w:bookmarkStart w:id="35" w:name="_Toc418784668"/>
       <w:r>
         <w:rPr>
           <w:lang w:val="cs-CZ"/>
@@ -18147,7 +18135,7 @@
         <w:spacing w:line="360" w:lineRule="auto"/>
         <w:jc w:val="both"/>
       </w:pPr>
-      <w:bookmarkStart w:id="36" w:name="_Toc418350236"/>
+      <w:bookmarkStart w:id="36" w:name="_Toc418784669"/>
       <w:r>
         <w:t>N</w:t>
       </w:r>
@@ -18175,7 +18163,7 @@
       <w:pPr>
         <w:pStyle w:val="Heading3"/>
       </w:pPr>
-      <w:bookmarkStart w:id="37" w:name="_Toc418350237"/>
+      <w:bookmarkStart w:id="37" w:name="_Toc418784670"/>
       <w:r>
         <w:lastRenderedPageBreak/>
         <w:t xml:space="preserve">Mapa stránek </w:t>
@@ -19964,7 +19952,7 @@
         <w:spacing w:line="360" w:lineRule="auto"/>
         <w:jc w:val="both"/>
       </w:pPr>
-      <w:bookmarkStart w:id="38" w:name="_Toc418350238"/>
+      <w:bookmarkStart w:id="38" w:name="_Toc418784671"/>
       <w:r>
         <w:lastRenderedPageBreak/>
         <w:t>Mapa stránek dobrovolníka.</w:t>
@@ -20605,7 +20593,7 @@
         <w:spacing w:line="360" w:lineRule="auto"/>
         <w:jc w:val="both"/>
       </w:pPr>
-      <w:bookmarkStart w:id="39" w:name="_Toc418350239"/>
+      <w:bookmarkStart w:id="39" w:name="_Toc418784672"/>
       <w:r>
         <w:t xml:space="preserve">Mapa stránek </w:t>
       </w:r>
@@ -20662,7 +20650,7 @@
         <w:spacing w:line="360" w:lineRule="auto"/>
         <w:jc w:val="both"/>
       </w:pPr>
-      <w:bookmarkStart w:id="40" w:name="_Toc418350240"/>
+      <w:bookmarkStart w:id="40" w:name="_Toc418784673"/>
       <w:r>
         <w:t>Možnosti r</w:t>
       </w:r>
@@ -20690,7 +20678,7 @@
           <w:lang w:val="cs-CZ"/>
         </w:rPr>
       </w:pPr>
-      <w:bookmarkStart w:id="41" w:name="_Toc418350241"/>
+      <w:bookmarkStart w:id="41" w:name="_Toc418784674"/>
       <w:r>
         <w:rPr>
           <w:lang w:val="cs-CZ"/>
@@ -21027,7 +21015,7 @@
           <w:lang w:val="cs-CZ"/>
         </w:rPr>
       </w:pPr>
-      <w:bookmarkStart w:id="42" w:name="_Toc418350242"/>
+      <w:bookmarkStart w:id="42" w:name="_Toc418784675"/>
       <w:r>
         <w:rPr>
           <w:lang w:val="cs-CZ"/>
@@ -21084,7 +21072,7 @@
           <w:lang w:val="cs-CZ"/>
         </w:rPr>
       </w:pPr>
-      <w:bookmarkStart w:id="43" w:name="_Toc418350243"/>
+      <w:bookmarkStart w:id="43" w:name="_Toc418784676"/>
       <w:r>
         <w:rPr>
           <w:lang w:val="cs-CZ"/>
@@ -21489,7 +21477,7 @@
           <w:lang w:val="cs-CZ"/>
         </w:rPr>
       </w:pPr>
-      <w:bookmarkStart w:id="44" w:name="_Toc418350244"/>
+      <w:bookmarkStart w:id="44" w:name="_Toc418784677"/>
       <w:r>
         <w:rPr>
           <w:lang w:val="cs-CZ"/>
@@ -21643,7 +21631,7 @@
           <w:lang w:val="cs-CZ"/>
         </w:rPr>
       </w:pPr>
-      <w:bookmarkStart w:id="45" w:name="_Toc418350245"/>
+      <w:bookmarkStart w:id="45" w:name="_Toc418784678"/>
       <w:r>
         <w:rPr>
           <w:lang w:val="cs-CZ"/>
@@ -21700,7 +21688,7 @@
           <w:lang w:val="cs-CZ"/>
         </w:rPr>
       </w:pPr>
-      <w:bookmarkStart w:id="46" w:name="_Toc418350246"/>
+      <w:bookmarkStart w:id="46" w:name="_Toc418784679"/>
       <w:r>
         <w:rPr>
           <w:lang w:val="cs-CZ"/>
@@ -21768,7 +21756,7 @@
           <w:lang w:val="cs-CZ"/>
         </w:rPr>
       </w:pPr>
-      <w:bookmarkStart w:id="47" w:name="_Toc418350247"/>
+      <w:bookmarkStart w:id="47" w:name="_Toc418784680"/>
       <w:r>
         <w:rPr>
           <w:lang w:val="cs-CZ"/>
@@ -22741,73 +22729,37 @@
         <w:rPr>
           <w:lang w:val="cs-CZ" w:eastAsia="cs-CZ"/>
         </w:rPr>
-        <w:t>p</w:t>
+        <w:t xml:space="preserve">některé </w:t>
       </w:r>
       <w:r>
         <w:rPr>
           <w:lang w:val="cs-CZ" w:eastAsia="cs-CZ"/>
         </w:rPr>
-        <w:t>ř</w:t>
+        <w:t>kapitol</w:t>
       </w:r>
       <w:r>
         <w:rPr>
           <w:lang w:val="cs-CZ" w:eastAsia="cs-CZ"/>
         </w:rPr>
-        <w:t>i psan</w:t>
+        <w:t>y</w:t>
       </w:r>
       <w:r>
         <w:rPr>
           <w:lang w:val="cs-CZ" w:eastAsia="cs-CZ"/>
         </w:rPr>
-        <w:t>í</w:t>
+        <w:t xml:space="preserve"> </w:t>
       </w:r>
       <w:r>
         <w:rPr>
           <w:lang w:val="cs-CZ" w:eastAsia="cs-CZ"/>
         </w:rPr>
-        <w:t xml:space="preserve"> n</w:t>
+        <w:t>byly napsané, řekněme, ve veselejším stylu</w:t>
       </w:r>
       <w:r>
         <w:rPr>
           <w:lang w:val="cs-CZ" w:eastAsia="cs-CZ"/>
         </w:rPr>
-        <w:t>ě</w:t>
-      </w:r>
-      <w:r>
-        <w:rPr>
-          <w:lang w:val="cs-CZ" w:eastAsia="cs-CZ"/>
-        </w:rPr>
-        <w:t>kter</w:t>
-      </w:r>
-      <w:r>
-        <w:rPr>
-          <w:lang w:val="cs-CZ" w:eastAsia="cs-CZ"/>
-        </w:rPr>
-        <w:t>ý</w:t>
-      </w:r>
-      <w:r>
-        <w:rPr>
-          <w:lang w:val="cs-CZ" w:eastAsia="cs-CZ"/>
-        </w:rPr>
-        <w:t xml:space="preserve">ch kapitol </w:t>
-      </w:r>
-      <w:r>
-        <w:rPr>
-          <w:lang w:val="cs-CZ" w:eastAsia="cs-CZ"/>
-        </w:rPr>
-        <w:t xml:space="preserve">jsem se </w:t>
-      </w:r>
-      <w:r>
-        <w:rPr>
-          <w:lang w:val="cs-CZ" w:eastAsia="cs-CZ"/>
-        </w:rPr>
-        <w:t xml:space="preserve">trochu </w:t>
-      </w:r>
-      <w:r>
-        <w:rPr>
-          <w:lang w:val="cs-CZ" w:eastAsia="cs-CZ"/>
-        </w:rPr>
-        <w:t>bavil.</w:t>
+        <w:t>.</w:t>
       </w:r>
       <w:r>
         <w:rPr>
@@ -22834,7 +22786,7 @@
           <w:shd w:val="clear" w:color="auto" w:fill="FFFFFF"/>
           <w:lang w:val="cs-CZ" w:eastAsia="cs-CZ"/>
         </w:rPr>
-        <w:t xml:space="preserve">taky </w:t>
+        <w:t xml:space="preserve">při čtení </w:t>
       </w:r>
       <w:r>
         <w:rPr>
@@ -22848,268 +22800,234 @@
           <w:shd w:val="clear" w:color="auto" w:fill="FFFFFF"/>
           <w:lang w:val="cs-CZ" w:eastAsia="cs-CZ"/>
         </w:rPr>
-        <w:t xml:space="preserve">a </w:t>
+        <w:t>onen</w:t>
       </w:r>
       <w:r>
         <w:rPr>
           <w:shd w:val="clear" w:color="auto" w:fill="FFFFFF"/>
           <w:lang w:val="cs-CZ" w:eastAsia="cs-CZ"/>
         </w:rPr>
-        <w:t xml:space="preserve">případný </w:t>
+        <w:t xml:space="preserve"> styl mu č</w:t>
       </w:r>
       <w:r>
         <w:rPr>
           <w:shd w:val="clear" w:color="auto" w:fill="FFFFFF"/>
-          <w:lang w:val="en-US" w:eastAsia="cs-CZ"/>
-        </w:rPr>
-        <w:t>‘</w:t>
+        </w:rPr>
+        <w:t>ten</w:t>
       </w:r>
       <w:r>
         <w:rPr>
           <w:shd w:val="clear" w:color="auto" w:fill="FFFFFF"/>
+        </w:rPr>
+        <w:t>í mu spíš</w:t>
+      </w:r>
+      <w:r>
+        <w:rPr>
+          <w:shd w:val="clear" w:color="auto" w:fill="FFFFFF"/>
+        </w:rPr>
+        <w:t xml:space="preserve"> uleh</w:t>
+      </w:r>
+      <w:r>
+        <w:rPr>
+          <w:shd w:val="clear" w:color="auto" w:fill="FFFFFF"/>
+        </w:rPr>
+        <w:t>č</w:t>
+      </w:r>
+      <w:r>
+        <w:rPr>
+          <w:shd w:val="clear" w:color="auto" w:fill="FFFFFF"/>
+        </w:rPr>
+        <w:t>il, ne</w:t>
+      </w:r>
+      <w:r>
+        <w:rPr>
+          <w:shd w:val="clear" w:color="auto" w:fill="FFFFFF"/>
+        </w:rPr>
+        <w:t>ž</w:t>
+      </w:r>
+      <w:r>
+        <w:rPr>
+          <w:shd w:val="clear" w:color="auto" w:fill="FFFFFF"/>
+        </w:rPr>
+        <w:t xml:space="preserve"> znesnadnil.</w:t>
+      </w:r>
+      <w:r>
+        <w:rPr>
+          <w:shd w:val="clear" w:color="auto" w:fill="FFFFFF"/>
+        </w:rPr>
+        <w:t xml:space="preserve"> </w:t>
+      </w:r>
+      <w:r>
+        <w:rPr>
+          <w:shd w:val="clear" w:color="auto" w:fill="FFFFFF"/>
+        </w:rPr>
+        <w:t>Po</w:t>
+      </w:r>
+      <w:r>
+        <w:rPr>
+          <w:shd w:val="clear" w:color="auto" w:fill="FFFFFF"/>
+        </w:rPr>
+        <w:t>kud byl pozorný, j</w:t>
+      </w:r>
+      <w:r>
+        <w:rPr>
+          <w:shd w:val="clear" w:color="auto" w:fill="FFFFFF"/>
+        </w:rPr>
+        <w:t xml:space="preserve">istě </w:t>
+      </w:r>
+      <w:r>
+        <w:rPr>
+          <w:shd w:val="clear" w:color="auto" w:fill="FFFFFF"/>
+        </w:rPr>
+        <w:t xml:space="preserve">zaregistroval </w:t>
+      </w:r>
+      <w:r>
+        <w:rPr>
+          <w:shd w:val="clear" w:color="auto" w:fill="FFFFFF"/>
+        </w:rPr>
+        <w:t xml:space="preserve">i </w:t>
+      </w:r>
+      <w:r>
+        <w:rPr>
+          <w:shd w:val="clear" w:color="auto" w:fill="FFFFFF"/>
+        </w:rPr>
+        <w:t>mou snahu zabrán</w:t>
+      </w:r>
+      <w:r>
+        <w:rPr>
+          <w:shd w:val="clear" w:color="auto" w:fill="FFFFFF"/>
+        </w:rPr>
+        <w:t xml:space="preserve">it </w:t>
+      </w:r>
+      <w:r>
+        <w:rPr>
+          <w:shd w:val="clear" w:color="auto" w:fill="FFFFFF"/>
+        </w:rPr>
+        <w:t xml:space="preserve">tomu, </w:t>
+      </w:r>
+      <w:r>
+        <w:rPr>
+          <w:shd w:val="clear" w:color="auto" w:fill="FFFFFF"/>
+        </w:rPr>
+        <w:t xml:space="preserve">aby </w:t>
+      </w:r>
+      <w:r>
+        <w:rPr>
+          <w:shd w:val="clear" w:color="auto" w:fill="FFFFFF"/>
+        </w:rPr>
+        <w:t xml:space="preserve">forma </w:t>
+      </w:r>
+      <w:r>
+        <w:rPr>
+          <w:shd w:val="clear" w:color="auto" w:fill="FFFFFF"/>
+        </w:rPr>
+        <w:t>byl</w:t>
+      </w:r>
+      <w:r>
+        <w:rPr>
+          <w:shd w:val="clear" w:color="auto" w:fill="FFFFFF"/>
+        </w:rPr>
+        <w:t>a</w:t>
+      </w:r>
+      <w:r>
+        <w:rPr>
+          <w:shd w:val="clear" w:color="auto" w:fill="FFFFFF"/>
+        </w:rPr>
+        <w:t xml:space="preserve"> na </w:t>
+      </w:r>
+      <w:r>
+        <w:rPr>
+          <w:shd w:val="clear" w:color="auto" w:fill="FFFFFF"/>
+        </w:rPr>
+        <w:t>ú</w:t>
+      </w:r>
+      <w:r>
+        <w:rPr>
           <w:lang w:val="cs-CZ" w:eastAsia="cs-CZ"/>
         </w:rPr>
-        <w:t>divadelní</w:t>
-      </w:r>
-      <w:r>
-        <w:rPr>
-          <w:shd w:val="clear" w:color="auto" w:fill="FFFFFF"/>
+        <w:t>jmu obsahu</w:t>
+      </w:r>
+      <w:r>
+        <w:rPr>
           <w:lang w:val="cs-CZ" w:eastAsia="cs-CZ"/>
         </w:rPr>
-        <w:t>‘</w:t>
-      </w:r>
-      <w:r>
-        <w:rPr>
-          <w:shd w:val="clear" w:color="auto" w:fill="FFFFFF"/>
+        <w:t>.</w:t>
+      </w:r>
+      <w:r>
+        <w:rPr>
           <w:lang w:val="cs-CZ" w:eastAsia="cs-CZ"/>
         </w:rPr>
-        <w:t xml:space="preserve"> styl mu č</w:t>
-      </w:r>
-      <w:r>
-        <w:rPr>
-          <w:shd w:val="clear" w:color="auto" w:fill="FFFFFF"/>
-        </w:rPr>
-        <w:t>ten</w:t>
-      </w:r>
-      <w:r>
-        <w:rPr>
-          <w:shd w:val="clear" w:color="auto" w:fill="FFFFFF"/>
-        </w:rPr>
-        <w:t>í mu spíš</w:t>
-      </w:r>
-      <w:r>
-        <w:rPr>
-          <w:shd w:val="clear" w:color="auto" w:fill="FFFFFF"/>
-        </w:rPr>
-        <w:t xml:space="preserve"> uleh</w:t>
-      </w:r>
-      <w:r>
-        <w:rPr>
-          <w:shd w:val="clear" w:color="auto" w:fill="FFFFFF"/>
-        </w:rPr>
-        <w:t>č</w:t>
-      </w:r>
-      <w:r>
-        <w:rPr>
-          <w:shd w:val="clear" w:color="auto" w:fill="FFFFFF"/>
-        </w:rPr>
-        <w:t>il, ne</w:t>
-      </w:r>
-      <w:r>
-        <w:rPr>
-          <w:shd w:val="clear" w:color="auto" w:fill="FFFFFF"/>
-        </w:rPr>
-        <w:t>ž</w:t>
-      </w:r>
-      <w:r>
-        <w:rPr>
-          <w:shd w:val="clear" w:color="auto" w:fill="FFFFFF"/>
-        </w:rPr>
-        <w:t xml:space="preserve"> znesnadnil.</w:t>
-      </w:r>
-      <w:r>
-        <w:rPr>
-          <w:shd w:val="clear" w:color="auto" w:fill="FFFFFF"/>
-        </w:rPr>
         <w:t xml:space="preserve"> </w:t>
       </w:r>
       <w:r>
         <w:rPr>
-          <w:shd w:val="clear" w:color="auto" w:fill="FFFFFF"/>
-        </w:rPr>
-        <w:t>Po</w:t>
-      </w:r>
-      <w:r>
-        <w:rPr>
-          <w:shd w:val="clear" w:color="auto" w:fill="FFFFFF"/>
-        </w:rPr>
-        <w:t>kud byl pozorný, j</w:t>
-      </w:r>
-      <w:r>
-        <w:rPr>
-          <w:shd w:val="clear" w:color="auto" w:fill="FFFFFF"/>
-        </w:rPr>
-        <w:t xml:space="preserve">istě </w:t>
-      </w:r>
-      <w:r>
-        <w:rPr>
-          <w:shd w:val="clear" w:color="auto" w:fill="FFFFFF"/>
-        </w:rPr>
-        <w:t xml:space="preserve">zaregistroval </w:t>
-      </w:r>
-      <w:r>
-        <w:rPr>
-          <w:shd w:val="clear" w:color="auto" w:fill="FFFFFF"/>
-        </w:rPr>
-        <w:t xml:space="preserve">i </w:t>
-      </w:r>
-      <w:r>
-        <w:rPr>
-          <w:shd w:val="clear" w:color="auto" w:fill="FFFFFF"/>
-        </w:rPr>
-        <w:t>mou snahu zabrán</w:t>
-      </w:r>
-      <w:r>
-        <w:rPr>
-          <w:shd w:val="clear" w:color="auto" w:fill="FFFFFF"/>
-        </w:rPr>
-        <w:t xml:space="preserve">it </w:t>
-      </w:r>
-      <w:r>
-        <w:rPr>
-          <w:shd w:val="clear" w:color="auto" w:fill="FFFFFF"/>
-        </w:rPr>
-        <w:t xml:space="preserve">tomu, </w:t>
-      </w:r>
-      <w:r>
-        <w:rPr>
-          <w:shd w:val="clear" w:color="auto" w:fill="FFFFFF"/>
-        </w:rPr>
-        <w:t xml:space="preserve">aby </w:t>
-      </w:r>
-      <w:r>
-        <w:rPr>
-          <w:shd w:val="clear" w:color="auto" w:fill="FFFFFF"/>
-        </w:rPr>
-        <w:t xml:space="preserve">forma </w:t>
-      </w:r>
-      <w:r>
-        <w:rPr>
-          <w:shd w:val="clear" w:color="auto" w:fill="FFFFFF"/>
-        </w:rPr>
-        <w:t>byl</w:t>
-      </w:r>
-      <w:r>
-        <w:rPr>
-          <w:shd w:val="clear" w:color="auto" w:fill="FFFFFF"/>
-        </w:rPr>
-        <w:t>a</w:t>
-      </w:r>
-      <w:r>
-        <w:rPr>
-          <w:shd w:val="clear" w:color="auto" w:fill="FFFFFF"/>
-        </w:rPr>
-        <w:t xml:space="preserve"> na </w:t>
-      </w:r>
-      <w:r>
-        <w:rPr>
-          <w:shd w:val="clear" w:color="auto" w:fill="FFFFFF"/>
-        </w:rPr>
-        <w:t>ú</w:t>
-      </w:r>
-      <w:r>
-        <w:rPr>
           <w:lang w:val="cs-CZ" w:eastAsia="cs-CZ"/>
         </w:rPr>
-        <w:t>jmu obsahu</w:t>
+        <w:t>D</w:t>
       </w:r>
       <w:r>
         <w:rPr>
           <w:lang w:val="cs-CZ" w:eastAsia="cs-CZ"/>
         </w:rPr>
-        <w:t>.</w:t>
+        <w:t>ě</w:t>
       </w:r>
       <w:r>
         <w:rPr>
           <w:lang w:val="cs-CZ" w:eastAsia="cs-CZ"/>
         </w:rPr>
+        <w:t xml:space="preserve">kuji </w:t>
+      </w:r>
+      <w:r>
+        <w:rPr>
+          <w:lang w:val="cs-CZ" w:eastAsia="cs-CZ"/>
+        </w:rPr>
+        <w:t>mu za</w:t>
+      </w:r>
+      <w:r>
+        <w:rPr>
+          <w:lang w:val="cs-CZ" w:eastAsia="cs-CZ"/>
+        </w:rPr>
+        <w:t xml:space="preserve"> pozornost.</w:t>
+      </w:r>
+    </w:p>
+    <w:p>
+      <w:pPr>
+        <w:rPr>
+          <w:lang w:val="cs-CZ"/>
+        </w:rPr>
+      </w:pPr>
+    </w:p>
+    <w:p>
+      <w:pPr>
+        <w:spacing w:line="360" w:lineRule="auto"/>
+        <w:jc w:val="both"/>
+        <w:rPr>
+          <w:lang w:val="cs-CZ"/>
+        </w:rPr>
+      </w:pPr>
+    </w:p>
+    <w:p>
+      <w:pPr>
+        <w:spacing w:line="360" w:lineRule="auto"/>
+        <w:jc w:val="both"/>
+        <w:rPr>
+          <w:lang w:val="cs-CZ"/>
+        </w:rPr>
+      </w:pPr>
+      <w:r>
+        <w:rPr>
+          <w:lang w:val="cs-CZ"/>
+        </w:rPr>
         <w:t xml:space="preserve"> </w:t>
       </w:r>
-      <w:r>
-        <w:rPr>
-          <w:lang w:val="cs-CZ" w:eastAsia="cs-CZ"/>
-        </w:rPr>
-        <w:t>D</w:t>
-      </w:r>
-      <w:r>
-        <w:rPr>
-          <w:lang w:val="cs-CZ" w:eastAsia="cs-CZ"/>
-        </w:rPr>
-        <w:t>ě</w:t>
-      </w:r>
-      <w:r>
-        <w:rPr>
-          <w:lang w:val="cs-CZ" w:eastAsia="cs-CZ"/>
-        </w:rPr>
-        <w:t xml:space="preserve">kuji </w:t>
-      </w:r>
-      <w:r>
-        <w:rPr>
-          <w:lang w:val="cs-CZ" w:eastAsia="cs-CZ"/>
-        </w:rPr>
-        <w:t>mu za</w:t>
-      </w:r>
-      <w:r>
-        <w:rPr>
-          <w:lang w:val="cs-CZ" w:eastAsia="cs-CZ"/>
-        </w:rPr>
-        <w:t xml:space="preserve"> pozornost.</w:t>
-      </w:r>
-    </w:p>
-    <w:p>
-      <w:pPr>
-        <w:rPr>
-          <w:lang w:val="cs-CZ"/>
-        </w:rPr>
-      </w:pPr>
-    </w:p>
-    <w:p>
-      <w:pPr>
-        <w:spacing w:line="360" w:lineRule="auto"/>
-        <w:jc w:val="both"/>
-        <w:rPr>
-          <w:lang w:val="cs-CZ"/>
-        </w:rPr>
-      </w:pPr>
-    </w:p>
-    <w:p>
-      <w:pPr>
-        <w:spacing w:line="360" w:lineRule="auto"/>
-        <w:jc w:val="both"/>
-        <w:rPr>
-          <w:lang w:val="cs-CZ"/>
-        </w:rPr>
-      </w:pPr>
-      <w:r>
-        <w:rPr>
-          <w:lang w:val="cs-CZ"/>
-        </w:rPr>
-        <w:t xml:space="preserve"> </w:t>
-      </w:r>
-    </w:p>
-    <w:p>
-      <w:pPr>
-        <w:spacing w:line="360" w:lineRule="auto"/>
-        <w:jc w:val="both"/>
-        <w:rPr>
-          <w:lang w:val="cs-CZ" w:eastAsia="en-GB"/>
-        </w:rPr>
-      </w:pPr>
-    </w:p>
-    <w:p>
-      <w:pPr>
-        <w:spacing w:line="360" w:lineRule="auto"/>
-        <w:jc w:val="both"/>
+    </w:p>
+    <w:p>
+      <w:pPr>
+        <w:spacing w:line="360" w:lineRule="auto"/>
+        <w:jc w:val="both"/>
+        <w:rPr>
+          <w:lang w:val="cs-CZ" w:eastAsia="en-GB"/>
+        </w:rPr>
       </w:pPr>
     </w:p>
     <w:p>
@@ -23119,6 +23037,7 @@
           <w:lang w:val="en-US"/>
         </w:rPr>
       </w:pPr>
+      <w:bookmarkStart w:id="48" w:name="_Toc418784681"/>
       <w:r>
         <w:rPr>
           <w:szCs w:val="34"/>
@@ -23132,33 +23051,7 @@
         </w:rPr>
         <w:t>Epilóg</w:t>
       </w:r>
-      <w:r>
-        <w:t xml:space="preserve"> </w:t>
-      </w:r>
-      <w:r>
-        <w:rPr>
-          <w:rStyle w:val="Heading2Char"/>
-          <w:sz w:val="20"/>
-          <w:szCs w:val="20"/>
-        </w:rPr>
-        <w:t>[</w:t>
-      </w:r>
-      <w:r>
-        <w:rPr>
-          <w:rStyle w:val="Heading2Char"/>
-          <w:sz w:val="20"/>
-          <w:szCs w:val="20"/>
-        </w:rPr>
-        <w:t>7</w:t>
-      </w:r>
-      <w:r>
-        <w:rPr>
-          <w:rStyle w:val="Heading2Char"/>
-          <w:sz w:val="20"/>
-          <w:szCs w:val="20"/>
-        </w:rPr>
-        <w:t>]</w:t>
-      </w:r>
+      <w:bookmarkEnd w:id="48"/>
     </w:p>
     <w:p>
       <w:pPr>
@@ -23337,26 +23230,23 @@
           <w:szCs w:val="24"/>
           <w:lang w:val="sk-SK"/>
         </w:rPr>
-        <w:t xml:space="preserve">je už skoro moj, a čo už tam </w:t>
-      </w:r>
-    </w:p>
-    <w:p>
-      <w:pPr>
-        <w:pStyle w:val="Standard"/>
-        <w:jc w:val="both"/>
+        <w:t>je už skoro m</w:t>
+      </w:r>
+      <w:r>
         <w:rPr>
           <w:sz w:val="24"/>
           <w:szCs w:val="24"/>
           <w:lang w:val="sk-SK"/>
         </w:rPr>
-      </w:pPr>
+        <w:t>ô</w:t>
+      </w:r>
       <w:r>
         <w:rPr>
           <w:sz w:val="24"/>
           <w:szCs w:val="24"/>
           <w:lang w:val="sk-SK"/>
         </w:rPr>
-        <w:t>po krivdách, zrade, tie odpúšťam...</w:t>
+        <w:t xml:space="preserve">j, a čo už tam </w:t>
       </w:r>
     </w:p>
     <w:p>
@@ -23375,42 +23265,42 @@
           <w:szCs w:val="24"/>
           <w:lang w:val="sk-SK"/>
         </w:rPr>
-        <w:t>Len opustiť pom</w:t>
-      </w:r>
-      <w:r>
-        <w:rPr>
-          <w:sz w:val="24"/>
-          <w:szCs w:val="24"/>
-          <w:lang w:val="cs-CZ"/>
-        </w:rPr>
-        <w:t>ô</w:t>
-      </w:r>
-      <w:r>
+        <w:t>po krivdách, zrade, tie odpúšťam...</w:t>
+      </w:r>
+    </w:p>
+    <w:p>
+      <w:pPr>
+        <w:pStyle w:val="Standard"/>
+        <w:jc w:val="both"/>
         <w:rPr>
           <w:sz w:val="24"/>
           <w:szCs w:val="24"/>
           <w:lang w:val="sk-SK"/>
         </w:rPr>
-        <w:t>žte mi</w:t>
-      </w:r>
-    </w:p>
-    <w:p>
-      <w:pPr>
-        <w:pStyle w:val="Standard"/>
-        <w:jc w:val="both"/>
+      </w:pPr>
+      <w:r>
         <w:rPr>
           <w:sz w:val="24"/>
           <w:szCs w:val="24"/>
           <w:lang w:val="sk-SK"/>
         </w:rPr>
-      </w:pPr>
+        <w:t>Len opustiť pom</w:t>
+      </w:r>
+      <w:r>
+        <w:rPr>
+          <w:sz w:val="24"/>
+          <w:szCs w:val="24"/>
+          <w:lang w:val="cs-CZ"/>
+        </w:rPr>
+        <w:t>ô</w:t>
+      </w:r>
       <w:r>
         <w:rPr>
           <w:sz w:val="24"/>
           <w:szCs w:val="24"/>
           <w:lang w:val="sk-SK"/>
         </w:rPr>
-        <w:t>pustý ostrov tejto scény!</w:t>
+        <w:t>žte mi</w:t>
       </w:r>
     </w:p>
     <w:p>
@@ -23429,7 +23319,7 @@
           <w:szCs w:val="24"/>
           <w:lang w:val="sk-SK"/>
         </w:rPr>
-        <w:t>A do plachiet kiež mi vanie vietor –</w:t>
+        <w:t>pustý ostrov tejto scény!</w:t>
       </w:r>
     </w:p>
     <w:p>
@@ -23448,45 +23338,42 @@
           <w:szCs w:val="24"/>
           <w:lang w:val="sk-SK"/>
         </w:rPr>
-        <w:t>vaše zatlieskanie,</w:t>
-      </w:r>
-    </w:p>
-    <w:p>
-      <w:pPr>
-        <w:pStyle w:val="Standard"/>
-        <w:jc w:val="both"/>
+        <w:t xml:space="preserve">A do plachiet kiež </w:t>
+      </w:r>
+      <w:r>
         <w:rPr>
           <w:sz w:val="24"/>
           <w:szCs w:val="24"/>
           <w:lang w:val="sk-SK"/>
         </w:rPr>
-      </w:pPr>
-      <w:r>
+        <w:t>mi vanie vietor –</w:t>
+      </w:r>
+    </w:p>
+    <w:p>
+      <w:pPr>
+        <w:pStyle w:val="Standard"/>
+        <w:jc w:val="both"/>
         <w:rPr>
           <w:sz w:val="24"/>
           <w:szCs w:val="24"/>
           <w:lang w:val="sk-SK"/>
         </w:rPr>
-        <w:t>a dosiahol som svoj cieľ!</w:t>
-      </w:r>
-    </w:p>
-    <w:p>
-      <w:pPr>
-        <w:pStyle w:val="Standard"/>
-        <w:jc w:val="both"/>
+      </w:pPr>
+      <w:r>
         <w:rPr>
           <w:sz w:val="24"/>
           <w:szCs w:val="24"/>
           <w:lang w:val="sk-SK"/>
         </w:rPr>
-      </w:pPr>
+        <w:t>vaše zatlieskanie</w:t>
+      </w:r>
       <w:r>
         <w:rPr>
           <w:sz w:val="24"/>
           <w:szCs w:val="24"/>
           <w:lang w:val="sk-SK"/>
         </w:rPr>
-        <w:t>Bez čiar a bez kúziel som však ľahká korisť pre zbesilosť pekla,</w:t>
+        <w:t>,</w:t>
       </w:r>
     </w:p>
     <w:p>
@@ -23505,7 +23392,7 @@
           <w:szCs w:val="24"/>
           <w:lang w:val="sk-SK"/>
         </w:rPr>
-        <w:t>nuž o milosť Božiu proste pre mňa,</w:t>
+        <w:t>a dosiahol som svoj cieľ!</w:t>
       </w:r>
     </w:p>
     <w:p>
@@ -23524,7 +23411,7 @@
           <w:szCs w:val="24"/>
           <w:lang w:val="sk-SK"/>
         </w:rPr>
-        <w:t>lebo chybám</w:t>
+        <w:t>Bez čiar a bez kúziel som však ľahká korisť pre zbesilosť pekla,</w:t>
       </w:r>
     </w:p>
     <w:p>
@@ -23543,7 +23430,7 @@
           <w:szCs w:val="24"/>
           <w:lang w:val="sk-SK"/>
         </w:rPr>
-        <w:t>v živote sa nevyhýbam.</w:t>
+        <w:t>nuž o milosť Božiu proste pre mňa,</w:t>
       </w:r>
     </w:p>
     <w:p>
@@ -23562,7 +23449,7 @@
           <w:szCs w:val="24"/>
           <w:lang w:val="sk-SK"/>
         </w:rPr>
-        <w:t>Slobodu ak získam, vďaka! :</w:t>
+        <w:t>lebo chybám</w:t>
       </w:r>
     </w:p>
     <w:p>
@@ -23581,7 +23468,7 @@
           <w:szCs w:val="24"/>
           <w:lang w:val="sk-SK"/>
         </w:rPr>
-        <w:t>Aj vás nech potom spása čaká!</w:t>
+        <w:t>v živote sa nevyhýbam.</w:t>
       </w:r>
     </w:p>
     <w:p>
@@ -23594,43 +23481,40 @@
           <w:lang w:val="sk-SK"/>
         </w:rPr>
       </w:pPr>
-    </w:p>
-    <w:p>
-      <w:pPr>
-        <w:pStyle w:val="Standard"/>
-        <w:jc w:val="both"/>
+      <w:r>
         <w:rPr>
           <w:sz w:val="24"/>
           <w:szCs w:val="24"/>
           <w:lang w:val="sk-SK"/>
         </w:rPr>
-      </w:pPr>
-      <w:r>
+        <w:t>Slobodu ak získam, vďaka! :</w:t>
+      </w:r>
+    </w:p>
+    <w:p>
+      <w:pPr>
+        <w:pStyle w:val="Standard"/>
+        <w:jc w:val="both"/>
         <w:rPr>
           <w:sz w:val="24"/>
           <w:szCs w:val="24"/>
           <w:lang w:val="sk-SK"/>
         </w:rPr>
-        <w:t>A moje knihy? (podobne jak viď. vyššie manuály)</w:t>
-      </w:r>
-    </w:p>
-    <w:p>
-      <w:pPr>
-        <w:pStyle w:val="Standard"/>
-        <w:jc w:val="both"/>
+      </w:pPr>
+      <w:r>
         <w:rPr>
           <w:sz w:val="24"/>
           <w:szCs w:val="24"/>
           <w:lang w:val="sk-SK"/>
         </w:rPr>
-      </w:pPr>
+        <w:t>Aj vás nech potom spása čaká!</w:t>
+      </w:r>
       <w:r>
         <w:rPr>
           <w:sz w:val="24"/>
           <w:szCs w:val="24"/>
           <w:lang w:val="sk-SK"/>
         </w:rPr>
-        <w:t>Tie navždy pochovám,</w:t>
+        <w:t xml:space="preserve"> [7]</w:t>
       </w:r>
     </w:p>
     <w:p>
@@ -23643,19 +23527,16 @@
           <w:lang w:val="sk-SK"/>
         </w:rPr>
       </w:pPr>
-      <w:r>
+    </w:p>
+    <w:p>
+      <w:pPr>
+        <w:pStyle w:val="Standard"/>
+        <w:jc w:val="both"/>
         <w:rPr>
           <w:sz w:val="24"/>
           <w:szCs w:val="24"/>
           <w:lang w:val="sk-SK"/>
         </w:rPr>
-        <w:t>hlbšie, než kam olovnica dosiahne!</w:t>
-      </w:r>
-    </w:p>
-    <w:p>
-      <w:pPr>
-        <w:pStyle w:val="Standard"/>
-        <w:jc w:val="both"/>
       </w:pPr>
       <w:r>
         <w:rPr>
@@ -23663,6 +23544,58 @@
           <w:szCs w:val="24"/>
           <w:lang w:val="sk-SK"/>
         </w:rPr>
+        <w:t>A moje knihy? (podobne jak viď. vyššie manuály)</w:t>
+      </w:r>
+    </w:p>
+    <w:p>
+      <w:pPr>
+        <w:pStyle w:val="Standard"/>
+        <w:jc w:val="both"/>
+        <w:rPr>
+          <w:sz w:val="24"/>
+          <w:szCs w:val="24"/>
+          <w:lang w:val="sk-SK"/>
+        </w:rPr>
+      </w:pPr>
+      <w:r>
+        <w:rPr>
+          <w:sz w:val="24"/>
+          <w:szCs w:val="24"/>
+          <w:lang w:val="sk-SK"/>
+        </w:rPr>
+        <w:t>Tie navždy pochovám,</w:t>
+      </w:r>
+    </w:p>
+    <w:p>
+      <w:pPr>
+        <w:pStyle w:val="Standard"/>
+        <w:jc w:val="both"/>
+        <w:rPr>
+          <w:sz w:val="24"/>
+          <w:szCs w:val="24"/>
+          <w:lang w:val="sk-SK"/>
+        </w:rPr>
+      </w:pPr>
+      <w:r>
+        <w:rPr>
+          <w:sz w:val="24"/>
+          <w:szCs w:val="24"/>
+          <w:lang w:val="sk-SK"/>
+        </w:rPr>
+        <w:t>hlbšie, než kam olovnica dosiahne!</w:t>
+      </w:r>
+    </w:p>
+    <w:p>
+      <w:pPr>
+        <w:pStyle w:val="Standard"/>
+        <w:jc w:val="both"/>
+      </w:pPr>
+      <w:r>
+        <w:rPr>
+          <w:sz w:val="24"/>
+          <w:szCs w:val="24"/>
+          <w:lang w:val="sk-SK"/>
+        </w:rPr>
         <w:t>Ibaže by...</w:t>
       </w:r>
       <w:r>
@@ -23673,7 +23606,6 @@
       <w:pPr>
         <w:pStyle w:val="Heading1"/>
       </w:pPr>
-      <w:bookmarkStart w:id="48" w:name="_Toc418350249"/>
     </w:p>
     <w:p>
       <w:pPr>
@@ -23692,11 +23624,12 @@
       <w:pPr>
         <w:pStyle w:val="Heading1"/>
       </w:pPr>
+      <w:bookmarkStart w:id="49" w:name="_Toc418784682"/>
       <w:r>
         <w:lastRenderedPageBreak/>
         <w:t>Seznam Literatury</w:t>
       </w:r>
-      <w:bookmarkEnd w:id="48"/>
+      <w:bookmarkEnd w:id="49"/>
     </w:p>
     <w:p/>
     <w:p>
@@ -24204,7 +24137,7 @@
           <w:lang w:val="cs-CZ"/>
         </w:rPr>
       </w:pPr>
-      <w:bookmarkStart w:id="49" w:name="_Toc418350250"/>
+      <w:bookmarkStart w:id="50" w:name="_Toc418784683"/>
       <w:r>
         <w:lastRenderedPageBreak/>
         <w:t>P</w:t>
@@ -24215,7 +24148,7 @@
         </w:rPr>
         <w:t>řílohy</w:t>
       </w:r>
-      <w:bookmarkEnd w:id="49"/>
+      <w:bookmarkEnd w:id="50"/>
     </w:p>
     <w:p>
       <w:pPr>
@@ -24228,11 +24161,11 @@
       <w:pPr>
         <w:pStyle w:val="Heading2"/>
       </w:pPr>
-      <w:bookmarkStart w:id="50" w:name="_Toc418350251"/>
+      <w:bookmarkStart w:id="51" w:name="_Toc418784684"/>
       <w:r>
         <w:t>Uživatelský manuál.</w:t>
       </w:r>
-      <w:bookmarkEnd w:id="50"/>
+      <w:bookmarkEnd w:id="51"/>
     </w:p>
     <w:p>
       <w:pPr>
@@ -24243,14 +24176,14 @@
       <w:pPr>
         <w:pStyle w:val="Heading3"/>
       </w:pPr>
-      <w:bookmarkStart w:id="51" w:name="_Toc418350252"/>
+      <w:bookmarkStart w:id="52" w:name="_Toc418784685"/>
       <w:r>
         <w:t xml:space="preserve">A. </w:t>
       </w:r>
       <w:r>
         <w:t>Instalace</w:t>
       </w:r>
-      <w:bookmarkEnd w:id="51"/>
+      <w:bookmarkEnd w:id="52"/>
     </w:p>
     <w:p/>
     <w:p>
@@ -24918,7 +24851,7 @@
       <w:pPr>
         <w:pStyle w:val="Heading3"/>
       </w:pPr>
-      <w:bookmarkStart w:id="52" w:name="_Toc418350253"/>
+      <w:bookmarkStart w:id="53" w:name="_Toc418784686"/>
       <w:r>
         <w:t xml:space="preserve">B. </w:t>
       </w:r>
@@ -24928,7 +24861,7 @@
       <w:r>
         <w:t>na straně aplikace.</w:t>
       </w:r>
-      <w:bookmarkEnd w:id="52"/>
+      <w:bookmarkEnd w:id="53"/>
     </w:p>
     <w:p>
       <w:pPr>
@@ -25292,7 +25225,7 @@
         <w:pStyle w:val="Heading3"/>
         <w:spacing w:line="360" w:lineRule="auto"/>
       </w:pPr>
-      <w:bookmarkStart w:id="53" w:name="_Toc418350254"/>
+      <w:bookmarkStart w:id="54" w:name="_Toc418784687"/>
       <w:r>
         <w:t xml:space="preserve">C. </w:t>
       </w:r>
@@ -25302,7 +25235,7 @@
       <w:r>
         <w:t xml:space="preserve"> aplikace</w:t>
       </w:r>
-      <w:bookmarkEnd w:id="53"/>
+      <w:bookmarkEnd w:id="54"/>
     </w:p>
     <w:p>
       <w:pPr>
@@ -25631,7 +25564,7 @@
           <w:lang w:val="cs-CZ"/>
         </w:rPr>
       </w:pPr>
-      <w:bookmarkStart w:id="54" w:name="_Toc418350255"/>
+      <w:bookmarkStart w:id="55" w:name="_Toc418784688"/>
       <w:r>
         <w:rPr>
           <w:lang w:val="cs-CZ"/>
@@ -25643,23 +25576,47 @@
         <w:rPr>
           <w:lang w:val="cs-CZ"/>
         </w:rPr>
-        <w:t>TrobleShooting</w:t>
-      </w:r>
-      <w:bookmarkEnd w:id="54"/>
-    </w:p>
-    <w:p>
-      <w:pPr>
-        <w:spacing w:line="360" w:lineRule="auto"/>
-        <w:jc w:val="both"/>
-        <w:rPr>
-          <w:lang w:val="cs-CZ"/>
-        </w:rPr>
-      </w:pPr>
-      <w:r>
-        <w:rPr>
-          <w:lang w:val="cs-CZ"/>
-        </w:rPr>
-        <w:t xml:space="preserve">Všechny záznamy z chodu aplikace se bodou ukládat do logovacích souborů, uložených v adresáři </w:t>
+        <w:t>Tr</w:t>
+      </w:r>
+      <w:r>
+        <w:rPr>
+          <w:lang w:val="cs-CZ"/>
+        </w:rPr>
+        <w:t>ou</w:t>
+      </w:r>
+      <w:r>
+        <w:rPr>
+          <w:lang w:val="cs-CZ"/>
+        </w:rPr>
+        <w:t>bleShooting</w:t>
+      </w:r>
+      <w:bookmarkEnd w:id="55"/>
+    </w:p>
+    <w:p>
+      <w:pPr>
+        <w:spacing w:line="360" w:lineRule="auto"/>
+        <w:jc w:val="both"/>
+        <w:rPr>
+          <w:lang w:val="cs-CZ"/>
+        </w:rPr>
+      </w:pPr>
+      <w:r>
+        <w:rPr>
+          <w:lang w:val="cs-CZ"/>
+        </w:rPr>
+        <w:t>Všechny záznamy z chodu aplikace se b</w:t>
+      </w:r>
+      <w:r>
+        <w:rPr>
+          <w:lang w:val="cs-CZ"/>
+        </w:rPr>
+        <w:t>u</w:t>
+      </w:r>
+      <w:r>
+        <w:rPr>
+          <w:lang w:val="cs-CZ"/>
+        </w:rPr>
+        <w:t xml:space="preserve">dou ukládat do logovacích souborů uložených v adresáři </w:t>
       </w:r>
       <w:r>
         <w:rPr>
@@ -25678,7 +25635,19 @@
         <w:rPr>
           <w:lang w:val="cs-CZ"/>
         </w:rPr>
-        <w:t xml:space="preserve">Z nich bude moci správce vyčíst, co se v aplikaci </w:t>
+        <w:t xml:space="preserve">Z nich </w:t>
+      </w:r>
+      <w:r>
+        <w:rPr>
+          <w:lang w:val="cs-CZ"/>
+        </w:rPr>
+        <w:t xml:space="preserve">pak </w:t>
+      </w:r>
+      <w:r>
+        <w:rPr>
+          <w:lang w:val="cs-CZ"/>
+        </w:rPr>
+        <w:t xml:space="preserve">bude moci správce vyčíst, co se v aplikaci </w:t>
       </w:r>
       <w:r>
         <w:rPr>
@@ -25777,7 +25746,7 @@
           <w:rPr>
             <w:noProof/>
           </w:rPr>
-          <w:t>25</w:t>
+          <w:t>21</w:t>
         </w:r>
         <w:r>
           <w:rPr>
@@ -28421,7 +28390,7 @@
 </file>
 
 <file path=customXml/itemProps1.xml><?xml version="1.0" encoding="utf-8"?>
-<ds:datastoreItem xmlns:ds="http://schemas.openxmlformats.org/officeDocument/2006/customXml" ds:itemID="{4ECD53BB-EA02-4458-AAE1-78D5B394F3EC}">
+<ds:datastoreItem xmlns:ds="http://schemas.openxmlformats.org/officeDocument/2006/customXml" ds:itemID="{374DF2A2-CBAF-4B54-8474-8F62606D0CF8}">
   <ds:schemaRefs>
     <ds:schemaRef ds:uri="http://schemas.openxmlformats.org/officeDocument/2006/bibliography"/>
   </ds:schemaRefs>

</xml_diff>

<commit_message>
properties files, nacitavanie skrz relativne cesty, nezavisle na adresarovej strukture
</commit_message>
<xml_diff>
--- a/texty/Final_ABS_veres.docx
+++ b/texty/Final_ABS_veres.docx
@@ -3265,17 +3265,7 @@
                 <w:noProof/>
                 <w:lang w:val="cs-CZ"/>
               </w:rPr>
-              <w:t xml:space="preserve">G. </w:t>
-            </w:r>
-            <w:bookmarkStart w:id="0" w:name="_GoBack"/>
-            <w:bookmarkEnd w:id="0"/>
-            <w:r>
-              <w:rPr>
-                <w:rStyle w:val="Hyperlink"/>
-                <w:noProof/>
-                <w:lang w:val="cs-CZ"/>
-              </w:rPr>
-              <w:t>Testování</w:t>
+              <w:t>G. Testování</w:t>
             </w:r>
             <w:r>
               <w:rPr>
@@ -4381,7 +4371,7 @@
           <w:lang w:val="cs-CZ"/>
         </w:rPr>
       </w:pPr>
-      <w:bookmarkStart w:id="1" w:name="_Toc418784634"/>
+      <w:bookmarkStart w:id="0" w:name="_Toc418784634"/>
       <w:r>
         <w:rPr>
           <w:lang w:val="cs-CZ"/>
@@ -4395,7 +4385,7 @@
         </w:rPr>
         <w:t>Cíle aplikace</w:t>
       </w:r>
-      <w:bookmarkEnd w:id="1"/>
+      <w:bookmarkEnd w:id="0"/>
     </w:p>
     <w:p>
       <w:pPr>
@@ -4883,14 +4873,14 @@
           <w:lang w:val="cs-CZ"/>
         </w:rPr>
       </w:pPr>
-      <w:bookmarkStart w:id="2" w:name="_Toc418784635"/>
+      <w:bookmarkStart w:id="1" w:name="_Toc418784635"/>
       <w:r>
         <w:rPr>
           <w:lang w:val="cs-CZ"/>
         </w:rPr>
         <w:t>Cíle-řešení:</w:t>
       </w:r>
-      <w:bookmarkEnd w:id="2"/>
+      <w:bookmarkEnd w:id="1"/>
     </w:p>
     <w:p>
       <w:pPr>
@@ -5145,14 +5135,14 @@
           <w:lang w:val="cs-CZ"/>
         </w:rPr>
       </w:pPr>
-      <w:bookmarkStart w:id="3" w:name="_Toc418784636"/>
+      <w:bookmarkStart w:id="2" w:name="_Toc418784636"/>
       <w:r>
         <w:rPr>
           <w:lang w:val="cs-CZ"/>
         </w:rPr>
         <w:t>Úroveň technických detailů:</w:t>
       </w:r>
-      <w:bookmarkEnd w:id="3"/>
+      <w:bookmarkEnd w:id="2"/>
     </w:p>
     <w:p>
       <w:pPr>
@@ -9018,14 +9008,14 @@
           <w:lang w:val="cs-CZ"/>
         </w:rPr>
       </w:pPr>
-      <w:bookmarkStart w:id="4" w:name="_Toc418784637"/>
+      <w:bookmarkStart w:id="3" w:name="_Toc418784637"/>
       <w:r>
         <w:rPr>
           <w:lang w:val="cs-CZ"/>
         </w:rPr>
         <w:t>Priorita cílů (požadavků)</w:t>
       </w:r>
-      <w:bookmarkEnd w:id="4"/>
+      <w:bookmarkEnd w:id="3"/>
     </w:p>
     <w:p>
       <w:pPr>
@@ -9277,7 +9267,7 @@
           <w:lang w:val="cs-CZ"/>
         </w:rPr>
       </w:pPr>
-      <w:bookmarkStart w:id="5" w:name="_Toc418784638"/>
+      <w:bookmarkStart w:id="4" w:name="_Toc418784638"/>
       <w:r>
         <w:rPr>
           <w:lang w:val="cs-CZ"/>
@@ -9285,7 +9275,7 @@
         <w:lastRenderedPageBreak/>
         <w:t>B. Uživatelé a lidský faktor</w:t>
       </w:r>
-      <w:bookmarkEnd w:id="5"/>
+      <w:bookmarkEnd w:id="4"/>
     </w:p>
     <w:p>
       <w:pPr>
@@ -9452,7 +9442,7 @@
           <w:lang w:val="cs-CZ"/>
         </w:rPr>
       </w:pPr>
-      <w:bookmarkStart w:id="6" w:name="_Toc418784639"/>
+      <w:bookmarkStart w:id="5" w:name="_Toc418784639"/>
       <w:r>
         <w:rPr>
           <w:lang w:val="cs-CZ"/>
@@ -9472,17 +9462,104 @@
         </w:rPr>
         <w:t>ešení.</w:t>
       </w:r>
+      <w:bookmarkEnd w:id="5"/>
+    </w:p>
+    <w:p>
+      <w:pPr>
+        <w:rPr>
+          <w:lang w:val="cs-CZ"/>
+        </w:rPr>
+      </w:pPr>
+    </w:p>
+    <w:p>
+      <w:pPr>
+        <w:spacing w:line="360" w:lineRule="auto"/>
+        <w:jc w:val="both"/>
+        <w:rPr>
+          <w:color w:val="000000" w:themeColor="text1"/>
+          <w:lang w:val="cs-CZ"/>
+        </w:rPr>
+      </w:pPr>
+      <w:r>
+        <w:rPr>
+          <w:color w:val="000000" w:themeColor="text1"/>
+          <w:lang w:val="cs-CZ"/>
+        </w:rPr>
+        <w:t xml:space="preserve">Úkol je možné řešit různými způsoby, jedním z cílů této práce je však vyhnout se „klasickým“ </w:t>
+      </w:r>
+      <w:r>
+        <w:rPr>
+          <w:color w:val="000000" w:themeColor="text1"/>
+          <w:lang w:val="cs-CZ"/>
+        </w:rPr>
+        <w:t>z</w:t>
+      </w:r>
+      <w:r>
+        <w:rPr>
+          <w:color w:val="000000" w:themeColor="text1"/>
+          <w:lang w:val="cs-CZ"/>
+        </w:rPr>
+        <w:t xml:space="preserve">působům tvorby webových stránek, tj. za použití kombinace PHP, JavaScript a HTML a vyzkoušet některý z frameworků, které se </w:t>
+      </w:r>
+      <w:r>
+        <w:rPr>
+          <w:color w:val="000000" w:themeColor="text1"/>
+          <w:lang w:val="cs-CZ"/>
+        </w:rPr>
+        <w:t xml:space="preserve">docela </w:t>
+      </w:r>
+      <w:r>
+        <w:rPr>
+          <w:color w:val="000000" w:themeColor="text1"/>
+          <w:lang w:val="cs-CZ"/>
+        </w:rPr>
+        <w:t>hojně rozmohly. Jejich hlavní výhodou je, že umožňují programátorům, zvyklým na vyvinutější  programovací jazyky (Java) tvorbu webových aplikací, přičemž je odstiňují od základnějších technologií na kterých jsou ve skutečnosti postaveny. Programátor se tak nemusí rozptylovat obeznamováním se s detaily Javascriptu a HTML a zároveň je mu umožněno využívat silných stránek jemu známého jazyka, který tvoří vrstvu</w:t>
+      </w:r>
+      <w:r>
+        <w:rPr>
+          <w:color w:val="000000" w:themeColor="text1"/>
+          <w:lang w:val="cs-CZ"/>
+        </w:rPr>
+        <w:t>,</w:t>
+      </w:r>
+      <w:r>
+        <w:rPr>
+          <w:color w:val="000000" w:themeColor="text1"/>
+          <w:lang w:val="cs-CZ"/>
+        </w:rPr>
+        <w:t xml:space="preserve"> ve které jsou tyto základnější technologie obaleny. Tímto způsobem může poměrně snadno tvořit i stránky s komplikovanou funkcionalitou, co by bylo kupříkladu v prostším PHP problematické.</w:t>
+      </w:r>
+    </w:p>
+    <w:p>
+      <w:pPr>
+        <w:spacing w:line="360" w:lineRule="auto"/>
+        <w:jc w:val="both"/>
+        <w:rPr>
+          <w:color w:val="385623" w:themeColor="accent6" w:themeShade="80"/>
+          <w:lang w:val="cs-CZ"/>
+        </w:rPr>
+      </w:pPr>
+    </w:p>
+    <w:p>
+      <w:pPr>
+        <w:pStyle w:val="Heading2"/>
+        <w:spacing w:line="360" w:lineRule="auto"/>
+        <w:jc w:val="both"/>
+        <w:rPr>
+          <w:lang w:val="cs-CZ"/>
+        </w:rPr>
+      </w:pPr>
+      <w:bookmarkStart w:id="6" w:name="_Toc418784640"/>
+      <w:r>
+        <w:rPr>
+          <w:lang w:val="cs-CZ"/>
+        </w:rPr>
+        <w:t>Ukládání dat.</w:t>
+      </w:r>
       <w:bookmarkEnd w:id="6"/>
     </w:p>
     <w:p>
       <w:pPr>
-        <w:rPr>
-          <w:lang w:val="cs-CZ"/>
-        </w:rPr>
-      </w:pPr>
-    </w:p>
-    <w:p>
-      <w:pPr>
         <w:spacing w:line="360" w:lineRule="auto"/>
         <w:jc w:val="both"/>
         <w:rPr>
@@ -9495,41 +9572,55 @@
           <w:color w:val="000000" w:themeColor="text1"/>
           <w:lang w:val="cs-CZ"/>
         </w:rPr>
-        <w:t xml:space="preserve">Úkol je možné řešit různými způsoby, jedním z cílů této práce je však vyhnout se „klasickým“ </w:t>
+        <w:t>Standardním řešením je relační databáze založena na jazyku SQL, případně jeho dialektu. Vzhledem k tomu jak byla úloha zadaná, tj. nejsou kladeny speciální nároky jak na objem ukládaných / zpracovávaných dat a nejsou kladeny speciální nároky ani co se týče stupně bezpečnosti práce s</w:t>
       </w:r>
       <w:r>
         <w:rPr>
           <w:color w:val="000000" w:themeColor="text1"/>
           <w:lang w:val="cs-CZ"/>
         </w:rPr>
-        <w:t>z</w:t>
+        <w:t> </w:t>
       </w:r>
       <w:r>
         <w:rPr>
           <w:color w:val="000000" w:themeColor="text1"/>
           <w:lang w:val="cs-CZ"/>
         </w:rPr>
-        <w:t xml:space="preserve">působům tvorby webových stránek, tj. za použití kombinace PHP, JavaScript a HTML a vyzkoušet některý z frameworků, které se </w:t>
+        <w:t>daty</w:t>
       </w:r>
       <w:r>
         <w:rPr>
           <w:color w:val="000000" w:themeColor="text1"/>
           <w:lang w:val="cs-CZ"/>
         </w:rPr>
-        <w:t xml:space="preserve">docela </w:t>
+        <w:t>,</w:t>
       </w:r>
       <w:r>
         <w:rPr>
           <w:color w:val="000000" w:themeColor="text1"/>
           <w:lang w:val="cs-CZ"/>
         </w:rPr>
-        <w:t>hojně rozmohly. Jejich hlavní výhodou je, že umožňují programátorům, zvyklým na vyvinutější  programovací jazyky (Java) tvorbu webových aplikací, přičemž je odstiňují od základnějších technologií na kterých jsou ve skutečnosti postaveny. Programátor se tak nemusí rozptylovat obeznamováním se s detaily Javascriptu a HTML a zároveň je mu umožněno využívat silných stránek jemu známého jazyka, který tvoří vrstvu</w:t>
+        <w:t xml:space="preserve"> </w:t>
       </w:r>
       <w:r>
         <w:rPr>
           <w:color w:val="000000" w:themeColor="text1"/>
           <w:lang w:val="cs-CZ"/>
         </w:rPr>
+        <w:t>n</w:t>
+      </w:r>
+      <w:r>
+        <w:rPr>
+          <w:color w:val="000000" w:themeColor="text1"/>
+          <w:lang w:val="cs-CZ"/>
+        </w:rPr>
+        <w:t>evidím smysl spekulovat nad jinými možnostmi (např. XML databáze), každé další řešení je za této konstelace zbytečná komplikace</w:t>
+      </w:r>
+      <w:r>
+        <w:rPr>
+          <w:color w:val="000000" w:themeColor="text1"/>
+          <w:lang w:val="cs-CZ"/>
+        </w:rPr>
         <w:t>,</w:t>
       </w:r>
       <w:r>
@@ -9537,18 +9628,15 @@
           <w:color w:val="000000" w:themeColor="text1"/>
           <w:lang w:val="cs-CZ"/>
         </w:rPr>
-        <w:t xml:space="preserve"> ve které jsou tyto základnější technologie obaleny. Tímto způsobem může poměrně snadno tvořit i stránky s komplikovanou funkcionalitou, co by bylo kupříkladu v prostším PHP problematické.</w:t>
-      </w:r>
-    </w:p>
-    <w:p>
-      <w:pPr>
-        <w:spacing w:line="360" w:lineRule="auto"/>
-        <w:jc w:val="both"/>
-        <w:rPr>
-          <w:color w:val="385623" w:themeColor="accent6" w:themeShade="80"/>
-          <w:lang w:val="cs-CZ"/>
-        </w:rPr>
-      </w:pPr>
+        <w:t xml:space="preserve"> a proto se n</w:t>
+      </w:r>
+      <w:r>
+        <w:rPr>
+          <w:color w:val="000000" w:themeColor="text1"/>
+          <w:lang w:val="cs-CZ"/>
+        </w:rPr>
+        <w:t xml:space="preserve">ad jinými typy ukládání dat nebudu ani zamýšlet. Data tedy budou ukládány ve formě databázových tabulek. </w:t>
+      </w:r>
     </w:p>
     <w:p>
       <w:pPr>
@@ -9559,12 +9647,12 @@
           <w:lang w:val="cs-CZ"/>
         </w:rPr>
       </w:pPr>
-      <w:bookmarkStart w:id="7" w:name="_Toc418784640"/>
-      <w:r>
-        <w:rPr>
-          <w:lang w:val="cs-CZ"/>
-        </w:rPr>
-        <w:t>Ukládání dat.</w:t>
+      <w:bookmarkStart w:id="7" w:name="_Toc418784641"/>
+      <w:r>
+        <w:rPr>
+          <w:lang w:val="cs-CZ"/>
+        </w:rPr>
+        <w:t>Uchovávání vnitřní historie, tj. historie akcí apod.</w:t>
       </w:r>
       <w:bookmarkEnd w:id="7"/>
     </w:p>
@@ -9573,79 +9661,14 @@
         <w:spacing w:line="360" w:lineRule="auto"/>
         <w:jc w:val="both"/>
         <w:rPr>
-          <w:color w:val="000000" w:themeColor="text1"/>
-          <w:lang w:val="cs-CZ"/>
-        </w:rPr>
-      </w:pPr>
-      <w:r>
-        <w:rPr>
-          <w:color w:val="000000" w:themeColor="text1"/>
-          <w:lang w:val="cs-CZ"/>
-        </w:rPr>
-        <w:t>Standardním řešením je relační databáze založena na jazyku SQL, případně jeho dialektu. Vzhledem k tomu jak byla úloha zadaná, tj. nejsou kladeny speciální nároky jak na objem ukládaných / zpracovávaných dat a nejsou kladeny speciální nároky ani co se týče stupně bezpečnosti práce s</w:t>
-      </w:r>
-      <w:r>
-        <w:rPr>
-          <w:color w:val="000000" w:themeColor="text1"/>
-          <w:lang w:val="cs-CZ"/>
-        </w:rPr>
-        <w:t> </w:t>
-      </w:r>
-      <w:r>
-        <w:rPr>
-          <w:color w:val="000000" w:themeColor="text1"/>
-          <w:lang w:val="cs-CZ"/>
-        </w:rPr>
-        <w:t>daty</w:t>
-      </w:r>
-      <w:r>
-        <w:rPr>
-          <w:color w:val="000000" w:themeColor="text1"/>
-          <w:lang w:val="cs-CZ"/>
-        </w:rPr>
-        <w:t>,</w:t>
-      </w:r>
-      <w:r>
-        <w:rPr>
-          <w:color w:val="000000" w:themeColor="text1"/>
-          <w:lang w:val="cs-CZ"/>
-        </w:rPr>
-        <w:t xml:space="preserve"> </w:t>
-      </w:r>
-      <w:r>
-        <w:rPr>
-          <w:color w:val="000000" w:themeColor="text1"/>
-          <w:lang w:val="cs-CZ"/>
-        </w:rPr>
-        <w:t>n</w:t>
-      </w:r>
-      <w:r>
-        <w:rPr>
-          <w:color w:val="000000" w:themeColor="text1"/>
-          <w:lang w:val="cs-CZ"/>
-        </w:rPr>
-        <w:t>evidím smysl spekulovat nad jinými možnostmi (např. XML databáze), každé další řešení je za této konstelace zbytečná komplikace</w:t>
-      </w:r>
-      <w:r>
-        <w:rPr>
-          <w:color w:val="000000" w:themeColor="text1"/>
-          <w:lang w:val="cs-CZ"/>
-        </w:rPr>
-        <w:t>,</w:t>
-      </w:r>
-      <w:r>
-        <w:rPr>
-          <w:color w:val="000000" w:themeColor="text1"/>
-          <w:lang w:val="cs-CZ"/>
-        </w:rPr>
-        <w:t xml:space="preserve"> a proto se n</w:t>
-      </w:r>
-      <w:r>
-        <w:rPr>
-          <w:color w:val="000000" w:themeColor="text1"/>
-          <w:lang w:val="cs-CZ"/>
-        </w:rPr>
-        <w:t xml:space="preserve">ad jinými typy ukládání dat nebudu ani zamýšlet. Data tedy budou ukládány ve formě databázových tabulek. </w:t>
+          <w:lang w:val="cs-CZ"/>
+        </w:rPr>
+      </w:pPr>
+      <w:r>
+        <w:rPr>
+          <w:lang w:val="cs-CZ"/>
+        </w:rPr>
+        <w:t xml:space="preserve">V daném systému bude vhodné, aby se relevantní neaktuální záznamy nemazaly, ale byly potenciálně stále k dispozici. Na druhé straně nemohou být pro běžného uživatele viditelné. Tento problém budeme řešit zavedením pomocné proměnné „visible“, která bude v databázi uchovávat stav viditelnosti dané entity pro běžného uživatele. </w:t>
       </w:r>
     </w:p>
     <w:p>
@@ -9657,47 +9680,14 @@
           <w:lang w:val="cs-CZ"/>
         </w:rPr>
       </w:pPr>
-      <w:bookmarkStart w:id="8" w:name="_Toc418784641"/>
-      <w:r>
-        <w:rPr>
-          <w:lang w:val="cs-CZ"/>
-        </w:rPr>
-        <w:t>Uchovávání vnitřní historie, tj. historie akcí apod.</w:t>
+      <w:bookmarkStart w:id="8" w:name="_Toc418784642"/>
+      <w:r>
+        <w:rPr>
+          <w:lang w:val="cs-CZ"/>
+        </w:rPr>
+        <w:t>Spravovatelnost systému</w:t>
       </w:r>
       <w:bookmarkEnd w:id="8"/>
-    </w:p>
-    <w:p>
-      <w:pPr>
-        <w:spacing w:line="360" w:lineRule="auto"/>
-        <w:jc w:val="both"/>
-        <w:rPr>
-          <w:lang w:val="cs-CZ"/>
-        </w:rPr>
-      </w:pPr>
-      <w:r>
-        <w:rPr>
-          <w:lang w:val="cs-CZ"/>
-        </w:rPr>
-        <w:t xml:space="preserve">V daném systému bude vhodné, aby se relevantní neaktuální záznamy nemazaly, ale byly potenciálně stále k dispozici. Na druhé straně nemohou být pro běžného uživatele viditelné. Tento problém budeme řešit zavedením pomocné proměnné „visible“, která bude v databázi uchovávat stav viditelnosti dané entity pro běžného uživatele. </w:t>
-      </w:r>
-    </w:p>
-    <w:p>
-      <w:pPr>
-        <w:pStyle w:val="Heading2"/>
-        <w:spacing w:line="360" w:lineRule="auto"/>
-        <w:jc w:val="both"/>
-        <w:rPr>
-          <w:lang w:val="cs-CZ"/>
-        </w:rPr>
-      </w:pPr>
-      <w:bookmarkStart w:id="9" w:name="_Toc418784642"/>
-      <w:r>
-        <w:rPr>
-          <w:lang w:val="cs-CZ"/>
-        </w:rPr>
-        <w:t>Spravovatelnost systému</w:t>
-      </w:r>
-      <w:bookmarkEnd w:id="9"/>
     </w:p>
     <w:p>
       <w:pPr>
@@ -10112,314 +10102,314 @@
         <w:spacing w:line="360" w:lineRule="auto"/>
         <w:jc w:val="both"/>
       </w:pPr>
-      <w:bookmarkStart w:id="10" w:name="_Toc418784643"/>
+      <w:bookmarkStart w:id="9" w:name="_Toc418784643"/>
       <w:r>
         <w:t>Přihlašování</w:t>
       </w:r>
+      <w:bookmarkEnd w:id="9"/>
+    </w:p>
+    <w:p>
+      <w:pPr>
+        <w:spacing w:line="360" w:lineRule="auto"/>
+        <w:jc w:val="both"/>
+        <w:rPr>
+          <w:lang w:val="cs-CZ"/>
+        </w:rPr>
+      </w:pPr>
+      <w:r>
+        <w:rPr>
+          <w:lang w:val="cs-CZ"/>
+        </w:rPr>
+        <w:t xml:space="preserve">Přihlašování musí splňovat několik všeobecných podmínek, které jsou na přihlašování kladeny. Jsou to  bezpečnost při odesílání hesla z formuláře zabezpečenou linkou a bezpečnost při ukládání hesla do </w:t>
+      </w:r>
+      <w:r>
+        <w:rPr>
+          <w:lang w:val="cs-CZ"/>
+        </w:rPr>
+        <w:t>d</w:t>
+      </w:r>
+      <w:r>
+        <w:rPr>
+          <w:lang w:val="cs-CZ"/>
+        </w:rPr>
+        <w:t>atabáze. Opět, jelikož ukládan</w:t>
+      </w:r>
+      <w:r>
+        <w:rPr>
+          <w:lang w:val="cs-CZ"/>
+        </w:rPr>
+        <w:t>á</w:t>
+      </w:r>
+      <w:r>
+        <w:rPr>
+          <w:lang w:val="cs-CZ"/>
+        </w:rPr>
+        <w:t xml:space="preserve"> data nejsou zvlášť choulostiv</w:t>
+      </w:r>
+      <w:r>
+        <w:rPr>
+          <w:lang w:val="cs-CZ"/>
+        </w:rPr>
+        <w:t>á</w:t>
+      </w:r>
+      <w:r>
+        <w:rPr>
+          <w:lang w:val="cs-CZ"/>
+        </w:rPr>
+        <w:t>, budu vybírat jenom ze standardních řešení v rámci frameworku.</w:t>
+      </w:r>
+    </w:p>
+    <w:p>
+      <w:pPr>
+        <w:pStyle w:val="Heading2"/>
+        <w:spacing w:line="360" w:lineRule="auto"/>
+        <w:jc w:val="both"/>
+        <w:rPr>
+          <w:rFonts w:eastAsia="Times New Roman"/>
+          <w:lang w:val="cs-CZ"/>
+        </w:rPr>
+      </w:pPr>
+    </w:p>
+    <w:p>
+      <w:pPr>
+        <w:pStyle w:val="Heading2"/>
+        <w:spacing w:line="360" w:lineRule="auto"/>
+        <w:jc w:val="both"/>
+        <w:rPr>
+          <w:rFonts w:eastAsia="Times New Roman"/>
+          <w:lang w:val="cs-CZ"/>
+        </w:rPr>
+      </w:pPr>
+      <w:bookmarkStart w:id="10" w:name="_Toc418784644"/>
+      <w:r>
+        <w:rPr>
+          <w:rFonts w:eastAsia="Times New Roman"/>
+          <w:lang w:val="cs-CZ"/>
+        </w:rPr>
+        <w:t>Návrh d</w:t>
+      </w:r>
+      <w:r>
+        <w:rPr>
+          <w:rFonts w:eastAsia="Times New Roman"/>
+          <w:lang w:val="cs-CZ"/>
+        </w:rPr>
+        <w:t>atabázov</w:t>
+      </w:r>
+      <w:r>
+        <w:rPr>
+          <w:rFonts w:eastAsia="Times New Roman"/>
+          <w:lang w:val="cs-CZ"/>
+        </w:rPr>
+        <w:t>ého</w:t>
+      </w:r>
+      <w:r>
+        <w:rPr>
+          <w:rFonts w:eastAsia="Times New Roman"/>
+          <w:lang w:val="cs-CZ"/>
+        </w:rPr>
+        <w:t xml:space="preserve"> model</w:t>
+      </w:r>
+      <w:r>
+        <w:rPr>
+          <w:rFonts w:eastAsia="Times New Roman"/>
+          <w:lang w:val="cs-CZ"/>
+        </w:rPr>
+        <w:t>u</w:t>
+      </w:r>
       <w:bookmarkEnd w:id="10"/>
     </w:p>
     <w:p>
       <w:pPr>
-        <w:spacing w:line="360" w:lineRule="auto"/>
-        <w:jc w:val="both"/>
-        <w:rPr>
-          <w:lang w:val="cs-CZ"/>
-        </w:rPr>
-      </w:pPr>
-      <w:r>
-        <w:rPr>
-          <w:lang w:val="cs-CZ"/>
-        </w:rPr>
-        <w:t xml:space="preserve">Přihlašování musí splňovat několik všeobecných podmínek, které jsou na přihlašování kladeny. Jsou to  bezpečnost při odesílání hesla z formuláře zabezpečenou linkou a bezpečnost při ukládání hesla do </w:t>
-      </w:r>
-      <w:r>
-        <w:rPr>
-          <w:lang w:val="cs-CZ"/>
-        </w:rPr>
-        <w:t>d</w:t>
-      </w:r>
-      <w:r>
-        <w:rPr>
-          <w:lang w:val="cs-CZ"/>
-        </w:rPr>
-        <w:t>atabáze. Opět, jelikož ukládan</w:t>
-      </w:r>
-      <w:r>
-        <w:rPr>
-          <w:lang w:val="cs-CZ"/>
-        </w:rPr>
-        <w:t>á</w:t>
-      </w:r>
-      <w:r>
-        <w:rPr>
-          <w:lang w:val="cs-CZ"/>
-        </w:rPr>
-        <w:t xml:space="preserve"> data nejsou zvlášť choulostiv</w:t>
-      </w:r>
-      <w:r>
-        <w:rPr>
-          <w:lang w:val="cs-CZ"/>
-        </w:rPr>
-        <w:t>á</w:t>
-      </w:r>
-      <w:r>
-        <w:rPr>
-          <w:lang w:val="cs-CZ"/>
-        </w:rPr>
-        <w:t>, budu vybírat jenom ze standardních řešení v rámci frameworku.</w:t>
-      </w:r>
-    </w:p>
-    <w:p>
-      <w:pPr>
-        <w:pStyle w:val="Heading2"/>
+        <w:rPr>
+          <w:lang w:val="cs-CZ"/>
+        </w:rPr>
+      </w:pPr>
+    </w:p>
+    <w:p>
+      <w:pPr>
+        <w:pStyle w:val="Heading3"/>
         <w:spacing w:line="360" w:lineRule="auto"/>
         <w:jc w:val="both"/>
         <w:rPr>
           <w:rFonts w:eastAsia="Times New Roman"/>
-          <w:lang w:val="cs-CZ"/>
-        </w:rPr>
-      </w:pPr>
-    </w:p>
-    <w:p>
-      <w:pPr>
-        <w:pStyle w:val="Heading2"/>
-        <w:spacing w:line="360" w:lineRule="auto"/>
-        <w:jc w:val="both"/>
+          <w:lang w:val="cs-CZ" w:eastAsia="en-GB"/>
+        </w:rPr>
+      </w:pPr>
+      <w:bookmarkStart w:id="11" w:name="_Toc418784645"/>
+      <w:r>
         <w:rPr>
           <w:rFonts w:eastAsia="Times New Roman"/>
-          <w:lang w:val="cs-CZ"/>
-        </w:rPr>
-      </w:pPr>
-      <w:bookmarkStart w:id="11" w:name="_Toc418784644"/>
+          <w:lang w:val="cs-CZ" w:eastAsia="en-GB"/>
+        </w:rPr>
+        <w:t>Entity t</w:t>
+      </w:r>
       <w:r>
         <w:rPr>
           <w:rFonts w:eastAsia="Times New Roman"/>
-          <w:lang w:val="cs-CZ"/>
-        </w:rPr>
-        <w:t>Návrh d</w:t>
-      </w:r>
-      <w:r>
+          <w:lang w:val="cs-CZ" w:eastAsia="en-GB"/>
+        </w:rPr>
+        <w:t>ýkající se bussiness modelu:</w:t>
+      </w:r>
+      <w:bookmarkEnd w:id="11"/>
+    </w:p>
+    <w:p>
+      <w:pPr>
+        <w:spacing w:line="360" w:lineRule="auto"/>
+        <w:jc w:val="both"/>
+        <w:rPr>
+          <w:lang w:val="cs-CZ" w:eastAsia="en-GB"/>
+        </w:rPr>
+      </w:pPr>
+      <w:r>
+        <w:rPr>
+          <w:lang w:val="cs-CZ" w:eastAsia="en-GB"/>
+        </w:rPr>
+        <w:t>PUBLIC_PERSON, PUBLIC_ROLE, TENURE, PUBLIC_BODY, LOCATION</w:t>
+      </w:r>
+      <w:r>
+        <w:rPr>
+          <w:lang w:val="cs-CZ" w:eastAsia="en-GB"/>
+        </w:rPr>
+        <w:t>(OKRES, KRAJ)</w:t>
+      </w:r>
+      <w:r>
+        <w:rPr>
+          <w:lang w:val="cs-CZ" w:eastAsia="en-GB"/>
+        </w:rPr>
+        <w:t xml:space="preserve">, </w:t>
+      </w:r>
+      <w:r>
+        <w:rPr>
+          <w:lang w:val="cs-CZ" w:eastAsia="en-GB"/>
+        </w:rPr>
+        <w:t xml:space="preserve">VOTE, </w:t>
+      </w:r>
+      <w:r>
+        <w:rPr>
+          <w:lang w:val="cs-CZ" w:eastAsia="en-GB"/>
+        </w:rPr>
+        <w:t xml:space="preserve">VOTE_OF_ROLE, </w:t>
+      </w:r>
+      <w:r>
+        <w:rPr>
+          <w:rFonts w:cs="Times New Roman"/>
+          <w:lang w:val="cs-CZ" w:eastAsia="en-GB"/>
+        </w:rPr>
+        <w:t xml:space="preserve"> </w:t>
+      </w:r>
+      <w:r>
+        <w:rPr>
+          <w:lang w:val="cs-CZ" w:eastAsia="en-GB"/>
+        </w:rPr>
+        <w:t xml:space="preserve">SUBJECT, THEME, </w:t>
+      </w:r>
+      <w:r>
+        <w:rPr>
+          <w:lang w:val="cs-CZ" w:eastAsia="en-GB"/>
+        </w:rPr>
+        <w:t xml:space="preserve"> </w:t>
+      </w:r>
+      <w:r>
+        <w:rPr>
+          <w:rFonts w:cs="Times New Roman"/>
+          <w:lang w:val="cs-CZ" w:eastAsia="en-GB"/>
+        </w:rPr>
+        <w:t>VOTE</w:t>
+      </w:r>
+      <w:r>
+        <w:rPr>
+          <w:rFonts w:cs="Times New Roman"/>
+          <w:lang w:val="cs-CZ" w:eastAsia="en-GB"/>
+        </w:rPr>
+        <w:t>_CLASSIFICATION,</w:t>
+      </w:r>
+      <w:r>
+        <w:rPr>
+          <w:rFonts w:cs="Times New Roman"/>
+          <w:lang w:val="cs-CZ" w:eastAsia="en-GB"/>
+        </w:rPr>
+        <w:t xml:space="preserve"> </w:t>
+      </w:r>
+      <w:r>
+        <w:rPr>
+          <w:rFonts w:cs="Times New Roman"/>
+          <w:lang w:val="cs-CZ" w:eastAsia="en-GB"/>
+        </w:rPr>
+        <w:t>PERSON</w:t>
+      </w:r>
+      <w:r>
+        <w:rPr>
+          <w:rFonts w:cs="Times New Roman"/>
+          <w:lang w:val="cs-CZ" w:eastAsia="en-GB"/>
+        </w:rPr>
+        <w:t>_CLASSIFICATION,</w:t>
+      </w:r>
+      <w:r>
+        <w:rPr>
+          <w:rFonts w:cs="Times New Roman"/>
+          <w:lang w:val="cs-CZ" w:eastAsia="en-GB"/>
+        </w:rPr>
+        <w:t xml:space="preserve"> </w:t>
+      </w:r>
+      <w:r>
+        <w:rPr>
+          <w:rFonts w:cs="Times New Roman"/>
+          <w:lang w:val="cs-CZ" w:eastAsia="en-GB"/>
+        </w:rPr>
+        <w:t>DOCUMENT, NOTE</w:t>
+      </w:r>
+      <w:r>
+        <w:rPr>
+          <w:rFonts w:cs="Times New Roman"/>
+          <w:lang w:val="cs-CZ" w:eastAsia="en-GB"/>
+        </w:rPr>
+        <w:t xml:space="preserve"> </w:t>
+      </w:r>
+    </w:p>
+    <w:p>
+      <w:pPr>
+        <w:pStyle w:val="Heading3"/>
+        <w:spacing w:line="360" w:lineRule="auto"/>
+        <w:jc w:val="both"/>
         <w:rPr>
           <w:rFonts w:eastAsia="Times New Roman"/>
-          <w:lang w:val="cs-CZ"/>
-        </w:rPr>
-        <w:t>atabázov</w:t>
-      </w:r>
-      <w:r>
+          <w:lang w:val="cs-CZ" w:eastAsia="en-GB"/>
+        </w:rPr>
+      </w:pPr>
+    </w:p>
+    <w:p>
+      <w:pPr>
+        <w:pStyle w:val="Heading3"/>
+        <w:spacing w:line="360" w:lineRule="auto"/>
+        <w:jc w:val="both"/>
         <w:rPr>
           <w:rFonts w:eastAsia="Times New Roman"/>
-          <w:lang w:val="cs-CZ"/>
-        </w:rPr>
-        <w:t>ého</w:t>
-      </w:r>
+          <w:lang w:val="cs-CZ" w:eastAsia="en-GB"/>
+        </w:rPr>
+      </w:pPr>
+      <w:bookmarkStart w:id="12" w:name="_Toc418784646"/>
       <w:r>
         <w:rPr>
           <w:rFonts w:eastAsia="Times New Roman"/>
-          <w:lang w:val="cs-CZ"/>
-        </w:rPr>
-        <w:t xml:space="preserve"> model</w:t>
+          <w:lang w:val="cs-CZ" w:eastAsia="en-GB"/>
+        </w:rPr>
+        <w:t>Pomocné</w:t>
       </w:r>
       <w:r>
         <w:rPr>
           <w:rFonts w:eastAsia="Times New Roman"/>
-          <w:lang w:val="cs-CZ"/>
-        </w:rPr>
-        <w:t>u</w:t>
-      </w:r>
-      <w:bookmarkEnd w:id="11"/>
-    </w:p>
-    <w:p>
-      <w:pPr>
-        <w:rPr>
-          <w:lang w:val="cs-CZ"/>
-        </w:rPr>
-      </w:pPr>
-    </w:p>
-    <w:p>
-      <w:pPr>
-        <w:pStyle w:val="Heading3"/>
-        <w:spacing w:line="360" w:lineRule="auto"/>
-        <w:jc w:val="both"/>
+          <w:lang w:val="cs-CZ" w:eastAsia="en-GB"/>
+        </w:rPr>
+        <w:t xml:space="preserve"> entity</w:t>
+      </w:r>
+      <w:r>
         <w:rPr>
           <w:rFonts w:eastAsia="Times New Roman"/>
           <w:lang w:val="cs-CZ" w:eastAsia="en-GB"/>
         </w:rPr>
-      </w:pPr>
-      <w:bookmarkStart w:id="12" w:name="_Toc418784645"/>
-      <w:r>
-        <w:rPr>
-          <w:rFonts w:eastAsia="Times New Roman"/>
-          <w:lang w:val="cs-CZ" w:eastAsia="en-GB"/>
-        </w:rPr>
-        <w:t>Entity t</w:t>
-      </w:r>
-      <w:r>
-        <w:rPr>
-          <w:rFonts w:eastAsia="Times New Roman"/>
-          <w:lang w:val="cs-CZ" w:eastAsia="en-GB"/>
-        </w:rPr>
-        <w:t>ýkající se bussiness modelu:</w:t>
+        <w:t>, resp. týkající se administrace:</w:t>
       </w:r>
       <w:bookmarkEnd w:id="12"/>
-    </w:p>
-    <w:p>
-      <w:pPr>
-        <w:spacing w:line="360" w:lineRule="auto"/>
-        <w:jc w:val="both"/>
-        <w:rPr>
-          <w:lang w:val="cs-CZ" w:eastAsia="en-GB"/>
-        </w:rPr>
-      </w:pPr>
-      <w:r>
-        <w:rPr>
-          <w:lang w:val="cs-CZ" w:eastAsia="en-GB"/>
-        </w:rPr>
-        <w:t>PUBLIC_PERSON, PUBLIC_ROLE, TENURE, PUBLIC_BODY, LOCATION</w:t>
-      </w:r>
-      <w:r>
-        <w:rPr>
-          <w:lang w:val="cs-CZ" w:eastAsia="en-GB"/>
-        </w:rPr>
-        <w:t>(OKRES, KRAJ)</w:t>
-      </w:r>
-      <w:r>
-        <w:rPr>
-          <w:lang w:val="cs-CZ" w:eastAsia="en-GB"/>
-        </w:rPr>
-        <w:t xml:space="preserve">, </w:t>
-      </w:r>
-      <w:r>
-        <w:rPr>
-          <w:lang w:val="cs-CZ" w:eastAsia="en-GB"/>
-        </w:rPr>
-        <w:t xml:space="preserve">VOTE, </w:t>
-      </w:r>
-      <w:r>
-        <w:rPr>
-          <w:lang w:val="cs-CZ" w:eastAsia="en-GB"/>
-        </w:rPr>
-        <w:t xml:space="preserve">VOTE_OF_ROLE, </w:t>
-      </w:r>
-      <w:r>
-        <w:rPr>
-          <w:rFonts w:cs="Times New Roman"/>
-          <w:lang w:val="cs-CZ" w:eastAsia="en-GB"/>
-        </w:rPr>
-        <w:t xml:space="preserve"> </w:t>
-      </w:r>
-      <w:r>
-        <w:rPr>
-          <w:lang w:val="cs-CZ" w:eastAsia="en-GB"/>
-        </w:rPr>
-        <w:t xml:space="preserve">SUBJECT, THEME, </w:t>
-      </w:r>
-      <w:r>
-        <w:rPr>
-          <w:lang w:val="cs-CZ" w:eastAsia="en-GB"/>
-        </w:rPr>
-        <w:t xml:space="preserve"> </w:t>
-      </w:r>
-      <w:r>
-        <w:rPr>
-          <w:rFonts w:cs="Times New Roman"/>
-          <w:lang w:val="cs-CZ" w:eastAsia="en-GB"/>
-        </w:rPr>
-        <w:t>VOTE</w:t>
-      </w:r>
-      <w:r>
-        <w:rPr>
-          <w:rFonts w:cs="Times New Roman"/>
-          <w:lang w:val="cs-CZ" w:eastAsia="en-GB"/>
-        </w:rPr>
-        <w:t>_CLASSIFICATION,</w:t>
-      </w:r>
-      <w:r>
-        <w:rPr>
-          <w:rFonts w:cs="Times New Roman"/>
-          <w:lang w:val="cs-CZ" w:eastAsia="en-GB"/>
-        </w:rPr>
-        <w:t xml:space="preserve"> </w:t>
-      </w:r>
-      <w:r>
-        <w:rPr>
-          <w:rFonts w:cs="Times New Roman"/>
-          <w:lang w:val="cs-CZ" w:eastAsia="en-GB"/>
-        </w:rPr>
-        <w:t>PERSON</w:t>
-      </w:r>
-      <w:r>
-        <w:rPr>
-          <w:rFonts w:cs="Times New Roman"/>
-          <w:lang w:val="cs-CZ" w:eastAsia="en-GB"/>
-        </w:rPr>
-        <w:t>_CLASSIFICATION,</w:t>
-      </w:r>
-      <w:r>
-        <w:rPr>
-          <w:rFonts w:cs="Times New Roman"/>
-          <w:lang w:val="cs-CZ" w:eastAsia="en-GB"/>
-        </w:rPr>
-        <w:t xml:space="preserve"> </w:t>
-      </w:r>
-      <w:r>
-        <w:rPr>
-          <w:rFonts w:cs="Times New Roman"/>
-          <w:lang w:val="cs-CZ" w:eastAsia="en-GB"/>
-        </w:rPr>
-        <w:t>DOCUMENT, NOTE</w:t>
-      </w:r>
-      <w:r>
-        <w:rPr>
-          <w:rFonts w:cs="Times New Roman"/>
-          <w:lang w:val="cs-CZ" w:eastAsia="en-GB"/>
-        </w:rPr>
-        <w:t xml:space="preserve"> </w:t>
-      </w:r>
-    </w:p>
-    <w:p>
-      <w:pPr>
-        <w:pStyle w:val="Heading3"/>
-        <w:spacing w:line="360" w:lineRule="auto"/>
-        <w:jc w:val="both"/>
-        <w:rPr>
-          <w:rFonts w:eastAsia="Times New Roman"/>
-          <w:lang w:val="cs-CZ" w:eastAsia="en-GB"/>
-        </w:rPr>
-      </w:pPr>
-    </w:p>
-    <w:p>
-      <w:pPr>
-        <w:pStyle w:val="Heading3"/>
-        <w:spacing w:line="360" w:lineRule="auto"/>
-        <w:jc w:val="both"/>
-        <w:rPr>
-          <w:rFonts w:eastAsia="Times New Roman"/>
-          <w:lang w:val="cs-CZ" w:eastAsia="en-GB"/>
-        </w:rPr>
-      </w:pPr>
-      <w:bookmarkStart w:id="13" w:name="_Toc418784646"/>
-      <w:r>
-        <w:rPr>
-          <w:rFonts w:eastAsia="Times New Roman"/>
-          <w:lang w:val="cs-CZ" w:eastAsia="en-GB"/>
-        </w:rPr>
-        <w:t>Pomocné</w:t>
-      </w:r>
-      <w:r>
-        <w:rPr>
-          <w:rFonts w:eastAsia="Times New Roman"/>
-          <w:lang w:val="cs-CZ" w:eastAsia="en-GB"/>
-        </w:rPr>
-        <w:t xml:space="preserve"> entity</w:t>
-      </w:r>
-      <w:r>
-        <w:rPr>
-          <w:rFonts w:eastAsia="Times New Roman"/>
-          <w:lang w:val="cs-CZ" w:eastAsia="en-GB"/>
-        </w:rPr>
-        <w:t>, resp. týkající se administrace:</w:t>
-      </w:r>
-      <w:bookmarkEnd w:id="13"/>
     </w:p>
     <w:p>
       <w:pPr>
@@ -12701,14 +12691,14 @@
           <w:lang w:val="cs-CZ" w:eastAsia="en-GB"/>
         </w:rPr>
       </w:pPr>
-      <w:bookmarkStart w:id="14" w:name="_Toc418784647"/>
+      <w:bookmarkStart w:id="13" w:name="_Toc418784647"/>
       <w:r>
         <w:rPr>
           <w:lang w:val="cs-CZ" w:eastAsia="en-GB"/>
         </w:rPr>
         <w:t>Pomocné entity</w:t>
       </w:r>
-      <w:bookmarkEnd w:id="14"/>
+      <w:bookmarkEnd w:id="13"/>
     </w:p>
     <w:p>
       <w:pPr>
@@ -13216,7 +13206,7 @@
           <w:lang w:val="cs-CZ" w:eastAsia="en-GB"/>
         </w:rPr>
       </w:pPr>
-      <w:bookmarkStart w:id="15" w:name="_Toc418784648"/>
+      <w:bookmarkStart w:id="14" w:name="_Toc418784648"/>
       <w:r>
         <w:rPr>
           <w:rFonts w:eastAsia="Times New Roman"/>
@@ -13224,7 +13214,7 @@
         </w:rPr>
         <w:t>Dodatek</w:t>
       </w:r>
-      <w:bookmarkEnd w:id="15"/>
+      <w:bookmarkEnd w:id="14"/>
     </w:p>
     <w:p>
       <w:pPr>
@@ -13597,7 +13587,7 @@
           <w:lang w:val="cs-CZ"/>
         </w:rPr>
       </w:pPr>
-      <w:bookmarkStart w:id="16" w:name="_Toc418784649"/>
+      <w:bookmarkStart w:id="15" w:name="_Toc418784649"/>
       <w:r>
         <w:rPr>
           <w:lang w:val="cs-CZ"/>
@@ -13611,35 +13601,35 @@
         </w:rPr>
         <w:t>. Implementace, použité technologie</w:t>
       </w:r>
+      <w:bookmarkEnd w:id="15"/>
+    </w:p>
+    <w:p>
+      <w:pPr>
+        <w:pStyle w:val="Heading2"/>
+        <w:spacing w:line="360" w:lineRule="auto"/>
+        <w:jc w:val="both"/>
+        <w:rPr>
+          <w:lang w:val="cs-CZ"/>
+        </w:rPr>
+      </w:pPr>
+    </w:p>
+    <w:p>
+      <w:pPr>
+        <w:pStyle w:val="Heading2"/>
+        <w:spacing w:line="360" w:lineRule="auto"/>
+        <w:jc w:val="both"/>
+        <w:rPr>
+          <w:lang w:val="cs-CZ"/>
+        </w:rPr>
+      </w:pPr>
+      <w:bookmarkStart w:id="16" w:name="_Toc418784650"/>
+      <w:r>
+        <w:rPr>
+          <w:lang w:val="cs-CZ"/>
+        </w:rPr>
+        <w:t>Maven</w:t>
+      </w:r>
       <w:bookmarkEnd w:id="16"/>
-    </w:p>
-    <w:p>
-      <w:pPr>
-        <w:pStyle w:val="Heading2"/>
-        <w:spacing w:line="360" w:lineRule="auto"/>
-        <w:jc w:val="both"/>
-        <w:rPr>
-          <w:lang w:val="cs-CZ"/>
-        </w:rPr>
-      </w:pPr>
-    </w:p>
-    <w:p>
-      <w:pPr>
-        <w:pStyle w:val="Heading2"/>
-        <w:spacing w:line="360" w:lineRule="auto"/>
-        <w:jc w:val="both"/>
-        <w:rPr>
-          <w:lang w:val="cs-CZ"/>
-        </w:rPr>
-      </w:pPr>
-      <w:bookmarkStart w:id="17" w:name="_Toc418784650"/>
-      <w:r>
-        <w:rPr>
-          <w:lang w:val="cs-CZ"/>
-        </w:rPr>
-        <w:t>Maven</w:t>
-      </w:r>
-      <w:bookmarkEnd w:id="17"/>
       <w:r>
         <w:rPr>
           <w:lang w:val="cs-CZ"/>
@@ -13840,14 +13830,14 @@
           <w:lang w:val="en-US"/>
         </w:rPr>
       </w:pPr>
-      <w:bookmarkStart w:id="18" w:name="_Toc418784651"/>
+      <w:bookmarkStart w:id="17" w:name="_Toc418784651"/>
       <w:r>
         <w:rPr>
           <w:lang w:val="cs-CZ"/>
         </w:rPr>
         <w:t>Reflexe</w:t>
       </w:r>
-      <w:bookmarkEnd w:id="18"/>
+      <w:bookmarkEnd w:id="17"/>
       <w:r>
         <w:rPr>
           <w:lang w:val="cs-CZ"/>
@@ -14070,14 +14060,14 @@
           <w:lang w:val="cs-CZ"/>
         </w:rPr>
       </w:pPr>
-      <w:bookmarkStart w:id="19" w:name="_Toc418784652"/>
+      <w:bookmarkStart w:id="18" w:name="_Toc418784652"/>
       <w:r>
         <w:rPr>
           <w:lang w:val="cs-CZ"/>
         </w:rPr>
         <w:t>Spring</w:t>
       </w:r>
-      <w:bookmarkEnd w:id="19"/>
+      <w:bookmarkEnd w:id="18"/>
     </w:p>
     <w:p>
       <w:pPr>
@@ -14343,14 +14333,14 @@
           <w:lang w:val="en-US"/>
         </w:rPr>
       </w:pPr>
-      <w:bookmarkStart w:id="20" w:name="_Toc418784653"/>
+      <w:bookmarkStart w:id="19" w:name="_Toc418784653"/>
       <w:r>
         <w:rPr>
           <w:lang w:val="cs-CZ"/>
         </w:rPr>
         <w:t>Vaadin</w:t>
       </w:r>
-      <w:bookmarkEnd w:id="20"/>
+      <w:bookmarkEnd w:id="19"/>
     </w:p>
     <w:p>
       <w:pPr>
@@ -15099,14 +15089,14 @@
           <w:lang w:val="cs-CZ"/>
         </w:rPr>
       </w:pPr>
-      <w:bookmarkStart w:id="21" w:name="_Toc418784654"/>
+      <w:bookmarkStart w:id="20" w:name="_Toc418784654"/>
       <w:r>
         <w:rPr>
           <w:lang w:val="cs-CZ"/>
         </w:rPr>
         <w:t>Trochu historie</w:t>
       </w:r>
-      <w:bookmarkEnd w:id="21"/>
+      <w:bookmarkEnd w:id="20"/>
       <w:r>
         <w:rPr>
           <w:lang w:val="cs-CZ"/>
@@ -15189,7 +15179,7 @@
         <w:spacing w:line="360" w:lineRule="auto"/>
         <w:jc w:val="both"/>
       </w:pPr>
-      <w:bookmarkStart w:id="22" w:name="_Toc418784655"/>
+      <w:bookmarkStart w:id="21" w:name="_Toc418784655"/>
       <w:r>
         <w:rPr>
           <w:lang w:val="cs-CZ"/>
@@ -15197,7 +15187,7 @@
         <w:lastRenderedPageBreak/>
         <w:t>Architektura Vaadinu</w:t>
       </w:r>
-      <w:bookmarkEnd w:id="22"/>
+      <w:bookmarkEnd w:id="21"/>
     </w:p>
     <w:p>
       <w:pPr>
@@ -15394,281 +15384,281 @@
         <w:spacing w:line="360" w:lineRule="auto"/>
         <w:jc w:val="both"/>
       </w:pPr>
-      <w:bookmarkStart w:id="23" w:name="_Toc418784656"/>
+      <w:bookmarkStart w:id="22" w:name="_Toc418784656"/>
       <w:r>
         <w:rPr>
           <w:lang w:val="cs-CZ"/>
         </w:rPr>
         <w:t>Technologické pozadí, HTML a Javascript, CSS</w:t>
       </w:r>
+      <w:bookmarkEnd w:id="22"/>
+    </w:p>
+    <w:p>
+      <w:pPr>
+        <w:spacing w:line="360" w:lineRule="auto"/>
+        <w:jc w:val="both"/>
+      </w:pPr>
+      <w:r>
+        <w:rPr>
+          <w:lang w:val="cs-CZ"/>
+        </w:rPr>
+        <w:t>Téměř celý web je postaven na technologiích HTML, který definuje strukturu stránky. Definuje  grafickou i hierarchickou strukturu textu</w:t>
+      </w:r>
+      <w:r>
+        <w:rPr>
+          <w:lang w:val="cs-CZ"/>
+        </w:rPr>
+        <w:t>,</w:t>
+      </w:r>
+      <w:r>
+        <w:rPr>
+          <w:lang w:val="cs-CZ"/>
+        </w:rPr>
+        <w:t xml:space="preserve"> navíc umožňuje vkládání odkazů a obrázků. Vaadin používá XHTML, který je syntakticky přísnější. Používá verzi HTML 5.</w:t>
+      </w:r>
+      <w:r>
+        <w:rPr>
+          <w:lang w:val="cs-CZ"/>
+        </w:rPr>
+        <w:t xml:space="preserve"> </w:t>
+      </w:r>
+      <w:r>
+        <w:rPr>
+          <w:lang w:val="cs-CZ"/>
+        </w:rPr>
+        <w:t>JavaScript na druhé straně je programovací jazyk, který pracuje v součinnosti s HTML stránkami a je možné ho do nich implementovat. JavaScript může manipulovat s HTML stránkou skrz DOM (Document Object Mode</w:t>
+      </w:r>
+      <w:r>
+        <w:rPr>
+          <w:lang w:val="cs-CZ"/>
+        </w:rPr>
+        <w:t>l). Klient-side engine a klient-</w:t>
+      </w:r>
+      <w:r>
+        <w:rPr>
+          <w:lang w:val="cs-CZ"/>
+        </w:rPr>
+        <w:t>side widgets jsou zkompilovány právě do JavaScriptu, pomocí Vaadin Klient Compiler-u.</w:t>
+      </w:r>
+      <w:r>
+        <w:t xml:space="preserve"> </w:t>
+      </w:r>
+      <w:r>
+        <w:t>[4]</w:t>
+      </w:r>
+    </w:p>
+    <w:p>
+      <w:pPr>
+        <w:spacing w:line="360" w:lineRule="auto"/>
+        <w:jc w:val="both"/>
+      </w:pPr>
+      <w:r>
+        <w:rPr>
+          <w:lang w:val="cs-CZ"/>
+        </w:rPr>
+        <w:t>Vaadin zhusta skrývá použití HTML, dovolujíc se programátorovi koncentrovat na logiku stránek. Při aplikacích pro serverovou část UI je vyvíjeno pomocí UI komponent a přeloženo pomocí client-side engine do podoby HTML stránky.</w:t>
+      </w:r>
+      <w:r>
+        <w:t xml:space="preserve"> </w:t>
+      </w:r>
+      <w:r>
+        <w:t>[4]</w:t>
+      </w:r>
+    </w:p>
+    <w:p>
+      <w:pPr>
+        <w:spacing w:line="360" w:lineRule="auto"/>
+        <w:jc w:val="both"/>
+        <w:rPr>
+          <w:lang w:val="cs-CZ"/>
+        </w:rPr>
+      </w:pPr>
+      <w:r>
+        <w:rPr>
+          <w:lang w:val="cs-CZ"/>
+        </w:rPr>
+        <w:t>Z webových technologií je převzet</w:t>
+      </w:r>
+      <w:r>
+        <w:rPr>
+          <w:lang w:val="cs-CZ"/>
+        </w:rPr>
+        <w:t>a</w:t>
+      </w:r>
+      <w:r>
+        <w:rPr>
+          <w:lang w:val="cs-CZ"/>
+        </w:rPr>
+        <w:t xml:space="preserve"> také tvorba stylu stránek. Používá se k tomu všeobecně rozšířený jazyk CSS (cascade style sheet).</w:t>
+      </w:r>
+      <w:r>
+        <w:rPr>
+          <w:lang w:val="cs-CZ"/>
+        </w:rPr>
+        <w:t xml:space="preserve"> </w:t>
+      </w:r>
+      <w:r>
+        <w:rPr>
+          <w:lang w:val="cs-CZ"/>
+        </w:rPr>
+        <w:t>Technologie Sass(syntactically awesome stylesheets), také využívaná ve Vaadinu</w:t>
+      </w:r>
+      <w:r>
+        <w:rPr>
+          <w:lang w:val="cs-CZ"/>
+        </w:rPr>
+        <w:t>,</w:t>
+      </w:r>
+      <w:r>
+        <w:rPr>
+          <w:lang w:val="cs-CZ"/>
+        </w:rPr>
+        <w:t xml:space="preserve"> je rozšířením CSS. Umožňuje použití proměnných, v-hnízdění a mnoho dalších syntaktických črt, které dělají použití CSS přehlednější.  Vaadin již má přichystané základní</w:t>
+      </w:r>
+      <w:r>
+        <w:rPr>
+          <w:lang w:val="cs-CZ"/>
+        </w:rPr>
+        <w:t>, z designového hlediska d</w:t>
+      </w:r>
+      <w:r>
+        <w:rPr>
+          <w:lang w:val="cs-CZ"/>
+        </w:rPr>
+        <w:t>ocela propracovan</w:t>
+      </w:r>
+      <w:r>
+        <w:rPr>
+          <w:lang w:val="cs-CZ"/>
+        </w:rPr>
+        <w:t>á</w:t>
+      </w:r>
+      <w:r>
+        <w:rPr>
+          <w:lang w:val="cs-CZ"/>
+        </w:rPr>
+        <w:t xml:space="preserve"> témata, kterých výhodou kromě toho</w:t>
+      </w:r>
+      <w:r>
+        <w:rPr>
+          <w:lang w:val="cs-CZ"/>
+        </w:rPr>
+        <w:t>,</w:t>
+      </w:r>
+      <w:r>
+        <w:rPr>
+          <w:lang w:val="cs-CZ"/>
+        </w:rPr>
+        <w:t xml:space="preserve"> že uživatel nemusí začínat tvorbu vzhledu stránek „na zelené louce“, ale např</w:t>
+      </w:r>
+      <w:r>
+        <w:rPr>
+          <w:lang w:val="cs-CZ"/>
+        </w:rPr>
+        <w:t>.</w:t>
+      </w:r>
+      <w:r>
+        <w:rPr>
+          <w:lang w:val="cs-CZ"/>
+        </w:rPr>
+        <w:t xml:space="preserve"> změnou, či rozvíjením jejich motivů je, že umožňují graficky identifikovat technologii. Z tohoto důvodu mnoho uživatelů základní témata nijak nemění.</w:t>
+      </w:r>
+      <w:r>
+        <w:t xml:space="preserve"> </w:t>
+      </w:r>
+      <w:r>
+        <w:t>[4]</w:t>
+      </w:r>
+    </w:p>
+    <w:p>
+      <w:pPr>
+        <w:pStyle w:val="Heading3"/>
+        <w:spacing w:line="360" w:lineRule="auto"/>
+        <w:jc w:val="both"/>
+        <w:rPr>
+          <w:lang w:val="cs-CZ"/>
+        </w:rPr>
+      </w:pPr>
+      <w:bookmarkStart w:id="23" w:name="_Toc418784657"/>
+      <w:r>
+        <w:rPr>
+          <w:lang w:val="cs-CZ"/>
+        </w:rPr>
+        <w:t>AJAX</w:t>
+      </w:r>
       <w:bookmarkEnd w:id="23"/>
-    </w:p>
-    <w:p>
-      <w:pPr>
-        <w:spacing w:line="360" w:lineRule="auto"/>
-        <w:jc w:val="both"/>
-      </w:pPr>
-      <w:r>
-        <w:rPr>
-          <w:lang w:val="cs-CZ"/>
-        </w:rPr>
-        <w:t>Téměř celý web je postaven na technologiích HTML, který definuje strukturu stránky. Definuje  grafickou i hierarchickou strukturu textu</w:t>
-      </w:r>
-      <w:r>
-        <w:rPr>
-          <w:lang w:val="cs-CZ"/>
-        </w:rPr>
-        <w:t>,</w:t>
-      </w:r>
-      <w:r>
-        <w:rPr>
-          <w:lang w:val="cs-CZ"/>
-        </w:rPr>
-        <w:t xml:space="preserve"> navíc umožňuje vkládání odkazů a obrázků. Vaadin používá XHTML, který je syntakticky přísnější. Používá verzi HTML 5.</w:t>
-      </w:r>
       <w:r>
         <w:rPr>
           <w:lang w:val="cs-CZ"/>
         </w:rPr>
         <w:t xml:space="preserve"> </w:t>
       </w:r>
-      <w:r>
-        <w:rPr>
-          <w:lang w:val="cs-CZ"/>
-        </w:rPr>
-        <w:t>JavaScript na druhé straně je programovací jazyk, který pracuje v součinnosti s HTML stránkami a je možné ho do nich implementovat. JavaScript může manipulovat s HTML stránkou skrz DOM (Document Object Mode</w:t>
-      </w:r>
-      <w:r>
-        <w:rPr>
-          <w:lang w:val="cs-CZ"/>
-        </w:rPr>
-        <w:t>l). Klient-side engine a klient-</w:t>
-      </w:r>
-      <w:r>
-        <w:rPr>
-          <w:lang w:val="cs-CZ"/>
-        </w:rPr>
-        <w:t>side widgets jsou zkompilovány právě do JavaScriptu, pomocí Vaadin Klient Compiler-u.</w:t>
-      </w:r>
-      <w:r>
+    </w:p>
+    <w:p>
+      <w:pPr>
+        <w:spacing w:line="360" w:lineRule="auto"/>
+        <w:jc w:val="both"/>
+        <w:rPr>
+          <w:lang w:val="cs-CZ"/>
+        </w:rPr>
+      </w:pPr>
+      <w:r>
+        <w:rPr>
+          <w:lang w:val="cs-CZ"/>
+        </w:rPr>
+        <w:t>Znamená Asynchronous J</w:t>
+      </w:r>
+      <w:r>
+        <w:rPr>
+          <w:lang w:val="cs-CZ"/>
+        </w:rPr>
+        <w:t>a</w:t>
+      </w:r>
+      <w:r>
+        <w:rPr>
+          <w:lang w:val="cs-CZ"/>
+        </w:rPr>
+        <w:t>vaScript and XML je technologie pro tvorbu webových aplikací podobným desktopovým aplikacím. Klasický přístup umožňuje načítat HTML stránku jen jako celek. Podstata této technologie spočívá v odesílání klientových požadavků na server asynchronně, tj. bez čekání na odezvu (tj. stránka běží dál, jako by se nic nedělo). Po přijetí odezvy ze serveru se příslušně upraví buďto celá stránka, nebo jen její část. Nedojde tedy ke „zmrznutí“ stánky, zatím co čeká na výstup ze severu.</w:t>
+      </w:r>
+      <w:r>
+        <w:rPr>
+          <w:lang w:val="cs-CZ"/>
+        </w:rPr>
         <w:t xml:space="preserve"> </w:t>
       </w:r>
       <w:r>
+        <w:rPr>
+          <w:lang w:val="cs-CZ"/>
+        </w:rPr>
+        <w:t xml:space="preserve">Asynchronní žádost v AJAXu umožňuje třída </w:t>
+      </w:r>
+      <w:r>
+        <w:rPr>
+          <w:i/>
+          <w:lang w:val="cs-CZ"/>
+        </w:rPr>
+        <w:t>XHTMlHttpRequest</w:t>
+      </w:r>
+      <w:r>
+        <w:rPr>
+          <w:lang w:val="cs-CZ"/>
+        </w:rPr>
+        <w:t xml:space="preserve"> v JavaScriptu.</w:t>
+      </w:r>
+      <w:r>
+        <w:t xml:space="preserve"> </w:t>
+      </w:r>
+      <w:r>
         <w:t>[4]</w:t>
       </w:r>
     </w:p>
     <w:p>
       <w:pPr>
-        <w:spacing w:line="360" w:lineRule="auto"/>
-        <w:jc w:val="both"/>
-      </w:pPr>
-      <w:r>
-        <w:rPr>
-          <w:lang w:val="cs-CZ"/>
-        </w:rPr>
-        <w:t>Vaadin zhusta skrývá použití HTML, dovolujíc se programátorovi koncentrovat na logiku stránek. Při aplikacích pro serverovou část UI je vyvíjeno pomocí UI komponent a přeloženo pomocí client-side engine do podoby HTML stránky.</w:t>
-      </w:r>
-      <w:r>
-        <w:t xml:space="preserve"> </w:t>
-      </w:r>
-      <w:r>
-        <w:t>[4]</w:t>
-      </w:r>
-    </w:p>
-    <w:p>
-      <w:pPr>
-        <w:spacing w:line="360" w:lineRule="auto"/>
-        <w:jc w:val="both"/>
-        <w:rPr>
-          <w:lang w:val="cs-CZ"/>
-        </w:rPr>
-      </w:pPr>
-      <w:r>
-        <w:rPr>
-          <w:lang w:val="cs-CZ"/>
-        </w:rPr>
-        <w:t>Z webových technologií je převzet</w:t>
-      </w:r>
-      <w:r>
-        <w:rPr>
-          <w:lang w:val="cs-CZ"/>
-        </w:rPr>
-        <w:t>a</w:t>
-      </w:r>
-      <w:r>
-        <w:rPr>
-          <w:lang w:val="cs-CZ"/>
-        </w:rPr>
-        <w:t xml:space="preserve"> také tvorba stylu stránek. Používá se k tomu všeobecně rozšířený jazyk CSS (cascade style sheet).</w:t>
-      </w:r>
-      <w:r>
-        <w:rPr>
-          <w:lang w:val="cs-CZ"/>
-        </w:rPr>
-        <w:t xml:space="preserve"> </w:t>
-      </w:r>
-      <w:r>
-        <w:rPr>
-          <w:lang w:val="cs-CZ"/>
-        </w:rPr>
-        <w:t>Technologie Sass(syntactically awesome stylesheets), také využívaná ve Vaadinu</w:t>
-      </w:r>
-      <w:r>
-        <w:rPr>
-          <w:lang w:val="cs-CZ"/>
-        </w:rPr>
-        <w:t>,</w:t>
-      </w:r>
-      <w:r>
-        <w:rPr>
-          <w:lang w:val="cs-CZ"/>
-        </w:rPr>
-        <w:t xml:space="preserve"> je rozšířením CSS. Umožňuje použití proměnných, v-hnízdění a mnoho dalších syntaktických črt, které dělají použití CSS přehlednější.  Vaadin již má přichystané základní</w:t>
-      </w:r>
-      <w:r>
-        <w:rPr>
-          <w:lang w:val="cs-CZ"/>
-        </w:rPr>
-        <w:t>, z designového hlediska d</w:t>
-      </w:r>
-      <w:r>
-        <w:rPr>
-          <w:lang w:val="cs-CZ"/>
-        </w:rPr>
-        <w:t>ocela propracovan</w:t>
-      </w:r>
-      <w:r>
-        <w:rPr>
-          <w:lang w:val="cs-CZ"/>
-        </w:rPr>
-        <w:t>á</w:t>
-      </w:r>
-      <w:r>
-        <w:rPr>
-          <w:lang w:val="cs-CZ"/>
-        </w:rPr>
-        <w:t xml:space="preserve"> témata, kterých výhodou kromě toho</w:t>
-      </w:r>
-      <w:r>
-        <w:rPr>
-          <w:lang w:val="cs-CZ"/>
-        </w:rPr>
-        <w:t>,</w:t>
-      </w:r>
-      <w:r>
-        <w:rPr>
-          <w:lang w:val="cs-CZ"/>
-        </w:rPr>
-        <w:t xml:space="preserve"> že uživatel nemusí začínat tvorbu vzhledu stránek „na zelené louce“, ale např</w:t>
-      </w:r>
-      <w:r>
-        <w:rPr>
-          <w:lang w:val="cs-CZ"/>
-        </w:rPr>
-        <w:t>.</w:t>
-      </w:r>
-      <w:r>
-        <w:rPr>
-          <w:lang w:val="cs-CZ"/>
-        </w:rPr>
-        <w:t xml:space="preserve"> změnou, či rozvíjením jejich motivů je, že umožňují graficky identifikovat technologii. Z tohoto důvodu mnoho uživatelů základní témata nijak nemění.</w:t>
-      </w:r>
-      <w:r>
-        <w:t xml:space="preserve"> </w:t>
-      </w:r>
-      <w:r>
-        <w:t>[4]</w:t>
-      </w:r>
-    </w:p>
-    <w:p>
-      <w:pPr>
         <w:pStyle w:val="Heading3"/>
         <w:spacing w:line="360" w:lineRule="auto"/>
         <w:jc w:val="both"/>
-        <w:rPr>
-          <w:lang w:val="cs-CZ"/>
-        </w:rPr>
-      </w:pPr>
-      <w:bookmarkStart w:id="24" w:name="_Toc418784657"/>
-      <w:r>
-        <w:rPr>
-          <w:lang w:val="cs-CZ"/>
-        </w:rPr>
-        <w:t>AJAX</w:t>
-      </w:r>
-      <w:bookmarkEnd w:id="24"/>
-      <w:r>
-        <w:rPr>
-          <w:lang w:val="cs-CZ"/>
-        </w:rPr>
-        <w:t xml:space="preserve"> </w:t>
-      </w:r>
-    </w:p>
-    <w:p>
-      <w:pPr>
-        <w:spacing w:line="360" w:lineRule="auto"/>
-        <w:jc w:val="both"/>
-        <w:rPr>
-          <w:lang w:val="cs-CZ"/>
-        </w:rPr>
-      </w:pPr>
-      <w:r>
-        <w:rPr>
-          <w:lang w:val="cs-CZ"/>
-        </w:rPr>
-        <w:t>Znamená Asynchronous J</w:t>
-      </w:r>
-      <w:r>
-        <w:rPr>
-          <w:lang w:val="cs-CZ"/>
-        </w:rPr>
-        <w:t>a</w:t>
-      </w:r>
-      <w:r>
-        <w:rPr>
-          <w:lang w:val="cs-CZ"/>
-        </w:rPr>
-        <w:t>vaScript and XML je technologie pro tvorbu webových aplikací podobným desktopovým aplikacím. Klasický přístup umožňuje načítat HTML stránku jen jako celek. Podstata této technologie spočívá v odesílání klientových požadavků na server asynchronně, tj. bez čekání na odezvu (tj. stránka běží dál, jako by se nic nedělo). Po přijetí odezvy ze serveru se příslušně upraví buďto celá stránka, nebo jen její část. Nedojde tedy ke „zmrznutí“ stánky, zatím co čeká na výstup ze severu.</w:t>
-      </w:r>
-      <w:r>
-        <w:rPr>
-          <w:lang w:val="cs-CZ"/>
-        </w:rPr>
-        <w:t xml:space="preserve"> </w:t>
-      </w:r>
-      <w:r>
-        <w:rPr>
-          <w:lang w:val="cs-CZ"/>
-        </w:rPr>
-        <w:t xml:space="preserve">Asynchronní žádost v AJAXu umožňuje třída </w:t>
-      </w:r>
-      <w:r>
-        <w:rPr>
-          <w:i/>
-          <w:lang w:val="cs-CZ"/>
-        </w:rPr>
-        <w:t>XHTMlHttpRequest</w:t>
-      </w:r>
-      <w:r>
-        <w:rPr>
-          <w:lang w:val="cs-CZ"/>
-        </w:rPr>
-        <w:t xml:space="preserve"> v JavaScriptu.</w:t>
-      </w:r>
-      <w:r>
-        <w:t xml:space="preserve"> </w:t>
-      </w:r>
-      <w:r>
-        <w:t>[4]</w:t>
-      </w:r>
-    </w:p>
-    <w:p>
-      <w:pPr>
-        <w:pStyle w:val="Heading3"/>
-        <w:spacing w:line="360" w:lineRule="auto"/>
-        <w:jc w:val="both"/>
-      </w:pPr>
-      <w:bookmarkStart w:id="25" w:name="_Toc418784658"/>
+      </w:pPr>
+      <w:bookmarkStart w:id="24" w:name="_Toc418784658"/>
       <w:r>
         <w:rPr>
           <w:lang w:val="cs-CZ"/>
@@ -15676,52 +15666,52 @@
         <w:lastRenderedPageBreak/>
         <w:t>Psaní aplikací pro serverovou stranu</w:t>
       </w:r>
+      <w:bookmarkEnd w:id="24"/>
+      <w:r>
+        <w:rPr>
+          <w:lang w:val="cs-CZ"/>
+        </w:rPr>
+        <w:t xml:space="preserve">  </w:t>
+      </w:r>
+    </w:p>
+    <w:p>
+      <w:pPr>
+        <w:spacing w:line="360" w:lineRule="auto"/>
+        <w:jc w:val="both"/>
+        <w:rPr>
+          <w:lang w:val="cs-CZ"/>
+        </w:rPr>
+      </w:pPr>
+      <w:r>
+        <w:rPr>
+          <w:lang w:val="cs-CZ"/>
+        </w:rPr>
+        <w:t>Aplikace serverové strany běží jako Java Servlet ve servlet kontejneru. Nicméně Java Servlet API je skryto za frameworkem. Uživatelské rozhraní je implementováno jako třída UI, která musí být vždy vytvořená.</w:t>
+      </w:r>
+      <w:r>
+        <w:t xml:space="preserve"> </w:t>
+      </w:r>
+      <w:r>
+        <w:t>[4]</w:t>
+      </w:r>
+    </w:p>
+    <w:p>
+      <w:pPr>
+        <w:pStyle w:val="Heading3"/>
+        <w:spacing w:line="360" w:lineRule="auto"/>
+        <w:jc w:val="both"/>
+        <w:rPr>
+          <w:lang w:val="cs-CZ"/>
+        </w:rPr>
+      </w:pPr>
+      <w:bookmarkStart w:id="25" w:name="_Toc418784659"/>
+      <w:r>
+        <w:rPr>
+          <w:lang w:val="cs-CZ"/>
+        </w:rPr>
+        <w:t>Základní prvky aplikací  UI</w:t>
+      </w:r>
       <w:bookmarkEnd w:id="25"/>
-      <w:r>
-        <w:rPr>
-          <w:lang w:val="cs-CZ"/>
-        </w:rPr>
-        <w:t xml:space="preserve">  </w:t>
-      </w:r>
-    </w:p>
-    <w:p>
-      <w:pPr>
-        <w:spacing w:line="360" w:lineRule="auto"/>
-        <w:jc w:val="both"/>
-        <w:rPr>
-          <w:lang w:val="cs-CZ"/>
-        </w:rPr>
-      </w:pPr>
-      <w:r>
-        <w:rPr>
-          <w:lang w:val="cs-CZ"/>
-        </w:rPr>
-        <w:t>Aplikace serverové strany běží jako Java Servlet ve servlet kontejneru. Nicméně Java Servlet API je skryto za frameworkem. Uživatelské rozhraní je implementováno jako třída UI, která musí být vždy vytvořená.</w:t>
-      </w:r>
-      <w:r>
-        <w:t xml:space="preserve"> </w:t>
-      </w:r>
-      <w:r>
-        <w:t>[4]</w:t>
-      </w:r>
-    </w:p>
-    <w:p>
-      <w:pPr>
-        <w:pStyle w:val="Heading3"/>
-        <w:spacing w:line="360" w:lineRule="auto"/>
-        <w:jc w:val="both"/>
-        <w:rPr>
-          <w:lang w:val="cs-CZ"/>
-        </w:rPr>
-      </w:pPr>
-      <w:bookmarkStart w:id="26" w:name="_Toc418784659"/>
-      <w:r>
-        <w:rPr>
-          <w:lang w:val="cs-CZ"/>
-        </w:rPr>
-        <w:t>Základní prvky aplikací  UI</w:t>
-      </w:r>
-      <w:bookmarkEnd w:id="26"/>
     </w:p>
     <w:p>
       <w:pPr>
@@ -16384,7 +16374,7 @@
         <w:spacing w:line="360" w:lineRule="auto"/>
         <w:jc w:val="both"/>
       </w:pPr>
-      <w:bookmarkStart w:id="27" w:name="_Toc418784660"/>
+      <w:bookmarkStart w:id="26" w:name="_Toc418784660"/>
       <w:r>
         <w:rPr>
           <w:lang w:val="cs-CZ"/>
@@ -16409,7 +16399,7 @@
         </w:rPr>
         <w:t>“)</w:t>
       </w:r>
-      <w:bookmarkEnd w:id="27"/>
+      <w:bookmarkEnd w:id="26"/>
     </w:p>
     <w:p>
       <w:pPr>
@@ -16574,7 +16564,7 @@
         <w:spacing w:line="360" w:lineRule="auto"/>
         <w:jc w:val="both"/>
       </w:pPr>
-      <w:bookmarkStart w:id="28" w:name="_Toc418784661"/>
+      <w:bookmarkStart w:id="27" w:name="_Toc418784661"/>
       <w:r>
         <w:lastRenderedPageBreak/>
         <w:t>E</w:t>
@@ -16582,32 +16572,32 @@
       <w:r>
         <w:t>. Technické detaily řešení</w:t>
       </w:r>
+      <w:bookmarkEnd w:id="27"/>
+    </w:p>
+    <w:p>
+      <w:pPr>
+        <w:pStyle w:val="Heading2"/>
+        <w:spacing w:line="360" w:lineRule="auto"/>
+        <w:jc w:val="both"/>
+      </w:pPr>
+    </w:p>
+    <w:p>
+      <w:pPr>
+        <w:pStyle w:val="Heading2"/>
+        <w:spacing w:line="360" w:lineRule="auto"/>
+        <w:jc w:val="both"/>
+        <w:rPr>
+          <w:lang w:val="cs-CZ"/>
+        </w:rPr>
+      </w:pPr>
+      <w:bookmarkStart w:id="28" w:name="_Toc418784662"/>
+      <w:r>
+        <w:rPr>
+          <w:lang w:val="cs-CZ"/>
+        </w:rPr>
+        <w:t>Řešení přístupu do databáze</w:t>
+      </w:r>
       <w:bookmarkEnd w:id="28"/>
-    </w:p>
-    <w:p>
-      <w:pPr>
-        <w:pStyle w:val="Heading2"/>
-        <w:spacing w:line="360" w:lineRule="auto"/>
-        <w:jc w:val="both"/>
-      </w:pPr>
-    </w:p>
-    <w:p>
-      <w:pPr>
-        <w:pStyle w:val="Heading2"/>
-        <w:spacing w:line="360" w:lineRule="auto"/>
-        <w:jc w:val="both"/>
-        <w:rPr>
-          <w:lang w:val="cs-CZ"/>
-        </w:rPr>
-      </w:pPr>
-      <w:bookmarkStart w:id="29" w:name="_Toc418784662"/>
-      <w:r>
-        <w:rPr>
-          <w:lang w:val="cs-CZ"/>
-        </w:rPr>
-        <w:t>Řešení přístupu do databáze</w:t>
-      </w:r>
-      <w:bookmarkEnd w:id="29"/>
     </w:p>
     <w:p>
       <w:pPr>
@@ -16891,11 +16881,11 @@
         <w:spacing w:line="360" w:lineRule="auto"/>
         <w:jc w:val="both"/>
       </w:pPr>
-      <w:bookmarkStart w:id="30" w:name="_Toc418784663"/>
+      <w:bookmarkStart w:id="29" w:name="_Toc418784663"/>
       <w:r>
         <w:t>Filozofie connections a transakčních operací.</w:t>
       </w:r>
-      <w:bookmarkEnd w:id="30"/>
+      <w:bookmarkEnd w:id="29"/>
     </w:p>
     <w:p>
       <w:pPr>
@@ -16990,11 +16980,11 @@
         <w:spacing w:line="360" w:lineRule="auto"/>
         <w:jc w:val="both"/>
       </w:pPr>
-      <w:bookmarkStart w:id="31" w:name="_Toc418784664"/>
+      <w:bookmarkStart w:id="30" w:name="_Toc418784664"/>
       <w:r>
         <w:t>Odstaňování / deaktivace entit</w:t>
       </w:r>
-      <w:bookmarkEnd w:id="31"/>
+      <w:bookmarkEnd w:id="30"/>
     </w:p>
     <w:p>
       <w:pPr>
@@ -17555,7 +17545,7 @@
           <w:lang w:val="cs-CZ"/>
         </w:rPr>
       </w:pPr>
-      <w:bookmarkStart w:id="32" w:name="_Toc418784665"/>
+      <w:bookmarkStart w:id="31" w:name="_Toc418784665"/>
       <w:r>
         <w:rPr>
           <w:lang w:val="cs-CZ"/>
@@ -17569,172 +17559,172 @@
         </w:rPr>
         <w:t>iltrování</w:t>
       </w:r>
+      <w:bookmarkEnd w:id="31"/>
+    </w:p>
+    <w:p>
+      <w:pPr>
+        <w:spacing w:line="360" w:lineRule="auto"/>
+        <w:jc w:val="both"/>
+        <w:rPr>
+          <w:shd w:val="clear" w:color="auto" w:fill="FFFFFF"/>
+        </w:rPr>
+      </w:pPr>
+      <w:r>
+        <w:rPr>
+          <w:shd w:val="clear" w:color="auto" w:fill="FFFFFF"/>
+        </w:rPr>
+        <w:t>Při vkládání nových entit do systému (resp. prohlížení entit v administrátorském view-pohledu</w:t>
+      </w:r>
+      <w:r>
+        <w:rPr>
+          <w:shd w:val="clear" w:color="auto" w:fill="FFFFFF"/>
+        </w:rPr>
+        <w:t>, viz. View 8 níže</w:t>
+      </w:r>
+      <w:r>
+        <w:rPr>
+          <w:shd w:val="clear" w:color="auto" w:fill="FFFFFF"/>
+        </w:rPr>
+        <w:t xml:space="preserve">) je dobré, aby uživatel měl možnost výběru jejích parametrů zouženou </w:t>
+      </w:r>
+      <w:r>
+        <w:rPr>
+          <w:shd w:val="clear" w:color="auto" w:fill="FFFFFF"/>
+        </w:rPr>
+        <w:t>podle vlastních potřeb</w:t>
+      </w:r>
+      <w:r>
+        <w:rPr>
+          <w:shd w:val="clear" w:color="auto" w:fill="FFFFFF"/>
+        </w:rPr>
+        <w:t xml:space="preserve">. Například pokud vkládá nové hlasování ve veřejném orgánu, není vhodné, aby měl na výběr všechny předměty hlasování přístupné v celém systému, ale jenom ty, které vznikli na půdě toho samého veřejného orgánu. </w:t>
+      </w:r>
+    </w:p>
+    <w:p>
+      <w:pPr>
+        <w:spacing w:line="360" w:lineRule="auto"/>
+        <w:jc w:val="both"/>
+      </w:pPr>
+      <w:r>
+        <w:rPr>
+          <w:shd w:val="clear" w:color="auto" w:fill="FFFFFF"/>
+        </w:rPr>
+        <w:t>Při konstrukci těchto filtrů využijeme stejný algoritmus jako při deaktivaci entit. S</w:t>
+      </w:r>
+      <w:r>
+        <w:rPr>
+          <w:lang w:val="cs-CZ"/>
+        </w:rPr>
+        <w:t> tím rozdílem, že vyhledávání nepůjde od vybrané ovlivňující entity až na úroveň listů</w:t>
+      </w:r>
+      <w:r>
+        <w:rPr>
+          <w:lang w:val="cs-CZ"/>
+        </w:rPr>
+        <w:t>,</w:t>
+      </w:r>
+      <w:r>
+        <w:rPr>
+          <w:lang w:val="cs-CZ"/>
+        </w:rPr>
+        <w:t xml:space="preserve"> ale jen do takové hlobky, než zarazí na </w:t>
+      </w:r>
+      <w:r>
+        <w:t>t</w:t>
+      </w:r>
+      <w:r>
+        <w:rPr>
+          <w:lang w:val="cs-CZ"/>
+        </w:rPr>
+        <w:t>řídu ovlivněn</w:t>
+      </w:r>
+      <w:r>
+        <w:t>é entity</w:t>
+      </w:r>
+      <w:r>
+        <w:rPr>
+          <w:lang w:val="cs-CZ"/>
+        </w:rPr>
+        <w:t>. Výhod</w:t>
+      </w:r>
+      <w:r>
+        <w:rPr>
+          <w:lang w:val="cs-CZ"/>
+        </w:rPr>
+        <w:t>ou</w:t>
+      </w:r>
+      <w:r>
+        <w:rPr>
+          <w:lang w:val="cs-CZ"/>
+        </w:rPr>
+        <w:t xml:space="preserve"> t</w:t>
+      </w:r>
+      <w:r>
+        <w:rPr>
+          <w:lang w:val="cs-CZ"/>
+        </w:rPr>
+        <w:t xml:space="preserve">ohoto </w:t>
+      </w:r>
+      <w:r>
+        <w:t xml:space="preserve">algoritmu </w:t>
+      </w:r>
+      <w:r>
+        <w:rPr>
+          <w:lang w:val="cs-CZ"/>
+        </w:rPr>
+        <w:t xml:space="preserve">je, že je univerzální, tj. </w:t>
+      </w:r>
+      <w:r>
+        <w:t xml:space="preserve">umožní </w:t>
+      </w:r>
+      <w:r>
+        <w:rPr>
+          <w:lang w:val="cs-CZ"/>
+        </w:rPr>
+        <w:t>jak</w:t>
+      </w:r>
+      <w:r>
+        <w:t xml:space="preserve">oukoli </w:t>
+      </w:r>
+      <w:r>
+        <w:rPr>
+          <w:lang w:val="cs-CZ"/>
+        </w:rPr>
+        <w:t xml:space="preserve">kombinaci: ovlivňující vs. ovlivněná třída. </w:t>
+      </w:r>
+    </w:p>
+    <w:p>
+      <w:pPr>
+        <w:spacing w:line="360" w:lineRule="auto"/>
+        <w:jc w:val="both"/>
+        <w:rPr>
+          <w:lang w:val="cs-CZ"/>
+        </w:rPr>
+      </w:pPr>
+    </w:p>
+    <w:p>
+      <w:pPr>
+        <w:pStyle w:val="Heading2"/>
+        <w:spacing w:line="360" w:lineRule="auto"/>
+        <w:jc w:val="both"/>
+        <w:rPr>
+          <w:lang w:val="cs-CZ"/>
+        </w:rPr>
+      </w:pPr>
+      <w:bookmarkStart w:id="32" w:name="_Toc418784666"/>
+      <w:r>
+        <w:rPr>
+          <w:lang w:val="cs-CZ"/>
+        </w:rPr>
+        <w:t>U</w:t>
+      </w:r>
+      <w:r>
+        <w:rPr>
+          <w:lang w:val="cs-CZ"/>
+        </w:rPr>
+        <w:t>kládání změn</w:t>
+      </w:r>
       <w:bookmarkEnd w:id="32"/>
-    </w:p>
-    <w:p>
-      <w:pPr>
-        <w:spacing w:line="360" w:lineRule="auto"/>
-        <w:jc w:val="both"/>
-        <w:rPr>
-          <w:shd w:val="clear" w:color="auto" w:fill="FFFFFF"/>
-        </w:rPr>
-      </w:pPr>
-      <w:r>
-        <w:rPr>
-          <w:shd w:val="clear" w:color="auto" w:fill="FFFFFF"/>
-        </w:rPr>
-        <w:t>Při vkládání nových entit do systému (resp. prohlížení entit v administrátorském view-pohledu</w:t>
-      </w:r>
-      <w:r>
-        <w:rPr>
-          <w:shd w:val="clear" w:color="auto" w:fill="FFFFFF"/>
-        </w:rPr>
-        <w:t>, viz. View 8 níže</w:t>
-      </w:r>
-      <w:r>
-        <w:rPr>
-          <w:shd w:val="clear" w:color="auto" w:fill="FFFFFF"/>
-        </w:rPr>
-        <w:t xml:space="preserve">) je dobré, aby uživatel měl možnost výběru jejích parametrů zouženou </w:t>
-      </w:r>
-      <w:r>
-        <w:rPr>
-          <w:shd w:val="clear" w:color="auto" w:fill="FFFFFF"/>
-        </w:rPr>
-        <w:t>podle vlastních potřeb</w:t>
-      </w:r>
-      <w:r>
-        <w:rPr>
-          <w:shd w:val="clear" w:color="auto" w:fill="FFFFFF"/>
-        </w:rPr>
-        <w:t xml:space="preserve">. Například pokud vkládá nové hlasování ve veřejném orgánu, není vhodné, aby měl na výběr všechny předměty hlasování přístupné v celém systému, ale jenom ty, které vznikli na půdě toho samého veřejného orgánu. </w:t>
-      </w:r>
-    </w:p>
-    <w:p>
-      <w:pPr>
-        <w:spacing w:line="360" w:lineRule="auto"/>
-        <w:jc w:val="both"/>
-      </w:pPr>
-      <w:r>
-        <w:rPr>
-          <w:shd w:val="clear" w:color="auto" w:fill="FFFFFF"/>
-        </w:rPr>
-        <w:t>Při konstrukci těchto filtrů využijeme stejný algoritmus jako při deaktivaci entit. S</w:t>
-      </w:r>
-      <w:r>
-        <w:rPr>
-          <w:lang w:val="cs-CZ"/>
-        </w:rPr>
-        <w:t> tím rozdílem, že vyhledávání nepůjde od vybrané ovlivňující entity až na úroveň listů</w:t>
-      </w:r>
-      <w:r>
-        <w:rPr>
-          <w:lang w:val="cs-CZ"/>
-        </w:rPr>
-        <w:t>,</w:t>
-      </w:r>
-      <w:r>
-        <w:rPr>
-          <w:lang w:val="cs-CZ"/>
-        </w:rPr>
-        <w:t xml:space="preserve"> ale jen do takové hlobky, než zarazí na </w:t>
-      </w:r>
-      <w:r>
-        <w:t>t</w:t>
-      </w:r>
-      <w:r>
-        <w:rPr>
-          <w:lang w:val="cs-CZ"/>
-        </w:rPr>
-        <w:t>řídu ovlivněn</w:t>
-      </w:r>
-      <w:r>
-        <w:t>é entity</w:t>
-      </w:r>
-      <w:r>
-        <w:rPr>
-          <w:lang w:val="cs-CZ"/>
-        </w:rPr>
-        <w:t>. Výhod</w:t>
-      </w:r>
-      <w:r>
-        <w:rPr>
-          <w:lang w:val="cs-CZ"/>
-        </w:rPr>
-        <w:t>ou</w:t>
-      </w:r>
-      <w:r>
-        <w:rPr>
-          <w:lang w:val="cs-CZ"/>
-        </w:rPr>
-        <w:t xml:space="preserve"> t</w:t>
-      </w:r>
-      <w:r>
-        <w:rPr>
-          <w:lang w:val="cs-CZ"/>
-        </w:rPr>
-        <w:t xml:space="preserve">ohoto </w:t>
-      </w:r>
-      <w:r>
-        <w:t xml:space="preserve">algoritmu </w:t>
-      </w:r>
-      <w:r>
-        <w:rPr>
-          <w:lang w:val="cs-CZ"/>
-        </w:rPr>
-        <w:t xml:space="preserve">je, že je univerzální, tj. </w:t>
-      </w:r>
-      <w:r>
-        <w:t xml:space="preserve">umožní </w:t>
-      </w:r>
-      <w:r>
-        <w:rPr>
-          <w:lang w:val="cs-CZ"/>
-        </w:rPr>
-        <w:t>jak</w:t>
-      </w:r>
-      <w:r>
-        <w:t xml:space="preserve">oukoli </w:t>
-      </w:r>
-      <w:r>
-        <w:rPr>
-          <w:lang w:val="cs-CZ"/>
-        </w:rPr>
-        <w:t xml:space="preserve">kombinaci: ovlivňující vs. ovlivněná třída. </w:t>
-      </w:r>
-    </w:p>
-    <w:p>
-      <w:pPr>
-        <w:spacing w:line="360" w:lineRule="auto"/>
-        <w:jc w:val="both"/>
-        <w:rPr>
-          <w:lang w:val="cs-CZ"/>
-        </w:rPr>
-      </w:pPr>
-    </w:p>
-    <w:p>
-      <w:pPr>
-        <w:pStyle w:val="Heading2"/>
-        <w:spacing w:line="360" w:lineRule="auto"/>
-        <w:jc w:val="both"/>
-        <w:rPr>
-          <w:lang w:val="cs-CZ"/>
-        </w:rPr>
-      </w:pPr>
-      <w:bookmarkStart w:id="33" w:name="_Toc418784666"/>
-      <w:r>
-        <w:rPr>
-          <w:lang w:val="cs-CZ"/>
-        </w:rPr>
-        <w:t>U</w:t>
-      </w:r>
-      <w:r>
-        <w:rPr>
-          <w:lang w:val="cs-CZ"/>
-        </w:rPr>
-        <w:t>kládání změn</w:t>
-      </w:r>
-      <w:bookmarkEnd w:id="33"/>
     </w:p>
     <w:p>
       <w:pPr>
@@ -17944,7 +17934,7 @@
         <w:spacing w:line="360" w:lineRule="auto"/>
         <w:jc w:val="both"/>
       </w:pPr>
-      <w:bookmarkStart w:id="34" w:name="_Toc418784667"/>
+      <w:bookmarkStart w:id="33" w:name="_Toc418784667"/>
       <w:r>
         <w:rPr>
           <w:rStyle w:val="Heading2Char"/>
@@ -17954,36 +17944,160 @@
         </w:rPr>
         <w:t>Univerzální formát.</w:t>
       </w:r>
+      <w:bookmarkEnd w:id="33"/>
+      <w:r>
+        <w:t xml:space="preserve">  </w:t>
+      </w:r>
+    </w:p>
+    <w:p>
+      <w:pPr>
+        <w:spacing w:line="360" w:lineRule="auto"/>
+        <w:jc w:val="both"/>
+        <w:rPr>
+          <w:lang w:val="cs-CZ"/>
+        </w:rPr>
+      </w:pPr>
+      <w:r>
+        <w:rPr>
+          <w:lang w:val="cs-CZ"/>
+        </w:rPr>
+        <w:t>Jelikož v tabulkách jsou hodnoty uloženy v nejrůznějších formátech (VARCHAR, DATE, TEXT, BIT, etc..) na to, aby mohl</w:t>
+      </w:r>
+      <w:r>
+        <w:rPr>
+          <w:lang w:val="cs-CZ"/>
+        </w:rPr>
+        <w:t>y</w:t>
+      </w:r>
+      <w:r>
+        <w:rPr>
+          <w:lang w:val="cs-CZ"/>
+        </w:rPr>
+        <w:t xml:space="preserve"> být ukládány v jednom sloupci, je potřebné najít univerzální formát</w:t>
+      </w:r>
+      <w:r>
+        <w:rPr>
+          <w:lang w:val="cs-CZ"/>
+        </w:rPr>
+        <w:t>,</w:t>
+      </w:r>
+      <w:r>
+        <w:rPr>
+          <w:lang w:val="cs-CZ"/>
+        </w:rPr>
+        <w:t xml:space="preserve"> na který bude možno transformovat jakoukoli hodnotu a taky co nejjednodušeji provést zpětnou transformaci.</w:t>
+      </w:r>
+    </w:p>
+    <w:p>
+      <w:pPr>
+        <w:spacing w:line="360" w:lineRule="auto"/>
+        <w:jc w:val="both"/>
+        <w:rPr>
+          <w:lang w:val="cs-CZ"/>
+        </w:rPr>
+      </w:pPr>
+      <w:r>
+        <w:rPr>
+          <w:lang w:val="cs-CZ"/>
+        </w:rPr>
+        <w:t>Nejuniverzálnějším fromátem se jeví proud bytů, tj. Kupříkladu BLOB. Nicméně, pokud jsme ze systému vyloučili změny dat, které tento formát vysloveně vyžadují (tj. dokumnetů). Druhým univerzálním formátem je String, tj. VARCHAR, ze kterého jde snadněji převod zpátky na potřebn</w:t>
+      </w:r>
+      <w:r>
+        <w:rPr>
+          <w:lang w:val="cs-CZ"/>
+        </w:rPr>
+        <w:t>ý</w:t>
+      </w:r>
+      <w:r>
+        <w:rPr>
+          <w:lang w:val="cs-CZ"/>
+        </w:rPr>
+        <w:t xml:space="preserve"> formát. Při použití typu BLOB by stejně jedn</w:t>
+      </w:r>
+      <w:r>
+        <w:rPr>
+          <w:lang w:val="cs-CZ"/>
+        </w:rPr>
+        <w:t>ím</w:t>
+      </w:r>
+      <w:r>
+        <w:rPr>
+          <w:lang w:val="cs-CZ"/>
+        </w:rPr>
+        <w:t xml:space="preserve"> mezikrokem musel být pravděpodobně typ </w:t>
+      </w:r>
+      <w:r>
+        <w:rPr>
+          <w:i/>
+          <w:lang w:val="cs-CZ"/>
+        </w:rPr>
+        <w:t>String.</w:t>
+      </w:r>
+    </w:p>
+    <w:p>
+      <w:pPr>
+        <w:spacing w:line="360" w:lineRule="auto"/>
+        <w:jc w:val="both"/>
+        <w:rPr>
+          <w:lang w:val="cs-CZ"/>
+        </w:rPr>
+      </w:pPr>
+    </w:p>
+    <w:p>
+      <w:pPr>
+        <w:pStyle w:val="Heading3"/>
+        <w:spacing w:line="360" w:lineRule="auto"/>
+        <w:jc w:val="both"/>
+        <w:rPr>
+          <w:lang w:val="cs-CZ"/>
+        </w:rPr>
+      </w:pPr>
+      <w:bookmarkStart w:id="34" w:name="_Toc418784668"/>
+      <w:r>
+        <w:rPr>
+          <w:lang w:val="cs-CZ"/>
+        </w:rPr>
+        <w:t>Ukládání dokumentů</w:t>
+      </w:r>
       <w:bookmarkEnd w:id="34"/>
-      <w:r>
-        <w:t xml:space="preserve">  </w:t>
-      </w:r>
-    </w:p>
-    <w:p>
-      <w:pPr>
-        <w:spacing w:line="360" w:lineRule="auto"/>
-        <w:jc w:val="both"/>
-        <w:rPr>
-          <w:lang w:val="cs-CZ"/>
-        </w:rPr>
-      </w:pPr>
-      <w:r>
-        <w:rPr>
-          <w:lang w:val="cs-CZ"/>
-        </w:rPr>
-        <w:t>Jelikož v tabulkách jsou hodnoty uloženy v nejrůznějších formátech (VARCHAR, DATE, TEXT, BIT, etc..) na to, aby mohl</w:t>
-      </w:r>
-      <w:r>
-        <w:rPr>
-          <w:lang w:val="cs-CZ"/>
-        </w:rPr>
-        <w:t>y</w:t>
-      </w:r>
-      <w:r>
-        <w:rPr>
-          <w:lang w:val="cs-CZ"/>
-        </w:rPr>
-        <w:t xml:space="preserve"> být ukládány v jednom sloupci, je potřebné najít univerzální formát</w:t>
+    </w:p>
+    <w:p>
+      <w:pPr>
+        <w:spacing w:line="360" w:lineRule="auto"/>
+        <w:jc w:val="both"/>
+        <w:rPr>
+          <w:lang w:val="cs-CZ"/>
+        </w:rPr>
+      </w:pPr>
+      <w:r>
+        <w:rPr>
+          <w:lang w:val="cs-CZ"/>
+        </w:rPr>
+        <w:t>Dokumenty je možno ukládat v databáze jako typ BLOB, nebo jako odkazy k adresárové struktúře na serveru. Výhodou dokumentů uložených v adresářové struktuře je to, že jsou dostupné i jiným způsobem, a též, že odlehčují databázový provoz. Naopak ukládán</w:t>
+      </w:r>
+      <w:r>
+        <w:rPr>
+          <w:lang w:val="cs-CZ"/>
+        </w:rPr>
+        <w:t>í</w:t>
+      </w:r>
+      <w:r>
+        <w:rPr>
+          <w:lang w:val="cs-CZ"/>
+        </w:rPr>
+        <w:t xml:space="preserve"> dokumentů v databáz</w:t>
+      </w:r>
+      <w:r>
+        <w:rPr>
+          <w:lang w:val="cs-CZ"/>
+        </w:rPr>
+        <w:t>i</w:t>
+      </w:r>
+      <w:r>
+        <w:rPr>
+          <w:lang w:val="cs-CZ"/>
+        </w:rPr>
+        <w:t xml:space="preserve"> se mi její jako elegantnější</w:t>
       </w:r>
       <w:r>
         <w:rPr>
@@ -17995,175 +18109,51 @@
         <w:rPr>
           <w:lang w:val="cs-CZ"/>
         </w:rPr>
-        <w:t xml:space="preserve"> na který bude možno transformovat jakoukoli hodnotu a taky co nejjednodušeji provést zpětnou transformaci.</w:t>
-      </w:r>
-    </w:p>
-    <w:p>
-      <w:pPr>
-        <w:spacing w:line="360" w:lineRule="auto"/>
-        <w:jc w:val="both"/>
-        <w:rPr>
-          <w:lang w:val="cs-CZ"/>
-        </w:rPr>
-      </w:pPr>
-      <w:r>
-        <w:rPr>
-          <w:lang w:val="cs-CZ"/>
-        </w:rPr>
-        <w:t>Nejuniverzálnějším fromátem se jeví proud bytů, tj. Kupříkladu BLOB. Nicméně, pokud jsme ze systému vyloučili změny dat, které tento formát vysloveně vyžadují (tj. dokumnetů). Druhým univerzálním formátem je String, tj. VARCHAR, ze kterého jde snadněji převod zpátky na potřebn</w:t>
-      </w:r>
-      <w:r>
-        <w:rPr>
-          <w:lang w:val="cs-CZ"/>
-        </w:rPr>
-        <w:t>ý</w:t>
-      </w:r>
-      <w:r>
-        <w:rPr>
-          <w:lang w:val="cs-CZ"/>
-        </w:rPr>
-        <w:t xml:space="preserve"> formát. Při použití typu BLOB by stejně jedn</w:t>
-      </w:r>
-      <w:r>
-        <w:rPr>
-          <w:lang w:val="cs-CZ"/>
-        </w:rPr>
-        <w:t>ím</w:t>
-      </w:r>
-      <w:r>
-        <w:rPr>
-          <w:lang w:val="cs-CZ"/>
-        </w:rPr>
-        <w:t xml:space="preserve"> mezikrokem musel být pravděpodobně typ </w:t>
-      </w:r>
-      <w:r>
-        <w:rPr>
-          <w:i/>
-          <w:lang w:val="cs-CZ"/>
-        </w:rPr>
-        <w:t>String.</w:t>
-      </w:r>
-    </w:p>
-    <w:p>
-      <w:pPr>
-        <w:spacing w:line="360" w:lineRule="auto"/>
-        <w:jc w:val="both"/>
-        <w:rPr>
-          <w:lang w:val="cs-CZ"/>
-        </w:rPr>
-      </w:pPr>
+        <w:t xml:space="preserve"> přenostitelnější řešení.  </w:t>
+      </w:r>
+    </w:p>
+    <w:p>
+      <w:pPr>
+        <w:pStyle w:val="Heading2"/>
+        <w:spacing w:line="360" w:lineRule="auto"/>
+        <w:jc w:val="both"/>
+      </w:pPr>
+    </w:p>
+    <w:p>
+      <w:pPr>
+        <w:pStyle w:val="Heading2"/>
+        <w:spacing w:line="360" w:lineRule="auto"/>
+        <w:jc w:val="both"/>
+      </w:pPr>
+      <w:bookmarkStart w:id="35" w:name="_Toc418784669"/>
+      <w:r>
+        <w:t>N</w:t>
+      </w:r>
+      <w:r>
+        <w:t>ávrh mapy stránek</w:t>
+      </w:r>
+      <w:bookmarkEnd w:id="35"/>
+    </w:p>
+    <w:p>
+      <w:pPr>
+        <w:spacing w:line="360" w:lineRule="auto"/>
+        <w:jc w:val="both"/>
+      </w:pPr>
+    </w:p>
+    <w:p>
+      <w:pPr>
+        <w:spacing w:line="360" w:lineRule="auto"/>
+        <w:jc w:val="both"/>
+      </w:pPr>
+      <w:r>
+        <w:t>Jsou zobrazeny podle typu uživatelů. Vždy platí, že vyšší role zahrnuje, nebo překrývá stránky nižší role.</w:t>
+      </w:r>
     </w:p>
     <w:p>
       <w:pPr>
         <w:pStyle w:val="Heading3"/>
-        <w:spacing w:line="360" w:lineRule="auto"/>
-        <w:jc w:val="both"/>
-        <w:rPr>
-          <w:lang w:val="cs-CZ"/>
-        </w:rPr>
-      </w:pPr>
-      <w:bookmarkStart w:id="35" w:name="_Toc418784668"/>
-      <w:r>
-        <w:rPr>
-          <w:lang w:val="cs-CZ"/>
-        </w:rPr>
-        <w:t>Ukládání dokumentů</w:t>
-      </w:r>
-      <w:bookmarkEnd w:id="35"/>
-    </w:p>
-    <w:p>
-      <w:pPr>
-        <w:spacing w:line="360" w:lineRule="auto"/>
-        <w:jc w:val="both"/>
-        <w:rPr>
-          <w:lang w:val="cs-CZ"/>
-        </w:rPr>
-      </w:pPr>
-      <w:r>
-        <w:rPr>
-          <w:lang w:val="cs-CZ"/>
-        </w:rPr>
-        <w:t>Dokumenty je možno ukládat v databáze jako typ BLOB, nebo jako odkazy k adresárové struktúře na serveru. Výhodou dokumentů uložených v adresářové struktuře je to, že jsou dostupné i jiným způsobem, a též, že odlehčují databázový provoz. Naopak ukládán</w:t>
-      </w:r>
-      <w:r>
-        <w:rPr>
-          <w:lang w:val="cs-CZ"/>
-        </w:rPr>
-        <w:t>í</w:t>
-      </w:r>
-      <w:r>
-        <w:rPr>
-          <w:lang w:val="cs-CZ"/>
-        </w:rPr>
-        <w:t xml:space="preserve"> dokumentů v databáz</w:t>
-      </w:r>
-      <w:r>
-        <w:rPr>
-          <w:lang w:val="cs-CZ"/>
-        </w:rPr>
-        <w:t>i</w:t>
-      </w:r>
-      <w:r>
-        <w:rPr>
-          <w:lang w:val="cs-CZ"/>
-        </w:rPr>
-        <w:t xml:space="preserve"> se mi její jako elegantnější</w:t>
-      </w:r>
-      <w:r>
-        <w:rPr>
-          <w:lang w:val="cs-CZ"/>
-        </w:rPr>
-        <w:t>,</w:t>
-      </w:r>
-      <w:r>
-        <w:rPr>
-          <w:lang w:val="cs-CZ"/>
-        </w:rPr>
-        <w:t xml:space="preserve"> přenostitelnější řešení.  </w:t>
-      </w:r>
-    </w:p>
-    <w:p>
-      <w:pPr>
-        <w:pStyle w:val="Heading2"/>
-        <w:spacing w:line="360" w:lineRule="auto"/>
-        <w:jc w:val="both"/>
-      </w:pPr>
-    </w:p>
-    <w:p>
-      <w:pPr>
-        <w:pStyle w:val="Heading2"/>
-        <w:spacing w:line="360" w:lineRule="auto"/>
-        <w:jc w:val="both"/>
-      </w:pPr>
-      <w:bookmarkStart w:id="36" w:name="_Toc418784669"/>
-      <w:r>
-        <w:t>N</w:t>
-      </w:r>
-      <w:r>
-        <w:t>ávrh mapy stránek</w:t>
-      </w:r>
-      <w:bookmarkEnd w:id="36"/>
-    </w:p>
-    <w:p>
-      <w:pPr>
-        <w:spacing w:line="360" w:lineRule="auto"/>
-        <w:jc w:val="both"/>
-      </w:pPr>
-    </w:p>
-    <w:p>
-      <w:pPr>
-        <w:spacing w:line="360" w:lineRule="auto"/>
-        <w:jc w:val="both"/>
-      </w:pPr>
-      <w:r>
-        <w:t>Jsou zobrazeny podle typu uživatelů. Vždy platí, že vyšší role zahrnuje, nebo překrývá stránky nižší role.</w:t>
-      </w:r>
-    </w:p>
-    <w:p>
-      <w:pPr>
-        <w:pStyle w:val="Heading3"/>
-      </w:pPr>
-      <w:bookmarkStart w:id="37" w:name="_Toc418784670"/>
+      </w:pPr>
+      <w:bookmarkStart w:id="36" w:name="_Toc418784670"/>
       <w:r>
         <w:lastRenderedPageBreak/>
         <w:t xml:space="preserve">Mapa stránek </w:t>
@@ -18174,7 +18164,7 @@
       <w:r>
         <w:t>.</w:t>
       </w:r>
-      <w:bookmarkEnd w:id="37"/>
+      <w:bookmarkEnd w:id="36"/>
     </w:p>
     <w:p>
       <w:pPr>
@@ -19952,12 +19942,12 @@
         <w:spacing w:line="360" w:lineRule="auto"/>
         <w:jc w:val="both"/>
       </w:pPr>
-      <w:bookmarkStart w:id="38" w:name="_Toc418784671"/>
+      <w:bookmarkStart w:id="37" w:name="_Toc418784671"/>
       <w:r>
         <w:lastRenderedPageBreak/>
         <w:t>Mapa stránek dobrovolníka.</w:t>
       </w:r>
-      <w:bookmarkEnd w:id="38"/>
+      <w:bookmarkEnd w:id="37"/>
     </w:p>
     <w:p/>
     <w:p>
@@ -20593,7 +20583,7 @@
         <w:spacing w:line="360" w:lineRule="auto"/>
         <w:jc w:val="both"/>
       </w:pPr>
-      <w:bookmarkStart w:id="39" w:name="_Toc418784672"/>
+      <w:bookmarkStart w:id="38" w:name="_Toc418784672"/>
       <w:r>
         <w:t xml:space="preserve">Mapa stránek </w:t>
       </w:r>
@@ -20603,89 +20593,89 @@
       <w:r>
         <w:t>.</w:t>
       </w:r>
+      <w:bookmarkEnd w:id="38"/>
+    </w:p>
+    <w:p>
+      <w:pPr>
+        <w:spacing w:line="360" w:lineRule="auto"/>
+        <w:jc w:val="both"/>
+      </w:pPr>
+      <w:r>
+        <w:t>Všechno jak pro dobrovolníka. Editace i administračních tabulek, přidávaní a mazání nových uživatelů</w:t>
+      </w:r>
+      <w:r>
+        <w:t xml:space="preserve"> (rozšířené možnosti View 7</w:t>
+      </w:r>
+      <w:r>
+        <w:t xml:space="preserve"> o část „Administrace“</w:t>
+      </w:r>
+      <w:r>
+        <w:t>)</w:t>
+      </w:r>
+      <w:r>
+        <w:t xml:space="preserve">. </w:t>
+      </w:r>
+      <w:r>
+        <w:t>V budoucnosti i p</w:t>
+      </w:r>
+      <w:r>
+        <w:t>řístup k možnosti navrácení systému</w:t>
+      </w:r>
+      <w:r>
+        <w:t xml:space="preserve"> do stavu v minulosti, resp. umožňující oživování deaktivovaných entit.</w:t>
+      </w:r>
+    </w:p>
+    <w:p>
+      <w:pPr>
+        <w:spacing w:line="360" w:lineRule="auto"/>
+        <w:jc w:val="both"/>
+        <w:rPr>
+          <w:lang w:val="cs-CZ"/>
+        </w:rPr>
+      </w:pPr>
+    </w:p>
+    <w:p>
+      <w:pPr>
+        <w:pStyle w:val="Heading2"/>
+        <w:spacing w:line="360" w:lineRule="auto"/>
+        <w:jc w:val="both"/>
+      </w:pPr>
+      <w:bookmarkStart w:id="39" w:name="_Toc418784673"/>
+      <w:r>
+        <w:t>Možnosti r</w:t>
+      </w:r>
+      <w:r>
+        <w:t>ozšířování systému.</w:t>
+      </w:r>
       <w:bookmarkEnd w:id="39"/>
     </w:p>
     <w:p>
       <w:pPr>
-        <w:spacing w:line="360" w:lineRule="auto"/>
-        <w:jc w:val="both"/>
-      </w:pPr>
-      <w:r>
-        <w:t>Všechno jak pro dobrovolníka. Editace i administračních tabulek, přidávaní a mazání nových uživatelů</w:t>
-      </w:r>
-      <w:r>
-        <w:t xml:space="preserve"> (rozšířené možnosti View 7</w:t>
-      </w:r>
-      <w:r>
-        <w:t xml:space="preserve"> o část „Administrace“</w:t>
-      </w:r>
-      <w:r>
-        <w:t>)</w:t>
-      </w:r>
-      <w:r>
-        <w:t xml:space="preserve">. </w:t>
-      </w:r>
-      <w:r>
-        <w:t>V budoucnosti i p</w:t>
-      </w:r>
-      <w:r>
-        <w:t>řístup k možnosti navrácení systému</w:t>
-      </w:r>
-      <w:r>
-        <w:t xml:space="preserve"> do stavu v minulosti, resp. umožňující oživování deaktivovaných entit.</w:t>
-      </w:r>
-    </w:p>
-    <w:p>
-      <w:pPr>
-        <w:spacing w:line="360" w:lineRule="auto"/>
-        <w:jc w:val="both"/>
-        <w:rPr>
-          <w:lang w:val="cs-CZ"/>
-        </w:rPr>
-      </w:pPr>
-    </w:p>
-    <w:p>
-      <w:pPr>
-        <w:pStyle w:val="Heading2"/>
-        <w:spacing w:line="360" w:lineRule="auto"/>
-        <w:jc w:val="both"/>
-      </w:pPr>
-      <w:bookmarkStart w:id="40" w:name="_Toc418784673"/>
-      <w:r>
-        <w:t>Možnosti r</w:t>
-      </w:r>
-      <w:r>
-        <w:t>ozšířování systému.</w:t>
+        <w:pStyle w:val="Heading3"/>
+        <w:spacing w:line="360" w:lineRule="auto"/>
+        <w:jc w:val="both"/>
+        <w:rPr>
+          <w:lang w:val="cs-CZ"/>
+        </w:rPr>
+      </w:pPr>
+    </w:p>
+    <w:p>
+      <w:pPr>
+        <w:pStyle w:val="Heading3"/>
+        <w:spacing w:line="360" w:lineRule="auto"/>
+        <w:jc w:val="both"/>
+        <w:rPr>
+          <w:lang w:val="cs-CZ"/>
+        </w:rPr>
+      </w:pPr>
+      <w:bookmarkStart w:id="40" w:name="_Toc418784674"/>
+      <w:r>
+        <w:rPr>
+          <w:lang w:val="cs-CZ"/>
+        </w:rPr>
+        <w:t>Návrat do bodu v minulosti</w:t>
       </w:r>
       <w:bookmarkEnd w:id="40"/>
-    </w:p>
-    <w:p>
-      <w:pPr>
-        <w:pStyle w:val="Heading3"/>
-        <w:spacing w:line="360" w:lineRule="auto"/>
-        <w:jc w:val="both"/>
-        <w:rPr>
-          <w:lang w:val="cs-CZ"/>
-        </w:rPr>
-      </w:pPr>
-    </w:p>
-    <w:p>
-      <w:pPr>
-        <w:pStyle w:val="Heading3"/>
-        <w:spacing w:line="360" w:lineRule="auto"/>
-        <w:jc w:val="both"/>
-        <w:rPr>
-          <w:lang w:val="cs-CZ"/>
-        </w:rPr>
-      </w:pPr>
-      <w:bookmarkStart w:id="41" w:name="_Toc418784674"/>
-      <w:r>
-        <w:rPr>
-          <w:lang w:val="cs-CZ"/>
-        </w:rPr>
-        <w:t>Návrat do bodu v minulosti</w:t>
-      </w:r>
-      <w:bookmarkEnd w:id="41"/>
     </w:p>
     <w:p>
       <w:pPr>
@@ -21015,89 +21005,89 @@
           <w:lang w:val="cs-CZ"/>
         </w:rPr>
       </w:pPr>
-      <w:bookmarkStart w:id="42" w:name="_Toc418784675"/>
+      <w:bookmarkStart w:id="41" w:name="_Toc418784675"/>
       <w:r>
         <w:rPr>
           <w:lang w:val="cs-CZ"/>
         </w:rPr>
         <w:t>Oživování mrtvých entit.</w:t>
       </w:r>
+      <w:bookmarkEnd w:id="41"/>
+    </w:p>
+    <w:p>
+      <w:pPr>
+        <w:spacing w:line="360" w:lineRule="auto"/>
+        <w:jc w:val="both"/>
+        <w:rPr>
+          <w:lang w:val="cs-CZ"/>
+        </w:rPr>
+      </w:pPr>
+      <w:r>
+        <w:rPr>
+          <w:lang w:val="cs-CZ"/>
+        </w:rPr>
+        <w:t xml:space="preserve">Systém umožní taky oživení mrtvých entit a to buďto jednotlivě nebo s celým stromem, který z tohto kořenu vyrostl, podle výběru uživatele. Tyto změny se do tabulky </w:t>
+      </w:r>
+      <w:r>
+        <w:rPr>
+          <w:lang w:val="cs-CZ"/>
+        </w:rPr>
+        <w:t>A_</w:t>
+      </w:r>
+      <w:r>
+        <w:rPr>
+          <w:lang w:val="cs-CZ"/>
+        </w:rPr>
+        <w:t>CH</w:t>
+      </w:r>
+      <w:r>
+        <w:rPr>
+          <w:lang w:val="cs-CZ"/>
+        </w:rPr>
+        <w:t>A</w:t>
+      </w:r>
+      <w:r>
+        <w:rPr>
+          <w:lang w:val="cs-CZ"/>
+        </w:rPr>
+        <w:t>NGE zapisovat budou.</w:t>
+      </w:r>
+    </w:p>
+    <w:p/>
+    <w:p>
+      <w:pPr>
+        <w:pStyle w:val="Heading3"/>
+        <w:spacing w:line="360" w:lineRule="auto"/>
+        <w:rPr>
+          <w:lang w:val="cs-CZ"/>
+        </w:rPr>
+      </w:pPr>
+      <w:bookmarkStart w:id="42" w:name="_Toc418784676"/>
+      <w:r>
+        <w:rPr>
+          <w:lang w:val="cs-CZ"/>
+        </w:rPr>
+        <w:t xml:space="preserve">Problém </w:t>
+      </w:r>
+      <w:r>
+        <w:t xml:space="preserve">vyššího počtu </w:t>
+      </w:r>
+      <w:r>
+        <w:rPr>
+          <w:lang w:val="cs-CZ"/>
+        </w:rPr>
+        <w:t>dobrovoln</w:t>
+      </w:r>
+      <w:r>
+        <w:t>ických skupin</w:t>
+      </w:r>
+      <w:r>
+        <w:rPr>
+          <w:lang w:val="cs-CZ"/>
+        </w:rPr>
+        <w:t>.</w:t>
+      </w:r>
       <w:bookmarkEnd w:id="42"/>
-    </w:p>
-    <w:p>
-      <w:pPr>
-        <w:spacing w:line="360" w:lineRule="auto"/>
-        <w:jc w:val="both"/>
-        <w:rPr>
-          <w:lang w:val="cs-CZ"/>
-        </w:rPr>
-      </w:pPr>
-      <w:r>
-        <w:rPr>
-          <w:lang w:val="cs-CZ"/>
-        </w:rPr>
-        <w:t xml:space="preserve">Systém umožní taky oživení mrtvých entit a to buďto jednotlivě nebo s celým stromem, který z tohto kořenu vyrostl, podle výběru uživatele. Tyto změny se do tabulky </w:t>
-      </w:r>
-      <w:r>
-        <w:rPr>
-          <w:lang w:val="cs-CZ"/>
-        </w:rPr>
-        <w:t>A_</w:t>
-      </w:r>
-      <w:r>
-        <w:rPr>
-          <w:lang w:val="cs-CZ"/>
-        </w:rPr>
-        <w:t>CH</w:t>
-      </w:r>
-      <w:r>
-        <w:rPr>
-          <w:lang w:val="cs-CZ"/>
-        </w:rPr>
-        <w:t>A</w:t>
-      </w:r>
-      <w:r>
-        <w:rPr>
-          <w:lang w:val="cs-CZ"/>
-        </w:rPr>
-        <w:t>NGE zapisovat budou.</w:t>
-      </w:r>
-    </w:p>
-    <w:p/>
-    <w:p>
-      <w:pPr>
-        <w:pStyle w:val="Heading3"/>
-        <w:spacing w:line="360" w:lineRule="auto"/>
-        <w:rPr>
-          <w:lang w:val="cs-CZ"/>
-        </w:rPr>
-      </w:pPr>
-      <w:bookmarkStart w:id="43" w:name="_Toc418784676"/>
-      <w:r>
-        <w:rPr>
-          <w:lang w:val="cs-CZ"/>
-        </w:rPr>
-        <w:t xml:space="preserve">Problém </w:t>
-      </w:r>
-      <w:r>
-        <w:t xml:space="preserve">vyššího počtu </w:t>
-      </w:r>
-      <w:r>
-        <w:rPr>
-          <w:lang w:val="cs-CZ"/>
-        </w:rPr>
-        <w:t>dobrovoln</w:t>
-      </w:r>
-      <w:r>
-        <w:t>ických skupin</w:t>
-      </w:r>
-      <w:r>
-        <w:rPr>
-          <w:lang w:val="cs-CZ"/>
-        </w:rPr>
-        <w:t>.</w:t>
-      </w:r>
-      <w:bookmarkEnd w:id="43"/>
       <w:r>
         <w:rPr>
           <w:lang w:val="cs-CZ"/>
@@ -21477,7 +21467,7 @@
           <w:lang w:val="cs-CZ"/>
         </w:rPr>
       </w:pPr>
-      <w:bookmarkStart w:id="44" w:name="_Toc418784677"/>
+      <w:bookmarkStart w:id="43" w:name="_Toc418784677"/>
       <w:r>
         <w:rPr>
           <w:lang w:val="cs-CZ"/>
@@ -21497,160 +21487,160 @@
         </w:rPr>
         <w:t>Fyzické umístnění</w:t>
       </w:r>
+      <w:bookmarkEnd w:id="43"/>
+    </w:p>
+    <w:p>
+      <w:pPr>
+        <w:spacing w:line="360" w:lineRule="auto"/>
+        <w:jc w:val="both"/>
+        <w:rPr>
+          <w:lang w:val="cs-CZ"/>
+        </w:rPr>
+      </w:pPr>
+      <w:r>
+        <w:rPr>
+          <w:lang w:val="cs-CZ"/>
+        </w:rPr>
+        <w:t>Aplikace bude pracovat jako non-stop webová služba</w:t>
+      </w:r>
+      <w:r>
+        <w:rPr>
+          <w:lang w:val="cs-CZ"/>
+        </w:rPr>
+        <w:t xml:space="preserve"> n</w:t>
+      </w:r>
+      <w:r>
+        <w:rPr>
+          <w:lang w:val="cs-CZ"/>
+        </w:rPr>
+        <w:t>a aplikačním serveru</w:t>
+      </w:r>
+      <w:r>
+        <w:rPr>
+          <w:lang w:val="cs-CZ"/>
+        </w:rPr>
+        <w:t xml:space="preserve"> </w:t>
+      </w:r>
+      <w:r>
+        <w:rPr>
+          <w:i/>
+          <w:lang w:val="cs-CZ"/>
+        </w:rPr>
+        <w:t>Tomcat</w:t>
+      </w:r>
+      <w:r>
+        <w:rPr>
+          <w:lang w:val="cs-CZ"/>
+        </w:rPr>
+        <w:t xml:space="preserve">. </w:t>
+      </w:r>
+      <w:r>
+        <w:rPr>
+          <w:lang w:val="cs-CZ"/>
+        </w:rPr>
+        <w:t xml:space="preserve">Server (hardware), kde je aplikace umístěna musí </w:t>
+      </w:r>
+      <w:r>
+        <w:rPr>
+          <w:lang w:val="cs-CZ"/>
+        </w:rPr>
+        <w:t xml:space="preserve">podporovat </w:t>
+      </w:r>
+      <w:r>
+        <w:rPr>
+          <w:lang w:val="cs-CZ"/>
+        </w:rPr>
+        <w:t xml:space="preserve">taky databázový server </w:t>
+      </w:r>
+      <w:r>
+        <w:rPr>
+          <w:i/>
+          <w:lang w:val="cs-CZ"/>
+        </w:rPr>
+        <w:t>MySQL</w:t>
+      </w:r>
+      <w:r>
+        <w:rPr>
+          <w:lang w:val="cs-CZ"/>
+        </w:rPr>
+        <w:t>. Prozatím se předpokládá pronájem místa.</w:t>
+      </w:r>
+      <w:r>
+        <w:rPr>
+          <w:lang w:val="cs-CZ"/>
+        </w:rPr>
+        <w:t xml:space="preserve"> </w:t>
+      </w:r>
+      <w:r>
+        <w:rPr>
+          <w:lang w:val="cs-CZ"/>
+        </w:rPr>
+        <w:t>Později, pokud bude aplikace úspěšná</w:t>
+      </w:r>
+      <w:r>
+        <w:rPr>
+          <w:lang w:val="cs-CZ"/>
+        </w:rPr>
+        <w:t>,</w:t>
+      </w:r>
+      <w:r>
+        <w:rPr>
+          <w:lang w:val="cs-CZ"/>
+        </w:rPr>
+        <w:t xml:space="preserve"> zakoupení vlastního serveru</w:t>
+      </w:r>
+      <w:r>
+        <w:rPr>
+          <w:lang w:val="cs-CZ"/>
+        </w:rPr>
+        <w:t xml:space="preserve"> </w:t>
+      </w:r>
+      <w:r>
+        <w:rPr>
+          <w:lang w:val="cs-CZ"/>
+        </w:rPr>
+        <w:t>(hardware).</w:t>
+      </w:r>
+    </w:p>
+    <w:p>
+      <w:pPr>
+        <w:pStyle w:val="Heading1"/>
+        <w:spacing w:line="360" w:lineRule="auto"/>
+        <w:jc w:val="both"/>
+        <w:rPr>
+          <w:lang w:val="cs-CZ"/>
+        </w:rPr>
+      </w:pPr>
+    </w:p>
+    <w:p>
+      <w:pPr>
+        <w:pStyle w:val="Heading1"/>
+        <w:spacing w:line="360" w:lineRule="auto"/>
+        <w:jc w:val="both"/>
+        <w:rPr>
+          <w:lang w:val="cs-CZ"/>
+        </w:rPr>
+      </w:pPr>
+      <w:bookmarkStart w:id="44" w:name="_Toc418784678"/>
+      <w:r>
+        <w:rPr>
+          <w:lang w:val="cs-CZ"/>
+        </w:rPr>
+        <w:t>G</w:t>
+      </w:r>
+      <w:r>
+        <w:rPr>
+          <w:lang w:val="cs-CZ"/>
+        </w:rPr>
+        <w:t xml:space="preserve">. </w:t>
+      </w:r>
+      <w:r>
+        <w:rPr>
+          <w:lang w:val="cs-CZ"/>
+        </w:rPr>
+        <w:t>Testování</w:t>
+      </w:r>
       <w:bookmarkEnd w:id="44"/>
-    </w:p>
-    <w:p>
-      <w:pPr>
-        <w:spacing w:line="360" w:lineRule="auto"/>
-        <w:jc w:val="both"/>
-        <w:rPr>
-          <w:lang w:val="cs-CZ"/>
-        </w:rPr>
-      </w:pPr>
-      <w:r>
-        <w:rPr>
-          <w:lang w:val="cs-CZ"/>
-        </w:rPr>
-        <w:t>Aplikace bude pracovat jako non-stop webová služba</w:t>
-      </w:r>
-      <w:r>
-        <w:rPr>
-          <w:lang w:val="cs-CZ"/>
-        </w:rPr>
-        <w:t xml:space="preserve"> n</w:t>
-      </w:r>
-      <w:r>
-        <w:rPr>
-          <w:lang w:val="cs-CZ"/>
-        </w:rPr>
-        <w:t>a aplikačním serveru</w:t>
-      </w:r>
-      <w:r>
-        <w:rPr>
-          <w:lang w:val="cs-CZ"/>
-        </w:rPr>
-        <w:t xml:space="preserve"> </w:t>
-      </w:r>
-      <w:r>
-        <w:rPr>
-          <w:i/>
-          <w:lang w:val="cs-CZ"/>
-        </w:rPr>
-        <w:t>Tomcat</w:t>
-      </w:r>
-      <w:r>
-        <w:rPr>
-          <w:lang w:val="cs-CZ"/>
-        </w:rPr>
-        <w:t xml:space="preserve">. </w:t>
-      </w:r>
-      <w:r>
-        <w:rPr>
-          <w:lang w:val="cs-CZ"/>
-        </w:rPr>
-        <w:t xml:space="preserve">Server (hardware), kde je aplikace umístěna musí </w:t>
-      </w:r>
-      <w:r>
-        <w:rPr>
-          <w:lang w:val="cs-CZ"/>
-        </w:rPr>
-        <w:t xml:space="preserve">podporovat </w:t>
-      </w:r>
-      <w:r>
-        <w:rPr>
-          <w:lang w:val="cs-CZ"/>
-        </w:rPr>
-        <w:t xml:space="preserve">taky databázový server </w:t>
-      </w:r>
-      <w:r>
-        <w:rPr>
-          <w:i/>
-          <w:lang w:val="cs-CZ"/>
-        </w:rPr>
-        <w:t>MySQL</w:t>
-      </w:r>
-      <w:r>
-        <w:rPr>
-          <w:lang w:val="cs-CZ"/>
-        </w:rPr>
-        <w:t>. Prozatím se předpokládá pronájem místa.</w:t>
-      </w:r>
-      <w:r>
-        <w:rPr>
-          <w:lang w:val="cs-CZ"/>
-        </w:rPr>
-        <w:t xml:space="preserve"> </w:t>
-      </w:r>
-      <w:r>
-        <w:rPr>
-          <w:lang w:val="cs-CZ"/>
-        </w:rPr>
-        <w:t>Později, pokud bude aplikace úspěšná</w:t>
-      </w:r>
-      <w:r>
-        <w:rPr>
-          <w:lang w:val="cs-CZ"/>
-        </w:rPr>
-        <w:t>,</w:t>
-      </w:r>
-      <w:r>
-        <w:rPr>
-          <w:lang w:val="cs-CZ"/>
-        </w:rPr>
-        <w:t xml:space="preserve"> zakoupení vlastního serveru</w:t>
-      </w:r>
-      <w:r>
-        <w:rPr>
-          <w:lang w:val="cs-CZ"/>
-        </w:rPr>
-        <w:t xml:space="preserve"> </w:t>
-      </w:r>
-      <w:r>
-        <w:rPr>
-          <w:lang w:val="cs-CZ"/>
-        </w:rPr>
-        <w:t>(hardware).</w:t>
-      </w:r>
-    </w:p>
-    <w:p>
-      <w:pPr>
-        <w:pStyle w:val="Heading1"/>
-        <w:spacing w:line="360" w:lineRule="auto"/>
-        <w:jc w:val="both"/>
-        <w:rPr>
-          <w:lang w:val="cs-CZ"/>
-        </w:rPr>
-      </w:pPr>
-    </w:p>
-    <w:p>
-      <w:pPr>
-        <w:pStyle w:val="Heading1"/>
-        <w:spacing w:line="360" w:lineRule="auto"/>
-        <w:jc w:val="both"/>
-        <w:rPr>
-          <w:lang w:val="cs-CZ"/>
-        </w:rPr>
-      </w:pPr>
-      <w:bookmarkStart w:id="45" w:name="_Toc418784678"/>
-      <w:r>
-        <w:rPr>
-          <w:lang w:val="cs-CZ"/>
-        </w:rPr>
-        <w:t>G</w:t>
-      </w:r>
-      <w:r>
-        <w:rPr>
-          <w:lang w:val="cs-CZ"/>
-        </w:rPr>
-        <w:t xml:space="preserve">. </w:t>
-      </w:r>
-      <w:r>
-        <w:rPr>
-          <w:lang w:val="cs-CZ"/>
-        </w:rPr>
-        <w:t>Testování</w:t>
-      </w:r>
-      <w:bookmarkEnd w:id="45"/>
     </w:p>
     <w:p>
       <w:pPr>
@@ -21688,7 +21678,7 @@
           <w:lang w:val="cs-CZ"/>
         </w:rPr>
       </w:pPr>
-      <w:bookmarkStart w:id="46" w:name="_Toc418784679"/>
+      <w:bookmarkStart w:id="45" w:name="_Toc418784679"/>
       <w:r>
         <w:rPr>
           <w:lang w:val="cs-CZ"/>
@@ -21701,7 +21691,7 @@
         </w:rPr>
         <w:t>. Zajištění kvality</w:t>
       </w:r>
-      <w:bookmarkEnd w:id="46"/>
+      <w:bookmarkEnd w:id="45"/>
     </w:p>
     <w:p>
       <w:pPr>
@@ -21756,7 +21746,7 @@
           <w:lang w:val="cs-CZ"/>
         </w:rPr>
       </w:pPr>
-      <w:bookmarkStart w:id="47" w:name="_Toc418784680"/>
+      <w:bookmarkStart w:id="46" w:name="_Toc418784680"/>
       <w:r>
         <w:rPr>
           <w:lang w:val="cs-CZ"/>
@@ -21776,7 +21766,7 @@
         </w:rPr>
         <w:t>Závěr</w:t>
       </w:r>
-      <w:bookmarkEnd w:id="47"/>
+      <w:bookmarkEnd w:id="46"/>
     </w:p>
     <w:p>
       <w:pPr>
@@ -21856,13 +21846,55 @@
         <w:rPr>
           <w:lang w:val="cs-CZ"/>
         </w:rPr>
-        <w:t xml:space="preserve">Příště bych se úplně vyhnul použití </w:t>
-      </w:r>
-      <w:r>
-        <w:rPr>
-          <w:lang w:val="cs-CZ"/>
-        </w:rPr>
-        <w:t xml:space="preserve">složitějších vstavěných </w:t>
+        <w:t>Příště,</w:t>
+      </w:r>
+      <w:r>
+        <w:rPr>
+          <w:lang w:val="cs-CZ"/>
+        </w:rPr>
+        <w:t xml:space="preserve"> </w:t>
+      </w:r>
+      <w:r>
+        <w:rPr>
+          <w:lang w:val="cs-CZ"/>
+        </w:rPr>
+        <w:t xml:space="preserve">pokud budu vědět, že budu implementovat složitější logiku, bych </w:t>
+      </w:r>
+      <w:r>
+        <w:rPr>
+          <w:lang w:val="cs-CZ"/>
+        </w:rPr>
+        <w:t xml:space="preserve">se </w:t>
+      </w:r>
+      <w:r>
+        <w:rPr>
+          <w:lang w:val="cs-CZ"/>
+        </w:rPr>
+        <w:t>nejspíš úplně</w:t>
+      </w:r>
+      <w:r>
+        <w:rPr>
+          <w:lang w:val="cs-CZ"/>
+        </w:rPr>
+        <w:t xml:space="preserve"> vyhnul použití </w:t>
+      </w:r>
+      <w:r>
+        <w:rPr>
+          <w:lang w:val="cs-CZ"/>
+        </w:rPr>
+        <w:t>složitějších v</w:t>
+      </w:r>
+      <w:r>
+        <w:rPr>
+          <w:lang w:val="cs-CZ"/>
+        </w:rPr>
+        <w:t>e</w:t>
+      </w:r>
+      <w:r>
+        <w:rPr>
+          <w:lang w:val="cs-CZ"/>
+        </w:rPr>
+        <w:t xml:space="preserve">stavěných </w:t>
       </w:r>
       <w:r>
         <w:rPr>
@@ -21910,7 +21942,7 @@
         <w:rPr>
           <w:lang w:val="cs-CZ"/>
         </w:rPr>
-        <w:t>jsou značně neflexibilní pokud jde o rozžíření jejich funkciona</w:t>
+        <w:t>jsou neflexibilní pokud jde o rozžíření jejich funkciona</w:t>
       </w:r>
       <w:r>
         <w:rPr>
@@ -21934,7 +21966,31 @@
         <w:rPr>
           <w:lang w:val="cs-CZ"/>
         </w:rPr>
-        <w:t xml:space="preserve">sem byl nucen dodateční funkcionalitu, implemntovat pomocí základního jdbc, který je velice flexibilní. </w:t>
+        <w:t xml:space="preserve">sem byl nucen dodateční funkcionalitu, implemntovat pomocí základního jdbc, který </w:t>
+      </w:r>
+      <w:r>
+        <w:rPr>
+          <w:lang w:val="cs-CZ"/>
+        </w:rPr>
+        <w:t xml:space="preserve">naopak </w:t>
+      </w:r>
+      <w:r>
+        <w:rPr>
+          <w:lang w:val="cs-CZ"/>
+        </w:rPr>
+        <w:t>velice flexibilní</w:t>
+      </w:r>
+      <w:r>
+        <w:rPr>
+          <w:lang w:val="cs-CZ"/>
+        </w:rPr>
+        <w:t xml:space="preserve"> je</w:t>
+      </w:r>
+      <w:r>
+        <w:rPr>
+          <w:lang w:val="cs-CZ"/>
+        </w:rPr>
+        <w:t xml:space="preserve">. </w:t>
       </w:r>
       <w:r>
         <w:rPr>
@@ -21958,7 +22014,31 @@
         <w:rPr>
           <w:lang w:val="cs-CZ"/>
         </w:rPr>
-        <w:t>se dvě různé nezávislé systémy starají o tu samou věc – zápis do databáze.</w:t>
+        <w:t xml:space="preserve">se dvě různé nezávislé systémy starají o tu samou věc – </w:t>
+      </w:r>
+      <w:r>
+        <w:rPr>
+          <w:lang w:val="cs-CZ"/>
+        </w:rPr>
+        <w:t xml:space="preserve">komunikace s </w:t>
+      </w:r>
+      <w:r>
+        <w:rPr>
+          <w:lang w:val="cs-CZ"/>
+        </w:rPr>
+        <w:t>databáz</w:t>
+      </w:r>
+      <w:r>
+        <w:rPr>
+          <w:lang w:val="cs-CZ"/>
+        </w:rPr>
+        <w:t>í</w:t>
+      </w:r>
+      <w:r>
+        <w:rPr>
+          <w:lang w:val="cs-CZ"/>
+        </w:rPr>
+        <w:t>.</w:t>
       </w:r>
       <w:r>
         <w:rPr>
@@ -21970,19 +22050,85 @@
         <w:rPr>
           <w:lang w:val="cs-CZ"/>
         </w:rPr>
-        <w:t xml:space="preserve">Bohužel jsem </w:t>
-      </w:r>
-      <w:r>
-        <w:rPr>
-          <w:lang w:val="cs-CZ"/>
-        </w:rPr>
-        <w:t xml:space="preserve">nenašel </w:t>
-      </w:r>
-      <w:r>
-        <w:rPr>
-          <w:lang w:val="cs-CZ"/>
-        </w:rPr>
-        <w:t xml:space="preserve">čas na sjednocení. </w:t>
+        <w:t xml:space="preserve">Částečně se mi podařilo tuto spletitost </w:t>
+      </w:r>
+      <w:r>
+        <w:rPr>
+          <w:lang w:val="cs-CZ"/>
+        </w:rPr>
+        <w:t xml:space="preserve">zjednodušit </w:t>
+      </w:r>
+      <w:r>
+        <w:rPr>
+          <w:lang w:val="cs-CZ"/>
+        </w:rPr>
+        <w:t xml:space="preserve"> tím, že jsem nakonec </w:t>
+      </w:r>
+      <w:r>
+        <w:rPr>
+          <w:lang w:val="cs-CZ"/>
+        </w:rPr>
+        <w:t>na</w:t>
+      </w:r>
+      <w:r>
+        <w:rPr>
+          <w:lang w:val="cs-CZ"/>
+        </w:rPr>
+        <w:t xml:space="preserve"> SQLContainer přenechal jen neinvazivní databázové operace(tj. čtení) a využíval jsem jej </w:t>
+      </w:r>
+      <w:r>
+        <w:rPr>
+          <w:lang w:val="cs-CZ"/>
+        </w:rPr>
+        <w:t xml:space="preserve">jen </w:t>
+      </w:r>
+      <w:r>
+        <w:rPr>
+          <w:lang w:val="cs-CZ"/>
+        </w:rPr>
+        <w:t>jako vestavený zdroj  dat pro složité grafické komponenty (tabulku)</w:t>
+      </w:r>
+      <w:r>
+        <w:rPr>
+          <w:lang w:val="cs-CZ"/>
+        </w:rPr>
+        <w:t>.</w:t>
+      </w:r>
+      <w:r>
+        <w:rPr>
+          <w:lang w:val="cs-CZ"/>
+        </w:rPr>
+        <w:t xml:space="preserve"> </w:t>
+      </w:r>
+      <w:r>
+        <w:rPr>
+          <w:lang w:val="cs-CZ"/>
+        </w:rPr>
+        <w:t>V</w:t>
+      </w:r>
+      <w:r>
+        <w:rPr>
+          <w:lang w:val="cs-CZ"/>
+        </w:rPr>
+        <w:t xml:space="preserve">šechen zápis do </w:t>
+      </w:r>
+      <w:r>
+        <w:rPr>
+          <w:lang w:val="cs-CZ"/>
+        </w:rPr>
+        <w:t xml:space="preserve">databázy </w:t>
+      </w:r>
+      <w:r>
+        <w:rPr>
+          <w:lang w:val="cs-CZ"/>
+        </w:rPr>
+        <w:t>jsem přenechal základnímu JDBC.</w:t>
+      </w:r>
+      <w:r>
+        <w:rPr>
+          <w:lang w:val="cs-CZ"/>
+        </w:rPr>
+        <w:t xml:space="preserve"> </w:t>
       </w:r>
       <w:r>
         <w:rPr>
@@ -22334,7 +22480,14 @@
         <w:rPr>
           <w:lang w:val="cs-CZ"/>
         </w:rPr>
-        <w:t xml:space="preserve">Dobré zkušenosti jsem měl též s použitím reflexe. Na často spomínané potíže při ladění, jsem prakticky nenarazil a vlastně jediným problémem, který mě v této souvislosti trápí je nižší čitelnost kódu pro toho, kdo kód eventuelně převezme. Radikální redukce objemu kódu však nakonec určitě poteší oko každého návrháře. Pro nasledovníka bych měl snad doporučení, že zde více než kde jinde je třeba postupovat vpřed po velice malých krocích (tj. </w:t>
+        <w:t xml:space="preserve">Dobré zkušenosti jsem měl též s použitím reflexe. Na často spomínané potíže při ladění, jsem prakticky nenarazil a vlastně jediným problémem, který mě v této souvislosti trápí je nižší čitelnost kódu pro toho, kdo kód eventuelně převezme. Radikální redukce objemu kódu však nakonec určitě </w:t>
+      </w:r>
+      <w:r>
+        <w:rPr>
+          <w:lang w:val="cs-CZ"/>
+        </w:rPr>
+        <w:lastRenderedPageBreak/>
+        <w:t xml:space="preserve">poteší oko každého návrháře. Pro nasledovníka bych měl snad doporučení, že zde více než kde jinde je třeba postupovat vpřed po velice malých krocích (tj. </w:t>
       </w:r>
       <w:r>
         <w:rPr>
@@ -22373,7 +22526,6 @@
         <w:rPr>
           <w:lang w:val="cs-CZ"/>
         </w:rPr>
-        <w:lastRenderedPageBreak/>
         <w:t>Největší slabinu Frameworku Vaadin, vidím v těžkopádnosti s jakou se v něm manipuluje s grafickou stránkou věci, tj. polohou objektů na stránce</w:t>
       </w:r>
       <w:r>
@@ -22692,121 +22844,138 @@
           <w:lang w:val="cs-CZ" w:eastAsia="cs-CZ"/>
         </w:rPr>
       </w:pPr>
-    </w:p>
-    <w:p>
-      <w:pPr>
-        <w:spacing w:line="360" w:lineRule="auto"/>
-        <w:jc w:val="both"/>
-        <w:rPr>
-          <w:lang w:val="cs-CZ" w:eastAsia="cs-CZ"/>
-        </w:rPr>
-      </w:pPr>
-      <w:r>
-        <w:rPr>
-          <w:lang w:val="cs-CZ" w:eastAsia="cs-CZ"/>
-        </w:rPr>
-        <w:t xml:space="preserve">Laskavý čtenář si zajisté povšiml, </w:t>
-      </w:r>
-      <w:r>
-        <w:rPr>
-          <w:lang w:val="cs-CZ" w:eastAsia="cs-CZ"/>
-        </w:rPr>
-        <w:t>ž</w:t>
-      </w:r>
-      <w:r>
-        <w:rPr>
-          <w:lang w:val="cs-CZ" w:eastAsia="cs-CZ"/>
-        </w:rPr>
-        <w:t>e</w:t>
-      </w:r>
-      <w:r>
-        <w:rPr>
-          <w:lang w:val="cs-CZ" w:eastAsia="cs-CZ"/>
-        </w:rPr>
-        <w:t xml:space="preserve"> </w:t>
-      </w:r>
-      <w:r>
-        <w:rPr>
-          <w:lang w:val="cs-CZ" w:eastAsia="cs-CZ"/>
-        </w:rPr>
-        <w:t xml:space="preserve">některé </w:t>
-      </w:r>
-      <w:r>
-        <w:rPr>
-          <w:lang w:val="cs-CZ" w:eastAsia="cs-CZ"/>
-        </w:rPr>
-        <w:t>kapitol</w:t>
-      </w:r>
-      <w:r>
-        <w:rPr>
-          <w:lang w:val="cs-CZ" w:eastAsia="cs-CZ"/>
-        </w:rPr>
-        <w:t>y</w:t>
-      </w:r>
-      <w:r>
-        <w:rPr>
-          <w:lang w:val="cs-CZ" w:eastAsia="cs-CZ"/>
-        </w:rPr>
-        <w:t xml:space="preserve"> </w:t>
-      </w:r>
-      <w:r>
-        <w:rPr>
-          <w:lang w:val="cs-CZ" w:eastAsia="cs-CZ"/>
-        </w:rPr>
-        <w:t>byly napsané, řekněme, ve veselejším stylu</w:t>
-      </w:r>
-      <w:r>
-        <w:rPr>
-          <w:lang w:val="cs-CZ" w:eastAsia="cs-CZ"/>
-        </w:rPr>
-        <w:t>.</w:t>
-      </w:r>
-      <w:r>
-        <w:rPr>
-          <w:lang w:val="cs-CZ" w:eastAsia="cs-CZ"/>
-        </w:rPr>
-        <w:t xml:space="preserve"> </w:t>
-      </w:r>
       <w:r>
         <w:rPr>
           <w:shd w:val="clear" w:color="auto" w:fill="FFFFFF"/>
           <w:lang w:val="cs-CZ" w:eastAsia="cs-CZ"/>
         </w:rPr>
-        <w:t xml:space="preserve">Věrím, že </w:t>
-      </w:r>
-      <w:r>
+        <w:t>Doposud v mé programátorské praxi, se pořád utkávám s tím samým problémem. Pokuoším se zjsitit, jaké je nejvhodnější rozvržení kompetencí mezi metodami – třídami. Tj. co má ta – která metoda dělat. Nemohu najít konečnou odpověď. Předávat data skrz argument, nebo si má.</w:t>
+      </w:r>
+      <w:bookmarkStart w:id="47" w:name="_GoBack"/>
+      <w:bookmarkEnd w:id="47"/>
+    </w:p>
+    <w:p>
+      <w:pPr>
         <w:rPr>
           <w:shd w:val="clear" w:color="auto" w:fill="FFFFFF"/>
           <w:lang w:val="cs-CZ" w:eastAsia="cs-CZ"/>
         </w:rPr>
-        <w:t xml:space="preserve">se </w:t>
+      </w:pPr>
+    </w:p>
+    <w:p>
+      <w:pPr>
+        <w:spacing w:line="360" w:lineRule="auto"/>
+        <w:jc w:val="both"/>
+        <w:rPr>
+          <w:lang w:val="cs-CZ" w:eastAsia="cs-CZ"/>
+        </w:rPr>
+      </w:pPr>
+      <w:r>
+        <w:rPr>
+          <w:lang w:val="cs-CZ" w:eastAsia="cs-CZ"/>
+        </w:rPr>
+        <w:t xml:space="preserve">Laskavý čtenář si zajisté povšiml, </w:t>
+      </w:r>
+      <w:r>
+        <w:rPr>
+          <w:lang w:val="cs-CZ" w:eastAsia="cs-CZ"/>
+        </w:rPr>
+        <w:t>ž</w:t>
+      </w:r>
+      <w:r>
+        <w:rPr>
+          <w:lang w:val="cs-CZ" w:eastAsia="cs-CZ"/>
+        </w:rPr>
+        <w:t>e</w:t>
+      </w:r>
+      <w:r>
+        <w:rPr>
+          <w:lang w:val="cs-CZ" w:eastAsia="cs-CZ"/>
+        </w:rPr>
+        <w:t xml:space="preserve"> </w:t>
+      </w:r>
+      <w:r>
+        <w:rPr>
+          <w:lang w:val="cs-CZ" w:eastAsia="cs-CZ"/>
+        </w:rPr>
+        <w:t xml:space="preserve">některé </w:t>
+      </w:r>
+      <w:r>
+        <w:rPr>
+          <w:lang w:val="cs-CZ" w:eastAsia="cs-CZ"/>
+        </w:rPr>
+        <w:t>kapitol</w:t>
+      </w:r>
+      <w:r>
+        <w:rPr>
+          <w:lang w:val="cs-CZ" w:eastAsia="cs-CZ"/>
+        </w:rPr>
+        <w:t>y</w:t>
+      </w:r>
+      <w:r>
+        <w:rPr>
+          <w:lang w:val="cs-CZ" w:eastAsia="cs-CZ"/>
+        </w:rPr>
+        <w:t xml:space="preserve"> </w:t>
+      </w:r>
+      <w:r>
+        <w:rPr>
+          <w:lang w:val="cs-CZ" w:eastAsia="cs-CZ"/>
+        </w:rPr>
+        <w:t>byly napsané, řekněme, ve veselejším stylu</w:t>
+      </w:r>
+      <w:r>
+        <w:rPr>
+          <w:lang w:val="cs-CZ" w:eastAsia="cs-CZ"/>
+        </w:rPr>
+        <w:t>.</w:t>
+      </w:r>
+      <w:r>
+        <w:rPr>
+          <w:lang w:val="cs-CZ" w:eastAsia="cs-CZ"/>
+        </w:rPr>
+        <w:t xml:space="preserve"> </w:t>
       </w:r>
       <w:r>
         <w:rPr>
           <w:shd w:val="clear" w:color="auto" w:fill="FFFFFF"/>
           <w:lang w:val="cs-CZ" w:eastAsia="cs-CZ"/>
         </w:rPr>
-        <w:t xml:space="preserve">při čtení </w:t>
+        <w:t xml:space="preserve">Věrím, že </w:t>
       </w:r>
       <w:r>
         <w:rPr>
           <w:shd w:val="clear" w:color="auto" w:fill="FFFFFF"/>
           <w:lang w:val="cs-CZ" w:eastAsia="cs-CZ"/>
         </w:rPr>
-        <w:t xml:space="preserve">nenudil </w:t>
+        <w:t xml:space="preserve">se </w:t>
       </w:r>
       <w:r>
         <w:rPr>
           <w:shd w:val="clear" w:color="auto" w:fill="FFFFFF"/>
           <w:lang w:val="cs-CZ" w:eastAsia="cs-CZ"/>
         </w:rPr>
-        <w:t>onen</w:t>
+        <w:t xml:space="preserve">při čtení </w:t>
       </w:r>
       <w:r>
         <w:rPr>
           <w:shd w:val="clear" w:color="auto" w:fill="FFFFFF"/>
           <w:lang w:val="cs-CZ" w:eastAsia="cs-CZ"/>
         </w:rPr>
+        <w:t xml:space="preserve">nenudil </w:t>
+      </w:r>
+      <w:r>
+        <w:rPr>
+          <w:shd w:val="clear" w:color="auto" w:fill="FFFFFF"/>
+          <w:lang w:val="cs-CZ" w:eastAsia="cs-CZ"/>
+        </w:rPr>
+        <w:t>onen</w:t>
+      </w:r>
+      <w:r>
+        <w:rPr>
+          <w:shd w:val="clear" w:color="auto" w:fill="FFFFFF"/>
+          <w:lang w:val="cs-CZ" w:eastAsia="cs-CZ"/>
+        </w:rPr>
         <w:t xml:space="preserve"> styl mu č</w:t>
       </w:r>
       <w:r>
@@ -23042,7 +23211,6 @@
         <w:rPr>
           <w:szCs w:val="34"/>
         </w:rPr>
-        <w:lastRenderedPageBreak/>
         <w:t xml:space="preserve">J. </w:t>
       </w:r>
       <w:r>
@@ -23563,6 +23731,7 @@
           <w:szCs w:val="24"/>
           <w:lang w:val="sk-SK"/>
         </w:rPr>
+        <w:lastRenderedPageBreak/>
         <w:t>Tie navždy pochovám,</w:t>
       </w:r>
     </w:p>
@@ -25746,7 +25915,7 @@
           <w:rPr>
             <w:noProof/>
           </w:rPr>
-          <w:t>21</w:t>
+          <w:t>55</w:t>
         </w:r>
         <w:r>
           <w:rPr>
@@ -28390,7 +28559,7 @@
 </file>
 
 <file path=customXml/itemProps1.xml><?xml version="1.0" encoding="utf-8"?>
-<ds:datastoreItem xmlns:ds="http://schemas.openxmlformats.org/officeDocument/2006/customXml" ds:itemID="{374DF2A2-CBAF-4B54-8474-8F62606D0CF8}">
+<ds:datastoreItem xmlns:ds="http://schemas.openxmlformats.org/officeDocument/2006/customXml" ds:itemID="{7CCACDF3-F71C-452D-9061-E8C97917C8A1}">
   <ds:schemaRefs>
     <ds:schemaRef ds:uri="http://schemas.openxmlformats.org/officeDocument/2006/bibliography"/>
   </ds:schemaRefs>

</xml_diff>